<commit_message>
Sprzedawca może też widzieć formularze naprawy
</commit_message>
<xml_diff>
--- a/Dokumentacja.docx
+++ b/Dokumentacja.docx
@@ -8833,7 +8833,6 @@
           <w:szCs w:val="24"/>
         </w:rPr>
       </w:pPr>
-      <w:bookmarkStart w:id="0" w:name="_GoBack"/>
       <w:r>
         <w:rPr>
           <w:rFonts w:ascii="Times New Roman" w:hAnsi="Times New Roman" w:cs="Times New Roman"/>
@@ -8856,7 +8855,6 @@
           </wp:inline>
         </w:drawing>
       </w:r>
-      <w:bookmarkEnd w:id="0"/>
     </w:p>
     <w:p>
       <w:pPr>
@@ -9279,7 +9277,39 @@
           <w:sz w:val="24"/>
           <w:szCs w:val="24"/>
         </w:rPr>
-        <w:t xml:space="preserve"> Możemy z jej poziomu wyświetlić zaznaczoną wiadomość, odpisać lub ją usunąć. Po każdym wyśietleniu lub usunięciu skrypt sprawdza czy w skrzynce znajdują się nieprzeczytane wiadomości i jeśli znajdzie takowe, ustawia je na liście w pierwszej kolejności. Jeśli użytownik będzie chciał odpisać, program automatycznie przeniesie go do okna pisania wiadomości i sam wybierze adresata.</w:t>
+        <w:t xml:space="preserve"> Możemy z jej poziomu wyświetlić zaznaczoną wiadomość, odpisać lub ją usunąć. Po każdym wyś</w:t>
+      </w:r>
+      <w:r>
+        <w:rPr>
+          <w:rFonts w:ascii="Times New Roman" w:hAnsi="Times New Roman" w:cs="Times New Roman"/>
+          <w:sz w:val="24"/>
+          <w:szCs w:val="24"/>
+        </w:rPr>
+        <w:t>w</w:t>
+      </w:r>
+      <w:r>
+        <w:rPr>
+          <w:rFonts w:ascii="Times New Roman" w:hAnsi="Times New Roman" w:cs="Times New Roman"/>
+          <w:sz w:val="24"/>
+          <w:szCs w:val="24"/>
+        </w:rPr>
+        <w:t>ietleniu lub usunięciu skrypt sprawdza czy w skrzynce znajdują się nieprzeczytane wiadomości i jeśli znajdzie takowe, ustawia je na liście w pierwszej kolejności. Jeśli użyt</w:t>
+      </w:r>
+      <w:r>
+        <w:rPr>
+          <w:rFonts w:ascii="Times New Roman" w:hAnsi="Times New Roman" w:cs="Times New Roman"/>
+          <w:sz w:val="24"/>
+          <w:szCs w:val="24"/>
+        </w:rPr>
+        <w:t>k</w:t>
+      </w:r>
+      <w:r>
+        <w:rPr>
+          <w:rFonts w:ascii="Times New Roman" w:hAnsi="Times New Roman" w:cs="Times New Roman"/>
+          <w:sz w:val="24"/>
+          <w:szCs w:val="24"/>
+        </w:rPr>
+        <w:t>ownik będzie chciał odpisać, program automatycznie przeniesie go do okna pisania wiadomości i sam wybierze adresata.</w:t>
       </w:r>
     </w:p>
     <w:p>
@@ -9473,6 +9503,30 @@
           <w:szCs w:val="24"/>
         </w:rPr>
       </w:pPr>
+      <w:r>
+        <w:rPr>
+          <w:rFonts w:ascii="Times New Roman" w:hAnsi="Times New Roman" w:cs="Times New Roman"/>
+          <w:sz w:val="24"/>
+          <w:szCs w:val="24"/>
+        </w:rPr>
+        <w:t xml:space="preserve">Przycisk ‘Wyloguj’ przenosi do ekranu logowania i odłącza </w:t>
+      </w:r>
+      <w:r>
+        <w:rPr>
+          <w:rFonts w:ascii="Times New Roman" w:hAnsi="Times New Roman" w:cs="Times New Roman"/>
+          <w:sz w:val="24"/>
+          <w:szCs w:val="24"/>
+        </w:rPr>
+        <w:t>aktywnego</w:t>
+      </w:r>
+      <w:r>
+        <w:rPr>
+          <w:rFonts w:ascii="Times New Roman" w:hAnsi="Times New Roman" w:cs="Times New Roman"/>
+          <w:sz w:val="24"/>
+          <w:szCs w:val="24"/>
+        </w:rPr>
+        <w:t xml:space="preserve"> użytkownika od aplikacji.</w:t>
+      </w:r>
     </w:p>
     <w:p>
       <w:pPr>
@@ -9484,14 +9538,6 @@
           <w:szCs w:val="24"/>
         </w:rPr>
       </w:pPr>
-      <w:r>
-        <w:rPr>
-          <w:rFonts w:ascii="Times New Roman" w:hAnsi="Times New Roman" w:cs="Times New Roman"/>
-          <w:sz w:val="24"/>
-          <w:szCs w:val="24"/>
-        </w:rPr>
-        <w:t>Przycisk ‘Wyloguj’ przenosi do ekranu logowania i odłącza obecnego użytkownika od aplikacji.</w:t>
-      </w:r>
     </w:p>
     <w:p>
       <w:pPr>
@@ -9503,24 +9549,206 @@
           <w:szCs w:val="24"/>
         </w:rPr>
       </w:pPr>
-    </w:p>
-    <w:p>
-      <w:pPr>
-        <w:pStyle w:val="ListParagraph"/>
-        <w:ind w:firstLine="696"/>
-        <w:rPr>
-          <w:rFonts w:ascii="Times New Roman" w:hAnsi="Times New Roman" w:cs="Times New Roman"/>
-          <w:sz w:val="24"/>
-          <w:szCs w:val="24"/>
-        </w:rPr>
-      </w:pPr>
-      <w:r>
-        <w:rPr>
-          <w:rFonts w:ascii="Times New Roman" w:hAnsi="Times New Roman" w:cs="Times New Roman"/>
-          <w:sz w:val="24"/>
-          <w:szCs w:val="24"/>
-        </w:rPr>
-        <w:t>Przycisk ‘Naprawa służy</w:t>
+      <w:r>
+        <w:rPr>
+          <w:rFonts w:ascii="Times New Roman" w:hAnsi="Times New Roman" w:cs="Times New Roman"/>
+          <w:sz w:val="24"/>
+          <w:szCs w:val="24"/>
+        </w:rPr>
+        <w:t>Przycisk ‘Naprawa</w:t>
+      </w:r>
+      <w:r>
+        <w:rPr>
+          <w:rFonts w:ascii="Times New Roman" w:hAnsi="Times New Roman" w:cs="Times New Roman"/>
+          <w:sz w:val="24"/>
+          <w:szCs w:val="24"/>
+        </w:rPr>
+        <w:t>’</w:t>
+      </w:r>
+      <w:r>
+        <w:rPr>
+          <w:rFonts w:ascii="Times New Roman" w:hAnsi="Times New Roman" w:cs="Times New Roman"/>
+          <w:sz w:val="24"/>
+          <w:szCs w:val="24"/>
+        </w:rPr>
+        <w:t xml:space="preserve"> służy</w:t>
+      </w:r>
+      <w:r>
+        <w:rPr>
+          <w:rFonts w:ascii="Times New Roman" w:hAnsi="Times New Roman" w:cs="Times New Roman"/>
+          <w:sz w:val="24"/>
+          <w:szCs w:val="24"/>
+        </w:rPr>
+        <w:t xml:space="preserve"> do włączania następującego panelu.</w:t>
+      </w:r>
+    </w:p>
+    <w:p>
+      <w:pPr>
+        <w:rPr>
+          <w:rFonts w:ascii="Times New Roman" w:hAnsi="Times New Roman" w:cs="Times New Roman"/>
+          <w:sz w:val="24"/>
+          <w:szCs w:val="24"/>
+        </w:rPr>
+      </w:pPr>
+      <w:r>
+        <w:rPr>
+          <w:noProof/>
+          <w:lang w:eastAsia="pl-PL"/>
+        </w:rPr>
+        <w:drawing>
+          <wp:inline distT="0" distB="0" distL="0" distR="0" wp14:anchorId="71A05E4B" wp14:editId="304E4807">
+            <wp:extent cx="5760720" cy="3238500"/>
+            <wp:effectExtent l="0" t="0" r="0" b="0"/>
+            <wp:docPr id="11" name="Picture 11"/>
+            <wp:cNvGraphicFramePr>
+              <a:graphicFrameLocks xmlns:a="http://schemas.openxmlformats.org/drawingml/2006/main" noChangeAspect="1"/>
+            </wp:cNvGraphicFramePr>
+            <a:graphic xmlns:a="http://schemas.openxmlformats.org/drawingml/2006/main">
+              <a:graphicData uri="http://schemas.openxmlformats.org/drawingml/2006/picture">
+                <pic:pic xmlns:pic="http://schemas.openxmlformats.org/drawingml/2006/picture">
+                  <pic:nvPicPr>
+                    <pic:cNvPr id="0" name="RepairForm.png"/>
+                    <pic:cNvPicPr/>
+                  </pic:nvPicPr>
+                  <pic:blipFill>
+                    <a:blip r:embed="rId28">
+                      <a:extLst>
+                        <a:ext uri="{28A0092B-C50C-407E-A947-70E740481C1C}">
+                          <a14:useLocalDpi xmlns:a14="http://schemas.microsoft.com/office/drawing/2010/main" val="0"/>
+                        </a:ext>
+                      </a:extLst>
+                    </a:blip>
+                    <a:stretch>
+                      <a:fillRect/>
+                    </a:stretch>
+                  </pic:blipFill>
+                  <pic:spPr>
+                    <a:xfrm>
+                      <a:off x="0" y="0"/>
+                      <a:ext cx="5760720" cy="3238500"/>
+                    </a:xfrm>
+                    <a:prstGeom prst="rect">
+                      <a:avLst/>
+                    </a:prstGeom>
+                  </pic:spPr>
+                </pic:pic>
+              </a:graphicData>
+            </a:graphic>
+          </wp:inline>
+        </w:drawing>
+      </w:r>
+    </w:p>
+    <w:p>
+      <w:pPr>
+        <w:rPr>
+          <w:rFonts w:ascii="Times New Roman" w:hAnsi="Times New Roman" w:cs="Times New Roman"/>
+          <w:sz w:val="24"/>
+          <w:szCs w:val="24"/>
+        </w:rPr>
+      </w:pPr>
+      <w:r>
+        <w:rPr>
+          <w:rFonts w:ascii="Times New Roman" w:hAnsi="Times New Roman" w:cs="Times New Roman"/>
+          <w:sz w:val="24"/>
+          <w:szCs w:val="24"/>
+        </w:rPr>
+        <w:lastRenderedPageBreak/>
+        <w:tab/>
+        <w:t>Jest to formularz jaki składa klient przynoszący sprzęt do naprawy. Pracownik ob</w:t>
+      </w:r>
+      <w:r>
+        <w:rPr>
+          <w:rFonts w:ascii="Times New Roman" w:hAnsi="Times New Roman" w:cs="Times New Roman"/>
+          <w:sz w:val="24"/>
+          <w:szCs w:val="24"/>
+        </w:rPr>
+        <w:t xml:space="preserve">sługujący wypełnia go danymi takimi jak imie i nazwisko oraz opcjonalnie podaje opis problemu. </w:t>
+      </w:r>
+      <w:r>
+        <w:rPr>
+          <w:rFonts w:ascii="Times New Roman" w:hAnsi="Times New Roman" w:cs="Times New Roman"/>
+          <w:sz w:val="24"/>
+          <w:szCs w:val="24"/>
+        </w:rPr>
+        <w:t>Formularz ten jest następnie wysyłany do bazy i dostęp do niego zyskują wszyscy technicy. Ich zadaniem jest wykonanie zamówienia i wysłanie potwierdzenia.</w:t>
+      </w:r>
+      <w:r>
+        <w:rPr>
+          <w:rFonts w:ascii="Times New Roman" w:hAnsi="Times New Roman" w:cs="Times New Roman"/>
+          <w:sz w:val="24"/>
+          <w:szCs w:val="24"/>
+        </w:rPr>
+        <w:t xml:space="preserve"> Technik może też wyświeltlić opis osobno. W tabeli zawarte są informacje o tym który z pracowników nadał zlecenie, dane klienta, opis problemu, data utworzenia i powiadomienie o tym czy zlecenie zostało już </w:t>
+      </w:r>
+      <w:bookmarkStart w:id="0" w:name="_GoBack"/>
+      <w:bookmarkEnd w:id="0"/>
+      <w:r>
+        <w:rPr>
+          <w:rFonts w:ascii="Times New Roman" w:hAnsi="Times New Roman" w:cs="Times New Roman"/>
+          <w:sz w:val="24"/>
+          <w:szCs w:val="24"/>
+        </w:rPr>
+        <w:t>wykonane.</w:t>
+      </w:r>
+    </w:p>
+    <w:p>
+      <w:pPr>
+        <w:jc w:val="center"/>
+        <w:rPr>
+          <w:rFonts w:ascii="Times New Roman" w:hAnsi="Times New Roman" w:cs="Times New Roman"/>
+          <w:sz w:val="24"/>
+          <w:szCs w:val="24"/>
+        </w:rPr>
+      </w:pPr>
+      <w:r>
+        <w:rPr>
+          <w:rFonts w:ascii="Times New Roman" w:hAnsi="Times New Roman" w:cs="Times New Roman"/>
+          <w:noProof/>
+          <w:sz w:val="24"/>
+          <w:szCs w:val="24"/>
+          <w:lang w:eastAsia="pl-PL"/>
+        </w:rPr>
+        <w:drawing>
+          <wp:inline distT="0" distB="0" distL="0" distR="0">
+            <wp:extent cx="5760720" cy="3238500"/>
+            <wp:effectExtent l="0" t="0" r="0" b="0"/>
+            <wp:docPr id="12" name="Picture 12"/>
+            <wp:cNvGraphicFramePr>
+              <a:graphicFrameLocks xmlns:a="http://schemas.openxmlformats.org/drawingml/2006/main" noChangeAspect="1"/>
+            </wp:cNvGraphicFramePr>
+            <a:graphic xmlns:a="http://schemas.openxmlformats.org/drawingml/2006/main">
+              <a:graphicData uri="http://schemas.openxmlformats.org/drawingml/2006/picture">
+                <pic:pic xmlns:pic="http://schemas.openxmlformats.org/drawingml/2006/picture">
+                  <pic:nvPicPr>
+                    <pic:cNvPr id="0" name="RepairsTable.png"/>
+                    <pic:cNvPicPr/>
+                  </pic:nvPicPr>
+                  <pic:blipFill>
+                    <a:blip r:embed="rId29">
+                      <a:extLst>
+                        <a:ext uri="{28A0092B-C50C-407E-A947-70E740481C1C}">
+                          <a14:useLocalDpi xmlns:a14="http://schemas.microsoft.com/office/drawing/2010/main" val="0"/>
+                        </a:ext>
+                      </a:extLst>
+                    </a:blip>
+                    <a:stretch>
+                      <a:fillRect/>
+                    </a:stretch>
+                  </pic:blipFill>
+                  <pic:spPr>
+                    <a:xfrm>
+                      <a:off x="0" y="0"/>
+                      <a:ext cx="5760720" cy="3238500"/>
+                    </a:xfrm>
+                    <a:prstGeom prst="rect">
+                      <a:avLst/>
+                    </a:prstGeom>
+                  </pic:spPr>
+                </pic:pic>
+              </a:graphicData>
+            </a:graphic>
+          </wp:inline>
+        </w:drawing>
       </w:r>
     </w:p>
     <w:p>
@@ -15281,25 +15509,25 @@
     </dgm:pt>
   </dgm:ptLst>
   <dgm:cxnLst>
+    <dgm:cxn modelId="{0EAD4751-EF77-4ABC-9A00-C48C6FF8627C}" type="presOf" srcId="{517E1535-5890-4AE5-96A5-B3F4525773D6}" destId="{D723512F-D384-4003-829B-203BD01A893C}" srcOrd="0" destOrd="0" presId="urn:microsoft.com/office/officeart/2005/8/layout/StepDownProcess"/>
     <dgm:cxn modelId="{01041E3D-7788-481E-8BD7-73370EEEC606}" srcId="{92E6BC35-9BF3-4FE8-9804-CFDE8EFC97C4}" destId="{C5F6149A-D744-462B-9220-8E031231ED2C}" srcOrd="1" destOrd="0" parTransId="{92B2E039-17C7-45E9-9F9B-B21F6F2FCF98}" sibTransId="{82CE8D5A-5326-44F5-9EFD-47E83D6F8AE7}"/>
+    <dgm:cxn modelId="{9361E388-B9E4-464C-B9E1-D57B579E78B5}" srcId="{92E6BC35-9BF3-4FE8-9804-CFDE8EFC97C4}" destId="{517E1535-5890-4AE5-96A5-B3F4525773D6}" srcOrd="2" destOrd="0" parTransId="{CF62F356-085E-4B19-B3B4-8576AE1DC25E}" sibTransId="{635D8A12-2347-470D-A3EC-AEE88BB6DFF7}"/>
+    <dgm:cxn modelId="{41E17051-42C9-4142-BDF5-AD43C6458230}" type="presOf" srcId="{92E6BC35-9BF3-4FE8-9804-CFDE8EFC97C4}" destId="{A900F780-4B0A-48F8-B73C-289283571705}" srcOrd="0" destOrd="0" presId="urn:microsoft.com/office/officeart/2005/8/layout/StepDownProcess"/>
+    <dgm:cxn modelId="{3FC911BC-CAD3-4380-94C3-40512A60D8F8}" type="presOf" srcId="{832325C7-6CCE-4E48-B704-0ADB7A707E5E}" destId="{3C562AC0-A48C-4C57-9B98-D46A8AA84B79}" srcOrd="0" destOrd="0" presId="urn:microsoft.com/office/officeart/2005/8/layout/StepDownProcess"/>
+    <dgm:cxn modelId="{759CCE6C-7B00-4CF7-9FEC-C3F6B82F02B1}" type="presOf" srcId="{C5F6149A-D744-462B-9220-8E031231ED2C}" destId="{204E2777-D7C2-4498-AA56-4E02DFC04D59}" srcOrd="0" destOrd="0" presId="urn:microsoft.com/office/officeart/2005/8/layout/StepDownProcess"/>
     <dgm:cxn modelId="{FC33FA4A-B781-4780-B4EA-760324748310}" srcId="{92E6BC35-9BF3-4FE8-9804-CFDE8EFC97C4}" destId="{832325C7-6CCE-4E48-B704-0ADB7A707E5E}" srcOrd="0" destOrd="0" parTransId="{ADB949E0-E72F-481E-9433-A47167465F82}" sibTransId="{4B0CFB6C-201B-4F14-A809-6FCC3E468EF4}"/>
-    <dgm:cxn modelId="{9F61E0FD-8FFB-40C1-B4A2-D0779A61305D}" type="presOf" srcId="{C5F6149A-D744-462B-9220-8E031231ED2C}" destId="{204E2777-D7C2-4498-AA56-4E02DFC04D59}" srcOrd="0" destOrd="0" presId="urn:microsoft.com/office/officeart/2005/8/layout/StepDownProcess"/>
-    <dgm:cxn modelId="{9361E388-B9E4-464C-B9E1-D57B579E78B5}" srcId="{92E6BC35-9BF3-4FE8-9804-CFDE8EFC97C4}" destId="{517E1535-5890-4AE5-96A5-B3F4525773D6}" srcOrd="2" destOrd="0" parTransId="{CF62F356-085E-4B19-B3B4-8576AE1DC25E}" sibTransId="{635D8A12-2347-470D-A3EC-AEE88BB6DFF7}"/>
-    <dgm:cxn modelId="{6792633B-E700-47E5-9934-0A83A48D46B1}" type="presOf" srcId="{517E1535-5890-4AE5-96A5-B3F4525773D6}" destId="{D723512F-D384-4003-829B-203BD01A893C}" srcOrd="0" destOrd="0" presId="urn:microsoft.com/office/officeart/2005/8/layout/StepDownProcess"/>
-    <dgm:cxn modelId="{D4BE8260-CED1-40B8-B452-60D8548DCE89}" type="presOf" srcId="{92E6BC35-9BF3-4FE8-9804-CFDE8EFC97C4}" destId="{A900F780-4B0A-48F8-B73C-289283571705}" srcOrd="0" destOrd="0" presId="urn:microsoft.com/office/officeart/2005/8/layout/StepDownProcess"/>
-    <dgm:cxn modelId="{650D4DD6-0302-471A-9521-63C546F77C4B}" type="presOf" srcId="{832325C7-6CCE-4E48-B704-0ADB7A707E5E}" destId="{3C562AC0-A48C-4C57-9B98-D46A8AA84B79}" srcOrd="0" destOrd="0" presId="urn:microsoft.com/office/officeart/2005/8/layout/StepDownProcess"/>
-    <dgm:cxn modelId="{D8E3DA2B-63EA-4555-9823-AE83BED02AB7}" type="presParOf" srcId="{A900F780-4B0A-48F8-B73C-289283571705}" destId="{8F872ED0-B982-4DCB-B38D-E5487235D6DF}" srcOrd="0" destOrd="0" presId="urn:microsoft.com/office/officeart/2005/8/layout/StepDownProcess"/>
-    <dgm:cxn modelId="{87694357-7715-41EF-85D7-55018A559B25}" type="presParOf" srcId="{8F872ED0-B982-4DCB-B38D-E5487235D6DF}" destId="{AE29879E-A51E-459F-9D61-5D78D16F209E}" srcOrd="0" destOrd="0" presId="urn:microsoft.com/office/officeart/2005/8/layout/StepDownProcess"/>
-    <dgm:cxn modelId="{730E4C99-3880-4231-B2A5-6637DF41E2A4}" type="presParOf" srcId="{8F872ED0-B982-4DCB-B38D-E5487235D6DF}" destId="{3C562AC0-A48C-4C57-9B98-D46A8AA84B79}" srcOrd="1" destOrd="0" presId="urn:microsoft.com/office/officeart/2005/8/layout/StepDownProcess"/>
-    <dgm:cxn modelId="{73B24F6B-6D20-4F28-B439-8FC641B1E480}" type="presParOf" srcId="{8F872ED0-B982-4DCB-B38D-E5487235D6DF}" destId="{4FEF8211-A0AB-4A2A-AA88-DBFFD673BF33}" srcOrd="2" destOrd="0" presId="urn:microsoft.com/office/officeart/2005/8/layout/StepDownProcess"/>
-    <dgm:cxn modelId="{CA89912F-9177-42D2-A5E7-0FD3725A44B1}" type="presParOf" srcId="{A900F780-4B0A-48F8-B73C-289283571705}" destId="{605D23C7-F40B-426A-9BE3-95CF8CE19C04}" srcOrd="1" destOrd="0" presId="urn:microsoft.com/office/officeart/2005/8/layout/StepDownProcess"/>
-    <dgm:cxn modelId="{777216FA-63D1-4706-BC4A-C88EE30F6EA5}" type="presParOf" srcId="{A900F780-4B0A-48F8-B73C-289283571705}" destId="{EBAEE67E-1CCE-411A-AC32-B14CF3360299}" srcOrd="2" destOrd="0" presId="urn:microsoft.com/office/officeart/2005/8/layout/StepDownProcess"/>
-    <dgm:cxn modelId="{F102561C-2CD2-4C2B-8147-922CA34199E3}" type="presParOf" srcId="{EBAEE67E-1CCE-411A-AC32-B14CF3360299}" destId="{E11BAB48-29DF-4E71-B09D-2714ADB107C8}" srcOrd="0" destOrd="0" presId="urn:microsoft.com/office/officeart/2005/8/layout/StepDownProcess"/>
-    <dgm:cxn modelId="{FB09AFD5-B854-44B1-8C84-65FBBA9B8349}" type="presParOf" srcId="{EBAEE67E-1CCE-411A-AC32-B14CF3360299}" destId="{204E2777-D7C2-4498-AA56-4E02DFC04D59}" srcOrd="1" destOrd="0" presId="urn:microsoft.com/office/officeart/2005/8/layout/StepDownProcess"/>
-    <dgm:cxn modelId="{BFCA05AE-BD65-4FF5-BF8F-4F95CCD02828}" type="presParOf" srcId="{EBAEE67E-1CCE-411A-AC32-B14CF3360299}" destId="{7B5A423F-11AA-4C02-A434-3141277530B6}" srcOrd="2" destOrd="0" presId="urn:microsoft.com/office/officeart/2005/8/layout/StepDownProcess"/>
-    <dgm:cxn modelId="{FA06B752-61B1-4861-8851-DCF09D51021D}" type="presParOf" srcId="{A900F780-4B0A-48F8-B73C-289283571705}" destId="{0BA233E1-939D-4F4E-B536-EB07621FA8CD}" srcOrd="3" destOrd="0" presId="urn:microsoft.com/office/officeart/2005/8/layout/StepDownProcess"/>
-    <dgm:cxn modelId="{A2186139-4E6F-413F-9D37-657406E978C9}" type="presParOf" srcId="{A900F780-4B0A-48F8-B73C-289283571705}" destId="{8D46A399-A6D2-4609-A56D-A7628315D267}" srcOrd="4" destOrd="0" presId="urn:microsoft.com/office/officeart/2005/8/layout/StepDownProcess"/>
-    <dgm:cxn modelId="{D6051FEB-9241-4C83-A3C1-D422B510E6CF}" type="presParOf" srcId="{8D46A399-A6D2-4609-A56D-A7628315D267}" destId="{D723512F-D384-4003-829B-203BD01A893C}" srcOrd="0" destOrd="0" presId="urn:microsoft.com/office/officeart/2005/8/layout/StepDownProcess"/>
+    <dgm:cxn modelId="{FF3CF6C6-ABD8-4B82-B9B4-FE17B5934FAC}" type="presParOf" srcId="{A900F780-4B0A-48F8-B73C-289283571705}" destId="{8F872ED0-B982-4DCB-B38D-E5487235D6DF}" srcOrd="0" destOrd="0" presId="urn:microsoft.com/office/officeart/2005/8/layout/StepDownProcess"/>
+    <dgm:cxn modelId="{40C907B6-1871-4647-B065-CBAE2ABC4198}" type="presParOf" srcId="{8F872ED0-B982-4DCB-B38D-E5487235D6DF}" destId="{AE29879E-A51E-459F-9D61-5D78D16F209E}" srcOrd="0" destOrd="0" presId="urn:microsoft.com/office/officeart/2005/8/layout/StepDownProcess"/>
+    <dgm:cxn modelId="{F2EE2365-C0BB-48B1-8709-F6555320FB60}" type="presParOf" srcId="{8F872ED0-B982-4DCB-B38D-E5487235D6DF}" destId="{3C562AC0-A48C-4C57-9B98-D46A8AA84B79}" srcOrd="1" destOrd="0" presId="urn:microsoft.com/office/officeart/2005/8/layout/StepDownProcess"/>
+    <dgm:cxn modelId="{1740AED4-96A6-40C7-B257-1554AA2C95F1}" type="presParOf" srcId="{8F872ED0-B982-4DCB-B38D-E5487235D6DF}" destId="{4FEF8211-A0AB-4A2A-AA88-DBFFD673BF33}" srcOrd="2" destOrd="0" presId="urn:microsoft.com/office/officeart/2005/8/layout/StepDownProcess"/>
+    <dgm:cxn modelId="{CE63D017-1FDB-4DFB-AC4F-A68DA62077F9}" type="presParOf" srcId="{A900F780-4B0A-48F8-B73C-289283571705}" destId="{605D23C7-F40B-426A-9BE3-95CF8CE19C04}" srcOrd="1" destOrd="0" presId="urn:microsoft.com/office/officeart/2005/8/layout/StepDownProcess"/>
+    <dgm:cxn modelId="{20724C4E-4D9F-4396-91D5-DED20D8FDD5A}" type="presParOf" srcId="{A900F780-4B0A-48F8-B73C-289283571705}" destId="{EBAEE67E-1CCE-411A-AC32-B14CF3360299}" srcOrd="2" destOrd="0" presId="urn:microsoft.com/office/officeart/2005/8/layout/StepDownProcess"/>
+    <dgm:cxn modelId="{00A182BC-814B-457C-8CB4-ADF98FAB4A69}" type="presParOf" srcId="{EBAEE67E-1CCE-411A-AC32-B14CF3360299}" destId="{E11BAB48-29DF-4E71-B09D-2714ADB107C8}" srcOrd="0" destOrd="0" presId="urn:microsoft.com/office/officeart/2005/8/layout/StepDownProcess"/>
+    <dgm:cxn modelId="{E6F405F6-273F-4844-9B75-AFB5F1BFD7C5}" type="presParOf" srcId="{EBAEE67E-1CCE-411A-AC32-B14CF3360299}" destId="{204E2777-D7C2-4498-AA56-4E02DFC04D59}" srcOrd="1" destOrd="0" presId="urn:microsoft.com/office/officeart/2005/8/layout/StepDownProcess"/>
+    <dgm:cxn modelId="{8A1FD3ED-DE5A-4D27-8141-BC3BE5E96A4F}" type="presParOf" srcId="{EBAEE67E-1CCE-411A-AC32-B14CF3360299}" destId="{7B5A423F-11AA-4C02-A434-3141277530B6}" srcOrd="2" destOrd="0" presId="urn:microsoft.com/office/officeart/2005/8/layout/StepDownProcess"/>
+    <dgm:cxn modelId="{379248FE-0999-4E0D-9D95-0847A6C607BE}" type="presParOf" srcId="{A900F780-4B0A-48F8-B73C-289283571705}" destId="{0BA233E1-939D-4F4E-B536-EB07621FA8CD}" srcOrd="3" destOrd="0" presId="urn:microsoft.com/office/officeart/2005/8/layout/StepDownProcess"/>
+    <dgm:cxn modelId="{DA747906-7096-4D1F-9676-D53A41730FE4}" type="presParOf" srcId="{A900F780-4B0A-48F8-B73C-289283571705}" destId="{8D46A399-A6D2-4609-A56D-A7628315D267}" srcOrd="4" destOrd="0" presId="urn:microsoft.com/office/officeart/2005/8/layout/StepDownProcess"/>
+    <dgm:cxn modelId="{A9F87A72-34D3-4799-B759-F949CA0B607F}" type="presParOf" srcId="{8D46A399-A6D2-4609-A56D-A7628315D267}" destId="{D723512F-D384-4003-829B-203BD01A893C}" srcOrd="0" destOrd="0" presId="urn:microsoft.com/office/officeart/2005/8/layout/StepDownProcess"/>
   </dgm:cxnLst>
   <dgm:bg/>
   <dgm:whole/>
@@ -15828,46 +16056,46 @@
     </dgm:pt>
   </dgm:ptLst>
   <dgm:cxnLst>
-    <dgm:cxn modelId="{75CE14BD-30FF-49C9-980B-1C5B6CD4A433}" type="presOf" srcId="{3461D017-CF0A-42F2-A32D-0B42A2A6B4C2}" destId="{F6F27348-6F24-4E83-B9C7-FDF36B14631B}" srcOrd="0" destOrd="0" presId="urn:microsoft.com/office/officeart/2005/8/layout/process4"/>
+    <dgm:cxn modelId="{AC2FB4F8-3404-4859-9379-18984136F840}" type="presOf" srcId="{88729043-999F-4466-AC77-884FD35DA216}" destId="{C95440BA-4765-4B7B-873D-82F8BA1B6E43}" srcOrd="0" destOrd="0" presId="urn:microsoft.com/office/officeart/2005/8/layout/process4"/>
+    <dgm:cxn modelId="{F6AE1049-21FC-443A-A37B-7E7F0681A952}" type="presOf" srcId="{14725572-434B-4192-B0C7-E6E62D1B448A}" destId="{29AB135F-3B27-4CF5-8FD2-B85CE774AEFE}" srcOrd="0" destOrd="0" presId="urn:microsoft.com/office/officeart/2005/8/layout/process4"/>
     <dgm:cxn modelId="{08974D6D-F665-4FD9-87C6-2B665744AAB6}" srcId="{AEC71A77-6C8E-4CAC-98D6-88FA908870B5}" destId="{6AB272BB-7A30-4410-B3D3-1F1BAAAAD5E0}" srcOrd="4" destOrd="0" parTransId="{E730E265-6964-4C07-86B4-69E08C751A3B}" sibTransId="{3A41260B-744B-48C5-AAE9-A43F6301F79B}"/>
+    <dgm:cxn modelId="{F33CBE92-EDF1-42E0-AEE2-72D9241078C7}" type="presOf" srcId="{E61F6ADC-A897-4CA8-AEDC-A00E772469F7}" destId="{1A2FBED9-6700-4E57-8EE1-7A38ECE852C3}" srcOrd="0" destOrd="0" presId="urn:microsoft.com/office/officeart/2005/8/layout/process4"/>
     <dgm:cxn modelId="{DA67D152-6F9F-449A-91DC-E666DEAA30D0}" srcId="{AEC71A77-6C8E-4CAC-98D6-88FA908870B5}" destId="{FE3B53EA-4651-4BEB-81A7-9F536D104C76}" srcOrd="0" destOrd="0" parTransId="{5EB21321-BBA5-4E0C-9B25-4C21E8811F65}" sibTransId="{BB6D3D15-8AD1-40C7-8FCA-B1693FBEFE64}"/>
-    <dgm:cxn modelId="{E301FF13-CA4E-43F8-AA14-D1B3ACE730C9}" type="presOf" srcId="{14725572-434B-4192-B0C7-E6E62D1B448A}" destId="{29AB135F-3B27-4CF5-8FD2-B85CE774AEFE}" srcOrd="0" destOrd="0" presId="urn:microsoft.com/office/officeart/2005/8/layout/process4"/>
-    <dgm:cxn modelId="{EC319013-B411-409A-8A5B-A772F5F5B5AD}" type="presOf" srcId="{AEC71A77-6C8E-4CAC-98D6-88FA908870B5}" destId="{1F8B34B5-CD34-41FE-85A9-3F2E5821F6C7}" srcOrd="0" destOrd="0" presId="urn:microsoft.com/office/officeart/2005/8/layout/process4"/>
+    <dgm:cxn modelId="{F53D7225-3272-4EEE-9A2C-B3BDF057876D}" type="presOf" srcId="{3461D017-CF0A-42F2-A32D-0B42A2A6B4C2}" destId="{F6F27348-6F24-4E83-B9C7-FDF36B14631B}" srcOrd="0" destOrd="0" presId="urn:microsoft.com/office/officeart/2005/8/layout/process4"/>
     <dgm:cxn modelId="{24891757-8125-407F-9B1B-F84997E95792}" srcId="{AEC71A77-6C8E-4CAC-98D6-88FA908870B5}" destId="{3461D017-CF0A-42F2-A32D-0B42A2A6B4C2}" srcOrd="3" destOrd="0" parTransId="{85F753C8-F121-4634-A9FC-FDEFED6A3C7D}" sibTransId="{17ACFC1A-F342-4BD6-A0FE-ED942C61F8D1}"/>
-    <dgm:cxn modelId="{CE226875-9779-4FDA-9482-5CC13262856F}" type="presOf" srcId="{FE3B53EA-4651-4BEB-81A7-9F536D104C76}" destId="{BD5D98E3-0151-44E4-AC48-A0E9621AA9CB}" srcOrd="0" destOrd="0" presId="urn:microsoft.com/office/officeart/2005/8/layout/process4"/>
     <dgm:cxn modelId="{D680ED7F-AD5C-47D6-8FBA-2019BCFA577D}" srcId="{AEC71A77-6C8E-4CAC-98D6-88FA908870B5}" destId="{88729043-999F-4466-AC77-884FD35DA216}" srcOrd="5" destOrd="0" parTransId="{5D258584-6A68-4CF2-B921-50F0E02551E0}" sibTransId="{6C47CA23-9623-4E29-BEE6-FDA7F90F6F34}"/>
-    <dgm:cxn modelId="{F228CD4A-8DA9-4E70-B21E-9F19A9DA5047}" type="presOf" srcId="{88729043-999F-4466-AC77-884FD35DA216}" destId="{C95440BA-4765-4B7B-873D-82F8BA1B6E43}" srcOrd="0" destOrd="0" presId="urn:microsoft.com/office/officeart/2005/8/layout/process4"/>
-    <dgm:cxn modelId="{369ABAA5-49C6-4D2B-A3E5-C05EE379E419}" type="presOf" srcId="{51A1579E-2579-4823-AD4F-B0BD4E0A4594}" destId="{3EF6BAD2-48AF-4121-8F93-1EB281C75FCC}" srcOrd="0" destOrd="0" presId="urn:microsoft.com/office/officeart/2005/8/layout/process4"/>
+    <dgm:cxn modelId="{FA5CBFC4-62A0-4EA5-8D4F-8406CC5D62DD}" type="presOf" srcId="{45DB03DD-6DA6-4E4E-B605-FA3E2DCAB774}" destId="{EAD9FAD4-F6E4-490F-8D6F-8414F13668E4}" srcOrd="0" destOrd="0" presId="urn:microsoft.com/office/officeart/2005/8/layout/process4"/>
+    <dgm:cxn modelId="{C3497633-A410-4894-86FE-F724F5C6EC73}" type="presOf" srcId="{FE3B53EA-4651-4BEB-81A7-9F536D104C76}" destId="{BD5D98E3-0151-44E4-AC48-A0E9621AA9CB}" srcOrd="0" destOrd="0" presId="urn:microsoft.com/office/officeart/2005/8/layout/process4"/>
     <dgm:cxn modelId="{8C34B490-8CA3-4EB5-A9C7-29F9F6666604}" srcId="{AEC71A77-6C8E-4CAC-98D6-88FA908870B5}" destId="{14725572-434B-4192-B0C7-E6E62D1B448A}" srcOrd="1" destOrd="0" parTransId="{E55AC8B9-48A0-4C5A-A71C-83C2EFB3CB94}" sibTransId="{03C6D6EB-BF34-4284-A10F-CA114E42E761}"/>
-    <dgm:cxn modelId="{8EB26E29-4D97-423B-BC93-BB5F33C03B0F}" type="presOf" srcId="{6AB272BB-7A30-4410-B3D3-1F1BAAAAD5E0}" destId="{83CD1472-D2E0-4420-8888-57C4A8CBB46B}" srcOrd="0" destOrd="0" presId="urn:microsoft.com/office/officeart/2005/8/layout/process4"/>
+    <dgm:cxn modelId="{E8EAC311-7F85-4508-929B-0035DBE0D137}" type="presOf" srcId="{AEC71A77-6C8E-4CAC-98D6-88FA908870B5}" destId="{1F8B34B5-CD34-41FE-85A9-3F2E5821F6C7}" srcOrd="0" destOrd="0" presId="urn:microsoft.com/office/officeart/2005/8/layout/process4"/>
     <dgm:cxn modelId="{2A5A979C-75CE-4CDA-95F8-AA7E58E4B15C}" srcId="{AEC71A77-6C8E-4CAC-98D6-88FA908870B5}" destId="{45DB03DD-6DA6-4E4E-B605-FA3E2DCAB774}" srcOrd="2" destOrd="0" parTransId="{5D4C79B3-D6AC-4176-AC4C-02575C820114}" sibTransId="{E6620C3F-66FA-4212-90ED-838D35205C7E}"/>
-    <dgm:cxn modelId="{E91DD81C-0D8D-4E1E-839B-BBDA218EC1AF}" type="presOf" srcId="{45DB03DD-6DA6-4E4E-B605-FA3E2DCAB774}" destId="{EAD9FAD4-F6E4-490F-8D6F-8414F13668E4}" srcOrd="0" destOrd="0" presId="urn:microsoft.com/office/officeart/2005/8/layout/process4"/>
+    <dgm:cxn modelId="{0B87D935-4494-4753-8A84-06181C90A7BE}" type="presOf" srcId="{51A1579E-2579-4823-AD4F-B0BD4E0A4594}" destId="{3EF6BAD2-48AF-4121-8F93-1EB281C75FCC}" srcOrd="0" destOrd="0" presId="urn:microsoft.com/office/officeart/2005/8/layout/process4"/>
     <dgm:cxn modelId="{4B78D87A-DB8A-4F76-99B7-8C82CAACCDB9}" srcId="{AEC71A77-6C8E-4CAC-98D6-88FA908870B5}" destId="{51A1579E-2579-4823-AD4F-B0BD4E0A4594}" srcOrd="7" destOrd="0" parTransId="{9455C86D-6433-4B0C-9676-DA9746869EBC}" sibTransId="{DA185EC6-6090-435A-B4E6-9916D0EB1E21}"/>
     <dgm:cxn modelId="{75471F6E-9C81-4552-B902-FA1C85F79B8A}" srcId="{AEC71A77-6C8E-4CAC-98D6-88FA908870B5}" destId="{E61F6ADC-A897-4CA8-AEDC-A00E772469F7}" srcOrd="6" destOrd="0" parTransId="{33E61E80-2C50-40A8-B4CA-F9BF5BE29CE7}" sibTransId="{FDBC0886-EDC5-45C0-AFC4-66DA324CF6C7}"/>
-    <dgm:cxn modelId="{8A7E4360-78BC-4464-A44B-C3EF80DD7C65}" type="presOf" srcId="{E61F6ADC-A897-4CA8-AEDC-A00E772469F7}" destId="{1A2FBED9-6700-4E57-8EE1-7A38ECE852C3}" srcOrd="0" destOrd="0" presId="urn:microsoft.com/office/officeart/2005/8/layout/process4"/>
-    <dgm:cxn modelId="{12C85BAD-000D-4026-B81D-2389A935D1F8}" type="presParOf" srcId="{1F8B34B5-CD34-41FE-85A9-3F2E5821F6C7}" destId="{FCBF3FF1-0847-43F9-A99B-6187FF2C31A5}" srcOrd="0" destOrd="0" presId="urn:microsoft.com/office/officeart/2005/8/layout/process4"/>
-    <dgm:cxn modelId="{A4BFBC79-BC3B-4CFC-B2A4-27087DD0F821}" type="presParOf" srcId="{FCBF3FF1-0847-43F9-A99B-6187FF2C31A5}" destId="{3EF6BAD2-48AF-4121-8F93-1EB281C75FCC}" srcOrd="0" destOrd="0" presId="urn:microsoft.com/office/officeart/2005/8/layout/process4"/>
-    <dgm:cxn modelId="{CFEB8103-AA08-4790-A551-8C1EF502122A}" type="presParOf" srcId="{1F8B34B5-CD34-41FE-85A9-3F2E5821F6C7}" destId="{4209A973-91EF-4A0F-857E-373919655307}" srcOrd="1" destOrd="0" presId="urn:microsoft.com/office/officeart/2005/8/layout/process4"/>
-    <dgm:cxn modelId="{6ABC9927-E334-41BE-BC99-CCB2F7872D6C}" type="presParOf" srcId="{1F8B34B5-CD34-41FE-85A9-3F2E5821F6C7}" destId="{E3C8D59C-FF08-4D13-A56E-1882155803BF}" srcOrd="2" destOrd="0" presId="urn:microsoft.com/office/officeart/2005/8/layout/process4"/>
-    <dgm:cxn modelId="{481F33AD-A685-4891-AB41-6630673577F8}" type="presParOf" srcId="{E3C8D59C-FF08-4D13-A56E-1882155803BF}" destId="{1A2FBED9-6700-4E57-8EE1-7A38ECE852C3}" srcOrd="0" destOrd="0" presId="urn:microsoft.com/office/officeart/2005/8/layout/process4"/>
-    <dgm:cxn modelId="{6495AE8C-F899-4604-B555-920C0B87E05E}" type="presParOf" srcId="{1F8B34B5-CD34-41FE-85A9-3F2E5821F6C7}" destId="{11C236A9-BCCF-409D-B466-B36AE8F96B45}" srcOrd="3" destOrd="0" presId="urn:microsoft.com/office/officeart/2005/8/layout/process4"/>
-    <dgm:cxn modelId="{90407D80-DE67-411E-ABDC-2E77EF86BFBD}" type="presParOf" srcId="{1F8B34B5-CD34-41FE-85A9-3F2E5821F6C7}" destId="{5EDDE2C5-75D6-46BC-B38E-BB098091A840}" srcOrd="4" destOrd="0" presId="urn:microsoft.com/office/officeart/2005/8/layout/process4"/>
-    <dgm:cxn modelId="{D7331883-06D4-41BF-B6A1-7577340F1940}" type="presParOf" srcId="{5EDDE2C5-75D6-46BC-B38E-BB098091A840}" destId="{C95440BA-4765-4B7B-873D-82F8BA1B6E43}" srcOrd="0" destOrd="0" presId="urn:microsoft.com/office/officeart/2005/8/layout/process4"/>
-    <dgm:cxn modelId="{86FA3832-2951-4F54-BAF9-990D4611A1B5}" type="presParOf" srcId="{1F8B34B5-CD34-41FE-85A9-3F2E5821F6C7}" destId="{F76ACE28-E904-4711-A86A-3C1786573D8F}" srcOrd="5" destOrd="0" presId="urn:microsoft.com/office/officeart/2005/8/layout/process4"/>
-    <dgm:cxn modelId="{CEDBD4CA-F56A-46DE-BAFA-95DB4B1B4C00}" type="presParOf" srcId="{1F8B34B5-CD34-41FE-85A9-3F2E5821F6C7}" destId="{44101CA2-45F1-4772-A05C-EFDA1C19D7D8}" srcOrd="6" destOrd="0" presId="urn:microsoft.com/office/officeart/2005/8/layout/process4"/>
-    <dgm:cxn modelId="{BD06C2AC-0F5E-460E-A627-5E1B5D06E45F}" type="presParOf" srcId="{44101CA2-45F1-4772-A05C-EFDA1C19D7D8}" destId="{83CD1472-D2E0-4420-8888-57C4A8CBB46B}" srcOrd="0" destOrd="0" presId="urn:microsoft.com/office/officeart/2005/8/layout/process4"/>
-    <dgm:cxn modelId="{E8BA6A94-84D2-4EBB-92C9-60255FEC8D77}" type="presParOf" srcId="{1F8B34B5-CD34-41FE-85A9-3F2E5821F6C7}" destId="{37C9BA0E-B1BC-4E53-81D9-8A444FB3686B}" srcOrd="7" destOrd="0" presId="urn:microsoft.com/office/officeart/2005/8/layout/process4"/>
-    <dgm:cxn modelId="{D4A17B28-AD03-4EA4-830F-366C6BF5373E}" type="presParOf" srcId="{1F8B34B5-CD34-41FE-85A9-3F2E5821F6C7}" destId="{EFE1B84B-E37A-46F9-87AE-C6FD33C5AB5C}" srcOrd="8" destOrd="0" presId="urn:microsoft.com/office/officeart/2005/8/layout/process4"/>
-    <dgm:cxn modelId="{39125F5A-046D-481C-87D6-0C939328CAC8}" type="presParOf" srcId="{EFE1B84B-E37A-46F9-87AE-C6FD33C5AB5C}" destId="{F6F27348-6F24-4E83-B9C7-FDF36B14631B}" srcOrd="0" destOrd="0" presId="urn:microsoft.com/office/officeart/2005/8/layout/process4"/>
-    <dgm:cxn modelId="{1EE01881-4785-4972-A592-A8362AD9F12B}" type="presParOf" srcId="{1F8B34B5-CD34-41FE-85A9-3F2E5821F6C7}" destId="{BC00E307-6C4B-4BB8-99C6-85F0B525E59A}" srcOrd="9" destOrd="0" presId="urn:microsoft.com/office/officeart/2005/8/layout/process4"/>
-    <dgm:cxn modelId="{9531C713-F919-46AE-8D3F-490B0C536CFE}" type="presParOf" srcId="{1F8B34B5-CD34-41FE-85A9-3F2E5821F6C7}" destId="{223322D4-9E65-4401-9661-A2161B51AE82}" srcOrd="10" destOrd="0" presId="urn:microsoft.com/office/officeart/2005/8/layout/process4"/>
-    <dgm:cxn modelId="{DFB75526-433C-4F2F-8523-69338007B207}" type="presParOf" srcId="{223322D4-9E65-4401-9661-A2161B51AE82}" destId="{EAD9FAD4-F6E4-490F-8D6F-8414F13668E4}" srcOrd="0" destOrd="0" presId="urn:microsoft.com/office/officeart/2005/8/layout/process4"/>
-    <dgm:cxn modelId="{FE7AC72C-1F21-4B46-8B4B-0332B7388096}" type="presParOf" srcId="{1F8B34B5-CD34-41FE-85A9-3F2E5821F6C7}" destId="{1A710203-A729-4A49-845F-3BD63E10FC26}" srcOrd="11" destOrd="0" presId="urn:microsoft.com/office/officeart/2005/8/layout/process4"/>
-    <dgm:cxn modelId="{4594441E-E353-41B6-94B5-0470408E6F45}" type="presParOf" srcId="{1F8B34B5-CD34-41FE-85A9-3F2E5821F6C7}" destId="{8FF56D3C-B88F-4445-889A-601B6C892555}" srcOrd="12" destOrd="0" presId="urn:microsoft.com/office/officeart/2005/8/layout/process4"/>
-    <dgm:cxn modelId="{13F302EC-0787-4181-AE6C-78BCC9F9F093}" type="presParOf" srcId="{8FF56D3C-B88F-4445-889A-601B6C892555}" destId="{29AB135F-3B27-4CF5-8FD2-B85CE774AEFE}" srcOrd="0" destOrd="0" presId="urn:microsoft.com/office/officeart/2005/8/layout/process4"/>
-    <dgm:cxn modelId="{56702B35-C066-4E1F-9519-C3845A70E36A}" type="presParOf" srcId="{1F8B34B5-CD34-41FE-85A9-3F2E5821F6C7}" destId="{3E8AF2FA-D01D-41D6-9D74-96678C4D3E1F}" srcOrd="13" destOrd="0" presId="urn:microsoft.com/office/officeart/2005/8/layout/process4"/>
-    <dgm:cxn modelId="{CE01DF84-9F62-4153-9BFA-D8BD5D18F35B}" type="presParOf" srcId="{1F8B34B5-CD34-41FE-85A9-3F2E5821F6C7}" destId="{93E0C981-C8DD-423C-BFAC-92F19544C9C3}" srcOrd="14" destOrd="0" presId="urn:microsoft.com/office/officeart/2005/8/layout/process4"/>
-    <dgm:cxn modelId="{86A4E05A-2021-4742-A357-894DFB658245}" type="presParOf" srcId="{93E0C981-C8DD-423C-BFAC-92F19544C9C3}" destId="{BD5D98E3-0151-44E4-AC48-A0E9621AA9CB}" srcOrd="0" destOrd="0" presId="urn:microsoft.com/office/officeart/2005/8/layout/process4"/>
+    <dgm:cxn modelId="{EA306C1C-E586-461E-9E85-62A8DE5989BA}" type="presOf" srcId="{6AB272BB-7A30-4410-B3D3-1F1BAAAAD5E0}" destId="{83CD1472-D2E0-4420-8888-57C4A8CBB46B}" srcOrd="0" destOrd="0" presId="urn:microsoft.com/office/officeart/2005/8/layout/process4"/>
+    <dgm:cxn modelId="{AEC821CF-55D5-4FB0-B4E0-BC29A69282B4}" type="presParOf" srcId="{1F8B34B5-CD34-41FE-85A9-3F2E5821F6C7}" destId="{FCBF3FF1-0847-43F9-A99B-6187FF2C31A5}" srcOrd="0" destOrd="0" presId="urn:microsoft.com/office/officeart/2005/8/layout/process4"/>
+    <dgm:cxn modelId="{58D281B2-02CE-4969-8389-D30C1BD61BFE}" type="presParOf" srcId="{FCBF3FF1-0847-43F9-A99B-6187FF2C31A5}" destId="{3EF6BAD2-48AF-4121-8F93-1EB281C75FCC}" srcOrd="0" destOrd="0" presId="urn:microsoft.com/office/officeart/2005/8/layout/process4"/>
+    <dgm:cxn modelId="{D69400DC-3C96-46E1-A7E1-5D27FAAA384B}" type="presParOf" srcId="{1F8B34B5-CD34-41FE-85A9-3F2E5821F6C7}" destId="{4209A973-91EF-4A0F-857E-373919655307}" srcOrd="1" destOrd="0" presId="urn:microsoft.com/office/officeart/2005/8/layout/process4"/>
+    <dgm:cxn modelId="{626F974E-1F86-4A29-98DD-860B3BC3EC71}" type="presParOf" srcId="{1F8B34B5-CD34-41FE-85A9-3F2E5821F6C7}" destId="{E3C8D59C-FF08-4D13-A56E-1882155803BF}" srcOrd="2" destOrd="0" presId="urn:microsoft.com/office/officeart/2005/8/layout/process4"/>
+    <dgm:cxn modelId="{09A77A33-BE18-4684-9885-25B3B64E877E}" type="presParOf" srcId="{E3C8D59C-FF08-4D13-A56E-1882155803BF}" destId="{1A2FBED9-6700-4E57-8EE1-7A38ECE852C3}" srcOrd="0" destOrd="0" presId="urn:microsoft.com/office/officeart/2005/8/layout/process4"/>
+    <dgm:cxn modelId="{6B4BD023-066B-4B89-B47A-C80FBF361799}" type="presParOf" srcId="{1F8B34B5-CD34-41FE-85A9-3F2E5821F6C7}" destId="{11C236A9-BCCF-409D-B466-B36AE8F96B45}" srcOrd="3" destOrd="0" presId="urn:microsoft.com/office/officeart/2005/8/layout/process4"/>
+    <dgm:cxn modelId="{373BBED5-B206-4F74-9A6A-40733F7B65D9}" type="presParOf" srcId="{1F8B34B5-CD34-41FE-85A9-3F2E5821F6C7}" destId="{5EDDE2C5-75D6-46BC-B38E-BB098091A840}" srcOrd="4" destOrd="0" presId="urn:microsoft.com/office/officeart/2005/8/layout/process4"/>
+    <dgm:cxn modelId="{AF0E6930-999F-48F7-8D9B-7549F8576828}" type="presParOf" srcId="{5EDDE2C5-75D6-46BC-B38E-BB098091A840}" destId="{C95440BA-4765-4B7B-873D-82F8BA1B6E43}" srcOrd="0" destOrd="0" presId="urn:microsoft.com/office/officeart/2005/8/layout/process4"/>
+    <dgm:cxn modelId="{D3A83600-1707-431D-A75A-9A9A02E83C03}" type="presParOf" srcId="{1F8B34B5-CD34-41FE-85A9-3F2E5821F6C7}" destId="{F76ACE28-E904-4711-A86A-3C1786573D8F}" srcOrd="5" destOrd="0" presId="urn:microsoft.com/office/officeart/2005/8/layout/process4"/>
+    <dgm:cxn modelId="{25EBD837-3409-41F2-8EC0-7E9177E0B13D}" type="presParOf" srcId="{1F8B34B5-CD34-41FE-85A9-3F2E5821F6C7}" destId="{44101CA2-45F1-4772-A05C-EFDA1C19D7D8}" srcOrd="6" destOrd="0" presId="urn:microsoft.com/office/officeart/2005/8/layout/process4"/>
+    <dgm:cxn modelId="{B1B45A63-F695-4533-8FCF-5B0107E616A0}" type="presParOf" srcId="{44101CA2-45F1-4772-A05C-EFDA1C19D7D8}" destId="{83CD1472-D2E0-4420-8888-57C4A8CBB46B}" srcOrd="0" destOrd="0" presId="urn:microsoft.com/office/officeart/2005/8/layout/process4"/>
+    <dgm:cxn modelId="{031A51BE-E607-479D-ADB7-8FBAA8767A9D}" type="presParOf" srcId="{1F8B34B5-CD34-41FE-85A9-3F2E5821F6C7}" destId="{37C9BA0E-B1BC-4E53-81D9-8A444FB3686B}" srcOrd="7" destOrd="0" presId="urn:microsoft.com/office/officeart/2005/8/layout/process4"/>
+    <dgm:cxn modelId="{4064B837-1CF3-455E-90A1-175A8B0E37F5}" type="presParOf" srcId="{1F8B34B5-CD34-41FE-85A9-3F2E5821F6C7}" destId="{EFE1B84B-E37A-46F9-87AE-C6FD33C5AB5C}" srcOrd="8" destOrd="0" presId="urn:microsoft.com/office/officeart/2005/8/layout/process4"/>
+    <dgm:cxn modelId="{801039D1-F328-4158-8BE7-CCB9D0009597}" type="presParOf" srcId="{EFE1B84B-E37A-46F9-87AE-C6FD33C5AB5C}" destId="{F6F27348-6F24-4E83-B9C7-FDF36B14631B}" srcOrd="0" destOrd="0" presId="urn:microsoft.com/office/officeart/2005/8/layout/process4"/>
+    <dgm:cxn modelId="{63E3D69E-F1E8-4B59-B869-BA7028203167}" type="presParOf" srcId="{1F8B34B5-CD34-41FE-85A9-3F2E5821F6C7}" destId="{BC00E307-6C4B-4BB8-99C6-85F0B525E59A}" srcOrd="9" destOrd="0" presId="urn:microsoft.com/office/officeart/2005/8/layout/process4"/>
+    <dgm:cxn modelId="{D8B3FA94-84FE-4EA1-A95F-76A2E5A3981C}" type="presParOf" srcId="{1F8B34B5-CD34-41FE-85A9-3F2E5821F6C7}" destId="{223322D4-9E65-4401-9661-A2161B51AE82}" srcOrd="10" destOrd="0" presId="urn:microsoft.com/office/officeart/2005/8/layout/process4"/>
+    <dgm:cxn modelId="{E6103A1B-078B-4EAB-BE98-F40F77943C77}" type="presParOf" srcId="{223322D4-9E65-4401-9661-A2161B51AE82}" destId="{EAD9FAD4-F6E4-490F-8D6F-8414F13668E4}" srcOrd="0" destOrd="0" presId="urn:microsoft.com/office/officeart/2005/8/layout/process4"/>
+    <dgm:cxn modelId="{96B2035E-DE58-4873-9AE5-83BF7444D721}" type="presParOf" srcId="{1F8B34B5-CD34-41FE-85A9-3F2E5821F6C7}" destId="{1A710203-A729-4A49-845F-3BD63E10FC26}" srcOrd="11" destOrd="0" presId="urn:microsoft.com/office/officeart/2005/8/layout/process4"/>
+    <dgm:cxn modelId="{E017C81B-D790-4F07-A929-F484F316FA70}" type="presParOf" srcId="{1F8B34B5-CD34-41FE-85A9-3F2E5821F6C7}" destId="{8FF56D3C-B88F-4445-889A-601B6C892555}" srcOrd="12" destOrd="0" presId="urn:microsoft.com/office/officeart/2005/8/layout/process4"/>
+    <dgm:cxn modelId="{B782A3D5-88B2-4BDC-9721-CA441372008A}" type="presParOf" srcId="{8FF56D3C-B88F-4445-889A-601B6C892555}" destId="{29AB135F-3B27-4CF5-8FD2-B85CE774AEFE}" srcOrd="0" destOrd="0" presId="urn:microsoft.com/office/officeart/2005/8/layout/process4"/>
+    <dgm:cxn modelId="{60D7781F-E8E6-4131-9C9E-1B6A50F08735}" type="presParOf" srcId="{1F8B34B5-CD34-41FE-85A9-3F2E5821F6C7}" destId="{3E8AF2FA-D01D-41D6-9D74-96678C4D3E1F}" srcOrd="13" destOrd="0" presId="urn:microsoft.com/office/officeart/2005/8/layout/process4"/>
+    <dgm:cxn modelId="{C58BDB74-F855-40C6-83E5-068776CF2E27}" type="presParOf" srcId="{1F8B34B5-CD34-41FE-85A9-3F2E5821F6C7}" destId="{93E0C981-C8DD-423C-BFAC-92F19544C9C3}" srcOrd="14" destOrd="0" presId="urn:microsoft.com/office/officeart/2005/8/layout/process4"/>
+    <dgm:cxn modelId="{9515E0CA-ED8C-4FEC-B7FF-1A279E0A81C1}" type="presParOf" srcId="{93E0C981-C8DD-423C-BFAC-92F19544C9C3}" destId="{BD5D98E3-0151-44E4-AC48-A0E9621AA9CB}" srcOrd="0" destOrd="0" presId="urn:microsoft.com/office/officeart/2005/8/layout/process4"/>
   </dgm:cxnLst>
   <dgm:bg/>
   <dgm:whole/>
@@ -16234,10 +16462,24 @@
     <dgm:pt modelId="{05753E1C-8BED-47E4-BFE3-199B5B556D6C}" type="parTrans" cxnId="{5AA35BAB-256E-42E9-8EE3-A67EFE99965A}">
       <dgm:prSet/>
       <dgm:spPr/>
+      <dgm:t>
+        <a:bodyPr/>
+        <a:lstStyle/>
+        <a:p>
+          <a:endParaRPr lang="pl-PL"/>
+        </a:p>
+      </dgm:t>
     </dgm:pt>
     <dgm:pt modelId="{20C07A46-5607-4613-9E75-34CC43875F9E}" type="sibTrans" cxnId="{5AA35BAB-256E-42E9-8EE3-A67EFE99965A}">
       <dgm:prSet/>
       <dgm:spPr/>
+      <dgm:t>
+        <a:bodyPr/>
+        <a:lstStyle/>
+        <a:p>
+          <a:endParaRPr lang="pl-PL"/>
+        </a:p>
+      </dgm:t>
     </dgm:pt>
     <dgm:pt modelId="{D9A8CF37-4B8C-46A4-B586-14A9E373F42F}">
       <dgm:prSet phldrT="[Text]"/>
@@ -16256,10 +16498,24 @@
     <dgm:pt modelId="{78FE8D55-34FA-49B0-9C20-82CB512C17D7}" type="parTrans" cxnId="{8EFE96C6-1F39-40D8-80FC-A2EF1DD7FEE0}">
       <dgm:prSet/>
       <dgm:spPr/>
+      <dgm:t>
+        <a:bodyPr/>
+        <a:lstStyle/>
+        <a:p>
+          <a:endParaRPr lang="pl-PL"/>
+        </a:p>
+      </dgm:t>
     </dgm:pt>
     <dgm:pt modelId="{DAF9241A-128E-4245-9ECF-4A36F67AEF01}" type="sibTrans" cxnId="{8EFE96C6-1F39-40D8-80FC-A2EF1DD7FEE0}">
       <dgm:prSet/>
       <dgm:spPr/>
+      <dgm:t>
+        <a:bodyPr/>
+        <a:lstStyle/>
+        <a:p>
+          <a:endParaRPr lang="pl-PL"/>
+        </a:p>
+      </dgm:t>
     </dgm:pt>
     <dgm:pt modelId="{D648CCA2-92FF-431D-87AB-744487552E4A}">
       <dgm:prSet phldrT="[Text]"/>
@@ -16278,10 +16534,24 @@
     <dgm:pt modelId="{58AAB98F-E639-44B4-8AF8-F8798B7ADD9C}" type="parTrans" cxnId="{218EA69D-B031-474B-A0D8-EDCA7F2F4328}">
       <dgm:prSet/>
       <dgm:spPr/>
+      <dgm:t>
+        <a:bodyPr/>
+        <a:lstStyle/>
+        <a:p>
+          <a:endParaRPr lang="pl-PL"/>
+        </a:p>
+      </dgm:t>
     </dgm:pt>
     <dgm:pt modelId="{D2E57D34-EBF0-4A46-9FB7-6619E9058CB3}" type="sibTrans" cxnId="{218EA69D-B031-474B-A0D8-EDCA7F2F4328}">
       <dgm:prSet/>
       <dgm:spPr/>
+      <dgm:t>
+        <a:bodyPr/>
+        <a:lstStyle/>
+        <a:p>
+          <a:endParaRPr lang="pl-PL"/>
+        </a:p>
+      </dgm:t>
     </dgm:pt>
     <dgm:pt modelId="{00695DDB-4D53-43A4-9BC6-FC6F40317D19}">
       <dgm:prSet phldrT="[Text]"/>
@@ -16300,10 +16570,24 @@
     <dgm:pt modelId="{83BA2352-1E28-48BC-9E40-C5A292BB7FE0}" type="parTrans" cxnId="{4B877F27-BDB9-4D0B-9822-145F9431437B}">
       <dgm:prSet/>
       <dgm:spPr/>
+      <dgm:t>
+        <a:bodyPr/>
+        <a:lstStyle/>
+        <a:p>
+          <a:endParaRPr lang="pl-PL"/>
+        </a:p>
+      </dgm:t>
     </dgm:pt>
     <dgm:pt modelId="{626C08C4-4BF4-43EA-84A9-AC854B77D123}" type="sibTrans" cxnId="{4B877F27-BDB9-4D0B-9822-145F9431437B}">
       <dgm:prSet/>
       <dgm:spPr/>
+      <dgm:t>
+        <a:bodyPr/>
+        <a:lstStyle/>
+        <a:p>
+          <a:endParaRPr lang="pl-PL"/>
+        </a:p>
+      </dgm:t>
     </dgm:pt>
     <dgm:pt modelId="{07BAA730-A10E-4261-A489-A8338D4FBAF7}">
       <dgm:prSet/>
@@ -16322,10 +16606,24 @@
     <dgm:pt modelId="{4EE8F60C-ED70-4D52-B73B-9BA998514B23}" type="parTrans" cxnId="{DB1FD3EE-5A89-48AF-B3C1-488974AA89F3}">
       <dgm:prSet/>
       <dgm:spPr/>
+      <dgm:t>
+        <a:bodyPr/>
+        <a:lstStyle/>
+        <a:p>
+          <a:endParaRPr lang="pl-PL"/>
+        </a:p>
+      </dgm:t>
     </dgm:pt>
     <dgm:pt modelId="{E48F38A1-C20A-476D-A291-9750DE65B453}" type="sibTrans" cxnId="{DB1FD3EE-5A89-48AF-B3C1-488974AA89F3}">
       <dgm:prSet/>
       <dgm:spPr/>
+      <dgm:t>
+        <a:bodyPr/>
+        <a:lstStyle/>
+        <a:p>
+          <a:endParaRPr lang="pl-PL"/>
+        </a:p>
+      </dgm:t>
     </dgm:pt>
     <dgm:pt modelId="{2D342180-3460-4B5C-AE04-F1BE2807F72E}">
       <dgm:prSet/>
@@ -16344,10 +16642,24 @@
     <dgm:pt modelId="{C4AEB88F-2610-43DC-B4C9-F760C3B68BC5}" type="parTrans" cxnId="{92E72384-3725-49E8-8E48-E04BAA8658EE}">
       <dgm:prSet/>
       <dgm:spPr/>
+      <dgm:t>
+        <a:bodyPr/>
+        <a:lstStyle/>
+        <a:p>
+          <a:endParaRPr lang="pl-PL"/>
+        </a:p>
+      </dgm:t>
     </dgm:pt>
     <dgm:pt modelId="{858B173D-D3C0-46EB-84AD-133EDA79247F}" type="sibTrans" cxnId="{92E72384-3725-49E8-8E48-E04BAA8658EE}">
       <dgm:prSet/>
       <dgm:spPr/>
+      <dgm:t>
+        <a:bodyPr/>
+        <a:lstStyle/>
+        <a:p>
+          <a:endParaRPr lang="pl-PL"/>
+        </a:p>
+      </dgm:t>
     </dgm:pt>
     <dgm:pt modelId="{0A416012-470F-46F1-91CD-AA2195C64433}">
       <dgm:prSet phldrT="[Text]"/>
@@ -16366,10 +16678,24 @@
     <dgm:pt modelId="{7D78A3C1-949E-48ED-A43C-8250546F02C2}" type="parTrans" cxnId="{E2648DB7-8EBD-446B-88D7-4327B5B2A1BB}">
       <dgm:prSet/>
       <dgm:spPr/>
+      <dgm:t>
+        <a:bodyPr/>
+        <a:lstStyle/>
+        <a:p>
+          <a:endParaRPr lang="pl-PL"/>
+        </a:p>
+      </dgm:t>
     </dgm:pt>
     <dgm:pt modelId="{701FC936-7350-4E95-B76D-1C10C6BEDDDC}" type="sibTrans" cxnId="{E2648DB7-8EBD-446B-88D7-4327B5B2A1BB}">
       <dgm:prSet/>
       <dgm:spPr/>
+      <dgm:t>
+        <a:bodyPr/>
+        <a:lstStyle/>
+        <a:p>
+          <a:endParaRPr lang="pl-PL"/>
+        </a:p>
+      </dgm:t>
     </dgm:pt>
     <dgm:pt modelId="{656F871F-4712-4366-81BB-249FAC7AC337}" type="pres">
       <dgm:prSet presAssocID="{43BCF3C9-48DC-47D8-9E68-1FBDEA84E59F}" presName="Name0" presStyleCnt="0">
@@ -16380,6 +16706,13 @@
         </dgm:presLayoutVars>
       </dgm:prSet>
       <dgm:spPr/>
+      <dgm:t>
+        <a:bodyPr/>
+        <a:lstStyle/>
+        <a:p>
+          <a:endParaRPr lang="pl-PL"/>
+        </a:p>
+      </dgm:t>
     </dgm:pt>
     <dgm:pt modelId="{9F8990DC-5123-4784-BDFD-EA6C222C7ED8}" type="pres">
       <dgm:prSet presAssocID="{2A021B0A-5BE5-488D-BF3F-9FF4AEF5D436}" presName="composite" presStyleCnt="0"/>
@@ -16489,6 +16822,13 @@
         </dgm:presLayoutVars>
       </dgm:prSet>
       <dgm:spPr/>
+      <dgm:t>
+        <a:bodyPr/>
+        <a:lstStyle/>
+        <a:p>
+          <a:endParaRPr lang="pl-PL"/>
+        </a:p>
+      </dgm:t>
     </dgm:pt>
     <dgm:pt modelId="{305C981F-3AE9-4D1F-90A3-6F28E9A724B9}" type="pres">
       <dgm:prSet presAssocID="{B066AD62-D431-48F4-94DE-DA5E916F2FAB}" presName="space" presStyleCnt="0"/>
@@ -16507,6 +16847,13 @@
         </dgm:presLayoutVars>
       </dgm:prSet>
       <dgm:spPr/>
+      <dgm:t>
+        <a:bodyPr/>
+        <a:lstStyle/>
+        <a:p>
+          <a:endParaRPr lang="pl-PL"/>
+        </a:p>
+      </dgm:t>
     </dgm:pt>
     <dgm:pt modelId="{7DE7FE29-574B-4496-AEDB-37A6545E8529}" type="pres">
       <dgm:prSet presAssocID="{55C839FD-31EF-40B4-ACBD-EF3573687ECD}" presName="desTx" presStyleLbl="alignAccFollowNode1" presStyleIdx="3" presStyleCnt="4">
@@ -16525,54 +16872,54 @@
     </dgm:pt>
   </dgm:ptLst>
   <dgm:cxnLst>
-    <dgm:cxn modelId="{7F298929-FF0C-4DC7-9524-46F2637FC547}" type="presOf" srcId="{D9A8CF37-4B8C-46A4-B586-14A9E373F42F}" destId="{288E7F77-D14B-452A-886D-398F1A0E1B45}" srcOrd="0" destOrd="2" presId="urn:microsoft.com/office/officeart/2005/8/layout/hList1"/>
     <dgm:cxn modelId="{EFD18F19-A49B-482E-BF35-15D2EDE27082}" srcId="{2A021B0A-5BE5-488D-BF3F-9FF4AEF5D436}" destId="{964E22C7-13AE-4F32-A82E-3457A04DA8E9}" srcOrd="0" destOrd="0" parTransId="{87E77345-845A-4590-94C6-D4EF75367C4C}" sibTransId="{EE617C7D-A753-45FB-B856-CBF29C68EF4C}"/>
-    <dgm:cxn modelId="{C1626B21-C6A2-4537-9A55-3083899B0F05}" type="presOf" srcId="{D648CCA2-92FF-431D-87AB-744487552E4A}" destId="{288E7F77-D14B-452A-886D-398F1A0E1B45}" srcOrd="0" destOrd="3" presId="urn:microsoft.com/office/officeart/2005/8/layout/hList1"/>
+    <dgm:cxn modelId="{B3852D46-44EC-481B-B8E6-9D68462DB726}" type="presOf" srcId="{55C839FD-31EF-40B4-ACBD-EF3573687ECD}" destId="{5BD13C13-821B-4AF4-B1EE-4FC6BFACE747}" srcOrd="0" destOrd="0" presId="urn:microsoft.com/office/officeart/2005/8/layout/hList1"/>
     <dgm:cxn modelId="{92E72384-3725-49E8-8E48-E04BAA8658EE}" srcId="{E902C42E-5067-4264-B5A1-98802C4FC7A6}" destId="{2D342180-3460-4B5C-AE04-F1BE2807F72E}" srcOrd="1" destOrd="0" parTransId="{C4AEB88F-2610-43DC-B4C9-F760C3B68BC5}" sibTransId="{858B173D-D3C0-46EB-84AD-133EDA79247F}"/>
     <dgm:cxn modelId="{D57F064E-95C8-4149-9B5E-56EA771F5E0D}" srcId="{43BCF3C9-48DC-47D8-9E68-1FBDEA84E59F}" destId="{E902C42E-5067-4264-B5A1-98802C4FC7A6}" srcOrd="2" destOrd="0" parTransId="{74FDE327-79D6-4483-B219-97C66F81415D}" sibTransId="{B066AD62-D431-48F4-94DE-DA5E916F2FAB}"/>
-    <dgm:cxn modelId="{44891CCC-C184-4147-9477-D93422BA3C5F}" type="presOf" srcId="{55C839FD-31EF-40B4-ACBD-EF3573687ECD}" destId="{5BD13C13-821B-4AF4-B1EE-4FC6BFACE747}" srcOrd="0" destOrd="0" presId="urn:microsoft.com/office/officeart/2005/8/layout/hList1"/>
+    <dgm:cxn modelId="{30849A4A-ADC8-41AA-AD2D-A016745E64F4}" type="presOf" srcId="{9FAB30C8-166D-41CD-9750-F4074EF3E4FA}" destId="{6BC3EAC9-AE4C-4C5F-8EBF-C94BA903BA41}" srcOrd="0" destOrd="0" presId="urn:microsoft.com/office/officeart/2005/8/layout/hList1"/>
+    <dgm:cxn modelId="{36231EF2-BE28-4802-A990-3A1D46A4624B}" type="presOf" srcId="{E902C42E-5067-4264-B5A1-98802C4FC7A6}" destId="{79CF4987-4C8B-4A5A-AD66-C0982C424FD9}" srcOrd="0" destOrd="0" presId="urn:microsoft.com/office/officeart/2005/8/layout/hList1"/>
+    <dgm:cxn modelId="{0E701F12-EE65-473C-BF4F-F1787AAE6809}" type="presOf" srcId="{964E22C7-13AE-4F32-A82E-3457A04DA8E9}" destId="{2D636983-3233-4E8F-836A-EDAC4D77818B}" srcOrd="0" destOrd="0" presId="urn:microsoft.com/office/officeart/2005/8/layout/hList1"/>
+    <dgm:cxn modelId="{84BF86E0-2747-4330-89FC-65D860FB27CE}" type="presOf" srcId="{43BCF3C9-48DC-47D8-9E68-1FBDEA84E59F}" destId="{656F871F-4712-4366-81BB-249FAC7AC337}" srcOrd="0" destOrd="0" presId="urn:microsoft.com/office/officeart/2005/8/layout/hList1"/>
+    <dgm:cxn modelId="{277ACFCB-8E02-4A51-BD7E-DB9C260CAF3B}" type="presOf" srcId="{FA840423-852F-4F2A-91BB-2D41CC602E01}" destId="{288E7F77-D14B-452A-886D-398F1A0E1B45}" srcOrd="0" destOrd="1" presId="urn:microsoft.com/office/officeart/2005/8/layout/hList1"/>
     <dgm:cxn modelId="{DB1FD3EE-5A89-48AF-B3C1-488974AA89F3}" srcId="{E902C42E-5067-4264-B5A1-98802C4FC7A6}" destId="{07BAA730-A10E-4261-A489-A8338D4FBAF7}" srcOrd="0" destOrd="0" parTransId="{4EE8F60C-ED70-4D52-B73B-9BA998514B23}" sibTransId="{E48F38A1-C20A-476D-A291-9750DE65B453}"/>
     <dgm:cxn modelId="{EC406415-E46D-4136-B0D6-4D99D4E2EE82}" srcId="{9FAB30C8-166D-41CD-9750-F4074EF3E4FA}" destId="{13BE510B-F900-49E7-8052-999CD1C05542}" srcOrd="0" destOrd="0" parTransId="{965CB379-E067-4D97-B240-B62200D2702A}" sibTransId="{992449D8-2947-44E8-9F44-3BDA1333B0DD}"/>
-    <dgm:cxn modelId="{28A72510-1604-4953-A6B1-97EE2D287774}" type="presOf" srcId="{2D342180-3460-4B5C-AE04-F1BE2807F72E}" destId="{00A0EAF7-EB8B-4128-AD0C-66A77A7C8C2E}" srcOrd="0" destOrd="1" presId="urn:microsoft.com/office/officeart/2005/8/layout/hList1"/>
     <dgm:cxn modelId="{8EFE96C6-1F39-40D8-80FC-A2EF1DD7FEE0}" srcId="{9FAB30C8-166D-41CD-9750-F4074EF3E4FA}" destId="{D9A8CF37-4B8C-46A4-B586-14A9E373F42F}" srcOrd="2" destOrd="0" parTransId="{78FE8D55-34FA-49B0-9C20-82CB512C17D7}" sibTransId="{DAF9241A-128E-4245-9ECF-4A36F67AEF01}"/>
-    <dgm:cxn modelId="{2366C744-15D5-4C9E-ACCE-7ADC3D442ADC}" type="presOf" srcId="{07BAA730-A10E-4261-A489-A8338D4FBAF7}" destId="{00A0EAF7-EB8B-4128-AD0C-66A77A7C8C2E}" srcOrd="0" destOrd="0" presId="urn:microsoft.com/office/officeart/2005/8/layout/hList1"/>
+    <dgm:cxn modelId="{A6DA8C37-DE0A-44AD-A8D7-EBBAC523DB8C}" type="presOf" srcId="{00695DDB-4D53-43A4-9BC6-FC6F40317D19}" destId="{288E7F77-D14B-452A-886D-398F1A0E1B45}" srcOrd="0" destOrd="4" presId="urn:microsoft.com/office/officeart/2005/8/layout/hList1"/>
     <dgm:cxn modelId="{8BA5BA59-7D1D-4746-AB4D-020AA44352C2}" srcId="{55C839FD-31EF-40B4-ACBD-EF3573687ECD}" destId="{5DD66035-15D2-42AD-8C16-EA20106358A9}" srcOrd="0" destOrd="0" parTransId="{041506BC-24C2-4B7D-9AAA-02EE1899D1DF}" sibTransId="{586D0787-D10B-40CA-9ACE-F1D09A13F365}"/>
     <dgm:cxn modelId="{4B877F27-BDB9-4D0B-9822-145F9431437B}" srcId="{9FAB30C8-166D-41CD-9750-F4074EF3E4FA}" destId="{00695DDB-4D53-43A4-9BC6-FC6F40317D19}" srcOrd="4" destOrd="0" parTransId="{83BA2352-1E28-48BC-9E40-C5A292BB7FE0}" sibTransId="{626C08C4-4BF4-43EA-84A9-AC854B77D123}"/>
     <dgm:cxn modelId="{B596FD02-66D3-4550-A3A4-3210A8F8F194}" srcId="{9FAB30C8-166D-41CD-9750-F4074EF3E4FA}" destId="{FA840423-852F-4F2A-91BB-2D41CC602E01}" srcOrd="1" destOrd="0" parTransId="{388C03D2-D443-472D-9358-6599E13BF846}" sibTransId="{AEE1C311-329E-493D-9A61-AA635378E0A4}"/>
-    <dgm:cxn modelId="{AADDEE97-D1B0-48DD-B918-7C5ADEA7E8DB}" type="presOf" srcId="{9FAB30C8-166D-41CD-9750-F4074EF3E4FA}" destId="{6BC3EAC9-AE4C-4C5F-8EBF-C94BA903BA41}" srcOrd="0" destOrd="0" presId="urn:microsoft.com/office/officeart/2005/8/layout/hList1"/>
+    <dgm:cxn modelId="{E3CB4225-5561-41BD-BD04-72E2C4A07A72}" type="presOf" srcId="{D648CCA2-92FF-431D-87AB-744487552E4A}" destId="{288E7F77-D14B-452A-886D-398F1A0E1B45}" srcOrd="0" destOrd="3" presId="urn:microsoft.com/office/officeart/2005/8/layout/hList1"/>
     <dgm:cxn modelId="{C9951018-6BC1-4C5C-BF42-FA6BC594E6B0}" srcId="{2A021B0A-5BE5-488D-BF3F-9FF4AEF5D436}" destId="{845E40BB-1CBB-4F5A-8720-B71DDB38378B}" srcOrd="1" destOrd="0" parTransId="{4C3D8488-EEAF-40B6-81DF-3C6221BE0954}" sibTransId="{13F51C55-9BE7-45BA-AF2C-A3990DDDBA6E}"/>
-    <dgm:cxn modelId="{7154139B-C91D-46CB-A860-6B07CBB7F01D}" type="presOf" srcId="{FA840423-852F-4F2A-91BB-2D41CC602E01}" destId="{288E7F77-D14B-452A-886D-398F1A0E1B45}" srcOrd="0" destOrd="1" presId="urn:microsoft.com/office/officeart/2005/8/layout/hList1"/>
+    <dgm:cxn modelId="{CFBE9172-4BCD-4C49-BF7C-50706B4A36EB}" type="presOf" srcId="{D9A8CF37-4B8C-46A4-B586-14A9E373F42F}" destId="{288E7F77-D14B-452A-886D-398F1A0E1B45}" srcOrd="0" destOrd="2" presId="urn:microsoft.com/office/officeart/2005/8/layout/hList1"/>
     <dgm:cxn modelId="{8A7C59C0-7218-4972-BB83-F646E3F71FCB}" srcId="{43BCF3C9-48DC-47D8-9E68-1FBDEA84E59F}" destId="{2A021B0A-5BE5-488D-BF3F-9FF4AEF5D436}" srcOrd="0" destOrd="0" parTransId="{8C7D1402-31CA-4EF0-A616-5F5D14ADE772}" sibTransId="{2D9D408F-FBAF-4B57-96F8-8B23EE868248}"/>
-    <dgm:cxn modelId="{1FAD008A-7EBF-4A79-806A-3CF5F92A415D}" type="presOf" srcId="{43BCF3C9-48DC-47D8-9E68-1FBDEA84E59F}" destId="{656F871F-4712-4366-81BB-249FAC7AC337}" srcOrd="0" destOrd="0" presId="urn:microsoft.com/office/officeart/2005/8/layout/hList1"/>
-    <dgm:cxn modelId="{07DE3256-AF88-4149-A584-A523BBACF2BE}" type="presOf" srcId="{5DD66035-15D2-42AD-8C16-EA20106358A9}" destId="{7DE7FE29-574B-4496-AEDB-37A6545E8529}" srcOrd="0" destOrd="0" presId="urn:microsoft.com/office/officeart/2005/8/layout/hList1"/>
+    <dgm:cxn modelId="{420A8E9F-DDB5-4BE3-A62B-D47DB465699B}" type="presOf" srcId="{845E40BB-1CBB-4F5A-8720-B71DDB38378B}" destId="{2D636983-3233-4E8F-836A-EDAC4D77818B}" srcOrd="0" destOrd="1" presId="urn:microsoft.com/office/officeart/2005/8/layout/hList1"/>
     <dgm:cxn modelId="{4390758B-1AB0-4877-B6A8-54AB22B9FC16}" srcId="{43BCF3C9-48DC-47D8-9E68-1FBDEA84E59F}" destId="{9FAB30C8-166D-41CD-9750-F4074EF3E4FA}" srcOrd="1" destOrd="0" parTransId="{F1E70757-79EB-4B3F-84DA-5D24DE7520AC}" sibTransId="{327E7D51-C26E-497A-B0BF-F896E786BF9C}"/>
     <dgm:cxn modelId="{33BE5C57-5586-403D-B2E7-D070DA13DDD3}" srcId="{43BCF3C9-48DC-47D8-9E68-1FBDEA84E59F}" destId="{55C839FD-31EF-40B4-ACBD-EF3573687ECD}" srcOrd="3" destOrd="0" parTransId="{7203FA76-AD68-4140-BB70-5413620839B4}" sibTransId="{66C8DC09-987E-42E7-8A45-74F50424178B}"/>
-    <dgm:cxn modelId="{EDFAD905-3F0C-4443-89D6-789074FF6139}" type="presOf" srcId="{DA10FE50-2C53-4452-B7DB-5A7FAA774EC9}" destId="{2D636983-3233-4E8F-836A-EDAC4D77818B}" srcOrd="0" destOrd="2" presId="urn:microsoft.com/office/officeart/2005/8/layout/hList1"/>
+    <dgm:cxn modelId="{490A2F0B-7A38-4556-8EA1-6D9DA0B738D6}" type="presOf" srcId="{13BE510B-F900-49E7-8052-999CD1C05542}" destId="{288E7F77-D14B-452A-886D-398F1A0E1B45}" srcOrd="0" destOrd="0" presId="urn:microsoft.com/office/officeart/2005/8/layout/hList1"/>
     <dgm:cxn modelId="{218EA69D-B031-474B-A0D8-EDCA7F2F4328}" srcId="{9FAB30C8-166D-41CD-9750-F4074EF3E4FA}" destId="{D648CCA2-92FF-431D-87AB-744487552E4A}" srcOrd="3" destOrd="0" parTransId="{58AAB98F-E639-44B4-8AF8-F8798B7ADD9C}" sibTransId="{D2E57D34-EBF0-4A46-9FB7-6619E9058CB3}"/>
-    <dgm:cxn modelId="{55007D70-B259-4894-A4A5-092630678FF6}" type="presOf" srcId="{2A021B0A-5BE5-488D-BF3F-9FF4AEF5D436}" destId="{C63DF815-A69D-4117-9A81-007940EE29CA}" srcOrd="0" destOrd="0" presId="urn:microsoft.com/office/officeart/2005/8/layout/hList1"/>
-    <dgm:cxn modelId="{E7303234-2D7F-4E36-BFD2-9F167E42DE31}" type="presOf" srcId="{13BE510B-F900-49E7-8052-999CD1C05542}" destId="{288E7F77-D14B-452A-886D-398F1A0E1B45}" srcOrd="0" destOrd="0" presId="urn:microsoft.com/office/officeart/2005/8/layout/hList1"/>
-    <dgm:cxn modelId="{21130EFB-7F80-495A-B669-28F7DDA85BB7}" type="presOf" srcId="{964E22C7-13AE-4F32-A82E-3457A04DA8E9}" destId="{2D636983-3233-4E8F-836A-EDAC4D77818B}" srcOrd="0" destOrd="0" presId="urn:microsoft.com/office/officeart/2005/8/layout/hList1"/>
+    <dgm:cxn modelId="{1316FBE8-5D28-4397-A84F-C445CCB857A6}" type="presOf" srcId="{0A416012-470F-46F1-91CD-AA2195C64433}" destId="{7DE7FE29-574B-4496-AEDB-37A6545E8529}" srcOrd="0" destOrd="1" presId="urn:microsoft.com/office/officeart/2005/8/layout/hList1"/>
+    <dgm:cxn modelId="{A81AD756-E4FB-4D26-A9C3-1664EC270608}" type="presOf" srcId="{2A021B0A-5BE5-488D-BF3F-9FF4AEF5D436}" destId="{C63DF815-A69D-4117-9A81-007940EE29CA}" srcOrd="0" destOrd="0" presId="urn:microsoft.com/office/officeart/2005/8/layout/hList1"/>
     <dgm:cxn modelId="{E2648DB7-8EBD-446B-88D7-4327B5B2A1BB}" srcId="{55C839FD-31EF-40B4-ACBD-EF3573687ECD}" destId="{0A416012-470F-46F1-91CD-AA2195C64433}" srcOrd="1" destOrd="0" parTransId="{7D78A3C1-949E-48ED-A43C-8250546F02C2}" sibTransId="{701FC936-7350-4E95-B76D-1C10C6BEDDDC}"/>
-    <dgm:cxn modelId="{C79A14BD-348A-40A3-8F4B-E7B110227D80}" type="presOf" srcId="{845E40BB-1CBB-4F5A-8720-B71DDB38378B}" destId="{2D636983-3233-4E8F-836A-EDAC4D77818B}" srcOrd="0" destOrd="1" presId="urn:microsoft.com/office/officeart/2005/8/layout/hList1"/>
-    <dgm:cxn modelId="{37012025-0B39-4576-AB0C-BBD179EA998B}" type="presOf" srcId="{00695DDB-4D53-43A4-9BC6-FC6F40317D19}" destId="{288E7F77-D14B-452A-886D-398F1A0E1B45}" srcOrd="0" destOrd="4" presId="urn:microsoft.com/office/officeart/2005/8/layout/hList1"/>
-    <dgm:cxn modelId="{0DEEDD60-6733-447C-A86F-E23FC32A8382}" type="presOf" srcId="{0A416012-470F-46F1-91CD-AA2195C64433}" destId="{7DE7FE29-574B-4496-AEDB-37A6545E8529}" srcOrd="0" destOrd="1" presId="urn:microsoft.com/office/officeart/2005/8/layout/hList1"/>
+    <dgm:cxn modelId="{48CCAAAE-D1F7-43D3-BD7E-60DB93926872}" type="presOf" srcId="{DA10FE50-2C53-4452-B7DB-5A7FAA774EC9}" destId="{2D636983-3233-4E8F-836A-EDAC4D77818B}" srcOrd="0" destOrd="2" presId="urn:microsoft.com/office/officeart/2005/8/layout/hList1"/>
+    <dgm:cxn modelId="{75E75311-C70F-40EF-AFD1-D16C95716101}" type="presOf" srcId="{5DD66035-15D2-42AD-8C16-EA20106358A9}" destId="{7DE7FE29-574B-4496-AEDB-37A6545E8529}" srcOrd="0" destOrd="0" presId="urn:microsoft.com/office/officeart/2005/8/layout/hList1"/>
     <dgm:cxn modelId="{5AA35BAB-256E-42E9-8EE3-A67EFE99965A}" srcId="{2A021B0A-5BE5-488D-BF3F-9FF4AEF5D436}" destId="{DA10FE50-2C53-4452-B7DB-5A7FAA774EC9}" srcOrd="2" destOrd="0" parTransId="{05753E1C-8BED-47E4-BFE3-199B5B556D6C}" sibTransId="{20C07A46-5607-4613-9E75-34CC43875F9E}"/>
-    <dgm:cxn modelId="{E5CC2FC6-C082-4CF9-B0EF-745AF1D23FDA}" type="presOf" srcId="{E902C42E-5067-4264-B5A1-98802C4FC7A6}" destId="{79CF4987-4C8B-4A5A-AD66-C0982C424FD9}" srcOrd="0" destOrd="0" presId="urn:microsoft.com/office/officeart/2005/8/layout/hList1"/>
-    <dgm:cxn modelId="{D765C197-41C9-4899-8856-A762769C9A0B}" type="presParOf" srcId="{656F871F-4712-4366-81BB-249FAC7AC337}" destId="{9F8990DC-5123-4784-BDFD-EA6C222C7ED8}" srcOrd="0" destOrd="0" presId="urn:microsoft.com/office/officeart/2005/8/layout/hList1"/>
-    <dgm:cxn modelId="{C7EB4C15-82E1-4E42-938E-4FB1B1B62797}" type="presParOf" srcId="{9F8990DC-5123-4784-BDFD-EA6C222C7ED8}" destId="{C63DF815-A69D-4117-9A81-007940EE29CA}" srcOrd="0" destOrd="0" presId="urn:microsoft.com/office/officeart/2005/8/layout/hList1"/>
-    <dgm:cxn modelId="{87E09359-99B8-4C4A-BB61-8365AB6DBCDA}" type="presParOf" srcId="{9F8990DC-5123-4784-BDFD-EA6C222C7ED8}" destId="{2D636983-3233-4E8F-836A-EDAC4D77818B}" srcOrd="1" destOrd="0" presId="urn:microsoft.com/office/officeart/2005/8/layout/hList1"/>
-    <dgm:cxn modelId="{008622E5-236C-40F3-AAB9-45B765A71965}" type="presParOf" srcId="{656F871F-4712-4366-81BB-249FAC7AC337}" destId="{FEAF3283-76E4-4304-8703-1A4C434055A2}" srcOrd="1" destOrd="0" presId="urn:microsoft.com/office/officeart/2005/8/layout/hList1"/>
-    <dgm:cxn modelId="{419D4C6E-C817-4A72-A87B-028550E41482}" type="presParOf" srcId="{656F871F-4712-4366-81BB-249FAC7AC337}" destId="{F8DAAB3E-8F23-4F01-A6B6-2D7ADB22BCCD}" srcOrd="2" destOrd="0" presId="urn:microsoft.com/office/officeart/2005/8/layout/hList1"/>
-    <dgm:cxn modelId="{24ECD20A-0529-468C-84A2-A4B8CB387879}" type="presParOf" srcId="{F8DAAB3E-8F23-4F01-A6B6-2D7ADB22BCCD}" destId="{6BC3EAC9-AE4C-4C5F-8EBF-C94BA903BA41}" srcOrd="0" destOrd="0" presId="urn:microsoft.com/office/officeart/2005/8/layout/hList1"/>
-    <dgm:cxn modelId="{E0278047-8F3D-47F5-ACED-C25EC19CD65A}" type="presParOf" srcId="{F8DAAB3E-8F23-4F01-A6B6-2D7ADB22BCCD}" destId="{288E7F77-D14B-452A-886D-398F1A0E1B45}" srcOrd="1" destOrd="0" presId="urn:microsoft.com/office/officeart/2005/8/layout/hList1"/>
-    <dgm:cxn modelId="{852B37E0-972A-4CC1-BE7E-F1D8445C8A40}" type="presParOf" srcId="{656F871F-4712-4366-81BB-249FAC7AC337}" destId="{4A1372E7-06AF-43C3-B139-64269E7AF552}" srcOrd="3" destOrd="0" presId="urn:microsoft.com/office/officeart/2005/8/layout/hList1"/>
-    <dgm:cxn modelId="{46478860-5917-4861-9D92-6604406DCEF7}" type="presParOf" srcId="{656F871F-4712-4366-81BB-249FAC7AC337}" destId="{F83FDC0C-26F7-46A5-92E0-49F459653A39}" srcOrd="4" destOrd="0" presId="urn:microsoft.com/office/officeart/2005/8/layout/hList1"/>
-    <dgm:cxn modelId="{A7ACDAC1-4453-4873-B669-DF541BD3E580}" type="presParOf" srcId="{F83FDC0C-26F7-46A5-92E0-49F459653A39}" destId="{79CF4987-4C8B-4A5A-AD66-C0982C424FD9}" srcOrd="0" destOrd="0" presId="urn:microsoft.com/office/officeart/2005/8/layout/hList1"/>
-    <dgm:cxn modelId="{336C704F-A6B0-4356-ADD1-3B624D29B7BA}" type="presParOf" srcId="{F83FDC0C-26F7-46A5-92E0-49F459653A39}" destId="{00A0EAF7-EB8B-4128-AD0C-66A77A7C8C2E}" srcOrd="1" destOrd="0" presId="urn:microsoft.com/office/officeart/2005/8/layout/hList1"/>
-    <dgm:cxn modelId="{0A4BAAFC-16E2-486B-A71D-CC7A5A614DBD}" type="presParOf" srcId="{656F871F-4712-4366-81BB-249FAC7AC337}" destId="{305C981F-3AE9-4D1F-90A3-6F28E9A724B9}" srcOrd="5" destOrd="0" presId="urn:microsoft.com/office/officeart/2005/8/layout/hList1"/>
-    <dgm:cxn modelId="{2423122E-3A33-4681-9AF8-7762FEF7C5D8}" type="presParOf" srcId="{656F871F-4712-4366-81BB-249FAC7AC337}" destId="{D2CE7688-BCBD-42B3-BA56-8BB149BE69EA}" srcOrd="6" destOrd="0" presId="urn:microsoft.com/office/officeart/2005/8/layout/hList1"/>
-    <dgm:cxn modelId="{3159E8AE-1E5A-4512-B083-DC7D15D9B1D9}" type="presParOf" srcId="{D2CE7688-BCBD-42B3-BA56-8BB149BE69EA}" destId="{5BD13C13-821B-4AF4-B1EE-4FC6BFACE747}" srcOrd="0" destOrd="0" presId="urn:microsoft.com/office/officeart/2005/8/layout/hList1"/>
-    <dgm:cxn modelId="{BCA938F5-BDD1-4071-9B8B-9962076FDE72}" type="presParOf" srcId="{D2CE7688-BCBD-42B3-BA56-8BB149BE69EA}" destId="{7DE7FE29-574B-4496-AEDB-37A6545E8529}" srcOrd="1" destOrd="0" presId="urn:microsoft.com/office/officeart/2005/8/layout/hList1"/>
+    <dgm:cxn modelId="{4CE9CF31-CB74-43D3-808B-5C00E25F4E75}" type="presOf" srcId="{2D342180-3460-4B5C-AE04-F1BE2807F72E}" destId="{00A0EAF7-EB8B-4128-AD0C-66A77A7C8C2E}" srcOrd="0" destOrd="1" presId="urn:microsoft.com/office/officeart/2005/8/layout/hList1"/>
+    <dgm:cxn modelId="{8F92728B-C610-4FFA-B43A-5A8C6F2D03E0}" type="presOf" srcId="{07BAA730-A10E-4261-A489-A8338D4FBAF7}" destId="{00A0EAF7-EB8B-4128-AD0C-66A77A7C8C2E}" srcOrd="0" destOrd="0" presId="urn:microsoft.com/office/officeart/2005/8/layout/hList1"/>
+    <dgm:cxn modelId="{8C125C64-79FB-42D0-9157-60B6A9867346}" type="presParOf" srcId="{656F871F-4712-4366-81BB-249FAC7AC337}" destId="{9F8990DC-5123-4784-BDFD-EA6C222C7ED8}" srcOrd="0" destOrd="0" presId="urn:microsoft.com/office/officeart/2005/8/layout/hList1"/>
+    <dgm:cxn modelId="{53D62F24-54D1-4473-84D3-0B8CDF16F922}" type="presParOf" srcId="{9F8990DC-5123-4784-BDFD-EA6C222C7ED8}" destId="{C63DF815-A69D-4117-9A81-007940EE29CA}" srcOrd="0" destOrd="0" presId="urn:microsoft.com/office/officeart/2005/8/layout/hList1"/>
+    <dgm:cxn modelId="{702583FD-D86A-4C6D-899C-4039CA24635D}" type="presParOf" srcId="{9F8990DC-5123-4784-BDFD-EA6C222C7ED8}" destId="{2D636983-3233-4E8F-836A-EDAC4D77818B}" srcOrd="1" destOrd="0" presId="urn:microsoft.com/office/officeart/2005/8/layout/hList1"/>
+    <dgm:cxn modelId="{0FF148E1-C565-4F4E-8F8E-B1CAE9158A51}" type="presParOf" srcId="{656F871F-4712-4366-81BB-249FAC7AC337}" destId="{FEAF3283-76E4-4304-8703-1A4C434055A2}" srcOrd="1" destOrd="0" presId="urn:microsoft.com/office/officeart/2005/8/layout/hList1"/>
+    <dgm:cxn modelId="{23FEC685-FC62-43F1-AB78-148C08556D70}" type="presParOf" srcId="{656F871F-4712-4366-81BB-249FAC7AC337}" destId="{F8DAAB3E-8F23-4F01-A6B6-2D7ADB22BCCD}" srcOrd="2" destOrd="0" presId="urn:microsoft.com/office/officeart/2005/8/layout/hList1"/>
+    <dgm:cxn modelId="{97C3976F-3A14-48CE-9714-FDDFDFFA6CEA}" type="presParOf" srcId="{F8DAAB3E-8F23-4F01-A6B6-2D7ADB22BCCD}" destId="{6BC3EAC9-AE4C-4C5F-8EBF-C94BA903BA41}" srcOrd="0" destOrd="0" presId="urn:microsoft.com/office/officeart/2005/8/layout/hList1"/>
+    <dgm:cxn modelId="{4C74B63E-7CC3-490A-95E2-92673E5137A4}" type="presParOf" srcId="{F8DAAB3E-8F23-4F01-A6B6-2D7ADB22BCCD}" destId="{288E7F77-D14B-452A-886D-398F1A0E1B45}" srcOrd="1" destOrd="0" presId="urn:microsoft.com/office/officeart/2005/8/layout/hList1"/>
+    <dgm:cxn modelId="{780A5CC1-DFAE-4590-8CD8-5E20C24BD4D1}" type="presParOf" srcId="{656F871F-4712-4366-81BB-249FAC7AC337}" destId="{4A1372E7-06AF-43C3-B139-64269E7AF552}" srcOrd="3" destOrd="0" presId="urn:microsoft.com/office/officeart/2005/8/layout/hList1"/>
+    <dgm:cxn modelId="{22A28F14-DE67-4D29-B094-76AA10F77460}" type="presParOf" srcId="{656F871F-4712-4366-81BB-249FAC7AC337}" destId="{F83FDC0C-26F7-46A5-92E0-49F459653A39}" srcOrd="4" destOrd="0" presId="urn:microsoft.com/office/officeart/2005/8/layout/hList1"/>
+    <dgm:cxn modelId="{072CB595-9B29-4F3F-9774-F4FFBAD98A67}" type="presParOf" srcId="{F83FDC0C-26F7-46A5-92E0-49F459653A39}" destId="{79CF4987-4C8B-4A5A-AD66-C0982C424FD9}" srcOrd="0" destOrd="0" presId="urn:microsoft.com/office/officeart/2005/8/layout/hList1"/>
+    <dgm:cxn modelId="{CB9ED15E-4FA1-408D-979C-2DA660B14A23}" type="presParOf" srcId="{F83FDC0C-26F7-46A5-92E0-49F459653A39}" destId="{00A0EAF7-EB8B-4128-AD0C-66A77A7C8C2E}" srcOrd="1" destOrd="0" presId="urn:microsoft.com/office/officeart/2005/8/layout/hList1"/>
+    <dgm:cxn modelId="{AEB2E8E3-EE71-4426-9AE2-8979FCEE388A}" type="presParOf" srcId="{656F871F-4712-4366-81BB-249FAC7AC337}" destId="{305C981F-3AE9-4D1F-90A3-6F28E9A724B9}" srcOrd="5" destOrd="0" presId="urn:microsoft.com/office/officeart/2005/8/layout/hList1"/>
+    <dgm:cxn modelId="{8DA17239-BB90-4426-A2D4-FFF14D901F58}" type="presParOf" srcId="{656F871F-4712-4366-81BB-249FAC7AC337}" destId="{D2CE7688-BCBD-42B3-BA56-8BB149BE69EA}" srcOrd="6" destOrd="0" presId="urn:microsoft.com/office/officeart/2005/8/layout/hList1"/>
+    <dgm:cxn modelId="{4DF6192E-9CDA-4A25-9DF1-D2D55C59DC84}" type="presParOf" srcId="{D2CE7688-BCBD-42B3-BA56-8BB149BE69EA}" destId="{5BD13C13-821B-4AF4-B1EE-4FC6BFACE747}" srcOrd="0" destOrd="0" presId="urn:microsoft.com/office/officeart/2005/8/layout/hList1"/>
+    <dgm:cxn modelId="{D5EE9EEA-57FD-46CA-9439-616043BFB527}" type="presParOf" srcId="{D2CE7688-BCBD-42B3-BA56-8BB149BE69EA}" destId="{7DE7FE29-574B-4496-AEDB-37A6545E8529}" srcOrd="1" destOrd="0" presId="urn:microsoft.com/office/officeart/2005/8/layout/hList1"/>
   </dgm:cxnLst>
   <dgm:bg/>
   <dgm:whole/>

</xml_diff>

<commit_message>
Komentarze do GUI i Pdf
</commit_message>
<xml_diff>
--- a/Dokumentacja.docx
+++ b/Dokumentacja.docx
@@ -9678,17 +9678,15 @@
           <w:sz w:val="24"/>
           <w:szCs w:val="24"/>
         </w:rPr>
-        <w:t xml:space="preserve"> Technik może też wyświeltlić opis osobno. W tabeli zawarte są informacje o tym który z pracowników nadał zlecenie, dane klienta, opis problemu, data utworzenia i powiadomienie o tym czy zlecenie zostało już </w:t>
-      </w:r>
-      <w:bookmarkStart w:id="0" w:name="_GoBack"/>
-      <w:bookmarkEnd w:id="0"/>
-      <w:r>
-        <w:rPr>
-          <w:rFonts w:ascii="Times New Roman" w:hAnsi="Times New Roman" w:cs="Times New Roman"/>
-          <w:sz w:val="24"/>
-          <w:szCs w:val="24"/>
-        </w:rPr>
-        <w:t>wykonane.</w:t>
+        <w:t xml:space="preserve"> Technik może też wyświeltlić opis osobno. W tabeli zawarte są informacje o tym który z pracowników nadał zlecenie, dane klienta, opis problemu, data utworzenia i powiadomienie o tym czy zlecenie zostało już wykonane.</w:t>
+      </w:r>
+      <w:r>
+        <w:rPr>
+          <w:rFonts w:ascii="Times New Roman" w:hAnsi="Times New Roman" w:cs="Times New Roman"/>
+          <w:sz w:val="24"/>
+          <w:szCs w:val="24"/>
+        </w:rPr>
+        <w:t xml:space="preserve"> Osoba, która dokonuje naprawy może dodać wpis o wykonnaniu. Dostęp do tego okna ma rówież sprzedawca z tą różnicą, że może on tylko odczytywać dane bez ich modyfikowania.</w:t>
       </w:r>
     </w:p>
     <w:p>
@@ -9753,14 +9751,79 @@
     </w:p>
     <w:p>
       <w:pPr>
-        <w:pStyle w:val="ListParagraph"/>
-        <w:ind w:firstLine="696"/>
-        <w:rPr>
-          <w:rFonts w:ascii="Times New Roman" w:hAnsi="Times New Roman" w:cs="Times New Roman"/>
-          <w:sz w:val="24"/>
-          <w:szCs w:val="24"/>
-        </w:rPr>
-      </w:pPr>
+        <w:rPr>
+          <w:rFonts w:ascii="Times New Roman" w:hAnsi="Times New Roman" w:cs="Times New Roman"/>
+          <w:sz w:val="24"/>
+          <w:szCs w:val="24"/>
+        </w:rPr>
+      </w:pPr>
+      <w:r>
+        <w:rPr>
+          <w:noProof/>
+          <w:lang w:eastAsia="pl-PL"/>
+        </w:rPr>
+        <w:drawing>
+          <wp:inline distT="0" distB="0" distL="0" distR="0" wp14:anchorId="0DCEA4B2" wp14:editId="4B90ED52">
+            <wp:extent cx="5760720" cy="3238500"/>
+            <wp:effectExtent l="0" t="0" r="0" b="0"/>
+            <wp:docPr id="13" name="Picture 13"/>
+            <wp:cNvGraphicFramePr>
+              <a:graphicFrameLocks xmlns:a="http://schemas.openxmlformats.org/drawingml/2006/main" noChangeAspect="1"/>
+            </wp:cNvGraphicFramePr>
+            <a:graphic xmlns:a="http://schemas.openxmlformats.org/drawingml/2006/main">
+              <a:graphicData uri="http://schemas.openxmlformats.org/drawingml/2006/picture">
+                <pic:pic xmlns:pic="http://schemas.openxmlformats.org/drawingml/2006/picture">
+                  <pic:nvPicPr>
+                    <pic:cNvPr id="0" name="Food.png"/>
+                    <pic:cNvPicPr/>
+                  </pic:nvPicPr>
+                  <pic:blipFill>
+                    <a:blip r:embed="rId30">
+                      <a:extLst>
+                        <a:ext uri="{28A0092B-C50C-407E-A947-70E740481C1C}">
+                          <a14:useLocalDpi xmlns:a14="http://schemas.microsoft.com/office/drawing/2010/main" val="0"/>
+                        </a:ext>
+                      </a:extLst>
+                    </a:blip>
+                    <a:stretch>
+                      <a:fillRect/>
+                    </a:stretch>
+                  </pic:blipFill>
+                  <pic:spPr>
+                    <a:xfrm>
+                      <a:off x="0" y="0"/>
+                      <a:ext cx="5760720" cy="3238500"/>
+                    </a:xfrm>
+                    <a:prstGeom prst="rect">
+                      <a:avLst/>
+                    </a:prstGeom>
+                  </pic:spPr>
+                </pic:pic>
+              </a:graphicData>
+            </a:graphic>
+          </wp:inline>
+        </w:drawing>
+      </w:r>
+    </w:p>
+    <w:p>
+      <w:pPr>
+        <w:rPr>
+          <w:rFonts w:ascii="Times New Roman" w:hAnsi="Times New Roman" w:cs="Times New Roman"/>
+          <w:sz w:val="24"/>
+          <w:szCs w:val="24"/>
+        </w:rPr>
+      </w:pPr>
+      <w:r>
+        <w:rPr>
+          <w:rFonts w:ascii="Times New Roman" w:hAnsi="Times New Roman" w:cs="Times New Roman"/>
+          <w:sz w:val="24"/>
+          <w:szCs w:val="24"/>
+        </w:rPr>
+        <w:lastRenderedPageBreak/>
+        <w:t>Każdy użytkownik ma możliwość zamawiania jedzenia. Ilustruje to powyższe okno. Prawa tabela przechowuje spis rzeczy, które można zamówić wraz z ceną, prawa natomiast listę wybranych rzeczy. Podczas tworzenia zamówienia w każdej chwili można cofnąć swoją decyzję i usunąć z listy niepotrzebne przedmioty. Kliknięcie ‘Zamów’ powoduje utworzenie zamówienia, które następnie musi zostać przyjęcte przez odpowiedniego pracownika.</w:t>
+      </w:r>
+      <w:bookmarkStart w:id="0" w:name="_GoBack"/>
+      <w:bookmarkEnd w:id="0"/>
     </w:p>
     <w:sectPr>
       <w:pgSz w:w="11906" w:h="16838"/>
@@ -15509,25 +15572,25 @@
     </dgm:pt>
   </dgm:ptLst>
   <dgm:cxnLst>
-    <dgm:cxn modelId="{0EAD4751-EF77-4ABC-9A00-C48C6FF8627C}" type="presOf" srcId="{517E1535-5890-4AE5-96A5-B3F4525773D6}" destId="{D723512F-D384-4003-829B-203BD01A893C}" srcOrd="0" destOrd="0" presId="urn:microsoft.com/office/officeart/2005/8/layout/StepDownProcess"/>
     <dgm:cxn modelId="{01041E3D-7788-481E-8BD7-73370EEEC606}" srcId="{92E6BC35-9BF3-4FE8-9804-CFDE8EFC97C4}" destId="{C5F6149A-D744-462B-9220-8E031231ED2C}" srcOrd="1" destOrd="0" parTransId="{92B2E039-17C7-45E9-9F9B-B21F6F2FCF98}" sibTransId="{82CE8D5A-5326-44F5-9EFD-47E83D6F8AE7}"/>
+    <dgm:cxn modelId="{FC33FA4A-B781-4780-B4EA-760324748310}" srcId="{92E6BC35-9BF3-4FE8-9804-CFDE8EFC97C4}" destId="{832325C7-6CCE-4E48-B704-0ADB7A707E5E}" srcOrd="0" destOrd="0" parTransId="{ADB949E0-E72F-481E-9433-A47167465F82}" sibTransId="{4B0CFB6C-201B-4F14-A809-6FCC3E468EF4}"/>
+    <dgm:cxn modelId="{507A5087-5B2E-448A-A5FD-E427BB4F8A92}" type="presOf" srcId="{92E6BC35-9BF3-4FE8-9804-CFDE8EFC97C4}" destId="{A900F780-4B0A-48F8-B73C-289283571705}" srcOrd="0" destOrd="0" presId="urn:microsoft.com/office/officeart/2005/8/layout/StepDownProcess"/>
+    <dgm:cxn modelId="{64658A73-D04E-432C-ACA9-57565E9F1C1E}" type="presOf" srcId="{C5F6149A-D744-462B-9220-8E031231ED2C}" destId="{204E2777-D7C2-4498-AA56-4E02DFC04D59}" srcOrd="0" destOrd="0" presId="urn:microsoft.com/office/officeart/2005/8/layout/StepDownProcess"/>
+    <dgm:cxn modelId="{F4EF9399-A5CE-494A-B3C8-20894B98E898}" type="presOf" srcId="{832325C7-6CCE-4E48-B704-0ADB7A707E5E}" destId="{3C562AC0-A48C-4C57-9B98-D46A8AA84B79}" srcOrd="0" destOrd="0" presId="urn:microsoft.com/office/officeart/2005/8/layout/StepDownProcess"/>
     <dgm:cxn modelId="{9361E388-B9E4-464C-B9E1-D57B579E78B5}" srcId="{92E6BC35-9BF3-4FE8-9804-CFDE8EFC97C4}" destId="{517E1535-5890-4AE5-96A5-B3F4525773D6}" srcOrd="2" destOrd="0" parTransId="{CF62F356-085E-4B19-B3B4-8576AE1DC25E}" sibTransId="{635D8A12-2347-470D-A3EC-AEE88BB6DFF7}"/>
-    <dgm:cxn modelId="{41E17051-42C9-4142-BDF5-AD43C6458230}" type="presOf" srcId="{92E6BC35-9BF3-4FE8-9804-CFDE8EFC97C4}" destId="{A900F780-4B0A-48F8-B73C-289283571705}" srcOrd="0" destOrd="0" presId="urn:microsoft.com/office/officeart/2005/8/layout/StepDownProcess"/>
-    <dgm:cxn modelId="{3FC911BC-CAD3-4380-94C3-40512A60D8F8}" type="presOf" srcId="{832325C7-6CCE-4E48-B704-0ADB7A707E5E}" destId="{3C562AC0-A48C-4C57-9B98-D46A8AA84B79}" srcOrd="0" destOrd="0" presId="urn:microsoft.com/office/officeart/2005/8/layout/StepDownProcess"/>
-    <dgm:cxn modelId="{759CCE6C-7B00-4CF7-9FEC-C3F6B82F02B1}" type="presOf" srcId="{C5F6149A-D744-462B-9220-8E031231ED2C}" destId="{204E2777-D7C2-4498-AA56-4E02DFC04D59}" srcOrd="0" destOrd="0" presId="urn:microsoft.com/office/officeart/2005/8/layout/StepDownProcess"/>
-    <dgm:cxn modelId="{FC33FA4A-B781-4780-B4EA-760324748310}" srcId="{92E6BC35-9BF3-4FE8-9804-CFDE8EFC97C4}" destId="{832325C7-6CCE-4E48-B704-0ADB7A707E5E}" srcOrd="0" destOrd="0" parTransId="{ADB949E0-E72F-481E-9433-A47167465F82}" sibTransId="{4B0CFB6C-201B-4F14-A809-6FCC3E468EF4}"/>
-    <dgm:cxn modelId="{FF3CF6C6-ABD8-4B82-B9B4-FE17B5934FAC}" type="presParOf" srcId="{A900F780-4B0A-48F8-B73C-289283571705}" destId="{8F872ED0-B982-4DCB-B38D-E5487235D6DF}" srcOrd="0" destOrd="0" presId="urn:microsoft.com/office/officeart/2005/8/layout/StepDownProcess"/>
-    <dgm:cxn modelId="{40C907B6-1871-4647-B065-CBAE2ABC4198}" type="presParOf" srcId="{8F872ED0-B982-4DCB-B38D-E5487235D6DF}" destId="{AE29879E-A51E-459F-9D61-5D78D16F209E}" srcOrd="0" destOrd="0" presId="urn:microsoft.com/office/officeart/2005/8/layout/StepDownProcess"/>
-    <dgm:cxn modelId="{F2EE2365-C0BB-48B1-8709-F6555320FB60}" type="presParOf" srcId="{8F872ED0-B982-4DCB-B38D-E5487235D6DF}" destId="{3C562AC0-A48C-4C57-9B98-D46A8AA84B79}" srcOrd="1" destOrd="0" presId="urn:microsoft.com/office/officeart/2005/8/layout/StepDownProcess"/>
-    <dgm:cxn modelId="{1740AED4-96A6-40C7-B257-1554AA2C95F1}" type="presParOf" srcId="{8F872ED0-B982-4DCB-B38D-E5487235D6DF}" destId="{4FEF8211-A0AB-4A2A-AA88-DBFFD673BF33}" srcOrd="2" destOrd="0" presId="urn:microsoft.com/office/officeart/2005/8/layout/StepDownProcess"/>
-    <dgm:cxn modelId="{CE63D017-1FDB-4DFB-AC4F-A68DA62077F9}" type="presParOf" srcId="{A900F780-4B0A-48F8-B73C-289283571705}" destId="{605D23C7-F40B-426A-9BE3-95CF8CE19C04}" srcOrd="1" destOrd="0" presId="urn:microsoft.com/office/officeart/2005/8/layout/StepDownProcess"/>
-    <dgm:cxn modelId="{20724C4E-4D9F-4396-91D5-DED20D8FDD5A}" type="presParOf" srcId="{A900F780-4B0A-48F8-B73C-289283571705}" destId="{EBAEE67E-1CCE-411A-AC32-B14CF3360299}" srcOrd="2" destOrd="0" presId="urn:microsoft.com/office/officeart/2005/8/layout/StepDownProcess"/>
-    <dgm:cxn modelId="{00A182BC-814B-457C-8CB4-ADF98FAB4A69}" type="presParOf" srcId="{EBAEE67E-1CCE-411A-AC32-B14CF3360299}" destId="{E11BAB48-29DF-4E71-B09D-2714ADB107C8}" srcOrd="0" destOrd="0" presId="urn:microsoft.com/office/officeart/2005/8/layout/StepDownProcess"/>
-    <dgm:cxn modelId="{E6F405F6-273F-4844-9B75-AFB5F1BFD7C5}" type="presParOf" srcId="{EBAEE67E-1CCE-411A-AC32-B14CF3360299}" destId="{204E2777-D7C2-4498-AA56-4E02DFC04D59}" srcOrd="1" destOrd="0" presId="urn:microsoft.com/office/officeart/2005/8/layout/StepDownProcess"/>
-    <dgm:cxn modelId="{8A1FD3ED-DE5A-4D27-8141-BC3BE5E96A4F}" type="presParOf" srcId="{EBAEE67E-1CCE-411A-AC32-B14CF3360299}" destId="{7B5A423F-11AA-4C02-A434-3141277530B6}" srcOrd="2" destOrd="0" presId="urn:microsoft.com/office/officeart/2005/8/layout/StepDownProcess"/>
-    <dgm:cxn modelId="{379248FE-0999-4E0D-9D95-0847A6C607BE}" type="presParOf" srcId="{A900F780-4B0A-48F8-B73C-289283571705}" destId="{0BA233E1-939D-4F4E-B536-EB07621FA8CD}" srcOrd="3" destOrd="0" presId="urn:microsoft.com/office/officeart/2005/8/layout/StepDownProcess"/>
-    <dgm:cxn modelId="{DA747906-7096-4D1F-9676-D53A41730FE4}" type="presParOf" srcId="{A900F780-4B0A-48F8-B73C-289283571705}" destId="{8D46A399-A6D2-4609-A56D-A7628315D267}" srcOrd="4" destOrd="0" presId="urn:microsoft.com/office/officeart/2005/8/layout/StepDownProcess"/>
-    <dgm:cxn modelId="{A9F87A72-34D3-4799-B759-F949CA0B607F}" type="presParOf" srcId="{8D46A399-A6D2-4609-A56D-A7628315D267}" destId="{D723512F-D384-4003-829B-203BD01A893C}" srcOrd="0" destOrd="0" presId="urn:microsoft.com/office/officeart/2005/8/layout/StepDownProcess"/>
+    <dgm:cxn modelId="{B6372994-14AA-4C94-814D-0C31175B1949}" type="presOf" srcId="{517E1535-5890-4AE5-96A5-B3F4525773D6}" destId="{D723512F-D384-4003-829B-203BD01A893C}" srcOrd="0" destOrd="0" presId="urn:microsoft.com/office/officeart/2005/8/layout/StepDownProcess"/>
+    <dgm:cxn modelId="{501FD734-467F-41D1-99B3-919BF7CB8B26}" type="presParOf" srcId="{A900F780-4B0A-48F8-B73C-289283571705}" destId="{8F872ED0-B982-4DCB-B38D-E5487235D6DF}" srcOrd="0" destOrd="0" presId="urn:microsoft.com/office/officeart/2005/8/layout/StepDownProcess"/>
+    <dgm:cxn modelId="{08E03D8E-6538-4897-96CD-03D03182FA8A}" type="presParOf" srcId="{8F872ED0-B982-4DCB-B38D-E5487235D6DF}" destId="{AE29879E-A51E-459F-9D61-5D78D16F209E}" srcOrd="0" destOrd="0" presId="urn:microsoft.com/office/officeart/2005/8/layout/StepDownProcess"/>
+    <dgm:cxn modelId="{48AE50F5-A06C-457D-8E3B-3B106AE43E89}" type="presParOf" srcId="{8F872ED0-B982-4DCB-B38D-E5487235D6DF}" destId="{3C562AC0-A48C-4C57-9B98-D46A8AA84B79}" srcOrd="1" destOrd="0" presId="urn:microsoft.com/office/officeart/2005/8/layout/StepDownProcess"/>
+    <dgm:cxn modelId="{B83FF0EA-AFFC-44B4-9452-7FC9DC2FAE15}" type="presParOf" srcId="{8F872ED0-B982-4DCB-B38D-E5487235D6DF}" destId="{4FEF8211-A0AB-4A2A-AA88-DBFFD673BF33}" srcOrd="2" destOrd="0" presId="urn:microsoft.com/office/officeart/2005/8/layout/StepDownProcess"/>
+    <dgm:cxn modelId="{F48C8B0B-1ADB-4C66-9B76-6643E3CC2E99}" type="presParOf" srcId="{A900F780-4B0A-48F8-B73C-289283571705}" destId="{605D23C7-F40B-426A-9BE3-95CF8CE19C04}" srcOrd="1" destOrd="0" presId="urn:microsoft.com/office/officeart/2005/8/layout/StepDownProcess"/>
+    <dgm:cxn modelId="{666CFDCB-3517-499A-BE61-F573BF67D055}" type="presParOf" srcId="{A900F780-4B0A-48F8-B73C-289283571705}" destId="{EBAEE67E-1CCE-411A-AC32-B14CF3360299}" srcOrd="2" destOrd="0" presId="urn:microsoft.com/office/officeart/2005/8/layout/StepDownProcess"/>
+    <dgm:cxn modelId="{A0A3E678-DCA6-46B2-9728-C6D687219333}" type="presParOf" srcId="{EBAEE67E-1CCE-411A-AC32-B14CF3360299}" destId="{E11BAB48-29DF-4E71-B09D-2714ADB107C8}" srcOrd="0" destOrd="0" presId="urn:microsoft.com/office/officeart/2005/8/layout/StepDownProcess"/>
+    <dgm:cxn modelId="{0EFAC925-0626-4B3B-A832-E7E77CCCC0C7}" type="presParOf" srcId="{EBAEE67E-1CCE-411A-AC32-B14CF3360299}" destId="{204E2777-D7C2-4498-AA56-4E02DFC04D59}" srcOrd="1" destOrd="0" presId="urn:microsoft.com/office/officeart/2005/8/layout/StepDownProcess"/>
+    <dgm:cxn modelId="{670A9F45-3C88-4D2A-8033-43AE644BDB41}" type="presParOf" srcId="{EBAEE67E-1CCE-411A-AC32-B14CF3360299}" destId="{7B5A423F-11AA-4C02-A434-3141277530B6}" srcOrd="2" destOrd="0" presId="urn:microsoft.com/office/officeart/2005/8/layout/StepDownProcess"/>
+    <dgm:cxn modelId="{73BAF15C-11B9-43B0-8706-4FF360E3F603}" type="presParOf" srcId="{A900F780-4B0A-48F8-B73C-289283571705}" destId="{0BA233E1-939D-4F4E-B536-EB07621FA8CD}" srcOrd="3" destOrd="0" presId="urn:microsoft.com/office/officeart/2005/8/layout/StepDownProcess"/>
+    <dgm:cxn modelId="{BFC8E603-5E3A-4195-848A-BAD5C23756C1}" type="presParOf" srcId="{A900F780-4B0A-48F8-B73C-289283571705}" destId="{8D46A399-A6D2-4609-A56D-A7628315D267}" srcOrd="4" destOrd="0" presId="urn:microsoft.com/office/officeart/2005/8/layout/StepDownProcess"/>
+    <dgm:cxn modelId="{4A49C453-7EB7-43FF-97FE-A74A4CB47297}" type="presParOf" srcId="{8D46A399-A6D2-4609-A56D-A7628315D267}" destId="{D723512F-D384-4003-829B-203BD01A893C}" srcOrd="0" destOrd="0" presId="urn:microsoft.com/office/officeart/2005/8/layout/StepDownProcess"/>
   </dgm:cxnLst>
   <dgm:bg/>
   <dgm:whole/>
@@ -16056,46 +16119,46 @@
     </dgm:pt>
   </dgm:ptLst>
   <dgm:cxnLst>
-    <dgm:cxn modelId="{AC2FB4F8-3404-4859-9379-18984136F840}" type="presOf" srcId="{88729043-999F-4466-AC77-884FD35DA216}" destId="{C95440BA-4765-4B7B-873D-82F8BA1B6E43}" srcOrd="0" destOrd="0" presId="urn:microsoft.com/office/officeart/2005/8/layout/process4"/>
-    <dgm:cxn modelId="{F6AE1049-21FC-443A-A37B-7E7F0681A952}" type="presOf" srcId="{14725572-434B-4192-B0C7-E6E62D1B448A}" destId="{29AB135F-3B27-4CF5-8FD2-B85CE774AEFE}" srcOrd="0" destOrd="0" presId="urn:microsoft.com/office/officeart/2005/8/layout/process4"/>
-    <dgm:cxn modelId="{08974D6D-F665-4FD9-87C6-2B665744AAB6}" srcId="{AEC71A77-6C8E-4CAC-98D6-88FA908870B5}" destId="{6AB272BB-7A30-4410-B3D3-1F1BAAAAD5E0}" srcOrd="4" destOrd="0" parTransId="{E730E265-6964-4C07-86B4-69E08C751A3B}" sibTransId="{3A41260B-744B-48C5-AAE9-A43F6301F79B}"/>
-    <dgm:cxn modelId="{F33CBE92-EDF1-42E0-AEE2-72D9241078C7}" type="presOf" srcId="{E61F6ADC-A897-4CA8-AEDC-A00E772469F7}" destId="{1A2FBED9-6700-4E57-8EE1-7A38ECE852C3}" srcOrd="0" destOrd="0" presId="urn:microsoft.com/office/officeart/2005/8/layout/process4"/>
-    <dgm:cxn modelId="{DA67D152-6F9F-449A-91DC-E666DEAA30D0}" srcId="{AEC71A77-6C8E-4CAC-98D6-88FA908870B5}" destId="{FE3B53EA-4651-4BEB-81A7-9F536D104C76}" srcOrd="0" destOrd="0" parTransId="{5EB21321-BBA5-4E0C-9B25-4C21E8811F65}" sibTransId="{BB6D3D15-8AD1-40C7-8FCA-B1693FBEFE64}"/>
-    <dgm:cxn modelId="{F53D7225-3272-4EEE-9A2C-B3BDF057876D}" type="presOf" srcId="{3461D017-CF0A-42F2-A32D-0B42A2A6B4C2}" destId="{F6F27348-6F24-4E83-B9C7-FDF36B14631B}" srcOrd="0" destOrd="0" presId="urn:microsoft.com/office/officeart/2005/8/layout/process4"/>
+    <dgm:cxn modelId="{4B78D87A-DB8A-4F76-99B7-8C82CAACCDB9}" srcId="{AEC71A77-6C8E-4CAC-98D6-88FA908870B5}" destId="{51A1579E-2579-4823-AD4F-B0BD4E0A4594}" srcOrd="7" destOrd="0" parTransId="{9455C86D-6433-4B0C-9676-DA9746869EBC}" sibTransId="{DA185EC6-6090-435A-B4E6-9916D0EB1E21}"/>
     <dgm:cxn modelId="{24891757-8125-407F-9B1B-F84997E95792}" srcId="{AEC71A77-6C8E-4CAC-98D6-88FA908870B5}" destId="{3461D017-CF0A-42F2-A32D-0B42A2A6B4C2}" srcOrd="3" destOrd="0" parTransId="{85F753C8-F121-4634-A9FC-FDEFED6A3C7D}" sibTransId="{17ACFC1A-F342-4BD6-A0FE-ED942C61F8D1}"/>
     <dgm:cxn modelId="{D680ED7F-AD5C-47D6-8FBA-2019BCFA577D}" srcId="{AEC71A77-6C8E-4CAC-98D6-88FA908870B5}" destId="{88729043-999F-4466-AC77-884FD35DA216}" srcOrd="5" destOrd="0" parTransId="{5D258584-6A68-4CF2-B921-50F0E02551E0}" sibTransId="{6C47CA23-9623-4E29-BEE6-FDA7F90F6F34}"/>
-    <dgm:cxn modelId="{FA5CBFC4-62A0-4EA5-8D4F-8406CC5D62DD}" type="presOf" srcId="{45DB03DD-6DA6-4E4E-B605-FA3E2DCAB774}" destId="{EAD9FAD4-F6E4-490F-8D6F-8414F13668E4}" srcOrd="0" destOrd="0" presId="urn:microsoft.com/office/officeart/2005/8/layout/process4"/>
-    <dgm:cxn modelId="{C3497633-A410-4894-86FE-F724F5C6EC73}" type="presOf" srcId="{FE3B53EA-4651-4BEB-81A7-9F536D104C76}" destId="{BD5D98E3-0151-44E4-AC48-A0E9621AA9CB}" srcOrd="0" destOrd="0" presId="urn:microsoft.com/office/officeart/2005/8/layout/process4"/>
+    <dgm:cxn modelId="{306493EE-78FE-4476-8A28-B2FE19449781}" type="presOf" srcId="{45DB03DD-6DA6-4E4E-B605-FA3E2DCAB774}" destId="{EAD9FAD4-F6E4-490F-8D6F-8414F13668E4}" srcOrd="0" destOrd="0" presId="urn:microsoft.com/office/officeart/2005/8/layout/process4"/>
+    <dgm:cxn modelId="{8A89254C-530D-43FC-BD22-CFF4B9E1CB0B}" type="presOf" srcId="{51A1579E-2579-4823-AD4F-B0BD4E0A4594}" destId="{3EF6BAD2-48AF-4121-8F93-1EB281C75FCC}" srcOrd="0" destOrd="0" presId="urn:microsoft.com/office/officeart/2005/8/layout/process4"/>
+    <dgm:cxn modelId="{966B142C-FFCA-4649-A912-48FEC6AC4BDC}" type="presOf" srcId="{3461D017-CF0A-42F2-A32D-0B42A2A6B4C2}" destId="{F6F27348-6F24-4E83-B9C7-FDF36B14631B}" srcOrd="0" destOrd="0" presId="urn:microsoft.com/office/officeart/2005/8/layout/process4"/>
+    <dgm:cxn modelId="{2A5A979C-75CE-4CDA-95F8-AA7E58E4B15C}" srcId="{AEC71A77-6C8E-4CAC-98D6-88FA908870B5}" destId="{45DB03DD-6DA6-4E4E-B605-FA3E2DCAB774}" srcOrd="2" destOrd="0" parTransId="{5D4C79B3-D6AC-4176-AC4C-02575C820114}" sibTransId="{E6620C3F-66FA-4212-90ED-838D35205C7E}"/>
+    <dgm:cxn modelId="{8BBEC598-3381-43E0-8E17-701EEE84F0EC}" type="presOf" srcId="{AEC71A77-6C8E-4CAC-98D6-88FA908870B5}" destId="{1F8B34B5-CD34-41FE-85A9-3F2E5821F6C7}" srcOrd="0" destOrd="0" presId="urn:microsoft.com/office/officeart/2005/8/layout/process4"/>
+    <dgm:cxn modelId="{42FEB0D9-F758-4F20-9B4F-E4F9D388B1E7}" type="presOf" srcId="{88729043-999F-4466-AC77-884FD35DA216}" destId="{C95440BA-4765-4B7B-873D-82F8BA1B6E43}" srcOrd="0" destOrd="0" presId="urn:microsoft.com/office/officeart/2005/8/layout/process4"/>
+    <dgm:cxn modelId="{DA67D152-6F9F-449A-91DC-E666DEAA30D0}" srcId="{AEC71A77-6C8E-4CAC-98D6-88FA908870B5}" destId="{FE3B53EA-4651-4BEB-81A7-9F536D104C76}" srcOrd="0" destOrd="0" parTransId="{5EB21321-BBA5-4E0C-9B25-4C21E8811F65}" sibTransId="{BB6D3D15-8AD1-40C7-8FCA-B1693FBEFE64}"/>
+    <dgm:cxn modelId="{170F4E7D-738F-442D-8F39-08C15B77D720}" type="presOf" srcId="{6AB272BB-7A30-4410-B3D3-1F1BAAAAD5E0}" destId="{83CD1472-D2E0-4420-8888-57C4A8CBB46B}" srcOrd="0" destOrd="0" presId="urn:microsoft.com/office/officeart/2005/8/layout/process4"/>
+    <dgm:cxn modelId="{F113A78D-8A20-4EAC-9E06-391DA7308446}" type="presOf" srcId="{FE3B53EA-4651-4BEB-81A7-9F536D104C76}" destId="{BD5D98E3-0151-44E4-AC48-A0E9621AA9CB}" srcOrd="0" destOrd="0" presId="urn:microsoft.com/office/officeart/2005/8/layout/process4"/>
+    <dgm:cxn modelId="{08974D6D-F665-4FD9-87C6-2B665744AAB6}" srcId="{AEC71A77-6C8E-4CAC-98D6-88FA908870B5}" destId="{6AB272BB-7A30-4410-B3D3-1F1BAAAAD5E0}" srcOrd="4" destOrd="0" parTransId="{E730E265-6964-4C07-86B4-69E08C751A3B}" sibTransId="{3A41260B-744B-48C5-AAE9-A43F6301F79B}"/>
+    <dgm:cxn modelId="{8ADE7886-6DE1-41BC-BA2B-E4A8CA749873}" type="presOf" srcId="{14725572-434B-4192-B0C7-E6E62D1B448A}" destId="{29AB135F-3B27-4CF5-8FD2-B85CE774AEFE}" srcOrd="0" destOrd="0" presId="urn:microsoft.com/office/officeart/2005/8/layout/process4"/>
+    <dgm:cxn modelId="{381685DB-CF62-496A-B0C4-CCD1648DC464}" type="presOf" srcId="{E61F6ADC-A897-4CA8-AEDC-A00E772469F7}" destId="{1A2FBED9-6700-4E57-8EE1-7A38ECE852C3}" srcOrd="0" destOrd="0" presId="urn:microsoft.com/office/officeart/2005/8/layout/process4"/>
     <dgm:cxn modelId="{8C34B490-8CA3-4EB5-A9C7-29F9F6666604}" srcId="{AEC71A77-6C8E-4CAC-98D6-88FA908870B5}" destId="{14725572-434B-4192-B0C7-E6E62D1B448A}" srcOrd="1" destOrd="0" parTransId="{E55AC8B9-48A0-4C5A-A71C-83C2EFB3CB94}" sibTransId="{03C6D6EB-BF34-4284-A10F-CA114E42E761}"/>
-    <dgm:cxn modelId="{E8EAC311-7F85-4508-929B-0035DBE0D137}" type="presOf" srcId="{AEC71A77-6C8E-4CAC-98D6-88FA908870B5}" destId="{1F8B34B5-CD34-41FE-85A9-3F2E5821F6C7}" srcOrd="0" destOrd="0" presId="urn:microsoft.com/office/officeart/2005/8/layout/process4"/>
-    <dgm:cxn modelId="{2A5A979C-75CE-4CDA-95F8-AA7E58E4B15C}" srcId="{AEC71A77-6C8E-4CAC-98D6-88FA908870B5}" destId="{45DB03DD-6DA6-4E4E-B605-FA3E2DCAB774}" srcOrd="2" destOrd="0" parTransId="{5D4C79B3-D6AC-4176-AC4C-02575C820114}" sibTransId="{E6620C3F-66FA-4212-90ED-838D35205C7E}"/>
-    <dgm:cxn modelId="{0B87D935-4494-4753-8A84-06181C90A7BE}" type="presOf" srcId="{51A1579E-2579-4823-AD4F-B0BD4E0A4594}" destId="{3EF6BAD2-48AF-4121-8F93-1EB281C75FCC}" srcOrd="0" destOrd="0" presId="urn:microsoft.com/office/officeart/2005/8/layout/process4"/>
-    <dgm:cxn modelId="{4B78D87A-DB8A-4F76-99B7-8C82CAACCDB9}" srcId="{AEC71A77-6C8E-4CAC-98D6-88FA908870B5}" destId="{51A1579E-2579-4823-AD4F-B0BD4E0A4594}" srcOrd="7" destOrd="0" parTransId="{9455C86D-6433-4B0C-9676-DA9746869EBC}" sibTransId="{DA185EC6-6090-435A-B4E6-9916D0EB1E21}"/>
     <dgm:cxn modelId="{75471F6E-9C81-4552-B902-FA1C85F79B8A}" srcId="{AEC71A77-6C8E-4CAC-98D6-88FA908870B5}" destId="{E61F6ADC-A897-4CA8-AEDC-A00E772469F7}" srcOrd="6" destOrd="0" parTransId="{33E61E80-2C50-40A8-B4CA-F9BF5BE29CE7}" sibTransId="{FDBC0886-EDC5-45C0-AFC4-66DA324CF6C7}"/>
-    <dgm:cxn modelId="{EA306C1C-E586-461E-9E85-62A8DE5989BA}" type="presOf" srcId="{6AB272BB-7A30-4410-B3D3-1F1BAAAAD5E0}" destId="{83CD1472-D2E0-4420-8888-57C4A8CBB46B}" srcOrd="0" destOrd="0" presId="urn:microsoft.com/office/officeart/2005/8/layout/process4"/>
-    <dgm:cxn modelId="{AEC821CF-55D5-4FB0-B4E0-BC29A69282B4}" type="presParOf" srcId="{1F8B34B5-CD34-41FE-85A9-3F2E5821F6C7}" destId="{FCBF3FF1-0847-43F9-A99B-6187FF2C31A5}" srcOrd="0" destOrd="0" presId="urn:microsoft.com/office/officeart/2005/8/layout/process4"/>
-    <dgm:cxn modelId="{58D281B2-02CE-4969-8389-D30C1BD61BFE}" type="presParOf" srcId="{FCBF3FF1-0847-43F9-A99B-6187FF2C31A5}" destId="{3EF6BAD2-48AF-4121-8F93-1EB281C75FCC}" srcOrd="0" destOrd="0" presId="urn:microsoft.com/office/officeart/2005/8/layout/process4"/>
-    <dgm:cxn modelId="{D69400DC-3C96-46E1-A7E1-5D27FAAA384B}" type="presParOf" srcId="{1F8B34B5-CD34-41FE-85A9-3F2E5821F6C7}" destId="{4209A973-91EF-4A0F-857E-373919655307}" srcOrd="1" destOrd="0" presId="urn:microsoft.com/office/officeart/2005/8/layout/process4"/>
-    <dgm:cxn modelId="{626F974E-1F86-4A29-98DD-860B3BC3EC71}" type="presParOf" srcId="{1F8B34B5-CD34-41FE-85A9-3F2E5821F6C7}" destId="{E3C8D59C-FF08-4D13-A56E-1882155803BF}" srcOrd="2" destOrd="0" presId="urn:microsoft.com/office/officeart/2005/8/layout/process4"/>
-    <dgm:cxn modelId="{09A77A33-BE18-4684-9885-25B3B64E877E}" type="presParOf" srcId="{E3C8D59C-FF08-4D13-A56E-1882155803BF}" destId="{1A2FBED9-6700-4E57-8EE1-7A38ECE852C3}" srcOrd="0" destOrd="0" presId="urn:microsoft.com/office/officeart/2005/8/layout/process4"/>
-    <dgm:cxn modelId="{6B4BD023-066B-4B89-B47A-C80FBF361799}" type="presParOf" srcId="{1F8B34B5-CD34-41FE-85A9-3F2E5821F6C7}" destId="{11C236A9-BCCF-409D-B466-B36AE8F96B45}" srcOrd="3" destOrd="0" presId="urn:microsoft.com/office/officeart/2005/8/layout/process4"/>
-    <dgm:cxn modelId="{373BBED5-B206-4F74-9A6A-40733F7B65D9}" type="presParOf" srcId="{1F8B34B5-CD34-41FE-85A9-3F2E5821F6C7}" destId="{5EDDE2C5-75D6-46BC-B38E-BB098091A840}" srcOrd="4" destOrd="0" presId="urn:microsoft.com/office/officeart/2005/8/layout/process4"/>
-    <dgm:cxn modelId="{AF0E6930-999F-48F7-8D9B-7549F8576828}" type="presParOf" srcId="{5EDDE2C5-75D6-46BC-B38E-BB098091A840}" destId="{C95440BA-4765-4B7B-873D-82F8BA1B6E43}" srcOrd="0" destOrd="0" presId="urn:microsoft.com/office/officeart/2005/8/layout/process4"/>
-    <dgm:cxn modelId="{D3A83600-1707-431D-A75A-9A9A02E83C03}" type="presParOf" srcId="{1F8B34B5-CD34-41FE-85A9-3F2E5821F6C7}" destId="{F76ACE28-E904-4711-A86A-3C1786573D8F}" srcOrd="5" destOrd="0" presId="urn:microsoft.com/office/officeart/2005/8/layout/process4"/>
-    <dgm:cxn modelId="{25EBD837-3409-41F2-8EC0-7E9177E0B13D}" type="presParOf" srcId="{1F8B34B5-CD34-41FE-85A9-3F2E5821F6C7}" destId="{44101CA2-45F1-4772-A05C-EFDA1C19D7D8}" srcOrd="6" destOrd="0" presId="urn:microsoft.com/office/officeart/2005/8/layout/process4"/>
-    <dgm:cxn modelId="{B1B45A63-F695-4533-8FCF-5B0107E616A0}" type="presParOf" srcId="{44101CA2-45F1-4772-A05C-EFDA1C19D7D8}" destId="{83CD1472-D2E0-4420-8888-57C4A8CBB46B}" srcOrd="0" destOrd="0" presId="urn:microsoft.com/office/officeart/2005/8/layout/process4"/>
-    <dgm:cxn modelId="{031A51BE-E607-479D-ADB7-8FBAA8767A9D}" type="presParOf" srcId="{1F8B34B5-CD34-41FE-85A9-3F2E5821F6C7}" destId="{37C9BA0E-B1BC-4E53-81D9-8A444FB3686B}" srcOrd="7" destOrd="0" presId="urn:microsoft.com/office/officeart/2005/8/layout/process4"/>
-    <dgm:cxn modelId="{4064B837-1CF3-455E-90A1-175A8B0E37F5}" type="presParOf" srcId="{1F8B34B5-CD34-41FE-85A9-3F2E5821F6C7}" destId="{EFE1B84B-E37A-46F9-87AE-C6FD33C5AB5C}" srcOrd="8" destOrd="0" presId="urn:microsoft.com/office/officeart/2005/8/layout/process4"/>
-    <dgm:cxn modelId="{801039D1-F328-4158-8BE7-CCB9D0009597}" type="presParOf" srcId="{EFE1B84B-E37A-46F9-87AE-C6FD33C5AB5C}" destId="{F6F27348-6F24-4E83-B9C7-FDF36B14631B}" srcOrd="0" destOrd="0" presId="urn:microsoft.com/office/officeart/2005/8/layout/process4"/>
-    <dgm:cxn modelId="{63E3D69E-F1E8-4B59-B869-BA7028203167}" type="presParOf" srcId="{1F8B34B5-CD34-41FE-85A9-3F2E5821F6C7}" destId="{BC00E307-6C4B-4BB8-99C6-85F0B525E59A}" srcOrd="9" destOrd="0" presId="urn:microsoft.com/office/officeart/2005/8/layout/process4"/>
-    <dgm:cxn modelId="{D8B3FA94-84FE-4EA1-A95F-76A2E5A3981C}" type="presParOf" srcId="{1F8B34B5-CD34-41FE-85A9-3F2E5821F6C7}" destId="{223322D4-9E65-4401-9661-A2161B51AE82}" srcOrd="10" destOrd="0" presId="urn:microsoft.com/office/officeart/2005/8/layout/process4"/>
-    <dgm:cxn modelId="{E6103A1B-078B-4EAB-BE98-F40F77943C77}" type="presParOf" srcId="{223322D4-9E65-4401-9661-A2161B51AE82}" destId="{EAD9FAD4-F6E4-490F-8D6F-8414F13668E4}" srcOrd="0" destOrd="0" presId="urn:microsoft.com/office/officeart/2005/8/layout/process4"/>
-    <dgm:cxn modelId="{96B2035E-DE58-4873-9AE5-83BF7444D721}" type="presParOf" srcId="{1F8B34B5-CD34-41FE-85A9-3F2E5821F6C7}" destId="{1A710203-A729-4A49-845F-3BD63E10FC26}" srcOrd="11" destOrd="0" presId="urn:microsoft.com/office/officeart/2005/8/layout/process4"/>
-    <dgm:cxn modelId="{E017C81B-D790-4F07-A929-F484F316FA70}" type="presParOf" srcId="{1F8B34B5-CD34-41FE-85A9-3F2E5821F6C7}" destId="{8FF56D3C-B88F-4445-889A-601B6C892555}" srcOrd="12" destOrd="0" presId="urn:microsoft.com/office/officeart/2005/8/layout/process4"/>
-    <dgm:cxn modelId="{B782A3D5-88B2-4BDC-9721-CA441372008A}" type="presParOf" srcId="{8FF56D3C-B88F-4445-889A-601B6C892555}" destId="{29AB135F-3B27-4CF5-8FD2-B85CE774AEFE}" srcOrd="0" destOrd="0" presId="urn:microsoft.com/office/officeart/2005/8/layout/process4"/>
-    <dgm:cxn modelId="{60D7781F-E8E6-4131-9C9E-1B6A50F08735}" type="presParOf" srcId="{1F8B34B5-CD34-41FE-85A9-3F2E5821F6C7}" destId="{3E8AF2FA-D01D-41D6-9D74-96678C4D3E1F}" srcOrd="13" destOrd="0" presId="urn:microsoft.com/office/officeart/2005/8/layout/process4"/>
-    <dgm:cxn modelId="{C58BDB74-F855-40C6-83E5-068776CF2E27}" type="presParOf" srcId="{1F8B34B5-CD34-41FE-85A9-3F2E5821F6C7}" destId="{93E0C981-C8DD-423C-BFAC-92F19544C9C3}" srcOrd="14" destOrd="0" presId="urn:microsoft.com/office/officeart/2005/8/layout/process4"/>
-    <dgm:cxn modelId="{9515E0CA-ED8C-4FEC-B7FF-1A279E0A81C1}" type="presParOf" srcId="{93E0C981-C8DD-423C-BFAC-92F19544C9C3}" destId="{BD5D98E3-0151-44E4-AC48-A0E9621AA9CB}" srcOrd="0" destOrd="0" presId="urn:microsoft.com/office/officeart/2005/8/layout/process4"/>
+    <dgm:cxn modelId="{B66CBB43-DF74-475A-BE9F-1C89DB984293}" type="presParOf" srcId="{1F8B34B5-CD34-41FE-85A9-3F2E5821F6C7}" destId="{FCBF3FF1-0847-43F9-A99B-6187FF2C31A5}" srcOrd="0" destOrd="0" presId="urn:microsoft.com/office/officeart/2005/8/layout/process4"/>
+    <dgm:cxn modelId="{222A2C5B-3F80-4921-8EBB-B38E0F650671}" type="presParOf" srcId="{FCBF3FF1-0847-43F9-A99B-6187FF2C31A5}" destId="{3EF6BAD2-48AF-4121-8F93-1EB281C75FCC}" srcOrd="0" destOrd="0" presId="urn:microsoft.com/office/officeart/2005/8/layout/process4"/>
+    <dgm:cxn modelId="{AC3191BB-41B1-4910-96B1-B11838021F64}" type="presParOf" srcId="{1F8B34B5-CD34-41FE-85A9-3F2E5821F6C7}" destId="{4209A973-91EF-4A0F-857E-373919655307}" srcOrd="1" destOrd="0" presId="urn:microsoft.com/office/officeart/2005/8/layout/process4"/>
+    <dgm:cxn modelId="{E19AD628-9DE4-4823-BFF7-0347E930E926}" type="presParOf" srcId="{1F8B34B5-CD34-41FE-85A9-3F2E5821F6C7}" destId="{E3C8D59C-FF08-4D13-A56E-1882155803BF}" srcOrd="2" destOrd="0" presId="urn:microsoft.com/office/officeart/2005/8/layout/process4"/>
+    <dgm:cxn modelId="{BAF68205-DB59-4A51-B199-50A2C99CE8A5}" type="presParOf" srcId="{E3C8D59C-FF08-4D13-A56E-1882155803BF}" destId="{1A2FBED9-6700-4E57-8EE1-7A38ECE852C3}" srcOrd="0" destOrd="0" presId="urn:microsoft.com/office/officeart/2005/8/layout/process4"/>
+    <dgm:cxn modelId="{4D1266C6-DB7D-4887-98A7-EC4C63CF1F06}" type="presParOf" srcId="{1F8B34B5-CD34-41FE-85A9-3F2E5821F6C7}" destId="{11C236A9-BCCF-409D-B466-B36AE8F96B45}" srcOrd="3" destOrd="0" presId="urn:microsoft.com/office/officeart/2005/8/layout/process4"/>
+    <dgm:cxn modelId="{FDFA91CB-AC0D-44FA-898F-7B6521C28E67}" type="presParOf" srcId="{1F8B34B5-CD34-41FE-85A9-3F2E5821F6C7}" destId="{5EDDE2C5-75D6-46BC-B38E-BB098091A840}" srcOrd="4" destOrd="0" presId="urn:microsoft.com/office/officeart/2005/8/layout/process4"/>
+    <dgm:cxn modelId="{5CD16CA8-D37E-4017-8ABF-3283BBBB04C7}" type="presParOf" srcId="{5EDDE2C5-75D6-46BC-B38E-BB098091A840}" destId="{C95440BA-4765-4B7B-873D-82F8BA1B6E43}" srcOrd="0" destOrd="0" presId="urn:microsoft.com/office/officeart/2005/8/layout/process4"/>
+    <dgm:cxn modelId="{4C5A1C39-4E8C-412E-8D10-0BC1B3E1393C}" type="presParOf" srcId="{1F8B34B5-CD34-41FE-85A9-3F2E5821F6C7}" destId="{F76ACE28-E904-4711-A86A-3C1786573D8F}" srcOrd="5" destOrd="0" presId="urn:microsoft.com/office/officeart/2005/8/layout/process4"/>
+    <dgm:cxn modelId="{9A8928CD-6B5F-44C8-A994-2762A576EE7D}" type="presParOf" srcId="{1F8B34B5-CD34-41FE-85A9-3F2E5821F6C7}" destId="{44101CA2-45F1-4772-A05C-EFDA1C19D7D8}" srcOrd="6" destOrd="0" presId="urn:microsoft.com/office/officeart/2005/8/layout/process4"/>
+    <dgm:cxn modelId="{23EBEBD4-1027-4C2B-B063-7E833ED362C5}" type="presParOf" srcId="{44101CA2-45F1-4772-A05C-EFDA1C19D7D8}" destId="{83CD1472-D2E0-4420-8888-57C4A8CBB46B}" srcOrd="0" destOrd="0" presId="urn:microsoft.com/office/officeart/2005/8/layout/process4"/>
+    <dgm:cxn modelId="{CDCE15AF-EE22-4037-AB6C-A9BB9B556D7D}" type="presParOf" srcId="{1F8B34B5-CD34-41FE-85A9-3F2E5821F6C7}" destId="{37C9BA0E-B1BC-4E53-81D9-8A444FB3686B}" srcOrd="7" destOrd="0" presId="urn:microsoft.com/office/officeart/2005/8/layout/process4"/>
+    <dgm:cxn modelId="{63F55071-FE60-4C5F-BB11-064BCFE63EE1}" type="presParOf" srcId="{1F8B34B5-CD34-41FE-85A9-3F2E5821F6C7}" destId="{EFE1B84B-E37A-46F9-87AE-C6FD33C5AB5C}" srcOrd="8" destOrd="0" presId="urn:microsoft.com/office/officeart/2005/8/layout/process4"/>
+    <dgm:cxn modelId="{7D39A593-A662-4C33-BDD6-F240DA547946}" type="presParOf" srcId="{EFE1B84B-E37A-46F9-87AE-C6FD33C5AB5C}" destId="{F6F27348-6F24-4E83-B9C7-FDF36B14631B}" srcOrd="0" destOrd="0" presId="urn:microsoft.com/office/officeart/2005/8/layout/process4"/>
+    <dgm:cxn modelId="{13F35936-0AA3-4742-86C7-AFC28946A9D1}" type="presParOf" srcId="{1F8B34B5-CD34-41FE-85A9-3F2E5821F6C7}" destId="{BC00E307-6C4B-4BB8-99C6-85F0B525E59A}" srcOrd="9" destOrd="0" presId="urn:microsoft.com/office/officeart/2005/8/layout/process4"/>
+    <dgm:cxn modelId="{9AB1DB33-BF5A-48C6-BA4F-3789C4307078}" type="presParOf" srcId="{1F8B34B5-CD34-41FE-85A9-3F2E5821F6C7}" destId="{223322D4-9E65-4401-9661-A2161B51AE82}" srcOrd="10" destOrd="0" presId="urn:microsoft.com/office/officeart/2005/8/layout/process4"/>
+    <dgm:cxn modelId="{BED4B430-F6DD-4BFB-812F-584B1E1C3C91}" type="presParOf" srcId="{223322D4-9E65-4401-9661-A2161B51AE82}" destId="{EAD9FAD4-F6E4-490F-8D6F-8414F13668E4}" srcOrd="0" destOrd="0" presId="urn:microsoft.com/office/officeart/2005/8/layout/process4"/>
+    <dgm:cxn modelId="{4BCD9853-D2AA-4F61-809F-BA7C5320436B}" type="presParOf" srcId="{1F8B34B5-CD34-41FE-85A9-3F2E5821F6C7}" destId="{1A710203-A729-4A49-845F-3BD63E10FC26}" srcOrd="11" destOrd="0" presId="urn:microsoft.com/office/officeart/2005/8/layout/process4"/>
+    <dgm:cxn modelId="{8D3EE911-3559-4B59-8916-68D2908845E7}" type="presParOf" srcId="{1F8B34B5-CD34-41FE-85A9-3F2E5821F6C7}" destId="{8FF56D3C-B88F-4445-889A-601B6C892555}" srcOrd="12" destOrd="0" presId="urn:microsoft.com/office/officeart/2005/8/layout/process4"/>
+    <dgm:cxn modelId="{B07686A6-4FFB-455B-89EF-43FCD19DD401}" type="presParOf" srcId="{8FF56D3C-B88F-4445-889A-601B6C892555}" destId="{29AB135F-3B27-4CF5-8FD2-B85CE774AEFE}" srcOrd="0" destOrd="0" presId="urn:microsoft.com/office/officeart/2005/8/layout/process4"/>
+    <dgm:cxn modelId="{1EE1AFEE-2A8A-470B-8F71-5ECC7604DA3A}" type="presParOf" srcId="{1F8B34B5-CD34-41FE-85A9-3F2E5821F6C7}" destId="{3E8AF2FA-D01D-41D6-9D74-96678C4D3E1F}" srcOrd="13" destOrd="0" presId="urn:microsoft.com/office/officeart/2005/8/layout/process4"/>
+    <dgm:cxn modelId="{FBF49904-B649-4C0A-B0FA-69A54535FF2A}" type="presParOf" srcId="{1F8B34B5-CD34-41FE-85A9-3F2E5821F6C7}" destId="{93E0C981-C8DD-423C-BFAC-92F19544C9C3}" srcOrd="14" destOrd="0" presId="urn:microsoft.com/office/officeart/2005/8/layout/process4"/>
+    <dgm:cxn modelId="{64774842-FB3A-41E4-B584-7062DC17CEBF}" type="presParOf" srcId="{93E0C981-C8DD-423C-BFAC-92F19544C9C3}" destId="{BD5D98E3-0151-44E4-AC48-A0E9621AA9CB}" srcOrd="0" destOrd="0" presId="urn:microsoft.com/office/officeart/2005/8/layout/process4"/>
   </dgm:cxnLst>
   <dgm:bg/>
   <dgm:whole/>
@@ -16873,53 +16936,53 @@
   </dgm:ptLst>
   <dgm:cxnLst>
     <dgm:cxn modelId="{EFD18F19-A49B-482E-BF35-15D2EDE27082}" srcId="{2A021B0A-5BE5-488D-BF3F-9FF4AEF5D436}" destId="{964E22C7-13AE-4F32-A82E-3457A04DA8E9}" srcOrd="0" destOrd="0" parTransId="{87E77345-845A-4590-94C6-D4EF75367C4C}" sibTransId="{EE617C7D-A753-45FB-B856-CBF29C68EF4C}"/>
-    <dgm:cxn modelId="{B3852D46-44EC-481B-B8E6-9D68462DB726}" type="presOf" srcId="{55C839FD-31EF-40B4-ACBD-EF3573687ECD}" destId="{5BD13C13-821B-4AF4-B1EE-4FC6BFACE747}" srcOrd="0" destOrd="0" presId="urn:microsoft.com/office/officeart/2005/8/layout/hList1"/>
+    <dgm:cxn modelId="{534C2E0E-E899-4C26-AC09-5C32D0E693A5}" type="presOf" srcId="{D648CCA2-92FF-431D-87AB-744487552E4A}" destId="{288E7F77-D14B-452A-886D-398F1A0E1B45}" srcOrd="0" destOrd="3" presId="urn:microsoft.com/office/officeart/2005/8/layout/hList1"/>
     <dgm:cxn modelId="{92E72384-3725-49E8-8E48-E04BAA8658EE}" srcId="{E902C42E-5067-4264-B5A1-98802C4FC7A6}" destId="{2D342180-3460-4B5C-AE04-F1BE2807F72E}" srcOrd="1" destOrd="0" parTransId="{C4AEB88F-2610-43DC-B4C9-F760C3B68BC5}" sibTransId="{858B173D-D3C0-46EB-84AD-133EDA79247F}"/>
     <dgm:cxn modelId="{D57F064E-95C8-4149-9B5E-56EA771F5E0D}" srcId="{43BCF3C9-48DC-47D8-9E68-1FBDEA84E59F}" destId="{E902C42E-5067-4264-B5A1-98802C4FC7A6}" srcOrd="2" destOrd="0" parTransId="{74FDE327-79D6-4483-B219-97C66F81415D}" sibTransId="{B066AD62-D431-48F4-94DE-DA5E916F2FAB}"/>
-    <dgm:cxn modelId="{30849A4A-ADC8-41AA-AD2D-A016745E64F4}" type="presOf" srcId="{9FAB30C8-166D-41CD-9750-F4074EF3E4FA}" destId="{6BC3EAC9-AE4C-4C5F-8EBF-C94BA903BA41}" srcOrd="0" destOrd="0" presId="urn:microsoft.com/office/officeart/2005/8/layout/hList1"/>
-    <dgm:cxn modelId="{36231EF2-BE28-4802-A990-3A1D46A4624B}" type="presOf" srcId="{E902C42E-5067-4264-B5A1-98802C4FC7A6}" destId="{79CF4987-4C8B-4A5A-AD66-C0982C424FD9}" srcOrd="0" destOrd="0" presId="urn:microsoft.com/office/officeart/2005/8/layout/hList1"/>
-    <dgm:cxn modelId="{0E701F12-EE65-473C-BF4F-F1787AAE6809}" type="presOf" srcId="{964E22C7-13AE-4F32-A82E-3457A04DA8E9}" destId="{2D636983-3233-4E8F-836A-EDAC4D77818B}" srcOrd="0" destOrd="0" presId="urn:microsoft.com/office/officeart/2005/8/layout/hList1"/>
-    <dgm:cxn modelId="{84BF86E0-2747-4330-89FC-65D860FB27CE}" type="presOf" srcId="{43BCF3C9-48DC-47D8-9E68-1FBDEA84E59F}" destId="{656F871F-4712-4366-81BB-249FAC7AC337}" srcOrd="0" destOrd="0" presId="urn:microsoft.com/office/officeart/2005/8/layout/hList1"/>
-    <dgm:cxn modelId="{277ACFCB-8E02-4A51-BD7E-DB9C260CAF3B}" type="presOf" srcId="{FA840423-852F-4F2A-91BB-2D41CC602E01}" destId="{288E7F77-D14B-452A-886D-398F1A0E1B45}" srcOrd="0" destOrd="1" presId="urn:microsoft.com/office/officeart/2005/8/layout/hList1"/>
+    <dgm:cxn modelId="{3DCC741C-6DEA-4120-98EE-BB6D99224C24}" type="presOf" srcId="{00695DDB-4D53-43A4-9BC6-FC6F40317D19}" destId="{288E7F77-D14B-452A-886D-398F1A0E1B45}" srcOrd="0" destOrd="4" presId="urn:microsoft.com/office/officeart/2005/8/layout/hList1"/>
+    <dgm:cxn modelId="{7B4B87C4-FBF4-4750-A209-AB1B16A1B86A}" type="presOf" srcId="{E902C42E-5067-4264-B5A1-98802C4FC7A6}" destId="{79CF4987-4C8B-4A5A-AD66-C0982C424FD9}" srcOrd="0" destOrd="0" presId="urn:microsoft.com/office/officeart/2005/8/layout/hList1"/>
+    <dgm:cxn modelId="{AD348627-AB2A-4C2F-A7DF-7ED6E1F6CE46}" type="presOf" srcId="{55C839FD-31EF-40B4-ACBD-EF3573687ECD}" destId="{5BD13C13-821B-4AF4-B1EE-4FC6BFACE747}" srcOrd="0" destOrd="0" presId="urn:microsoft.com/office/officeart/2005/8/layout/hList1"/>
+    <dgm:cxn modelId="{A943F003-43E6-4AF7-9B7F-70D31A9E2560}" type="presOf" srcId="{07BAA730-A10E-4261-A489-A8338D4FBAF7}" destId="{00A0EAF7-EB8B-4128-AD0C-66A77A7C8C2E}" srcOrd="0" destOrd="0" presId="urn:microsoft.com/office/officeart/2005/8/layout/hList1"/>
     <dgm:cxn modelId="{DB1FD3EE-5A89-48AF-B3C1-488974AA89F3}" srcId="{E902C42E-5067-4264-B5A1-98802C4FC7A6}" destId="{07BAA730-A10E-4261-A489-A8338D4FBAF7}" srcOrd="0" destOrd="0" parTransId="{4EE8F60C-ED70-4D52-B73B-9BA998514B23}" sibTransId="{E48F38A1-C20A-476D-A291-9750DE65B453}"/>
     <dgm:cxn modelId="{EC406415-E46D-4136-B0D6-4D99D4E2EE82}" srcId="{9FAB30C8-166D-41CD-9750-F4074EF3E4FA}" destId="{13BE510B-F900-49E7-8052-999CD1C05542}" srcOrd="0" destOrd="0" parTransId="{965CB379-E067-4D97-B240-B62200D2702A}" sibTransId="{992449D8-2947-44E8-9F44-3BDA1333B0DD}"/>
     <dgm:cxn modelId="{8EFE96C6-1F39-40D8-80FC-A2EF1DD7FEE0}" srcId="{9FAB30C8-166D-41CD-9750-F4074EF3E4FA}" destId="{D9A8CF37-4B8C-46A4-B586-14A9E373F42F}" srcOrd="2" destOrd="0" parTransId="{78FE8D55-34FA-49B0-9C20-82CB512C17D7}" sibTransId="{DAF9241A-128E-4245-9ECF-4A36F67AEF01}"/>
-    <dgm:cxn modelId="{A6DA8C37-DE0A-44AD-A8D7-EBBAC523DB8C}" type="presOf" srcId="{00695DDB-4D53-43A4-9BC6-FC6F40317D19}" destId="{288E7F77-D14B-452A-886D-398F1A0E1B45}" srcOrd="0" destOrd="4" presId="urn:microsoft.com/office/officeart/2005/8/layout/hList1"/>
+    <dgm:cxn modelId="{5AC9CF4A-957E-4F52-8B6B-C4F5AA4E0154}" type="presOf" srcId="{2A021B0A-5BE5-488D-BF3F-9FF4AEF5D436}" destId="{C63DF815-A69D-4117-9A81-007940EE29CA}" srcOrd="0" destOrd="0" presId="urn:microsoft.com/office/officeart/2005/8/layout/hList1"/>
+    <dgm:cxn modelId="{532EE8E1-8CB3-41D6-A60B-E083FCFF3BA2}" type="presOf" srcId="{0A416012-470F-46F1-91CD-AA2195C64433}" destId="{7DE7FE29-574B-4496-AEDB-37A6545E8529}" srcOrd="0" destOrd="1" presId="urn:microsoft.com/office/officeart/2005/8/layout/hList1"/>
     <dgm:cxn modelId="{8BA5BA59-7D1D-4746-AB4D-020AA44352C2}" srcId="{55C839FD-31EF-40B4-ACBD-EF3573687ECD}" destId="{5DD66035-15D2-42AD-8C16-EA20106358A9}" srcOrd="0" destOrd="0" parTransId="{041506BC-24C2-4B7D-9AAA-02EE1899D1DF}" sibTransId="{586D0787-D10B-40CA-9ACE-F1D09A13F365}"/>
+    <dgm:cxn modelId="{DF83DB07-EDBB-46A7-B36B-492813A93F4D}" type="presOf" srcId="{DA10FE50-2C53-4452-B7DB-5A7FAA774EC9}" destId="{2D636983-3233-4E8F-836A-EDAC4D77818B}" srcOrd="0" destOrd="2" presId="urn:microsoft.com/office/officeart/2005/8/layout/hList1"/>
     <dgm:cxn modelId="{4B877F27-BDB9-4D0B-9822-145F9431437B}" srcId="{9FAB30C8-166D-41CD-9750-F4074EF3E4FA}" destId="{00695DDB-4D53-43A4-9BC6-FC6F40317D19}" srcOrd="4" destOrd="0" parTransId="{83BA2352-1E28-48BC-9E40-C5A292BB7FE0}" sibTransId="{626C08C4-4BF4-43EA-84A9-AC854B77D123}"/>
     <dgm:cxn modelId="{B596FD02-66D3-4550-A3A4-3210A8F8F194}" srcId="{9FAB30C8-166D-41CD-9750-F4074EF3E4FA}" destId="{FA840423-852F-4F2A-91BB-2D41CC602E01}" srcOrd="1" destOrd="0" parTransId="{388C03D2-D443-472D-9358-6599E13BF846}" sibTransId="{AEE1C311-329E-493D-9A61-AA635378E0A4}"/>
-    <dgm:cxn modelId="{E3CB4225-5561-41BD-BD04-72E2C4A07A72}" type="presOf" srcId="{D648CCA2-92FF-431D-87AB-744487552E4A}" destId="{288E7F77-D14B-452A-886D-398F1A0E1B45}" srcOrd="0" destOrd="3" presId="urn:microsoft.com/office/officeart/2005/8/layout/hList1"/>
     <dgm:cxn modelId="{C9951018-6BC1-4C5C-BF42-FA6BC594E6B0}" srcId="{2A021B0A-5BE5-488D-BF3F-9FF4AEF5D436}" destId="{845E40BB-1CBB-4F5A-8720-B71DDB38378B}" srcOrd="1" destOrd="0" parTransId="{4C3D8488-EEAF-40B6-81DF-3C6221BE0954}" sibTransId="{13F51C55-9BE7-45BA-AF2C-A3990DDDBA6E}"/>
-    <dgm:cxn modelId="{CFBE9172-4BCD-4C49-BF7C-50706B4A36EB}" type="presOf" srcId="{D9A8CF37-4B8C-46A4-B586-14A9E373F42F}" destId="{288E7F77-D14B-452A-886D-398F1A0E1B45}" srcOrd="0" destOrd="2" presId="urn:microsoft.com/office/officeart/2005/8/layout/hList1"/>
     <dgm:cxn modelId="{8A7C59C0-7218-4972-BB83-F646E3F71FCB}" srcId="{43BCF3C9-48DC-47D8-9E68-1FBDEA84E59F}" destId="{2A021B0A-5BE5-488D-BF3F-9FF4AEF5D436}" srcOrd="0" destOrd="0" parTransId="{8C7D1402-31CA-4EF0-A616-5F5D14ADE772}" sibTransId="{2D9D408F-FBAF-4B57-96F8-8B23EE868248}"/>
-    <dgm:cxn modelId="{420A8E9F-DDB5-4BE3-A62B-D47DB465699B}" type="presOf" srcId="{845E40BB-1CBB-4F5A-8720-B71DDB38378B}" destId="{2D636983-3233-4E8F-836A-EDAC4D77818B}" srcOrd="0" destOrd="1" presId="urn:microsoft.com/office/officeart/2005/8/layout/hList1"/>
+    <dgm:cxn modelId="{199A5011-BD7B-4867-AF53-FE276B219CBE}" type="presOf" srcId="{845E40BB-1CBB-4F5A-8720-B71DDB38378B}" destId="{2D636983-3233-4E8F-836A-EDAC4D77818B}" srcOrd="0" destOrd="1" presId="urn:microsoft.com/office/officeart/2005/8/layout/hList1"/>
     <dgm:cxn modelId="{4390758B-1AB0-4877-B6A8-54AB22B9FC16}" srcId="{43BCF3C9-48DC-47D8-9E68-1FBDEA84E59F}" destId="{9FAB30C8-166D-41CD-9750-F4074EF3E4FA}" srcOrd="1" destOrd="0" parTransId="{F1E70757-79EB-4B3F-84DA-5D24DE7520AC}" sibTransId="{327E7D51-C26E-497A-B0BF-F896E786BF9C}"/>
     <dgm:cxn modelId="{33BE5C57-5586-403D-B2E7-D070DA13DDD3}" srcId="{43BCF3C9-48DC-47D8-9E68-1FBDEA84E59F}" destId="{55C839FD-31EF-40B4-ACBD-EF3573687ECD}" srcOrd="3" destOrd="0" parTransId="{7203FA76-AD68-4140-BB70-5413620839B4}" sibTransId="{66C8DC09-987E-42E7-8A45-74F50424178B}"/>
-    <dgm:cxn modelId="{490A2F0B-7A38-4556-8EA1-6D9DA0B738D6}" type="presOf" srcId="{13BE510B-F900-49E7-8052-999CD1C05542}" destId="{288E7F77-D14B-452A-886D-398F1A0E1B45}" srcOrd="0" destOrd="0" presId="urn:microsoft.com/office/officeart/2005/8/layout/hList1"/>
+    <dgm:cxn modelId="{9022C93C-057C-4E62-B9C5-94E91CDB4B2A}" type="presOf" srcId="{2D342180-3460-4B5C-AE04-F1BE2807F72E}" destId="{00A0EAF7-EB8B-4128-AD0C-66A77A7C8C2E}" srcOrd="0" destOrd="1" presId="urn:microsoft.com/office/officeart/2005/8/layout/hList1"/>
+    <dgm:cxn modelId="{71577C6F-558D-44FE-AD63-89AD434DE4C5}" type="presOf" srcId="{5DD66035-15D2-42AD-8C16-EA20106358A9}" destId="{7DE7FE29-574B-4496-AEDB-37A6545E8529}" srcOrd="0" destOrd="0" presId="urn:microsoft.com/office/officeart/2005/8/layout/hList1"/>
     <dgm:cxn modelId="{218EA69D-B031-474B-A0D8-EDCA7F2F4328}" srcId="{9FAB30C8-166D-41CD-9750-F4074EF3E4FA}" destId="{D648CCA2-92FF-431D-87AB-744487552E4A}" srcOrd="3" destOrd="0" parTransId="{58AAB98F-E639-44B4-8AF8-F8798B7ADD9C}" sibTransId="{D2E57D34-EBF0-4A46-9FB7-6619E9058CB3}"/>
-    <dgm:cxn modelId="{1316FBE8-5D28-4397-A84F-C445CCB857A6}" type="presOf" srcId="{0A416012-470F-46F1-91CD-AA2195C64433}" destId="{7DE7FE29-574B-4496-AEDB-37A6545E8529}" srcOrd="0" destOrd="1" presId="urn:microsoft.com/office/officeart/2005/8/layout/hList1"/>
-    <dgm:cxn modelId="{A81AD756-E4FB-4D26-A9C3-1664EC270608}" type="presOf" srcId="{2A021B0A-5BE5-488D-BF3F-9FF4AEF5D436}" destId="{C63DF815-A69D-4117-9A81-007940EE29CA}" srcOrd="0" destOrd="0" presId="urn:microsoft.com/office/officeart/2005/8/layout/hList1"/>
+    <dgm:cxn modelId="{3B39E75B-7112-4A31-9F43-CA00C236540D}" type="presOf" srcId="{964E22C7-13AE-4F32-A82E-3457A04DA8E9}" destId="{2D636983-3233-4E8F-836A-EDAC4D77818B}" srcOrd="0" destOrd="0" presId="urn:microsoft.com/office/officeart/2005/8/layout/hList1"/>
+    <dgm:cxn modelId="{79BB7E34-3DFA-49A6-B9C3-CF807D583DF1}" type="presOf" srcId="{43BCF3C9-48DC-47D8-9E68-1FBDEA84E59F}" destId="{656F871F-4712-4366-81BB-249FAC7AC337}" srcOrd="0" destOrd="0" presId="urn:microsoft.com/office/officeart/2005/8/layout/hList1"/>
     <dgm:cxn modelId="{E2648DB7-8EBD-446B-88D7-4327B5B2A1BB}" srcId="{55C839FD-31EF-40B4-ACBD-EF3573687ECD}" destId="{0A416012-470F-46F1-91CD-AA2195C64433}" srcOrd="1" destOrd="0" parTransId="{7D78A3C1-949E-48ED-A43C-8250546F02C2}" sibTransId="{701FC936-7350-4E95-B76D-1C10C6BEDDDC}"/>
-    <dgm:cxn modelId="{48CCAAAE-D1F7-43D3-BD7E-60DB93926872}" type="presOf" srcId="{DA10FE50-2C53-4452-B7DB-5A7FAA774EC9}" destId="{2D636983-3233-4E8F-836A-EDAC4D77818B}" srcOrd="0" destOrd="2" presId="urn:microsoft.com/office/officeart/2005/8/layout/hList1"/>
-    <dgm:cxn modelId="{75E75311-C70F-40EF-AFD1-D16C95716101}" type="presOf" srcId="{5DD66035-15D2-42AD-8C16-EA20106358A9}" destId="{7DE7FE29-574B-4496-AEDB-37A6545E8529}" srcOrd="0" destOrd="0" presId="urn:microsoft.com/office/officeart/2005/8/layout/hList1"/>
+    <dgm:cxn modelId="{E02DA8E4-DEA4-4006-A4D5-CD36D68FB6E3}" type="presOf" srcId="{13BE510B-F900-49E7-8052-999CD1C05542}" destId="{288E7F77-D14B-452A-886D-398F1A0E1B45}" srcOrd="0" destOrd="0" presId="urn:microsoft.com/office/officeart/2005/8/layout/hList1"/>
+    <dgm:cxn modelId="{FD424C19-6EBD-4953-BB5B-182B3509281F}" type="presOf" srcId="{D9A8CF37-4B8C-46A4-B586-14A9E373F42F}" destId="{288E7F77-D14B-452A-886D-398F1A0E1B45}" srcOrd="0" destOrd="2" presId="urn:microsoft.com/office/officeart/2005/8/layout/hList1"/>
+    <dgm:cxn modelId="{0EC2D8F4-491F-471C-9405-94ECB10397D5}" type="presOf" srcId="{FA840423-852F-4F2A-91BB-2D41CC602E01}" destId="{288E7F77-D14B-452A-886D-398F1A0E1B45}" srcOrd="0" destOrd="1" presId="urn:microsoft.com/office/officeart/2005/8/layout/hList1"/>
     <dgm:cxn modelId="{5AA35BAB-256E-42E9-8EE3-A67EFE99965A}" srcId="{2A021B0A-5BE5-488D-BF3F-9FF4AEF5D436}" destId="{DA10FE50-2C53-4452-B7DB-5A7FAA774EC9}" srcOrd="2" destOrd="0" parTransId="{05753E1C-8BED-47E4-BFE3-199B5B556D6C}" sibTransId="{20C07A46-5607-4613-9E75-34CC43875F9E}"/>
-    <dgm:cxn modelId="{4CE9CF31-CB74-43D3-808B-5C00E25F4E75}" type="presOf" srcId="{2D342180-3460-4B5C-AE04-F1BE2807F72E}" destId="{00A0EAF7-EB8B-4128-AD0C-66A77A7C8C2E}" srcOrd="0" destOrd="1" presId="urn:microsoft.com/office/officeart/2005/8/layout/hList1"/>
-    <dgm:cxn modelId="{8F92728B-C610-4FFA-B43A-5A8C6F2D03E0}" type="presOf" srcId="{07BAA730-A10E-4261-A489-A8338D4FBAF7}" destId="{00A0EAF7-EB8B-4128-AD0C-66A77A7C8C2E}" srcOrd="0" destOrd="0" presId="urn:microsoft.com/office/officeart/2005/8/layout/hList1"/>
-    <dgm:cxn modelId="{8C125C64-79FB-42D0-9157-60B6A9867346}" type="presParOf" srcId="{656F871F-4712-4366-81BB-249FAC7AC337}" destId="{9F8990DC-5123-4784-BDFD-EA6C222C7ED8}" srcOrd="0" destOrd="0" presId="urn:microsoft.com/office/officeart/2005/8/layout/hList1"/>
-    <dgm:cxn modelId="{53D62F24-54D1-4473-84D3-0B8CDF16F922}" type="presParOf" srcId="{9F8990DC-5123-4784-BDFD-EA6C222C7ED8}" destId="{C63DF815-A69D-4117-9A81-007940EE29CA}" srcOrd="0" destOrd="0" presId="urn:microsoft.com/office/officeart/2005/8/layout/hList1"/>
-    <dgm:cxn modelId="{702583FD-D86A-4C6D-899C-4039CA24635D}" type="presParOf" srcId="{9F8990DC-5123-4784-BDFD-EA6C222C7ED8}" destId="{2D636983-3233-4E8F-836A-EDAC4D77818B}" srcOrd="1" destOrd="0" presId="urn:microsoft.com/office/officeart/2005/8/layout/hList1"/>
-    <dgm:cxn modelId="{0FF148E1-C565-4F4E-8F8E-B1CAE9158A51}" type="presParOf" srcId="{656F871F-4712-4366-81BB-249FAC7AC337}" destId="{FEAF3283-76E4-4304-8703-1A4C434055A2}" srcOrd="1" destOrd="0" presId="urn:microsoft.com/office/officeart/2005/8/layout/hList1"/>
-    <dgm:cxn modelId="{23FEC685-FC62-43F1-AB78-148C08556D70}" type="presParOf" srcId="{656F871F-4712-4366-81BB-249FAC7AC337}" destId="{F8DAAB3E-8F23-4F01-A6B6-2D7ADB22BCCD}" srcOrd="2" destOrd="0" presId="urn:microsoft.com/office/officeart/2005/8/layout/hList1"/>
-    <dgm:cxn modelId="{97C3976F-3A14-48CE-9714-FDDFDFFA6CEA}" type="presParOf" srcId="{F8DAAB3E-8F23-4F01-A6B6-2D7ADB22BCCD}" destId="{6BC3EAC9-AE4C-4C5F-8EBF-C94BA903BA41}" srcOrd="0" destOrd="0" presId="urn:microsoft.com/office/officeart/2005/8/layout/hList1"/>
-    <dgm:cxn modelId="{4C74B63E-7CC3-490A-95E2-92673E5137A4}" type="presParOf" srcId="{F8DAAB3E-8F23-4F01-A6B6-2D7ADB22BCCD}" destId="{288E7F77-D14B-452A-886D-398F1A0E1B45}" srcOrd="1" destOrd="0" presId="urn:microsoft.com/office/officeart/2005/8/layout/hList1"/>
-    <dgm:cxn modelId="{780A5CC1-DFAE-4590-8CD8-5E20C24BD4D1}" type="presParOf" srcId="{656F871F-4712-4366-81BB-249FAC7AC337}" destId="{4A1372E7-06AF-43C3-B139-64269E7AF552}" srcOrd="3" destOrd="0" presId="urn:microsoft.com/office/officeart/2005/8/layout/hList1"/>
-    <dgm:cxn modelId="{22A28F14-DE67-4D29-B094-76AA10F77460}" type="presParOf" srcId="{656F871F-4712-4366-81BB-249FAC7AC337}" destId="{F83FDC0C-26F7-46A5-92E0-49F459653A39}" srcOrd="4" destOrd="0" presId="urn:microsoft.com/office/officeart/2005/8/layout/hList1"/>
-    <dgm:cxn modelId="{072CB595-9B29-4F3F-9774-F4FFBAD98A67}" type="presParOf" srcId="{F83FDC0C-26F7-46A5-92E0-49F459653A39}" destId="{79CF4987-4C8B-4A5A-AD66-C0982C424FD9}" srcOrd="0" destOrd="0" presId="urn:microsoft.com/office/officeart/2005/8/layout/hList1"/>
-    <dgm:cxn modelId="{CB9ED15E-4FA1-408D-979C-2DA660B14A23}" type="presParOf" srcId="{F83FDC0C-26F7-46A5-92E0-49F459653A39}" destId="{00A0EAF7-EB8B-4128-AD0C-66A77A7C8C2E}" srcOrd="1" destOrd="0" presId="urn:microsoft.com/office/officeart/2005/8/layout/hList1"/>
-    <dgm:cxn modelId="{AEB2E8E3-EE71-4426-9AE2-8979FCEE388A}" type="presParOf" srcId="{656F871F-4712-4366-81BB-249FAC7AC337}" destId="{305C981F-3AE9-4D1F-90A3-6F28E9A724B9}" srcOrd="5" destOrd="0" presId="urn:microsoft.com/office/officeart/2005/8/layout/hList1"/>
-    <dgm:cxn modelId="{8DA17239-BB90-4426-A2D4-FFF14D901F58}" type="presParOf" srcId="{656F871F-4712-4366-81BB-249FAC7AC337}" destId="{D2CE7688-BCBD-42B3-BA56-8BB149BE69EA}" srcOrd="6" destOrd="0" presId="urn:microsoft.com/office/officeart/2005/8/layout/hList1"/>
-    <dgm:cxn modelId="{4DF6192E-9CDA-4A25-9DF1-D2D55C59DC84}" type="presParOf" srcId="{D2CE7688-BCBD-42B3-BA56-8BB149BE69EA}" destId="{5BD13C13-821B-4AF4-B1EE-4FC6BFACE747}" srcOrd="0" destOrd="0" presId="urn:microsoft.com/office/officeart/2005/8/layout/hList1"/>
-    <dgm:cxn modelId="{D5EE9EEA-57FD-46CA-9439-616043BFB527}" type="presParOf" srcId="{D2CE7688-BCBD-42B3-BA56-8BB149BE69EA}" destId="{7DE7FE29-574B-4496-AEDB-37A6545E8529}" srcOrd="1" destOrd="0" presId="urn:microsoft.com/office/officeart/2005/8/layout/hList1"/>
+    <dgm:cxn modelId="{49C6525D-511C-41C8-921F-1DF36CB524E2}" type="presOf" srcId="{9FAB30C8-166D-41CD-9750-F4074EF3E4FA}" destId="{6BC3EAC9-AE4C-4C5F-8EBF-C94BA903BA41}" srcOrd="0" destOrd="0" presId="urn:microsoft.com/office/officeart/2005/8/layout/hList1"/>
+    <dgm:cxn modelId="{E8BB7307-60FE-4ED2-A9FE-3953C569B1ED}" type="presParOf" srcId="{656F871F-4712-4366-81BB-249FAC7AC337}" destId="{9F8990DC-5123-4784-BDFD-EA6C222C7ED8}" srcOrd="0" destOrd="0" presId="urn:microsoft.com/office/officeart/2005/8/layout/hList1"/>
+    <dgm:cxn modelId="{BB96EE75-C19C-4847-890C-B4C2F5BD4358}" type="presParOf" srcId="{9F8990DC-5123-4784-BDFD-EA6C222C7ED8}" destId="{C63DF815-A69D-4117-9A81-007940EE29CA}" srcOrd="0" destOrd="0" presId="urn:microsoft.com/office/officeart/2005/8/layout/hList1"/>
+    <dgm:cxn modelId="{F4B16B8F-0273-4E81-9D01-9277EEB9E7E6}" type="presParOf" srcId="{9F8990DC-5123-4784-BDFD-EA6C222C7ED8}" destId="{2D636983-3233-4E8F-836A-EDAC4D77818B}" srcOrd="1" destOrd="0" presId="urn:microsoft.com/office/officeart/2005/8/layout/hList1"/>
+    <dgm:cxn modelId="{AECF748C-C2C2-4F2C-9027-61F7D17A2A67}" type="presParOf" srcId="{656F871F-4712-4366-81BB-249FAC7AC337}" destId="{FEAF3283-76E4-4304-8703-1A4C434055A2}" srcOrd="1" destOrd="0" presId="urn:microsoft.com/office/officeart/2005/8/layout/hList1"/>
+    <dgm:cxn modelId="{06EE85E3-3870-4778-ACF5-7FB5AEFB85F7}" type="presParOf" srcId="{656F871F-4712-4366-81BB-249FAC7AC337}" destId="{F8DAAB3E-8F23-4F01-A6B6-2D7ADB22BCCD}" srcOrd="2" destOrd="0" presId="urn:microsoft.com/office/officeart/2005/8/layout/hList1"/>
+    <dgm:cxn modelId="{5E4817E1-0F3A-484D-ABAD-6B7834571FF6}" type="presParOf" srcId="{F8DAAB3E-8F23-4F01-A6B6-2D7ADB22BCCD}" destId="{6BC3EAC9-AE4C-4C5F-8EBF-C94BA903BA41}" srcOrd="0" destOrd="0" presId="urn:microsoft.com/office/officeart/2005/8/layout/hList1"/>
+    <dgm:cxn modelId="{2A2107ED-3C99-47A8-8933-619BA407CC7E}" type="presParOf" srcId="{F8DAAB3E-8F23-4F01-A6B6-2D7ADB22BCCD}" destId="{288E7F77-D14B-452A-886D-398F1A0E1B45}" srcOrd="1" destOrd="0" presId="urn:microsoft.com/office/officeart/2005/8/layout/hList1"/>
+    <dgm:cxn modelId="{83504795-6FA0-4B7C-89C8-F26D63D13459}" type="presParOf" srcId="{656F871F-4712-4366-81BB-249FAC7AC337}" destId="{4A1372E7-06AF-43C3-B139-64269E7AF552}" srcOrd="3" destOrd="0" presId="urn:microsoft.com/office/officeart/2005/8/layout/hList1"/>
+    <dgm:cxn modelId="{C40BBC5E-78C4-4BA6-B130-A7337505D7A4}" type="presParOf" srcId="{656F871F-4712-4366-81BB-249FAC7AC337}" destId="{F83FDC0C-26F7-46A5-92E0-49F459653A39}" srcOrd="4" destOrd="0" presId="urn:microsoft.com/office/officeart/2005/8/layout/hList1"/>
+    <dgm:cxn modelId="{DBBE6422-1D89-4836-9663-FC7DAA88BA20}" type="presParOf" srcId="{F83FDC0C-26F7-46A5-92E0-49F459653A39}" destId="{79CF4987-4C8B-4A5A-AD66-C0982C424FD9}" srcOrd="0" destOrd="0" presId="urn:microsoft.com/office/officeart/2005/8/layout/hList1"/>
+    <dgm:cxn modelId="{713A0B32-BF11-4E6E-98B8-8C261D3162E1}" type="presParOf" srcId="{F83FDC0C-26F7-46A5-92E0-49F459653A39}" destId="{00A0EAF7-EB8B-4128-AD0C-66A77A7C8C2E}" srcOrd="1" destOrd="0" presId="urn:microsoft.com/office/officeart/2005/8/layout/hList1"/>
+    <dgm:cxn modelId="{2279867F-70CD-49CA-9261-4CEAF913EF56}" type="presParOf" srcId="{656F871F-4712-4366-81BB-249FAC7AC337}" destId="{305C981F-3AE9-4D1F-90A3-6F28E9A724B9}" srcOrd="5" destOrd="0" presId="urn:microsoft.com/office/officeart/2005/8/layout/hList1"/>
+    <dgm:cxn modelId="{58B30CC1-448B-433D-84C3-D2ED037CBFDA}" type="presParOf" srcId="{656F871F-4712-4366-81BB-249FAC7AC337}" destId="{D2CE7688-BCBD-42B3-BA56-8BB149BE69EA}" srcOrd="6" destOrd="0" presId="urn:microsoft.com/office/officeart/2005/8/layout/hList1"/>
+    <dgm:cxn modelId="{72226E56-3B28-41FA-A9A8-D9224F0147F5}" type="presParOf" srcId="{D2CE7688-BCBD-42B3-BA56-8BB149BE69EA}" destId="{5BD13C13-821B-4AF4-B1EE-4FC6BFACE747}" srcOrd="0" destOrd="0" presId="urn:microsoft.com/office/officeart/2005/8/layout/hList1"/>
+    <dgm:cxn modelId="{47782D7B-5246-4CC8-8AF0-C5AA4F5664FF}" type="presParOf" srcId="{D2CE7688-BCBD-42B3-BA56-8BB149BE69EA}" destId="{7DE7FE29-574B-4496-AEDB-37A6545E8529}" srcOrd="1" destOrd="0" presId="urn:microsoft.com/office/officeart/2005/8/layout/hList1"/>
   </dgm:cxnLst>
   <dgm:bg/>
   <dgm:whole/>

</xml_diff>

<commit_message>
Dokumentacja - koniec części użytkowej
</commit_message>
<xml_diff>
--- a/Dokumentacja.docx
+++ b/Dokumentacja.docx
@@ -7941,8 +7941,6 @@
           <w:szCs w:val="24"/>
         </w:rPr>
       </w:pPr>
-      <w:bookmarkStart w:id="0" w:name="_GoBack"/>
-      <w:bookmarkEnd w:id="0"/>
     </w:p>
     <w:tbl>
       <w:tblPr>
@@ -10690,6 +10688,7 @@
     <w:p>
       <w:pPr>
         <w:spacing w:after="0"/>
+        <w:ind w:firstLine="708"/>
         <w:rPr>
           <w:rFonts w:ascii="Times New Roman" w:hAnsi="Times New Roman" w:cs="Times New Roman"/>
           <w:sz w:val="24"/>
@@ -10736,6 +10735,16 @@
         </w:rPr>
         <w:t xml:space="preserve"> Osoba, która dokonuje naprawy może dodać wpis o wykonnaniu. Dostęp do tego okna ma rówież sprzedawca z tą różnicą, że może on tylko odczytywać dane bez ich modyfikowania.</w:t>
       </w:r>
+    </w:p>
+    <w:p>
+      <w:pPr>
+        <w:spacing w:after="0"/>
+        <w:rPr>
+          <w:rFonts w:ascii="Times New Roman" w:hAnsi="Times New Roman" w:cs="Times New Roman"/>
+          <w:sz w:val="24"/>
+          <w:szCs w:val="24"/>
+        </w:rPr>
+      </w:pPr>
     </w:p>
     <w:p>
       <w:pPr>
@@ -10906,6 +10915,1009 @@
         </w:rPr>
         <w:t>Każdy użytkownik ma możliwość zamawiania jedzenia. Ilustruje to powyższe okno. Prawa tabela przechowuje spis rzeczy, które można zamówić wraz z ceną, prawa natomiast listę wybranych rzeczy. Podczas tworzenia zamówienia w każdej chwili można cofnąć swoją decyzję i usunąć z listy niepotrzebne przedmioty. Kliknięcie ‘Zamów’ powoduje utworzenie zamówienia, które następnie musi zostać przyjęcte przez odpowiedniego pracownika.</w:t>
       </w:r>
+    </w:p>
+    <w:p>
+      <w:pPr>
+        <w:spacing w:after="0"/>
+        <w:rPr>
+          <w:rFonts w:ascii="Times New Roman" w:hAnsi="Times New Roman" w:cs="Times New Roman"/>
+          <w:sz w:val="24"/>
+          <w:szCs w:val="24"/>
+        </w:rPr>
+      </w:pPr>
+      <w:r>
+        <w:rPr>
+          <w:rFonts w:ascii="Times New Roman" w:hAnsi="Times New Roman" w:cs="Times New Roman"/>
+          <w:sz w:val="24"/>
+          <w:szCs w:val="24"/>
+        </w:rPr>
+        <w:tab/>
+      </w:r>
+    </w:p>
+    <w:p>
+      <w:pPr>
+        <w:spacing w:after="0"/>
+        <w:rPr>
+          <w:rFonts w:ascii="Times New Roman" w:hAnsi="Times New Roman" w:cs="Times New Roman"/>
+          <w:sz w:val="24"/>
+          <w:szCs w:val="24"/>
+        </w:rPr>
+      </w:pPr>
+      <w:r>
+        <w:rPr>
+          <w:rFonts w:ascii="Times New Roman" w:hAnsi="Times New Roman" w:cs="Times New Roman"/>
+          <w:sz w:val="24"/>
+          <w:szCs w:val="24"/>
+        </w:rPr>
+        <w:tab/>
+      </w:r>
+    </w:p>
+    <w:p>
+      <w:pPr>
+        <w:spacing w:after="0"/>
+        <w:rPr>
+          <w:rFonts w:ascii="Times New Roman" w:hAnsi="Times New Roman" w:cs="Times New Roman"/>
+          <w:sz w:val="24"/>
+          <w:szCs w:val="24"/>
+        </w:rPr>
+      </w:pPr>
+      <w:r>
+        <w:rPr>
+          <w:rFonts w:ascii="Times New Roman" w:hAnsi="Times New Roman" w:cs="Times New Roman"/>
+          <w:sz w:val="24"/>
+          <w:szCs w:val="24"/>
+        </w:rPr>
+        <w:tab/>
+        <w:t xml:space="preserve">Następne okno pozwala na przeglądanie zapasów magazynowych w firmie. Wyświetlone są w nim </w:t>
+      </w:r>
+      <w:r>
+        <w:rPr>
+          <w:rFonts w:ascii="Times New Roman" w:hAnsi="Times New Roman" w:cs="Times New Roman"/>
+          <w:sz w:val="24"/>
+          <w:szCs w:val="24"/>
+        </w:rPr>
+        <w:t>wszystkie produkty z uwględnieniem ilości, vat, ceny i kategorii.</w:t>
+      </w:r>
+    </w:p>
+    <w:p>
+      <w:pPr>
+        <w:spacing w:after="0"/>
+        <w:rPr>
+          <w:rFonts w:ascii="Times New Roman" w:hAnsi="Times New Roman" w:cs="Times New Roman"/>
+          <w:sz w:val="24"/>
+          <w:szCs w:val="24"/>
+        </w:rPr>
+      </w:pPr>
+      <w:r>
+        <w:rPr>
+          <w:rFonts w:ascii="Times New Roman" w:hAnsi="Times New Roman" w:cs="Times New Roman"/>
+          <w:sz w:val="24"/>
+          <w:szCs w:val="24"/>
+        </w:rPr>
+        <w:t>Puste pole u góry służy do wyszukiwania.  Program sprawdza podaną frazę i wyświetla tylko te produkty, które zawierają ją w nazwie. Jeśli nie podano nic algorytm zwraca wszystkie produkty w bazie. Okno to służy do szybkiego sprawdzenia stanu magazynowego oraz obecności i ilości produktów.</w:t>
+      </w:r>
+    </w:p>
+    <w:p>
+      <w:pPr>
+        <w:spacing w:after="0"/>
+        <w:rPr>
+          <w:rFonts w:ascii="Times New Roman" w:hAnsi="Times New Roman" w:cs="Times New Roman"/>
+          <w:sz w:val="24"/>
+          <w:szCs w:val="24"/>
+        </w:rPr>
+      </w:pPr>
+      <w:r>
+        <w:rPr>
+          <w:rFonts w:ascii="Times New Roman" w:hAnsi="Times New Roman" w:cs="Times New Roman"/>
+          <w:noProof/>
+          <w:sz w:val="24"/>
+          <w:szCs w:val="24"/>
+          <w:lang w:eastAsia="pl-PL"/>
+        </w:rPr>
+        <w:lastRenderedPageBreak/>
+        <w:drawing>
+          <wp:inline distT="0" distB="0" distL="0" distR="0">
+            <wp:extent cx="5760720" cy="3238500"/>
+            <wp:effectExtent l="0" t="0" r="0" b="0"/>
+            <wp:docPr id="14" name="Picture 14"/>
+            <wp:cNvGraphicFramePr>
+              <a:graphicFrameLocks xmlns:a="http://schemas.openxmlformats.org/drawingml/2006/main" noChangeAspect="1"/>
+            </wp:cNvGraphicFramePr>
+            <a:graphic xmlns:a="http://schemas.openxmlformats.org/drawingml/2006/main">
+              <a:graphicData uri="http://schemas.openxmlformats.org/drawingml/2006/picture">
+                <pic:pic xmlns:pic="http://schemas.openxmlformats.org/drawingml/2006/picture">
+                  <pic:nvPicPr>
+                    <pic:cNvPr id="0" name="Warehouse.png"/>
+                    <pic:cNvPicPr/>
+                  </pic:nvPicPr>
+                  <pic:blipFill>
+                    <a:blip r:embed="rId34">
+                      <a:extLst>
+                        <a:ext uri="{28A0092B-C50C-407E-A947-70E740481C1C}">
+                          <a14:useLocalDpi xmlns:a14="http://schemas.microsoft.com/office/drawing/2010/main" val="0"/>
+                        </a:ext>
+                      </a:extLst>
+                    </a:blip>
+                    <a:stretch>
+                      <a:fillRect/>
+                    </a:stretch>
+                  </pic:blipFill>
+                  <pic:spPr>
+                    <a:xfrm>
+                      <a:off x="0" y="0"/>
+                      <a:ext cx="5760720" cy="3238500"/>
+                    </a:xfrm>
+                    <a:prstGeom prst="rect">
+                      <a:avLst/>
+                    </a:prstGeom>
+                  </pic:spPr>
+                </pic:pic>
+              </a:graphicData>
+            </a:graphic>
+          </wp:inline>
+        </w:drawing>
+      </w:r>
+    </w:p>
+    <w:p>
+      <w:pPr>
+        <w:spacing w:after="0"/>
+        <w:rPr>
+          <w:rFonts w:ascii="Times New Roman" w:hAnsi="Times New Roman" w:cs="Times New Roman"/>
+          <w:sz w:val="24"/>
+          <w:szCs w:val="24"/>
+        </w:rPr>
+      </w:pPr>
+    </w:p>
+    <w:p>
+      <w:pPr>
+        <w:spacing w:after="0"/>
+        <w:rPr>
+          <w:rFonts w:ascii="Times New Roman" w:hAnsi="Times New Roman" w:cs="Times New Roman"/>
+          <w:sz w:val="24"/>
+          <w:szCs w:val="24"/>
+        </w:rPr>
+      </w:pPr>
+      <w:r>
+        <w:rPr>
+          <w:rFonts w:ascii="Times New Roman" w:hAnsi="Times New Roman" w:cs="Times New Roman"/>
+          <w:sz w:val="24"/>
+          <w:szCs w:val="24"/>
+        </w:rPr>
+        <w:tab/>
+        <w:t>Jeśli użytkownik potrzebuje dokładniejszego narzędzia  może użyć wyszukiwarki zaawansowanej.</w:t>
+      </w:r>
+    </w:p>
+    <w:p>
+      <w:pPr>
+        <w:spacing w:after="0"/>
+        <w:jc w:val="center"/>
+        <w:rPr>
+          <w:rFonts w:ascii="Times New Roman" w:hAnsi="Times New Roman" w:cs="Times New Roman"/>
+          <w:sz w:val="24"/>
+          <w:szCs w:val="24"/>
+        </w:rPr>
+      </w:pPr>
+      <w:r>
+        <w:rPr>
+          <w:rFonts w:ascii="Times New Roman" w:hAnsi="Times New Roman" w:cs="Times New Roman"/>
+          <w:noProof/>
+          <w:sz w:val="24"/>
+          <w:szCs w:val="24"/>
+          <w:lang w:eastAsia="pl-PL"/>
+        </w:rPr>
+        <w:drawing>
+          <wp:inline distT="0" distB="0" distL="0" distR="0">
+            <wp:extent cx="5760720" cy="3238500"/>
+            <wp:effectExtent l="0" t="0" r="0" b="0"/>
+            <wp:docPr id="16" name="Picture 16"/>
+            <wp:cNvGraphicFramePr>
+              <a:graphicFrameLocks xmlns:a="http://schemas.openxmlformats.org/drawingml/2006/main" noChangeAspect="1"/>
+            </wp:cNvGraphicFramePr>
+            <a:graphic xmlns:a="http://schemas.openxmlformats.org/drawingml/2006/main">
+              <a:graphicData uri="http://schemas.openxmlformats.org/drawingml/2006/picture">
+                <pic:pic xmlns:pic="http://schemas.openxmlformats.org/drawingml/2006/picture">
+                  <pic:nvPicPr>
+                    <pic:cNvPr id="0" name="AdvancedBrowser.png"/>
+                    <pic:cNvPicPr/>
+                  </pic:nvPicPr>
+                  <pic:blipFill>
+                    <a:blip r:embed="rId35">
+                      <a:extLst>
+                        <a:ext uri="{28A0092B-C50C-407E-A947-70E740481C1C}">
+                          <a14:useLocalDpi xmlns:a14="http://schemas.microsoft.com/office/drawing/2010/main" val="0"/>
+                        </a:ext>
+                      </a:extLst>
+                    </a:blip>
+                    <a:stretch>
+                      <a:fillRect/>
+                    </a:stretch>
+                  </pic:blipFill>
+                  <pic:spPr>
+                    <a:xfrm>
+                      <a:off x="0" y="0"/>
+                      <a:ext cx="5760720" cy="3238500"/>
+                    </a:xfrm>
+                    <a:prstGeom prst="rect">
+                      <a:avLst/>
+                    </a:prstGeom>
+                  </pic:spPr>
+                </pic:pic>
+              </a:graphicData>
+            </a:graphic>
+          </wp:inline>
+        </w:drawing>
+      </w:r>
+    </w:p>
+    <w:p>
+      <w:pPr>
+        <w:spacing w:after="0"/>
+        <w:rPr>
+          <w:rFonts w:ascii="Times New Roman" w:hAnsi="Times New Roman" w:cs="Times New Roman"/>
+          <w:sz w:val="24"/>
+          <w:szCs w:val="24"/>
+        </w:rPr>
+      </w:pPr>
+    </w:p>
+    <w:p>
+      <w:pPr>
+        <w:spacing w:after="0"/>
+        <w:rPr>
+          <w:rFonts w:ascii="Times New Roman" w:hAnsi="Times New Roman" w:cs="Times New Roman"/>
+          <w:sz w:val="24"/>
+          <w:szCs w:val="24"/>
+        </w:rPr>
+      </w:pPr>
+      <w:r>
+        <w:rPr>
+          <w:rFonts w:ascii="Times New Roman" w:hAnsi="Times New Roman" w:cs="Times New Roman"/>
+          <w:sz w:val="24"/>
+          <w:szCs w:val="24"/>
+        </w:rPr>
+        <w:tab/>
+        <w:t>Za jej pomocą</w:t>
+      </w:r>
+      <w:r>
+        <w:rPr>
+          <w:rFonts w:ascii="Times New Roman" w:hAnsi="Times New Roman" w:cs="Times New Roman"/>
+          <w:sz w:val="24"/>
+          <w:szCs w:val="24"/>
+        </w:rPr>
+        <w:t xml:space="preserve"> pracownik może zawęzić kryteria wyszukiwania podając nie tylko nazwę ale także minimalną i maksymalną cenę jak i ilość. Wynik można sprecyzować wybierając odpowiednie kategorie produktów.</w:t>
+      </w:r>
+      <w:r>
+        <w:rPr>
+          <w:rFonts w:ascii="Times New Roman" w:hAnsi="Times New Roman" w:cs="Times New Roman"/>
+          <w:sz w:val="24"/>
+          <w:szCs w:val="24"/>
+        </w:rPr>
+        <w:t xml:space="preserve"> </w:t>
+      </w:r>
+    </w:p>
+    <w:p>
+      <w:pPr>
+        <w:spacing w:after="0"/>
+        <w:rPr>
+          <w:rFonts w:ascii="Times New Roman" w:hAnsi="Times New Roman" w:cs="Times New Roman"/>
+          <w:sz w:val="24"/>
+          <w:szCs w:val="24"/>
+        </w:rPr>
+      </w:pPr>
+    </w:p>
+    <w:p>
+      <w:pPr>
+        <w:spacing w:after="0"/>
+        <w:rPr>
+          <w:rFonts w:ascii="Times New Roman" w:hAnsi="Times New Roman" w:cs="Times New Roman"/>
+          <w:sz w:val="24"/>
+          <w:szCs w:val="24"/>
+        </w:rPr>
+      </w:pPr>
+      <w:r>
+        <w:rPr>
+          <w:rFonts w:ascii="Times New Roman" w:hAnsi="Times New Roman" w:cs="Times New Roman"/>
+          <w:sz w:val="24"/>
+          <w:szCs w:val="24"/>
+        </w:rPr>
+        <w:tab/>
+      </w:r>
+      <w:r>
+        <w:rPr>
+          <w:rFonts w:ascii="Times New Roman" w:hAnsi="Times New Roman" w:cs="Times New Roman"/>
+          <w:sz w:val="24"/>
+          <w:szCs w:val="24"/>
+        </w:rPr>
+        <w:t xml:space="preserve">Następną funkcją programu jest możliwość </w:t>
+      </w:r>
+      <w:r>
+        <w:rPr>
+          <w:rFonts w:ascii="Times New Roman" w:hAnsi="Times New Roman" w:cs="Times New Roman"/>
+          <w:sz w:val="24"/>
+          <w:szCs w:val="24"/>
+        </w:rPr>
+        <w:t xml:space="preserve">zamawiania produktów do magazynu. Zaznaczając kategorię po lewej stronie wybieramy konkretny produkt z listy rozwijanej. Następnie podajemy ilość i klikamy przycisk ‘Dodaj’. </w:t>
+      </w:r>
+      <w:r>
+        <w:rPr>
+          <w:rFonts w:ascii="Times New Roman" w:hAnsi="Times New Roman" w:cs="Times New Roman"/>
+          <w:sz w:val="24"/>
+          <w:szCs w:val="24"/>
+        </w:rPr>
+        <w:t xml:space="preserve"> Po prawej stronie wypełnia się lista z </w:t>
+      </w:r>
+      <w:r>
+        <w:rPr>
+          <w:rFonts w:ascii="Times New Roman" w:hAnsi="Times New Roman" w:cs="Times New Roman"/>
+          <w:sz w:val="24"/>
+          <w:szCs w:val="24"/>
+        </w:rPr>
+        <w:lastRenderedPageBreak/>
+        <w:t xml:space="preserve">zamówionymi produktami. W prawym dolnym rogu zliczana jest cena z uwzględnieniem podatku. Poniżej przedstawione jest logo wybranej kategorii produktów. Kliknięcie przycisku ‘Zamów’ </w:t>
+      </w:r>
+      <w:r>
+        <w:rPr>
+          <w:rFonts w:ascii="Times New Roman" w:hAnsi="Times New Roman" w:cs="Times New Roman"/>
+          <w:sz w:val="24"/>
+          <w:szCs w:val="24"/>
+        </w:rPr>
+        <w:t>tworzy zamówienie, które z kolei zostaje zachowane w bazie i będzie czekało na akceptaję przyjęcia.</w:t>
+      </w:r>
+    </w:p>
+    <w:p>
+      <w:pPr>
+        <w:spacing w:after="0"/>
+        <w:rPr>
+          <w:rFonts w:ascii="Times New Roman" w:hAnsi="Times New Roman" w:cs="Times New Roman"/>
+          <w:sz w:val="24"/>
+          <w:szCs w:val="24"/>
+        </w:rPr>
+      </w:pPr>
+    </w:p>
+    <w:p>
+      <w:pPr>
+        <w:spacing w:after="0"/>
+        <w:rPr>
+          <w:rFonts w:ascii="Times New Roman" w:hAnsi="Times New Roman" w:cs="Times New Roman"/>
+          <w:sz w:val="24"/>
+          <w:szCs w:val="24"/>
+        </w:rPr>
+      </w:pPr>
+      <w:r>
+        <w:rPr>
+          <w:rFonts w:ascii="Times New Roman" w:hAnsi="Times New Roman" w:cs="Times New Roman"/>
+          <w:noProof/>
+          <w:sz w:val="24"/>
+          <w:szCs w:val="24"/>
+          <w:lang w:eastAsia="pl-PL"/>
+        </w:rPr>
+        <w:drawing>
+          <wp:inline distT="0" distB="0" distL="0" distR="0">
+            <wp:extent cx="5760720" cy="3238500"/>
+            <wp:effectExtent l="0" t="0" r="0" b="0"/>
+            <wp:docPr id="17" name="Picture 17"/>
+            <wp:cNvGraphicFramePr>
+              <a:graphicFrameLocks xmlns:a="http://schemas.openxmlformats.org/drawingml/2006/main" noChangeAspect="1"/>
+            </wp:cNvGraphicFramePr>
+            <a:graphic xmlns:a="http://schemas.openxmlformats.org/drawingml/2006/main">
+              <a:graphicData uri="http://schemas.openxmlformats.org/drawingml/2006/picture">
+                <pic:pic xmlns:pic="http://schemas.openxmlformats.org/drawingml/2006/picture">
+                  <pic:nvPicPr>
+                    <pic:cNvPr id="0" name="PartsOrders.png"/>
+                    <pic:cNvPicPr/>
+                  </pic:nvPicPr>
+                  <pic:blipFill>
+                    <a:blip r:embed="rId36">
+                      <a:extLst>
+                        <a:ext uri="{28A0092B-C50C-407E-A947-70E740481C1C}">
+                          <a14:useLocalDpi xmlns:a14="http://schemas.microsoft.com/office/drawing/2010/main" val="0"/>
+                        </a:ext>
+                      </a:extLst>
+                    </a:blip>
+                    <a:stretch>
+                      <a:fillRect/>
+                    </a:stretch>
+                  </pic:blipFill>
+                  <pic:spPr>
+                    <a:xfrm>
+                      <a:off x="0" y="0"/>
+                      <a:ext cx="5760720" cy="3238500"/>
+                    </a:xfrm>
+                    <a:prstGeom prst="rect">
+                      <a:avLst/>
+                    </a:prstGeom>
+                  </pic:spPr>
+                </pic:pic>
+              </a:graphicData>
+            </a:graphic>
+          </wp:inline>
+        </w:drawing>
+      </w:r>
+    </w:p>
+    <w:p>
+      <w:pPr>
+        <w:spacing w:after="0"/>
+        <w:rPr>
+          <w:rFonts w:ascii="Times New Roman" w:hAnsi="Times New Roman" w:cs="Times New Roman"/>
+          <w:sz w:val="24"/>
+          <w:szCs w:val="24"/>
+        </w:rPr>
+      </w:pPr>
+    </w:p>
+    <w:p>
+      <w:pPr>
+        <w:spacing w:after="0"/>
+        <w:rPr>
+          <w:rFonts w:ascii="Times New Roman" w:hAnsi="Times New Roman" w:cs="Times New Roman"/>
+          <w:sz w:val="24"/>
+          <w:szCs w:val="24"/>
+        </w:rPr>
+      </w:pPr>
+      <w:r>
+        <w:rPr>
+          <w:rFonts w:ascii="Times New Roman" w:hAnsi="Times New Roman" w:cs="Times New Roman"/>
+          <w:sz w:val="24"/>
+          <w:szCs w:val="24"/>
+        </w:rPr>
+        <w:tab/>
+        <w:t>Przyjmowanie zamówień zachodzi w poniższym oknie.</w:t>
+      </w:r>
+      <w:r>
+        <w:rPr>
+          <w:rFonts w:ascii="Times New Roman" w:hAnsi="Times New Roman" w:cs="Times New Roman"/>
+          <w:sz w:val="24"/>
+          <w:szCs w:val="24"/>
+        </w:rPr>
+        <w:t xml:space="preserve"> Po zaznaczeniu odpowiedni</w:t>
+      </w:r>
+      <w:r>
+        <w:rPr>
+          <w:rFonts w:ascii="Times New Roman" w:hAnsi="Times New Roman" w:cs="Times New Roman"/>
+          <w:sz w:val="24"/>
+          <w:szCs w:val="24"/>
+        </w:rPr>
+        <w:t>e</w:t>
+      </w:r>
+      <w:r>
+        <w:rPr>
+          <w:rFonts w:ascii="Times New Roman" w:hAnsi="Times New Roman" w:cs="Times New Roman"/>
+          <w:sz w:val="24"/>
+          <w:szCs w:val="24"/>
+        </w:rPr>
+        <w:t xml:space="preserve">go wpisu można </w:t>
+      </w:r>
+      <w:r>
+        <w:rPr>
+          <w:rFonts w:ascii="Times New Roman" w:hAnsi="Times New Roman" w:cs="Times New Roman"/>
+          <w:sz w:val="24"/>
+          <w:szCs w:val="24"/>
+        </w:rPr>
+        <w:t xml:space="preserve">za pomocą jednego przycisku oznaczyć zamówienie jako odebrane. </w:t>
+      </w:r>
+    </w:p>
+    <w:p>
+      <w:pPr>
+        <w:spacing w:after="0"/>
+        <w:rPr>
+          <w:rFonts w:ascii="Times New Roman" w:hAnsi="Times New Roman" w:cs="Times New Roman"/>
+          <w:sz w:val="24"/>
+          <w:szCs w:val="24"/>
+        </w:rPr>
+      </w:pPr>
+    </w:p>
+    <w:p>
+      <w:pPr>
+        <w:spacing w:after="0"/>
+        <w:jc w:val="center"/>
+        <w:rPr>
+          <w:rFonts w:ascii="Times New Roman" w:hAnsi="Times New Roman" w:cs="Times New Roman"/>
+          <w:sz w:val="24"/>
+          <w:szCs w:val="24"/>
+        </w:rPr>
+      </w:pPr>
+      <w:r>
+        <w:rPr>
+          <w:rFonts w:ascii="Times New Roman" w:hAnsi="Times New Roman" w:cs="Times New Roman"/>
+          <w:noProof/>
+          <w:sz w:val="24"/>
+          <w:szCs w:val="24"/>
+          <w:lang w:eastAsia="pl-PL"/>
+        </w:rPr>
+        <w:drawing>
+          <wp:inline distT="0" distB="0" distL="0" distR="0">
+            <wp:extent cx="5760720" cy="3238500"/>
+            <wp:effectExtent l="0" t="0" r="0" b="0"/>
+            <wp:docPr id="18" name="Picture 18"/>
+            <wp:cNvGraphicFramePr>
+              <a:graphicFrameLocks xmlns:a="http://schemas.openxmlformats.org/drawingml/2006/main" noChangeAspect="1"/>
+            </wp:cNvGraphicFramePr>
+            <a:graphic xmlns:a="http://schemas.openxmlformats.org/drawingml/2006/main">
+              <a:graphicData uri="http://schemas.openxmlformats.org/drawingml/2006/picture">
+                <pic:pic xmlns:pic="http://schemas.openxmlformats.org/drawingml/2006/picture">
+                  <pic:nvPicPr>
+                    <pic:cNvPr id="0" name="ReceivingOrders.png"/>
+                    <pic:cNvPicPr/>
+                  </pic:nvPicPr>
+                  <pic:blipFill>
+                    <a:blip r:embed="rId37">
+                      <a:extLst>
+                        <a:ext uri="{28A0092B-C50C-407E-A947-70E740481C1C}">
+                          <a14:useLocalDpi xmlns:a14="http://schemas.microsoft.com/office/drawing/2010/main" val="0"/>
+                        </a:ext>
+                      </a:extLst>
+                    </a:blip>
+                    <a:stretch>
+                      <a:fillRect/>
+                    </a:stretch>
+                  </pic:blipFill>
+                  <pic:spPr>
+                    <a:xfrm>
+                      <a:off x="0" y="0"/>
+                      <a:ext cx="5760720" cy="3238500"/>
+                    </a:xfrm>
+                    <a:prstGeom prst="rect">
+                      <a:avLst/>
+                    </a:prstGeom>
+                  </pic:spPr>
+                </pic:pic>
+              </a:graphicData>
+            </a:graphic>
+          </wp:inline>
+        </w:drawing>
+      </w:r>
+    </w:p>
+    <w:p>
+      <w:pPr>
+        <w:spacing w:after="0"/>
+        <w:jc w:val="center"/>
+        <w:rPr>
+          <w:rFonts w:ascii="Times New Roman" w:hAnsi="Times New Roman" w:cs="Times New Roman"/>
+          <w:sz w:val="24"/>
+          <w:szCs w:val="24"/>
+        </w:rPr>
+      </w:pPr>
+    </w:p>
+    <w:p>
+      <w:pPr>
+        <w:spacing w:after="0"/>
+        <w:ind w:firstLine="708"/>
+        <w:rPr>
+          <w:rFonts w:ascii="Times New Roman" w:hAnsi="Times New Roman" w:cs="Times New Roman"/>
+          <w:sz w:val="24"/>
+          <w:szCs w:val="24"/>
+        </w:rPr>
+      </w:pPr>
+      <w:r>
+        <w:rPr>
+          <w:rFonts w:ascii="Times New Roman" w:hAnsi="Times New Roman" w:cs="Times New Roman"/>
+          <w:sz w:val="24"/>
+          <w:szCs w:val="24"/>
+        </w:rPr>
+        <w:lastRenderedPageBreak/>
+        <w:t>Dodatkową opcją są logi. Można się z nich dowiedzieć kiedy dokładnie zamówiono dostawę oraz kiedy została ona przyjęta.</w:t>
+      </w:r>
+    </w:p>
+    <w:p>
+      <w:pPr>
+        <w:spacing w:after="0"/>
+        <w:ind w:firstLine="708"/>
+        <w:rPr>
+          <w:rFonts w:ascii="Times New Roman" w:hAnsi="Times New Roman" w:cs="Times New Roman"/>
+          <w:sz w:val="24"/>
+          <w:szCs w:val="24"/>
+        </w:rPr>
+      </w:pPr>
+    </w:p>
+    <w:p>
+      <w:pPr>
+        <w:spacing w:after="0"/>
+        <w:rPr>
+          <w:rFonts w:ascii="Times New Roman" w:hAnsi="Times New Roman" w:cs="Times New Roman"/>
+          <w:sz w:val="24"/>
+          <w:szCs w:val="24"/>
+        </w:rPr>
+      </w:pPr>
+      <w:r>
+        <w:rPr>
+          <w:rFonts w:ascii="Times New Roman" w:hAnsi="Times New Roman" w:cs="Times New Roman"/>
+          <w:noProof/>
+          <w:sz w:val="24"/>
+          <w:szCs w:val="24"/>
+          <w:lang w:eastAsia="pl-PL"/>
+        </w:rPr>
+        <w:drawing>
+          <wp:inline distT="0" distB="0" distL="0" distR="0">
+            <wp:extent cx="5760720" cy="3238500"/>
+            <wp:effectExtent l="0" t="0" r="0" b="0"/>
+            <wp:docPr id="19" name="Picture 19"/>
+            <wp:cNvGraphicFramePr>
+              <a:graphicFrameLocks xmlns:a="http://schemas.openxmlformats.org/drawingml/2006/main" noChangeAspect="1"/>
+            </wp:cNvGraphicFramePr>
+            <a:graphic xmlns:a="http://schemas.openxmlformats.org/drawingml/2006/main">
+              <a:graphicData uri="http://schemas.openxmlformats.org/drawingml/2006/picture">
+                <pic:pic xmlns:pic="http://schemas.openxmlformats.org/drawingml/2006/picture">
+                  <pic:nvPicPr>
+                    <pic:cNvPr id="0" name="Logs.png"/>
+                    <pic:cNvPicPr/>
+                  </pic:nvPicPr>
+                  <pic:blipFill>
+                    <a:blip r:embed="rId38">
+                      <a:extLst>
+                        <a:ext uri="{28A0092B-C50C-407E-A947-70E740481C1C}">
+                          <a14:useLocalDpi xmlns:a14="http://schemas.microsoft.com/office/drawing/2010/main" val="0"/>
+                        </a:ext>
+                      </a:extLst>
+                    </a:blip>
+                    <a:stretch>
+                      <a:fillRect/>
+                    </a:stretch>
+                  </pic:blipFill>
+                  <pic:spPr>
+                    <a:xfrm>
+                      <a:off x="0" y="0"/>
+                      <a:ext cx="5760720" cy="3238500"/>
+                    </a:xfrm>
+                    <a:prstGeom prst="rect">
+                      <a:avLst/>
+                    </a:prstGeom>
+                  </pic:spPr>
+                </pic:pic>
+              </a:graphicData>
+            </a:graphic>
+          </wp:inline>
+        </w:drawing>
+      </w:r>
+    </w:p>
+    <w:p>
+      <w:pPr>
+        <w:spacing w:after="0"/>
+        <w:rPr>
+          <w:rFonts w:ascii="Times New Roman" w:hAnsi="Times New Roman" w:cs="Times New Roman"/>
+          <w:sz w:val="24"/>
+          <w:szCs w:val="24"/>
+        </w:rPr>
+      </w:pPr>
+    </w:p>
+    <w:p>
+      <w:pPr>
+        <w:spacing w:after="0"/>
+        <w:rPr>
+          <w:rFonts w:ascii="Times New Roman" w:hAnsi="Times New Roman" w:cs="Times New Roman"/>
+          <w:sz w:val="24"/>
+          <w:szCs w:val="24"/>
+        </w:rPr>
+      </w:pPr>
+    </w:p>
+    <w:p>
+      <w:pPr>
+        <w:spacing w:after="0"/>
+        <w:rPr>
+          <w:rFonts w:ascii="Times New Roman" w:hAnsi="Times New Roman" w:cs="Times New Roman"/>
+          <w:sz w:val="24"/>
+          <w:szCs w:val="24"/>
+        </w:rPr>
+      </w:pPr>
+      <w:r>
+        <w:rPr>
+          <w:rFonts w:ascii="Times New Roman" w:hAnsi="Times New Roman" w:cs="Times New Roman"/>
+          <w:sz w:val="24"/>
+          <w:szCs w:val="24"/>
+        </w:rPr>
+        <w:tab/>
+        <w:t>Jedyną funkcją, którą może wykonywać tylko administrator jest dodawanie nowego pracownika do firmy. Należy tutaj wpisać dane takie jak imie, nazwisko, adres mailowy, hasło oraz nadać stanowisko pracy.</w:t>
+      </w:r>
+    </w:p>
+    <w:p>
+      <w:pPr>
+        <w:spacing w:after="0"/>
+        <w:rPr>
+          <w:rFonts w:ascii="Times New Roman" w:hAnsi="Times New Roman" w:cs="Times New Roman"/>
+          <w:sz w:val="24"/>
+          <w:szCs w:val="24"/>
+        </w:rPr>
+      </w:pPr>
+    </w:p>
+    <w:p>
+      <w:pPr>
+        <w:spacing w:after="0"/>
+        <w:rPr>
+          <w:rFonts w:ascii="Times New Roman" w:hAnsi="Times New Roman" w:cs="Times New Roman"/>
+          <w:sz w:val="24"/>
+          <w:szCs w:val="24"/>
+        </w:rPr>
+      </w:pPr>
+      <w:r>
+        <w:rPr>
+          <w:rFonts w:ascii="Times New Roman" w:hAnsi="Times New Roman" w:cs="Times New Roman"/>
+          <w:noProof/>
+          <w:sz w:val="24"/>
+          <w:szCs w:val="24"/>
+          <w:lang w:eastAsia="pl-PL"/>
+        </w:rPr>
+        <w:drawing>
+          <wp:inline distT="0" distB="0" distL="0" distR="0">
+            <wp:extent cx="5760720" cy="3238500"/>
+            <wp:effectExtent l="0" t="0" r="0" b="0"/>
+            <wp:docPr id="20" name="Picture 20"/>
+            <wp:cNvGraphicFramePr>
+              <a:graphicFrameLocks xmlns:a="http://schemas.openxmlformats.org/drawingml/2006/main" noChangeAspect="1"/>
+            </wp:cNvGraphicFramePr>
+            <a:graphic xmlns:a="http://schemas.openxmlformats.org/drawingml/2006/main">
+              <a:graphicData uri="http://schemas.openxmlformats.org/drawingml/2006/picture">
+                <pic:pic xmlns:pic="http://schemas.openxmlformats.org/drawingml/2006/picture">
+                  <pic:nvPicPr>
+                    <pic:cNvPr id="0" name="AddEmployee.png"/>
+                    <pic:cNvPicPr/>
+                  </pic:nvPicPr>
+                  <pic:blipFill>
+                    <a:blip r:embed="rId39">
+                      <a:extLst>
+                        <a:ext uri="{28A0092B-C50C-407E-A947-70E740481C1C}">
+                          <a14:useLocalDpi xmlns:a14="http://schemas.microsoft.com/office/drawing/2010/main" val="0"/>
+                        </a:ext>
+                      </a:extLst>
+                    </a:blip>
+                    <a:stretch>
+                      <a:fillRect/>
+                    </a:stretch>
+                  </pic:blipFill>
+                  <pic:spPr>
+                    <a:xfrm>
+                      <a:off x="0" y="0"/>
+                      <a:ext cx="5760720" cy="3238500"/>
+                    </a:xfrm>
+                    <a:prstGeom prst="rect">
+                      <a:avLst/>
+                    </a:prstGeom>
+                  </pic:spPr>
+                </pic:pic>
+              </a:graphicData>
+            </a:graphic>
+          </wp:inline>
+        </w:drawing>
+      </w:r>
+    </w:p>
+    <w:p>
+      <w:pPr>
+        <w:spacing w:after="0"/>
+        <w:rPr>
+          <w:rFonts w:ascii="Times New Roman" w:hAnsi="Times New Roman" w:cs="Times New Roman"/>
+          <w:sz w:val="24"/>
+          <w:szCs w:val="24"/>
+        </w:rPr>
+      </w:pPr>
+    </w:p>
+    <w:p>
+      <w:pPr>
+        <w:spacing w:after="0"/>
+        <w:rPr>
+          <w:rFonts w:ascii="Times New Roman" w:hAnsi="Times New Roman" w:cs="Times New Roman"/>
+          <w:sz w:val="24"/>
+          <w:szCs w:val="24"/>
+        </w:rPr>
+      </w:pPr>
+    </w:p>
+    <w:p>
+      <w:pPr>
+        <w:spacing w:after="0"/>
+        <w:jc w:val="center"/>
+        <w:rPr>
+          <w:rFonts w:ascii="Times New Roman" w:hAnsi="Times New Roman" w:cs="Times New Roman"/>
+          <w:sz w:val="24"/>
+          <w:szCs w:val="24"/>
+        </w:rPr>
+      </w:pPr>
+      <w:r>
+        <w:rPr>
+          <w:rFonts w:ascii="Times New Roman" w:hAnsi="Times New Roman" w:cs="Times New Roman"/>
+          <w:noProof/>
+          <w:sz w:val="24"/>
+          <w:szCs w:val="24"/>
+          <w:lang w:eastAsia="pl-PL"/>
+        </w:rPr>
+        <w:lastRenderedPageBreak/>
+        <w:drawing>
+          <wp:inline distT="0" distB="0" distL="0" distR="0">
+            <wp:extent cx="5760720" cy="3238500"/>
+            <wp:effectExtent l="0" t="0" r="0" b="0"/>
+            <wp:docPr id="21" name="Picture 21"/>
+            <wp:cNvGraphicFramePr>
+              <a:graphicFrameLocks xmlns:a="http://schemas.openxmlformats.org/drawingml/2006/main" noChangeAspect="1"/>
+            </wp:cNvGraphicFramePr>
+            <a:graphic xmlns:a="http://schemas.openxmlformats.org/drawingml/2006/main">
+              <a:graphicData uri="http://schemas.openxmlformats.org/drawingml/2006/picture">
+                <pic:pic xmlns:pic="http://schemas.openxmlformats.org/drawingml/2006/picture">
+                  <pic:nvPicPr>
+                    <pic:cNvPr id="0" name="SellProducts.png"/>
+                    <pic:cNvPicPr/>
+                  </pic:nvPicPr>
+                  <pic:blipFill>
+                    <a:blip r:embed="rId40">
+                      <a:extLst>
+                        <a:ext uri="{28A0092B-C50C-407E-A947-70E740481C1C}">
+                          <a14:useLocalDpi xmlns:a14="http://schemas.microsoft.com/office/drawing/2010/main" val="0"/>
+                        </a:ext>
+                      </a:extLst>
+                    </a:blip>
+                    <a:stretch>
+                      <a:fillRect/>
+                    </a:stretch>
+                  </pic:blipFill>
+                  <pic:spPr>
+                    <a:xfrm>
+                      <a:off x="0" y="0"/>
+                      <a:ext cx="5760720" cy="3238500"/>
+                    </a:xfrm>
+                    <a:prstGeom prst="rect">
+                      <a:avLst/>
+                    </a:prstGeom>
+                  </pic:spPr>
+                </pic:pic>
+              </a:graphicData>
+            </a:graphic>
+          </wp:inline>
+        </w:drawing>
+      </w:r>
+    </w:p>
+    <w:p>
+      <w:pPr>
+        <w:spacing w:after="0"/>
+        <w:rPr>
+          <w:rFonts w:ascii="Times New Roman" w:hAnsi="Times New Roman" w:cs="Times New Roman"/>
+          <w:sz w:val="24"/>
+          <w:szCs w:val="24"/>
+        </w:rPr>
+      </w:pPr>
+    </w:p>
+    <w:p>
+      <w:pPr>
+        <w:spacing w:after="0"/>
+        <w:ind w:firstLine="708"/>
+        <w:rPr>
+          <w:rFonts w:ascii="Times New Roman" w:hAnsi="Times New Roman" w:cs="Times New Roman"/>
+          <w:sz w:val="24"/>
+          <w:szCs w:val="24"/>
+        </w:rPr>
+      </w:pPr>
+      <w:r>
+        <w:rPr>
+          <w:rFonts w:ascii="Times New Roman" w:hAnsi="Times New Roman" w:cs="Times New Roman"/>
+          <w:sz w:val="24"/>
+          <w:szCs w:val="24"/>
+        </w:rPr>
+        <w:t>Jedną z najważniejszych funkcji jest sprzedaż części. Lewa tabela w oknie powyżej reprezentuje listę przedmiotów, które zamawia klient. Prawa natomiast to lista produktów w sklepie. Górne menu służy do wyboru kategorii produktów. Pole pod nim to miejsce do wpisywania ilości. Przycisk ‘Zakończ’ generuje fakturę w formacie Pdf.</w:t>
+      </w:r>
+    </w:p>
+    <w:p>
+      <w:pPr>
+        <w:spacing w:after="0"/>
+        <w:ind w:firstLine="708"/>
+        <w:rPr>
+          <w:rFonts w:ascii="Times New Roman" w:hAnsi="Times New Roman" w:cs="Times New Roman"/>
+          <w:sz w:val="24"/>
+          <w:szCs w:val="24"/>
+        </w:rPr>
+      </w:pPr>
+    </w:p>
+    <w:p>
+      <w:pPr>
+        <w:spacing w:after="0"/>
+        <w:ind w:firstLine="708"/>
+        <w:rPr>
+          <w:rFonts w:ascii="Times New Roman" w:hAnsi="Times New Roman" w:cs="Times New Roman"/>
+          <w:sz w:val="24"/>
+          <w:szCs w:val="24"/>
+        </w:rPr>
+      </w:pPr>
+      <w:r>
+        <w:rPr>
+          <w:rFonts w:ascii="Times New Roman" w:hAnsi="Times New Roman" w:cs="Times New Roman"/>
+          <w:sz w:val="24"/>
+          <w:szCs w:val="24"/>
+        </w:rPr>
+        <w:t>Całość aplikacji bazuje na gotowych szablonach produktów. Jeśli nie mamy takiego i chcemy go dodać używamy poniższego okna.</w:t>
+      </w:r>
+    </w:p>
+    <w:p>
+      <w:pPr>
+        <w:spacing w:after="0"/>
+        <w:ind w:firstLine="708"/>
+        <w:rPr>
+          <w:rFonts w:ascii="Times New Roman" w:hAnsi="Times New Roman" w:cs="Times New Roman"/>
+          <w:sz w:val="24"/>
+          <w:szCs w:val="24"/>
+        </w:rPr>
+      </w:pPr>
+    </w:p>
+    <w:p>
+      <w:pPr>
+        <w:spacing w:after="0"/>
+        <w:rPr>
+          <w:rFonts w:ascii="Times New Roman" w:hAnsi="Times New Roman" w:cs="Times New Roman"/>
+          <w:sz w:val="24"/>
+          <w:szCs w:val="24"/>
+        </w:rPr>
+      </w:pPr>
+      <w:r>
+        <w:rPr>
+          <w:rFonts w:ascii="Times New Roman" w:hAnsi="Times New Roman" w:cs="Times New Roman"/>
+          <w:noProof/>
+          <w:sz w:val="24"/>
+          <w:szCs w:val="24"/>
+          <w:lang w:eastAsia="pl-PL"/>
+        </w:rPr>
+        <w:drawing>
+          <wp:inline distT="0" distB="0" distL="0" distR="0" wp14:anchorId="34F5BD04" wp14:editId="52610E6E">
+            <wp:extent cx="5760720" cy="3238500"/>
+            <wp:effectExtent l="0" t="0" r="0" b="0"/>
+            <wp:docPr id="22" name="Picture 22"/>
+            <wp:cNvGraphicFramePr>
+              <a:graphicFrameLocks xmlns:a="http://schemas.openxmlformats.org/drawingml/2006/main" noChangeAspect="1"/>
+            </wp:cNvGraphicFramePr>
+            <a:graphic xmlns:a="http://schemas.openxmlformats.org/drawingml/2006/main">
+              <a:graphicData uri="http://schemas.openxmlformats.org/drawingml/2006/picture">
+                <pic:pic xmlns:pic="http://schemas.openxmlformats.org/drawingml/2006/picture">
+                  <pic:nvPicPr>
+                    <pic:cNvPr id="0" name="AddProduct.png"/>
+                    <pic:cNvPicPr/>
+                  </pic:nvPicPr>
+                  <pic:blipFill>
+                    <a:blip r:embed="rId41">
+                      <a:extLst>
+                        <a:ext uri="{28A0092B-C50C-407E-A947-70E740481C1C}">
+                          <a14:useLocalDpi xmlns:a14="http://schemas.microsoft.com/office/drawing/2010/main" val="0"/>
+                        </a:ext>
+                      </a:extLst>
+                    </a:blip>
+                    <a:stretch>
+                      <a:fillRect/>
+                    </a:stretch>
+                  </pic:blipFill>
+                  <pic:spPr>
+                    <a:xfrm>
+                      <a:off x="0" y="0"/>
+                      <a:ext cx="5760720" cy="3238500"/>
+                    </a:xfrm>
+                    <a:prstGeom prst="rect">
+                      <a:avLst/>
+                    </a:prstGeom>
+                  </pic:spPr>
+                </pic:pic>
+              </a:graphicData>
+            </a:graphic>
+          </wp:inline>
+        </w:drawing>
+      </w:r>
+    </w:p>
+    <w:p>
+      <w:pPr>
+        <w:spacing w:after="0"/>
+        <w:rPr>
+          <w:rFonts w:ascii="Times New Roman" w:hAnsi="Times New Roman" w:cs="Times New Roman"/>
+          <w:sz w:val="24"/>
+          <w:szCs w:val="24"/>
+        </w:rPr>
+      </w:pPr>
+    </w:p>
+    <w:p>
+      <w:pPr>
+        <w:spacing w:after="0"/>
+        <w:rPr>
+          <w:rFonts w:ascii="Times New Roman" w:hAnsi="Times New Roman" w:cs="Times New Roman"/>
+          <w:sz w:val="24"/>
+          <w:szCs w:val="24"/>
+        </w:rPr>
+      </w:pPr>
+      <w:r>
+        <w:rPr>
+          <w:rFonts w:ascii="Times New Roman" w:hAnsi="Times New Roman" w:cs="Times New Roman"/>
+          <w:sz w:val="24"/>
+          <w:szCs w:val="24"/>
+        </w:rPr>
+        <w:lastRenderedPageBreak/>
+        <w:tab/>
+        <w:t>Podajemy tutaj jego nazwę, cenę, podatek i katgorię. Od tej pory możemy zamawiać dany produkt, a po przyjęciu zamówienia jest on gotowy do sprzedaży..</w:t>
+      </w:r>
+      <w:bookmarkStart w:id="0" w:name="_GoBack"/>
+      <w:bookmarkEnd w:id="0"/>
     </w:p>
     <w:sectPr>
       <w:pgSz w:w="11906" w:h="16838"/>
@@ -17901,23 +18913,23 @@
   <dgm:cxnLst>
     <dgm:cxn modelId="{01041E3D-7788-481E-8BD7-73370EEEC606}" srcId="{92E6BC35-9BF3-4FE8-9804-CFDE8EFC97C4}" destId="{C5F6149A-D744-462B-9220-8E031231ED2C}" srcOrd="1" destOrd="0" parTransId="{92B2E039-17C7-45E9-9F9B-B21F6F2FCF98}" sibTransId="{82CE8D5A-5326-44F5-9EFD-47E83D6F8AE7}"/>
     <dgm:cxn modelId="{9361E388-B9E4-464C-B9E1-D57B579E78B5}" srcId="{92E6BC35-9BF3-4FE8-9804-CFDE8EFC97C4}" destId="{517E1535-5890-4AE5-96A5-B3F4525773D6}" srcOrd="2" destOrd="0" parTransId="{CF62F356-085E-4B19-B3B4-8576AE1DC25E}" sibTransId="{635D8A12-2347-470D-A3EC-AEE88BB6DFF7}"/>
-    <dgm:cxn modelId="{C38BEE2A-6EC1-4804-A11F-070FD5A2E39A}" type="presOf" srcId="{832325C7-6CCE-4E48-B704-0ADB7A707E5E}" destId="{3C562AC0-A48C-4C57-9B98-D46A8AA84B79}" srcOrd="0" destOrd="0" presId="urn:microsoft.com/office/officeart/2005/8/layout/StepDownProcess"/>
-    <dgm:cxn modelId="{8D108F29-78DC-431F-9F29-1D6049DB976E}" type="presOf" srcId="{92E6BC35-9BF3-4FE8-9804-CFDE8EFC97C4}" destId="{A900F780-4B0A-48F8-B73C-289283571705}" srcOrd="0" destOrd="0" presId="urn:microsoft.com/office/officeart/2005/8/layout/StepDownProcess"/>
-    <dgm:cxn modelId="{CA3AD3F6-5C64-4A29-A377-D0F40E1BEF0B}" type="presOf" srcId="{C5F6149A-D744-462B-9220-8E031231ED2C}" destId="{204E2777-D7C2-4498-AA56-4E02DFC04D59}" srcOrd="0" destOrd="0" presId="urn:microsoft.com/office/officeart/2005/8/layout/StepDownProcess"/>
-    <dgm:cxn modelId="{54BE1478-6420-4DA5-A472-45DD8C42D816}" type="presOf" srcId="{517E1535-5890-4AE5-96A5-B3F4525773D6}" destId="{D723512F-D384-4003-829B-203BD01A893C}" srcOrd="0" destOrd="0" presId="urn:microsoft.com/office/officeart/2005/8/layout/StepDownProcess"/>
+    <dgm:cxn modelId="{37571D23-F083-455D-841F-92145B56405B}" type="presOf" srcId="{517E1535-5890-4AE5-96A5-B3F4525773D6}" destId="{D723512F-D384-4003-829B-203BD01A893C}" srcOrd="0" destOrd="0" presId="urn:microsoft.com/office/officeart/2005/8/layout/StepDownProcess"/>
+    <dgm:cxn modelId="{5315992E-793B-4C0B-A9D8-A7736DB7A52D}" type="presOf" srcId="{92E6BC35-9BF3-4FE8-9804-CFDE8EFC97C4}" destId="{A900F780-4B0A-48F8-B73C-289283571705}" srcOrd="0" destOrd="0" presId="urn:microsoft.com/office/officeart/2005/8/layout/StepDownProcess"/>
+    <dgm:cxn modelId="{7C827830-7E3D-4CFD-9381-58C1819BFE4D}" type="presOf" srcId="{832325C7-6CCE-4E48-B704-0ADB7A707E5E}" destId="{3C562AC0-A48C-4C57-9B98-D46A8AA84B79}" srcOrd="0" destOrd="0" presId="urn:microsoft.com/office/officeart/2005/8/layout/StepDownProcess"/>
+    <dgm:cxn modelId="{F3FE6381-A3ED-4416-B46D-5D9A7DF5BE07}" type="presOf" srcId="{C5F6149A-D744-462B-9220-8E031231ED2C}" destId="{204E2777-D7C2-4498-AA56-4E02DFC04D59}" srcOrd="0" destOrd="0" presId="urn:microsoft.com/office/officeart/2005/8/layout/StepDownProcess"/>
     <dgm:cxn modelId="{FC33FA4A-B781-4780-B4EA-760324748310}" srcId="{92E6BC35-9BF3-4FE8-9804-CFDE8EFC97C4}" destId="{832325C7-6CCE-4E48-B704-0ADB7A707E5E}" srcOrd="0" destOrd="0" parTransId="{ADB949E0-E72F-481E-9433-A47167465F82}" sibTransId="{4B0CFB6C-201B-4F14-A809-6FCC3E468EF4}"/>
-    <dgm:cxn modelId="{DABAB567-BC41-4056-8D09-8CF3D3EA4738}" type="presParOf" srcId="{A900F780-4B0A-48F8-B73C-289283571705}" destId="{8F872ED0-B982-4DCB-B38D-E5487235D6DF}" srcOrd="0" destOrd="0" presId="urn:microsoft.com/office/officeart/2005/8/layout/StepDownProcess"/>
-    <dgm:cxn modelId="{E2B4284D-FB38-4CE2-832A-5F322A2EF535}" type="presParOf" srcId="{8F872ED0-B982-4DCB-B38D-E5487235D6DF}" destId="{AE29879E-A51E-459F-9D61-5D78D16F209E}" srcOrd="0" destOrd="0" presId="urn:microsoft.com/office/officeart/2005/8/layout/StepDownProcess"/>
-    <dgm:cxn modelId="{70466D91-EBBC-4794-B1C4-E407D70EE55C}" type="presParOf" srcId="{8F872ED0-B982-4DCB-B38D-E5487235D6DF}" destId="{3C562AC0-A48C-4C57-9B98-D46A8AA84B79}" srcOrd="1" destOrd="0" presId="urn:microsoft.com/office/officeart/2005/8/layout/StepDownProcess"/>
-    <dgm:cxn modelId="{B40959D7-1935-4CA8-91BB-7CE60422EB49}" type="presParOf" srcId="{8F872ED0-B982-4DCB-B38D-E5487235D6DF}" destId="{4FEF8211-A0AB-4A2A-AA88-DBFFD673BF33}" srcOrd="2" destOrd="0" presId="urn:microsoft.com/office/officeart/2005/8/layout/StepDownProcess"/>
-    <dgm:cxn modelId="{412EBF4E-7AA5-4615-9EFE-80267E7CB42F}" type="presParOf" srcId="{A900F780-4B0A-48F8-B73C-289283571705}" destId="{605D23C7-F40B-426A-9BE3-95CF8CE19C04}" srcOrd="1" destOrd="0" presId="urn:microsoft.com/office/officeart/2005/8/layout/StepDownProcess"/>
-    <dgm:cxn modelId="{302F2348-1347-4D22-BF77-EE0ACDD87902}" type="presParOf" srcId="{A900F780-4B0A-48F8-B73C-289283571705}" destId="{EBAEE67E-1CCE-411A-AC32-B14CF3360299}" srcOrd="2" destOrd="0" presId="urn:microsoft.com/office/officeart/2005/8/layout/StepDownProcess"/>
-    <dgm:cxn modelId="{B066AB2F-E0AF-4140-9792-82E77C8F66E0}" type="presParOf" srcId="{EBAEE67E-1CCE-411A-AC32-B14CF3360299}" destId="{E11BAB48-29DF-4E71-B09D-2714ADB107C8}" srcOrd="0" destOrd="0" presId="urn:microsoft.com/office/officeart/2005/8/layout/StepDownProcess"/>
-    <dgm:cxn modelId="{3A7AFD1A-7503-4FAB-ADC0-588895C3023A}" type="presParOf" srcId="{EBAEE67E-1CCE-411A-AC32-B14CF3360299}" destId="{204E2777-D7C2-4498-AA56-4E02DFC04D59}" srcOrd="1" destOrd="0" presId="urn:microsoft.com/office/officeart/2005/8/layout/StepDownProcess"/>
-    <dgm:cxn modelId="{F9083CA8-797F-4813-AECB-1811884BC5D9}" type="presParOf" srcId="{EBAEE67E-1CCE-411A-AC32-B14CF3360299}" destId="{7B5A423F-11AA-4C02-A434-3141277530B6}" srcOrd="2" destOrd="0" presId="urn:microsoft.com/office/officeart/2005/8/layout/StepDownProcess"/>
-    <dgm:cxn modelId="{07BB24A3-EE71-4C3B-AD1A-668699632C9B}" type="presParOf" srcId="{A900F780-4B0A-48F8-B73C-289283571705}" destId="{0BA233E1-939D-4F4E-B536-EB07621FA8CD}" srcOrd="3" destOrd="0" presId="urn:microsoft.com/office/officeart/2005/8/layout/StepDownProcess"/>
-    <dgm:cxn modelId="{EFF5262A-E955-4734-9F1B-5776C3255271}" type="presParOf" srcId="{A900F780-4B0A-48F8-B73C-289283571705}" destId="{8D46A399-A6D2-4609-A56D-A7628315D267}" srcOrd="4" destOrd="0" presId="urn:microsoft.com/office/officeart/2005/8/layout/StepDownProcess"/>
-    <dgm:cxn modelId="{D5B0A2C1-15BC-49DA-AD28-D5843FD59C0E}" type="presParOf" srcId="{8D46A399-A6D2-4609-A56D-A7628315D267}" destId="{D723512F-D384-4003-829B-203BD01A893C}" srcOrd="0" destOrd="0" presId="urn:microsoft.com/office/officeart/2005/8/layout/StepDownProcess"/>
+    <dgm:cxn modelId="{E62CEB6D-17BE-4A69-9877-34ACEAB5B1FB}" type="presParOf" srcId="{A900F780-4B0A-48F8-B73C-289283571705}" destId="{8F872ED0-B982-4DCB-B38D-E5487235D6DF}" srcOrd="0" destOrd="0" presId="urn:microsoft.com/office/officeart/2005/8/layout/StepDownProcess"/>
+    <dgm:cxn modelId="{9F73AB23-1FB6-4698-890C-E45BD402B96A}" type="presParOf" srcId="{8F872ED0-B982-4DCB-B38D-E5487235D6DF}" destId="{AE29879E-A51E-459F-9D61-5D78D16F209E}" srcOrd="0" destOrd="0" presId="urn:microsoft.com/office/officeart/2005/8/layout/StepDownProcess"/>
+    <dgm:cxn modelId="{F41E1F54-E257-4690-B08F-C4EF2610E28A}" type="presParOf" srcId="{8F872ED0-B982-4DCB-B38D-E5487235D6DF}" destId="{3C562AC0-A48C-4C57-9B98-D46A8AA84B79}" srcOrd="1" destOrd="0" presId="urn:microsoft.com/office/officeart/2005/8/layout/StepDownProcess"/>
+    <dgm:cxn modelId="{BAB970E7-AE87-478F-AD35-DF45E943FC59}" type="presParOf" srcId="{8F872ED0-B982-4DCB-B38D-E5487235D6DF}" destId="{4FEF8211-A0AB-4A2A-AA88-DBFFD673BF33}" srcOrd="2" destOrd="0" presId="urn:microsoft.com/office/officeart/2005/8/layout/StepDownProcess"/>
+    <dgm:cxn modelId="{6C833901-9AE8-4C93-BF9F-A61771617473}" type="presParOf" srcId="{A900F780-4B0A-48F8-B73C-289283571705}" destId="{605D23C7-F40B-426A-9BE3-95CF8CE19C04}" srcOrd="1" destOrd="0" presId="urn:microsoft.com/office/officeart/2005/8/layout/StepDownProcess"/>
+    <dgm:cxn modelId="{E06D90C4-F048-44E9-ACD2-8F3F63F10194}" type="presParOf" srcId="{A900F780-4B0A-48F8-B73C-289283571705}" destId="{EBAEE67E-1CCE-411A-AC32-B14CF3360299}" srcOrd="2" destOrd="0" presId="urn:microsoft.com/office/officeart/2005/8/layout/StepDownProcess"/>
+    <dgm:cxn modelId="{3B7B163D-E9E3-4F8F-B94B-C943BAB9FBFF}" type="presParOf" srcId="{EBAEE67E-1CCE-411A-AC32-B14CF3360299}" destId="{E11BAB48-29DF-4E71-B09D-2714ADB107C8}" srcOrd="0" destOrd="0" presId="urn:microsoft.com/office/officeart/2005/8/layout/StepDownProcess"/>
+    <dgm:cxn modelId="{AA988A9F-1517-4E26-BF9E-7BE1EA4C5B8C}" type="presParOf" srcId="{EBAEE67E-1CCE-411A-AC32-B14CF3360299}" destId="{204E2777-D7C2-4498-AA56-4E02DFC04D59}" srcOrd="1" destOrd="0" presId="urn:microsoft.com/office/officeart/2005/8/layout/StepDownProcess"/>
+    <dgm:cxn modelId="{A9029CCD-5A8B-438D-AB10-025DACC97B4F}" type="presParOf" srcId="{EBAEE67E-1CCE-411A-AC32-B14CF3360299}" destId="{7B5A423F-11AA-4C02-A434-3141277530B6}" srcOrd="2" destOrd="0" presId="urn:microsoft.com/office/officeart/2005/8/layout/StepDownProcess"/>
+    <dgm:cxn modelId="{7253833B-897B-4D55-806A-A43CCEE21A0F}" type="presParOf" srcId="{A900F780-4B0A-48F8-B73C-289283571705}" destId="{0BA233E1-939D-4F4E-B536-EB07621FA8CD}" srcOrd="3" destOrd="0" presId="urn:microsoft.com/office/officeart/2005/8/layout/StepDownProcess"/>
+    <dgm:cxn modelId="{95370328-14A3-4D39-B49D-DFE75C591787}" type="presParOf" srcId="{A900F780-4B0A-48F8-B73C-289283571705}" destId="{8D46A399-A6D2-4609-A56D-A7628315D267}" srcOrd="4" destOrd="0" presId="urn:microsoft.com/office/officeart/2005/8/layout/StepDownProcess"/>
+    <dgm:cxn modelId="{8328386B-AB27-4FB8-B8D8-6C7501251D5D}" type="presParOf" srcId="{8D46A399-A6D2-4609-A56D-A7628315D267}" destId="{D723512F-D384-4003-829B-203BD01A893C}" srcOrd="0" destOrd="0" presId="urn:microsoft.com/office/officeart/2005/8/layout/StepDownProcess"/>
   </dgm:cxnLst>
   <dgm:bg/>
   <dgm:whole/>
@@ -18446,46 +19458,46 @@
     </dgm:pt>
   </dgm:ptLst>
   <dgm:cxnLst>
+    <dgm:cxn modelId="{08974D6D-F665-4FD9-87C6-2B665744AAB6}" srcId="{AEC71A77-6C8E-4CAC-98D6-88FA908870B5}" destId="{6AB272BB-7A30-4410-B3D3-1F1BAAAAD5E0}" srcOrd="4" destOrd="0" parTransId="{E730E265-6964-4C07-86B4-69E08C751A3B}" sibTransId="{3A41260B-744B-48C5-AAE9-A43F6301F79B}"/>
+    <dgm:cxn modelId="{DA67D152-6F9F-449A-91DC-E666DEAA30D0}" srcId="{AEC71A77-6C8E-4CAC-98D6-88FA908870B5}" destId="{FE3B53EA-4651-4BEB-81A7-9F536D104C76}" srcOrd="0" destOrd="0" parTransId="{5EB21321-BBA5-4E0C-9B25-4C21E8811F65}" sibTransId="{BB6D3D15-8AD1-40C7-8FCA-B1693FBEFE64}"/>
+    <dgm:cxn modelId="{DAD1C354-FD30-4382-8108-9B4FF2B0FE90}" type="presOf" srcId="{45DB03DD-6DA6-4E4E-B605-FA3E2DCAB774}" destId="{EAD9FAD4-F6E4-490F-8D6F-8414F13668E4}" srcOrd="0" destOrd="0" presId="urn:microsoft.com/office/officeart/2005/8/layout/process4"/>
+    <dgm:cxn modelId="{81E78A24-BC1C-4A4D-83D0-F2CB191E78C6}" type="presOf" srcId="{3461D017-CF0A-42F2-A32D-0B42A2A6B4C2}" destId="{F6F27348-6F24-4E83-B9C7-FDF36B14631B}" srcOrd="0" destOrd="0" presId="urn:microsoft.com/office/officeart/2005/8/layout/process4"/>
+    <dgm:cxn modelId="{5B7BD1DE-6523-4F01-A6A2-EFB5576AC34C}" type="presOf" srcId="{51A1579E-2579-4823-AD4F-B0BD4E0A4594}" destId="{3EF6BAD2-48AF-4121-8F93-1EB281C75FCC}" srcOrd="0" destOrd="0" presId="urn:microsoft.com/office/officeart/2005/8/layout/process4"/>
+    <dgm:cxn modelId="{D299B881-F492-4ABF-8FF1-BE692F2C7485}" type="presOf" srcId="{AEC71A77-6C8E-4CAC-98D6-88FA908870B5}" destId="{1F8B34B5-CD34-41FE-85A9-3F2E5821F6C7}" srcOrd="0" destOrd="0" presId="urn:microsoft.com/office/officeart/2005/8/layout/process4"/>
+    <dgm:cxn modelId="{24891757-8125-407F-9B1B-F84997E95792}" srcId="{AEC71A77-6C8E-4CAC-98D6-88FA908870B5}" destId="{3461D017-CF0A-42F2-A32D-0B42A2A6B4C2}" srcOrd="3" destOrd="0" parTransId="{85F753C8-F121-4634-A9FC-FDEFED6A3C7D}" sibTransId="{17ACFC1A-F342-4BD6-A0FE-ED942C61F8D1}"/>
+    <dgm:cxn modelId="{702F43EA-B0D0-4C4C-982C-EBEEEE7A375E}" type="presOf" srcId="{FE3B53EA-4651-4BEB-81A7-9F536D104C76}" destId="{BD5D98E3-0151-44E4-AC48-A0E9621AA9CB}" srcOrd="0" destOrd="0" presId="urn:microsoft.com/office/officeart/2005/8/layout/process4"/>
+    <dgm:cxn modelId="{78DC089E-5406-4A92-8E5C-FBA57454A600}" type="presOf" srcId="{6AB272BB-7A30-4410-B3D3-1F1BAAAAD5E0}" destId="{83CD1472-D2E0-4420-8888-57C4A8CBB46B}" srcOrd="0" destOrd="0" presId="urn:microsoft.com/office/officeart/2005/8/layout/process4"/>
+    <dgm:cxn modelId="{D680ED7F-AD5C-47D6-8FBA-2019BCFA577D}" srcId="{AEC71A77-6C8E-4CAC-98D6-88FA908870B5}" destId="{88729043-999F-4466-AC77-884FD35DA216}" srcOrd="5" destOrd="0" parTransId="{5D258584-6A68-4CF2-B921-50F0E02551E0}" sibTransId="{6C47CA23-9623-4E29-BEE6-FDA7F90F6F34}"/>
+    <dgm:cxn modelId="{8C34B490-8CA3-4EB5-A9C7-29F9F6666604}" srcId="{AEC71A77-6C8E-4CAC-98D6-88FA908870B5}" destId="{14725572-434B-4192-B0C7-E6E62D1B448A}" srcOrd="1" destOrd="0" parTransId="{E55AC8B9-48A0-4C5A-A71C-83C2EFB3CB94}" sibTransId="{03C6D6EB-BF34-4284-A10F-CA114E42E761}"/>
+    <dgm:cxn modelId="{0ED56664-9BA0-43FB-B070-A65DBD97C4D2}" type="presOf" srcId="{14725572-434B-4192-B0C7-E6E62D1B448A}" destId="{29AB135F-3B27-4CF5-8FD2-B85CE774AEFE}" srcOrd="0" destOrd="0" presId="urn:microsoft.com/office/officeart/2005/8/layout/process4"/>
+    <dgm:cxn modelId="{2A5A979C-75CE-4CDA-95F8-AA7E58E4B15C}" srcId="{AEC71A77-6C8E-4CAC-98D6-88FA908870B5}" destId="{45DB03DD-6DA6-4E4E-B605-FA3E2DCAB774}" srcOrd="2" destOrd="0" parTransId="{5D4C79B3-D6AC-4176-AC4C-02575C820114}" sibTransId="{E6620C3F-66FA-4212-90ED-838D35205C7E}"/>
+    <dgm:cxn modelId="{FE3D8D5C-C47F-4443-A6BD-512B094BF259}" type="presOf" srcId="{88729043-999F-4466-AC77-884FD35DA216}" destId="{C95440BA-4765-4B7B-873D-82F8BA1B6E43}" srcOrd="0" destOrd="0" presId="urn:microsoft.com/office/officeart/2005/8/layout/process4"/>
+    <dgm:cxn modelId="{505E7413-DD43-4AA5-BAC8-B0926D2E1E42}" type="presOf" srcId="{E61F6ADC-A897-4CA8-AEDC-A00E772469F7}" destId="{1A2FBED9-6700-4E57-8EE1-7A38ECE852C3}" srcOrd="0" destOrd="0" presId="urn:microsoft.com/office/officeart/2005/8/layout/process4"/>
     <dgm:cxn modelId="{4B78D87A-DB8A-4F76-99B7-8C82CAACCDB9}" srcId="{AEC71A77-6C8E-4CAC-98D6-88FA908870B5}" destId="{51A1579E-2579-4823-AD4F-B0BD4E0A4594}" srcOrd="7" destOrd="0" parTransId="{9455C86D-6433-4B0C-9676-DA9746869EBC}" sibTransId="{DA185EC6-6090-435A-B4E6-9916D0EB1E21}"/>
-    <dgm:cxn modelId="{24891757-8125-407F-9B1B-F84997E95792}" srcId="{AEC71A77-6C8E-4CAC-98D6-88FA908870B5}" destId="{3461D017-CF0A-42F2-A32D-0B42A2A6B4C2}" srcOrd="3" destOrd="0" parTransId="{85F753C8-F121-4634-A9FC-FDEFED6A3C7D}" sibTransId="{17ACFC1A-F342-4BD6-A0FE-ED942C61F8D1}"/>
-    <dgm:cxn modelId="{D680ED7F-AD5C-47D6-8FBA-2019BCFA577D}" srcId="{AEC71A77-6C8E-4CAC-98D6-88FA908870B5}" destId="{88729043-999F-4466-AC77-884FD35DA216}" srcOrd="5" destOrd="0" parTransId="{5D258584-6A68-4CF2-B921-50F0E02551E0}" sibTransId="{6C47CA23-9623-4E29-BEE6-FDA7F90F6F34}"/>
-    <dgm:cxn modelId="{9B9A50E4-366A-425D-BD61-86E31C42D49E}" type="presOf" srcId="{14725572-434B-4192-B0C7-E6E62D1B448A}" destId="{29AB135F-3B27-4CF5-8FD2-B85CE774AEFE}" srcOrd="0" destOrd="0" presId="urn:microsoft.com/office/officeart/2005/8/layout/process4"/>
-    <dgm:cxn modelId="{C744A91E-C5B7-45E6-A5B4-8448A97556F7}" type="presOf" srcId="{FE3B53EA-4651-4BEB-81A7-9F536D104C76}" destId="{BD5D98E3-0151-44E4-AC48-A0E9621AA9CB}" srcOrd="0" destOrd="0" presId="urn:microsoft.com/office/officeart/2005/8/layout/process4"/>
-    <dgm:cxn modelId="{52A4B6C6-D970-416A-AAF6-77A7ABF15196}" type="presOf" srcId="{AEC71A77-6C8E-4CAC-98D6-88FA908870B5}" destId="{1F8B34B5-CD34-41FE-85A9-3F2E5821F6C7}" srcOrd="0" destOrd="0" presId="urn:microsoft.com/office/officeart/2005/8/layout/process4"/>
-    <dgm:cxn modelId="{2A5A979C-75CE-4CDA-95F8-AA7E58E4B15C}" srcId="{AEC71A77-6C8E-4CAC-98D6-88FA908870B5}" destId="{45DB03DD-6DA6-4E4E-B605-FA3E2DCAB774}" srcOrd="2" destOrd="0" parTransId="{5D4C79B3-D6AC-4176-AC4C-02575C820114}" sibTransId="{E6620C3F-66FA-4212-90ED-838D35205C7E}"/>
-    <dgm:cxn modelId="{DA67D152-6F9F-449A-91DC-E666DEAA30D0}" srcId="{AEC71A77-6C8E-4CAC-98D6-88FA908870B5}" destId="{FE3B53EA-4651-4BEB-81A7-9F536D104C76}" srcOrd="0" destOrd="0" parTransId="{5EB21321-BBA5-4E0C-9B25-4C21E8811F65}" sibTransId="{BB6D3D15-8AD1-40C7-8FCA-B1693FBEFE64}"/>
-    <dgm:cxn modelId="{1A54B299-5C27-4D11-936F-F9A0C29B6D23}" type="presOf" srcId="{45DB03DD-6DA6-4E4E-B605-FA3E2DCAB774}" destId="{EAD9FAD4-F6E4-490F-8D6F-8414F13668E4}" srcOrd="0" destOrd="0" presId="urn:microsoft.com/office/officeart/2005/8/layout/process4"/>
-    <dgm:cxn modelId="{A7386E36-C782-4251-BE24-DE31A1A931CC}" type="presOf" srcId="{3461D017-CF0A-42F2-A32D-0B42A2A6B4C2}" destId="{F6F27348-6F24-4E83-B9C7-FDF36B14631B}" srcOrd="0" destOrd="0" presId="urn:microsoft.com/office/officeart/2005/8/layout/process4"/>
-    <dgm:cxn modelId="{08974D6D-F665-4FD9-87C6-2B665744AAB6}" srcId="{AEC71A77-6C8E-4CAC-98D6-88FA908870B5}" destId="{6AB272BB-7A30-4410-B3D3-1F1BAAAAD5E0}" srcOrd="4" destOrd="0" parTransId="{E730E265-6964-4C07-86B4-69E08C751A3B}" sibTransId="{3A41260B-744B-48C5-AAE9-A43F6301F79B}"/>
-    <dgm:cxn modelId="{8443DF8D-2C5A-4C1C-ADE4-3CAC623A63C4}" type="presOf" srcId="{E61F6ADC-A897-4CA8-AEDC-A00E772469F7}" destId="{1A2FBED9-6700-4E57-8EE1-7A38ECE852C3}" srcOrd="0" destOrd="0" presId="urn:microsoft.com/office/officeart/2005/8/layout/process4"/>
-    <dgm:cxn modelId="{8C34B490-8CA3-4EB5-A9C7-29F9F6666604}" srcId="{AEC71A77-6C8E-4CAC-98D6-88FA908870B5}" destId="{14725572-434B-4192-B0C7-E6E62D1B448A}" srcOrd="1" destOrd="0" parTransId="{E55AC8B9-48A0-4C5A-A71C-83C2EFB3CB94}" sibTransId="{03C6D6EB-BF34-4284-A10F-CA114E42E761}"/>
-    <dgm:cxn modelId="{C744DAF1-C981-4A56-AF4B-24E2405CB0D0}" type="presOf" srcId="{51A1579E-2579-4823-AD4F-B0BD4E0A4594}" destId="{3EF6BAD2-48AF-4121-8F93-1EB281C75FCC}" srcOrd="0" destOrd="0" presId="urn:microsoft.com/office/officeart/2005/8/layout/process4"/>
-    <dgm:cxn modelId="{9FE7E3C0-5093-4935-9370-23D12635E025}" type="presOf" srcId="{6AB272BB-7A30-4410-B3D3-1F1BAAAAD5E0}" destId="{83CD1472-D2E0-4420-8888-57C4A8CBB46B}" srcOrd="0" destOrd="0" presId="urn:microsoft.com/office/officeart/2005/8/layout/process4"/>
-    <dgm:cxn modelId="{A00AD69E-A381-4BB8-85A9-47BB6B492C78}" type="presOf" srcId="{88729043-999F-4466-AC77-884FD35DA216}" destId="{C95440BA-4765-4B7B-873D-82F8BA1B6E43}" srcOrd="0" destOrd="0" presId="urn:microsoft.com/office/officeart/2005/8/layout/process4"/>
     <dgm:cxn modelId="{75471F6E-9C81-4552-B902-FA1C85F79B8A}" srcId="{AEC71A77-6C8E-4CAC-98D6-88FA908870B5}" destId="{E61F6ADC-A897-4CA8-AEDC-A00E772469F7}" srcOrd="6" destOrd="0" parTransId="{33E61E80-2C50-40A8-B4CA-F9BF5BE29CE7}" sibTransId="{FDBC0886-EDC5-45C0-AFC4-66DA324CF6C7}"/>
-    <dgm:cxn modelId="{68E93972-7215-45B6-897F-1FD1E7858653}" type="presParOf" srcId="{1F8B34B5-CD34-41FE-85A9-3F2E5821F6C7}" destId="{FCBF3FF1-0847-43F9-A99B-6187FF2C31A5}" srcOrd="0" destOrd="0" presId="urn:microsoft.com/office/officeart/2005/8/layout/process4"/>
-    <dgm:cxn modelId="{A3622949-233E-4FF8-B112-526E02F8C812}" type="presParOf" srcId="{FCBF3FF1-0847-43F9-A99B-6187FF2C31A5}" destId="{3EF6BAD2-48AF-4121-8F93-1EB281C75FCC}" srcOrd="0" destOrd="0" presId="urn:microsoft.com/office/officeart/2005/8/layout/process4"/>
-    <dgm:cxn modelId="{2542468D-1572-4223-AEFB-348BF31A3DC6}" type="presParOf" srcId="{1F8B34B5-CD34-41FE-85A9-3F2E5821F6C7}" destId="{4209A973-91EF-4A0F-857E-373919655307}" srcOrd="1" destOrd="0" presId="urn:microsoft.com/office/officeart/2005/8/layout/process4"/>
-    <dgm:cxn modelId="{197A080D-B77F-469F-B9A1-2850615074AC}" type="presParOf" srcId="{1F8B34B5-CD34-41FE-85A9-3F2E5821F6C7}" destId="{E3C8D59C-FF08-4D13-A56E-1882155803BF}" srcOrd="2" destOrd="0" presId="urn:microsoft.com/office/officeart/2005/8/layout/process4"/>
-    <dgm:cxn modelId="{DB9B502B-54AA-490D-86FA-1703A5800475}" type="presParOf" srcId="{E3C8D59C-FF08-4D13-A56E-1882155803BF}" destId="{1A2FBED9-6700-4E57-8EE1-7A38ECE852C3}" srcOrd="0" destOrd="0" presId="urn:microsoft.com/office/officeart/2005/8/layout/process4"/>
-    <dgm:cxn modelId="{A95705AD-146D-4CCC-AF7C-7FBECF19F9D5}" type="presParOf" srcId="{1F8B34B5-CD34-41FE-85A9-3F2E5821F6C7}" destId="{11C236A9-BCCF-409D-B466-B36AE8F96B45}" srcOrd="3" destOrd="0" presId="urn:microsoft.com/office/officeart/2005/8/layout/process4"/>
-    <dgm:cxn modelId="{3293E4A4-EB5D-483F-B696-800A1E065E44}" type="presParOf" srcId="{1F8B34B5-CD34-41FE-85A9-3F2E5821F6C7}" destId="{5EDDE2C5-75D6-46BC-B38E-BB098091A840}" srcOrd="4" destOrd="0" presId="urn:microsoft.com/office/officeart/2005/8/layout/process4"/>
-    <dgm:cxn modelId="{2B1570DD-4287-4416-8909-0DAD390AD952}" type="presParOf" srcId="{5EDDE2C5-75D6-46BC-B38E-BB098091A840}" destId="{C95440BA-4765-4B7B-873D-82F8BA1B6E43}" srcOrd="0" destOrd="0" presId="urn:microsoft.com/office/officeart/2005/8/layout/process4"/>
-    <dgm:cxn modelId="{7F3C64C3-CBA5-470F-9E91-50F4A9FDDE90}" type="presParOf" srcId="{1F8B34B5-CD34-41FE-85A9-3F2E5821F6C7}" destId="{F76ACE28-E904-4711-A86A-3C1786573D8F}" srcOrd="5" destOrd="0" presId="urn:microsoft.com/office/officeart/2005/8/layout/process4"/>
-    <dgm:cxn modelId="{2989D826-8E4D-4C66-81CC-381F1F36CA9F}" type="presParOf" srcId="{1F8B34B5-CD34-41FE-85A9-3F2E5821F6C7}" destId="{44101CA2-45F1-4772-A05C-EFDA1C19D7D8}" srcOrd="6" destOrd="0" presId="urn:microsoft.com/office/officeart/2005/8/layout/process4"/>
-    <dgm:cxn modelId="{56C1D3A8-1529-4D16-B898-5EE942D6D126}" type="presParOf" srcId="{44101CA2-45F1-4772-A05C-EFDA1C19D7D8}" destId="{83CD1472-D2E0-4420-8888-57C4A8CBB46B}" srcOrd="0" destOrd="0" presId="urn:microsoft.com/office/officeart/2005/8/layout/process4"/>
-    <dgm:cxn modelId="{0068C6B1-6BB9-44EF-9CB9-E24A8D86408D}" type="presParOf" srcId="{1F8B34B5-CD34-41FE-85A9-3F2E5821F6C7}" destId="{37C9BA0E-B1BC-4E53-81D9-8A444FB3686B}" srcOrd="7" destOrd="0" presId="urn:microsoft.com/office/officeart/2005/8/layout/process4"/>
-    <dgm:cxn modelId="{5D06D44A-0DFF-4437-99CA-9586CB58F666}" type="presParOf" srcId="{1F8B34B5-CD34-41FE-85A9-3F2E5821F6C7}" destId="{EFE1B84B-E37A-46F9-87AE-C6FD33C5AB5C}" srcOrd="8" destOrd="0" presId="urn:microsoft.com/office/officeart/2005/8/layout/process4"/>
-    <dgm:cxn modelId="{A5E64813-E11E-4B14-B8B7-4175D2027002}" type="presParOf" srcId="{EFE1B84B-E37A-46F9-87AE-C6FD33C5AB5C}" destId="{F6F27348-6F24-4E83-B9C7-FDF36B14631B}" srcOrd="0" destOrd="0" presId="urn:microsoft.com/office/officeart/2005/8/layout/process4"/>
-    <dgm:cxn modelId="{3BE55E14-F01B-4EEF-A83D-C459C773FF82}" type="presParOf" srcId="{1F8B34B5-CD34-41FE-85A9-3F2E5821F6C7}" destId="{BC00E307-6C4B-4BB8-99C6-85F0B525E59A}" srcOrd="9" destOrd="0" presId="urn:microsoft.com/office/officeart/2005/8/layout/process4"/>
-    <dgm:cxn modelId="{FCC3217B-BB3B-4951-9BBE-A8C567A38FEA}" type="presParOf" srcId="{1F8B34B5-CD34-41FE-85A9-3F2E5821F6C7}" destId="{223322D4-9E65-4401-9661-A2161B51AE82}" srcOrd="10" destOrd="0" presId="urn:microsoft.com/office/officeart/2005/8/layout/process4"/>
-    <dgm:cxn modelId="{13425936-77C0-4224-BD04-42AD0B2B7D2E}" type="presParOf" srcId="{223322D4-9E65-4401-9661-A2161B51AE82}" destId="{EAD9FAD4-F6E4-490F-8D6F-8414F13668E4}" srcOrd="0" destOrd="0" presId="urn:microsoft.com/office/officeart/2005/8/layout/process4"/>
-    <dgm:cxn modelId="{FF9F5D53-E4CD-4101-8916-8DEF3CAC03C8}" type="presParOf" srcId="{1F8B34B5-CD34-41FE-85A9-3F2E5821F6C7}" destId="{1A710203-A729-4A49-845F-3BD63E10FC26}" srcOrd="11" destOrd="0" presId="urn:microsoft.com/office/officeart/2005/8/layout/process4"/>
-    <dgm:cxn modelId="{D0520240-370C-4DAA-81F2-43BB3CC5C3AB}" type="presParOf" srcId="{1F8B34B5-CD34-41FE-85A9-3F2E5821F6C7}" destId="{8FF56D3C-B88F-4445-889A-601B6C892555}" srcOrd="12" destOrd="0" presId="urn:microsoft.com/office/officeart/2005/8/layout/process4"/>
-    <dgm:cxn modelId="{A003C180-47BE-4E89-A9FC-08D634BAA6D5}" type="presParOf" srcId="{8FF56D3C-B88F-4445-889A-601B6C892555}" destId="{29AB135F-3B27-4CF5-8FD2-B85CE774AEFE}" srcOrd="0" destOrd="0" presId="urn:microsoft.com/office/officeart/2005/8/layout/process4"/>
-    <dgm:cxn modelId="{0B9DFBFC-4E41-4EB5-A3D3-BE12C8B38167}" type="presParOf" srcId="{1F8B34B5-CD34-41FE-85A9-3F2E5821F6C7}" destId="{3E8AF2FA-D01D-41D6-9D74-96678C4D3E1F}" srcOrd="13" destOrd="0" presId="urn:microsoft.com/office/officeart/2005/8/layout/process4"/>
-    <dgm:cxn modelId="{E03580E2-A08D-4107-A5F7-5BCEE08BB0B1}" type="presParOf" srcId="{1F8B34B5-CD34-41FE-85A9-3F2E5821F6C7}" destId="{93E0C981-C8DD-423C-BFAC-92F19544C9C3}" srcOrd="14" destOrd="0" presId="urn:microsoft.com/office/officeart/2005/8/layout/process4"/>
-    <dgm:cxn modelId="{895E1F57-6390-457D-8126-2F9D2429C95C}" type="presParOf" srcId="{93E0C981-C8DD-423C-BFAC-92F19544C9C3}" destId="{BD5D98E3-0151-44E4-AC48-A0E9621AA9CB}" srcOrd="0" destOrd="0" presId="urn:microsoft.com/office/officeart/2005/8/layout/process4"/>
+    <dgm:cxn modelId="{C4C96389-A00E-4F4E-B4B6-8EC33564177F}" type="presParOf" srcId="{1F8B34B5-CD34-41FE-85A9-3F2E5821F6C7}" destId="{FCBF3FF1-0847-43F9-A99B-6187FF2C31A5}" srcOrd="0" destOrd="0" presId="urn:microsoft.com/office/officeart/2005/8/layout/process4"/>
+    <dgm:cxn modelId="{FFA56DFE-C405-46CA-8AAF-5C30CB1FE7C9}" type="presParOf" srcId="{FCBF3FF1-0847-43F9-A99B-6187FF2C31A5}" destId="{3EF6BAD2-48AF-4121-8F93-1EB281C75FCC}" srcOrd="0" destOrd="0" presId="urn:microsoft.com/office/officeart/2005/8/layout/process4"/>
+    <dgm:cxn modelId="{CB9AB276-ED6A-480A-BE09-DAD8B1E174FA}" type="presParOf" srcId="{1F8B34B5-CD34-41FE-85A9-3F2E5821F6C7}" destId="{4209A973-91EF-4A0F-857E-373919655307}" srcOrd="1" destOrd="0" presId="urn:microsoft.com/office/officeart/2005/8/layout/process4"/>
+    <dgm:cxn modelId="{6975B981-CE5A-44CF-B672-676FBCA853CA}" type="presParOf" srcId="{1F8B34B5-CD34-41FE-85A9-3F2E5821F6C7}" destId="{E3C8D59C-FF08-4D13-A56E-1882155803BF}" srcOrd="2" destOrd="0" presId="urn:microsoft.com/office/officeart/2005/8/layout/process4"/>
+    <dgm:cxn modelId="{B2FB810F-9308-420A-9DDB-E2097C335579}" type="presParOf" srcId="{E3C8D59C-FF08-4D13-A56E-1882155803BF}" destId="{1A2FBED9-6700-4E57-8EE1-7A38ECE852C3}" srcOrd="0" destOrd="0" presId="urn:microsoft.com/office/officeart/2005/8/layout/process4"/>
+    <dgm:cxn modelId="{3B2FC83F-4ABD-48DD-8366-D0486A766BF2}" type="presParOf" srcId="{1F8B34B5-CD34-41FE-85A9-3F2E5821F6C7}" destId="{11C236A9-BCCF-409D-B466-B36AE8F96B45}" srcOrd="3" destOrd="0" presId="urn:microsoft.com/office/officeart/2005/8/layout/process4"/>
+    <dgm:cxn modelId="{A801B33B-0889-49CE-B94E-092C5A6D16A6}" type="presParOf" srcId="{1F8B34B5-CD34-41FE-85A9-3F2E5821F6C7}" destId="{5EDDE2C5-75D6-46BC-B38E-BB098091A840}" srcOrd="4" destOrd="0" presId="urn:microsoft.com/office/officeart/2005/8/layout/process4"/>
+    <dgm:cxn modelId="{C0FB48A6-1B17-467C-BDF3-B4904B2FEE1B}" type="presParOf" srcId="{5EDDE2C5-75D6-46BC-B38E-BB098091A840}" destId="{C95440BA-4765-4B7B-873D-82F8BA1B6E43}" srcOrd="0" destOrd="0" presId="urn:microsoft.com/office/officeart/2005/8/layout/process4"/>
+    <dgm:cxn modelId="{B345717C-9315-4EBD-9BF6-2B959DDE64B6}" type="presParOf" srcId="{1F8B34B5-CD34-41FE-85A9-3F2E5821F6C7}" destId="{F76ACE28-E904-4711-A86A-3C1786573D8F}" srcOrd="5" destOrd="0" presId="urn:microsoft.com/office/officeart/2005/8/layout/process4"/>
+    <dgm:cxn modelId="{9CA45D2A-2087-43D2-8AAB-4B57C7AAA837}" type="presParOf" srcId="{1F8B34B5-CD34-41FE-85A9-3F2E5821F6C7}" destId="{44101CA2-45F1-4772-A05C-EFDA1C19D7D8}" srcOrd="6" destOrd="0" presId="urn:microsoft.com/office/officeart/2005/8/layout/process4"/>
+    <dgm:cxn modelId="{5F745A6B-6C7F-4470-8FBB-E2827AA133BF}" type="presParOf" srcId="{44101CA2-45F1-4772-A05C-EFDA1C19D7D8}" destId="{83CD1472-D2E0-4420-8888-57C4A8CBB46B}" srcOrd="0" destOrd="0" presId="urn:microsoft.com/office/officeart/2005/8/layout/process4"/>
+    <dgm:cxn modelId="{478CBDAB-DFC5-4F4B-81AF-5C1CA13C1FDB}" type="presParOf" srcId="{1F8B34B5-CD34-41FE-85A9-3F2E5821F6C7}" destId="{37C9BA0E-B1BC-4E53-81D9-8A444FB3686B}" srcOrd="7" destOrd="0" presId="urn:microsoft.com/office/officeart/2005/8/layout/process4"/>
+    <dgm:cxn modelId="{AA853668-F8C0-4073-93A7-058A84369A91}" type="presParOf" srcId="{1F8B34B5-CD34-41FE-85A9-3F2E5821F6C7}" destId="{EFE1B84B-E37A-46F9-87AE-C6FD33C5AB5C}" srcOrd="8" destOrd="0" presId="urn:microsoft.com/office/officeart/2005/8/layout/process4"/>
+    <dgm:cxn modelId="{1B79BD43-5B18-45A2-B39E-E20319CB78FC}" type="presParOf" srcId="{EFE1B84B-E37A-46F9-87AE-C6FD33C5AB5C}" destId="{F6F27348-6F24-4E83-B9C7-FDF36B14631B}" srcOrd="0" destOrd="0" presId="urn:microsoft.com/office/officeart/2005/8/layout/process4"/>
+    <dgm:cxn modelId="{E790FD29-C482-498C-9ACA-2BE79C684926}" type="presParOf" srcId="{1F8B34B5-CD34-41FE-85A9-3F2E5821F6C7}" destId="{BC00E307-6C4B-4BB8-99C6-85F0B525E59A}" srcOrd="9" destOrd="0" presId="urn:microsoft.com/office/officeart/2005/8/layout/process4"/>
+    <dgm:cxn modelId="{799DE4E4-9507-4F0E-ABC4-AF853D33D055}" type="presParOf" srcId="{1F8B34B5-CD34-41FE-85A9-3F2E5821F6C7}" destId="{223322D4-9E65-4401-9661-A2161B51AE82}" srcOrd="10" destOrd="0" presId="urn:microsoft.com/office/officeart/2005/8/layout/process4"/>
+    <dgm:cxn modelId="{22F67B07-35A0-458E-9EC8-3030BF6C38D9}" type="presParOf" srcId="{223322D4-9E65-4401-9661-A2161B51AE82}" destId="{EAD9FAD4-F6E4-490F-8D6F-8414F13668E4}" srcOrd="0" destOrd="0" presId="urn:microsoft.com/office/officeart/2005/8/layout/process4"/>
+    <dgm:cxn modelId="{83B19F31-3C50-4D11-A19A-CF7014EEF033}" type="presParOf" srcId="{1F8B34B5-CD34-41FE-85A9-3F2E5821F6C7}" destId="{1A710203-A729-4A49-845F-3BD63E10FC26}" srcOrd="11" destOrd="0" presId="urn:microsoft.com/office/officeart/2005/8/layout/process4"/>
+    <dgm:cxn modelId="{0D3AC4DB-39AE-44CF-A3F7-E7A16C7C6557}" type="presParOf" srcId="{1F8B34B5-CD34-41FE-85A9-3F2E5821F6C7}" destId="{8FF56D3C-B88F-4445-889A-601B6C892555}" srcOrd="12" destOrd="0" presId="urn:microsoft.com/office/officeart/2005/8/layout/process4"/>
+    <dgm:cxn modelId="{BCE5412C-B953-4BB9-B130-91CA055DDB20}" type="presParOf" srcId="{8FF56D3C-B88F-4445-889A-601B6C892555}" destId="{29AB135F-3B27-4CF5-8FD2-B85CE774AEFE}" srcOrd="0" destOrd="0" presId="urn:microsoft.com/office/officeart/2005/8/layout/process4"/>
+    <dgm:cxn modelId="{7A3F9470-21CE-4F85-B9D6-29389B8A7191}" type="presParOf" srcId="{1F8B34B5-CD34-41FE-85A9-3F2E5821F6C7}" destId="{3E8AF2FA-D01D-41D6-9D74-96678C4D3E1F}" srcOrd="13" destOrd="0" presId="urn:microsoft.com/office/officeart/2005/8/layout/process4"/>
+    <dgm:cxn modelId="{86E0D50F-13AD-4E08-A36E-AA23C93563F5}" type="presParOf" srcId="{1F8B34B5-CD34-41FE-85A9-3F2E5821F6C7}" destId="{93E0C981-C8DD-423C-BFAC-92F19544C9C3}" srcOrd="14" destOrd="0" presId="urn:microsoft.com/office/officeart/2005/8/layout/process4"/>
+    <dgm:cxn modelId="{E9B9032C-9D3D-4A7D-8A4D-F008A70862BD}" type="presParOf" srcId="{93E0C981-C8DD-423C-BFAC-92F19544C9C3}" destId="{BD5D98E3-0151-44E4-AC48-A0E9621AA9CB}" srcOrd="0" destOrd="0" presId="urn:microsoft.com/office/officeart/2005/8/layout/process4"/>
   </dgm:cxnLst>
   <dgm:bg/>
   <dgm:whole/>
@@ -19310,54 +20322,54 @@
     </dgm:pt>
   </dgm:ptLst>
   <dgm:cxnLst>
+    <dgm:cxn modelId="{3DE813F4-6EA2-4534-BFE2-7687C4E284A6}" type="presOf" srcId="{9FAB30C8-166D-41CD-9750-F4074EF3E4FA}" destId="{6BC3EAC9-AE4C-4C5F-8EBF-C94BA903BA41}" srcOrd="0" destOrd="0" presId="urn:microsoft.com/office/officeart/2005/8/layout/hList1"/>
+    <dgm:cxn modelId="{8A7C59C0-7218-4972-BB83-F646E3F71FCB}" srcId="{43BCF3C9-48DC-47D8-9E68-1FBDEA84E59F}" destId="{2A021B0A-5BE5-488D-BF3F-9FF4AEF5D436}" srcOrd="0" destOrd="0" parTransId="{8C7D1402-31CA-4EF0-A616-5F5D14ADE772}" sibTransId="{2D9D408F-FBAF-4B57-96F8-8B23EE868248}"/>
+    <dgm:cxn modelId="{D57F064E-95C8-4149-9B5E-56EA771F5E0D}" srcId="{43BCF3C9-48DC-47D8-9E68-1FBDEA84E59F}" destId="{E902C42E-5067-4264-B5A1-98802C4FC7A6}" srcOrd="2" destOrd="0" parTransId="{74FDE327-79D6-4483-B219-97C66F81415D}" sibTransId="{B066AD62-D431-48F4-94DE-DA5E916F2FAB}"/>
+    <dgm:cxn modelId="{4390758B-1AB0-4877-B6A8-54AB22B9FC16}" srcId="{43BCF3C9-48DC-47D8-9E68-1FBDEA84E59F}" destId="{9FAB30C8-166D-41CD-9750-F4074EF3E4FA}" srcOrd="1" destOrd="0" parTransId="{F1E70757-79EB-4B3F-84DA-5D24DE7520AC}" sibTransId="{327E7D51-C26E-497A-B0BF-F896E786BF9C}"/>
+    <dgm:cxn modelId="{8EFE96C6-1F39-40D8-80FC-A2EF1DD7FEE0}" srcId="{9FAB30C8-166D-41CD-9750-F4074EF3E4FA}" destId="{D9A8CF37-4B8C-46A4-B586-14A9E373F42F}" srcOrd="2" destOrd="0" parTransId="{78FE8D55-34FA-49B0-9C20-82CB512C17D7}" sibTransId="{DAF9241A-128E-4245-9ECF-4A36F67AEF01}"/>
+    <dgm:cxn modelId="{5D940691-42F6-4C81-8D7C-C0EEEF3E6DF0}" type="presOf" srcId="{D648CCA2-92FF-431D-87AB-744487552E4A}" destId="{288E7F77-D14B-452A-886D-398F1A0E1B45}" srcOrd="0" destOrd="3" presId="urn:microsoft.com/office/officeart/2005/8/layout/hList1"/>
+    <dgm:cxn modelId="{899F8A34-32FA-446A-82BD-53547F775210}" type="presOf" srcId="{D9A8CF37-4B8C-46A4-B586-14A9E373F42F}" destId="{288E7F77-D14B-452A-886D-398F1A0E1B45}" srcOrd="0" destOrd="2" presId="urn:microsoft.com/office/officeart/2005/8/layout/hList1"/>
+    <dgm:cxn modelId="{E2648DB7-8EBD-446B-88D7-4327B5B2A1BB}" srcId="{55C839FD-31EF-40B4-ACBD-EF3573687ECD}" destId="{0A416012-470F-46F1-91CD-AA2195C64433}" srcOrd="1" destOrd="0" parTransId="{7D78A3C1-949E-48ED-A43C-8250546F02C2}" sibTransId="{701FC936-7350-4E95-B76D-1C10C6BEDDDC}"/>
+    <dgm:cxn modelId="{10ACE8FF-BD0D-44EA-9944-CAC2D459D276}" type="presOf" srcId="{0A416012-470F-46F1-91CD-AA2195C64433}" destId="{7DE7FE29-574B-4496-AEDB-37A6545E8529}" srcOrd="0" destOrd="1" presId="urn:microsoft.com/office/officeart/2005/8/layout/hList1"/>
+    <dgm:cxn modelId="{802A1634-63FE-4337-A343-28C2C626B16B}" type="presOf" srcId="{E902C42E-5067-4264-B5A1-98802C4FC7A6}" destId="{79CF4987-4C8B-4A5A-AD66-C0982C424FD9}" srcOrd="0" destOrd="0" presId="urn:microsoft.com/office/officeart/2005/8/layout/hList1"/>
+    <dgm:cxn modelId="{D93A99E0-FF98-424E-9968-BD17A9AF4D51}" type="presOf" srcId="{2A021B0A-5BE5-488D-BF3F-9FF4AEF5D436}" destId="{C63DF815-A69D-4117-9A81-007940EE29CA}" srcOrd="0" destOrd="0" presId="urn:microsoft.com/office/officeart/2005/8/layout/hList1"/>
+    <dgm:cxn modelId="{8BA5BA59-7D1D-4746-AB4D-020AA44352C2}" srcId="{55C839FD-31EF-40B4-ACBD-EF3573687ECD}" destId="{5DD66035-15D2-42AD-8C16-EA20106358A9}" srcOrd="0" destOrd="0" parTransId="{041506BC-24C2-4B7D-9AAA-02EE1899D1DF}" sibTransId="{586D0787-D10B-40CA-9ACE-F1D09A13F365}"/>
+    <dgm:cxn modelId="{B596FD02-66D3-4550-A3A4-3210A8F8F194}" srcId="{9FAB30C8-166D-41CD-9750-F4074EF3E4FA}" destId="{FA840423-852F-4F2A-91BB-2D41CC602E01}" srcOrd="1" destOrd="0" parTransId="{388C03D2-D443-472D-9358-6599E13BF846}" sibTransId="{AEE1C311-329E-493D-9A61-AA635378E0A4}"/>
+    <dgm:cxn modelId="{F0E38354-2B55-4F87-8881-8DDC7A72A7B4}" type="presOf" srcId="{55C839FD-31EF-40B4-ACBD-EF3573687ECD}" destId="{5BD13C13-821B-4AF4-B1EE-4FC6BFACE747}" srcOrd="0" destOrd="0" presId="urn:microsoft.com/office/officeart/2005/8/layout/hList1"/>
     <dgm:cxn modelId="{EFD18F19-A49B-482E-BF35-15D2EDE27082}" srcId="{2A021B0A-5BE5-488D-BF3F-9FF4AEF5D436}" destId="{964E22C7-13AE-4F32-A82E-3457A04DA8E9}" srcOrd="0" destOrd="0" parTransId="{87E77345-845A-4590-94C6-D4EF75367C4C}" sibTransId="{EE617C7D-A753-45FB-B856-CBF29C68EF4C}"/>
+    <dgm:cxn modelId="{C9951018-6BC1-4C5C-BF42-FA6BC594E6B0}" srcId="{2A021B0A-5BE5-488D-BF3F-9FF4AEF5D436}" destId="{845E40BB-1CBB-4F5A-8720-B71DDB38378B}" srcOrd="1" destOrd="0" parTransId="{4C3D8488-EEAF-40B6-81DF-3C6221BE0954}" sibTransId="{13F51C55-9BE7-45BA-AF2C-A3990DDDBA6E}"/>
+    <dgm:cxn modelId="{33BE5C57-5586-403D-B2E7-D070DA13DDD3}" srcId="{43BCF3C9-48DC-47D8-9E68-1FBDEA84E59F}" destId="{55C839FD-31EF-40B4-ACBD-EF3573687ECD}" srcOrd="3" destOrd="0" parTransId="{7203FA76-AD68-4140-BB70-5413620839B4}" sibTransId="{66C8DC09-987E-42E7-8A45-74F50424178B}"/>
+    <dgm:cxn modelId="{7A336714-F7CA-4ADD-894A-BFDB7DA26AA0}" type="presOf" srcId="{13BE510B-F900-49E7-8052-999CD1C05542}" destId="{288E7F77-D14B-452A-886D-398F1A0E1B45}" srcOrd="0" destOrd="0" presId="urn:microsoft.com/office/officeart/2005/8/layout/hList1"/>
+    <dgm:cxn modelId="{951FD5EC-52F9-4F6F-B42C-7BC6640B69D5}" type="presOf" srcId="{5DD66035-15D2-42AD-8C16-EA20106358A9}" destId="{7DE7FE29-574B-4496-AEDB-37A6545E8529}" srcOrd="0" destOrd="0" presId="urn:microsoft.com/office/officeart/2005/8/layout/hList1"/>
+    <dgm:cxn modelId="{FA9F32AE-D1C6-4A63-8A25-7AF67DDD665D}" type="presOf" srcId="{00695DDB-4D53-43A4-9BC6-FC6F40317D19}" destId="{288E7F77-D14B-452A-886D-398F1A0E1B45}" srcOrd="0" destOrd="4" presId="urn:microsoft.com/office/officeart/2005/8/layout/hList1"/>
+    <dgm:cxn modelId="{E2B330F3-BE82-46BB-ACB1-8B3E61A18C65}" type="presOf" srcId="{07BAA730-A10E-4261-A489-A8338D4FBAF7}" destId="{00A0EAF7-EB8B-4128-AD0C-66A77A7C8C2E}" srcOrd="0" destOrd="0" presId="urn:microsoft.com/office/officeart/2005/8/layout/hList1"/>
+    <dgm:cxn modelId="{5485ABCB-8145-4F8C-958B-AD488CE751BA}" type="presOf" srcId="{FA840423-852F-4F2A-91BB-2D41CC602E01}" destId="{288E7F77-D14B-452A-886D-398F1A0E1B45}" srcOrd="0" destOrd="1" presId="urn:microsoft.com/office/officeart/2005/8/layout/hList1"/>
+    <dgm:cxn modelId="{DB1FD3EE-5A89-48AF-B3C1-488974AA89F3}" srcId="{E902C42E-5067-4264-B5A1-98802C4FC7A6}" destId="{07BAA730-A10E-4261-A489-A8338D4FBAF7}" srcOrd="0" destOrd="0" parTransId="{4EE8F60C-ED70-4D52-B73B-9BA998514B23}" sibTransId="{E48F38A1-C20A-476D-A291-9750DE65B453}"/>
+    <dgm:cxn modelId="{4B877F27-BDB9-4D0B-9822-145F9431437B}" srcId="{9FAB30C8-166D-41CD-9750-F4074EF3E4FA}" destId="{00695DDB-4D53-43A4-9BC6-FC6F40317D19}" srcOrd="4" destOrd="0" parTransId="{83BA2352-1E28-48BC-9E40-C5A292BB7FE0}" sibTransId="{626C08C4-4BF4-43EA-84A9-AC854B77D123}"/>
+    <dgm:cxn modelId="{DA5F8070-1C9F-4DED-993F-AEE8521B532E}" type="presOf" srcId="{845E40BB-1CBB-4F5A-8720-B71DDB38378B}" destId="{2D636983-3233-4E8F-836A-EDAC4D77818B}" srcOrd="0" destOrd="1" presId="urn:microsoft.com/office/officeart/2005/8/layout/hList1"/>
+    <dgm:cxn modelId="{561ABD89-E1DF-4A11-9CD9-12F3E170D8EB}" type="presOf" srcId="{43BCF3C9-48DC-47D8-9E68-1FBDEA84E59F}" destId="{656F871F-4712-4366-81BB-249FAC7AC337}" srcOrd="0" destOrd="0" presId="urn:microsoft.com/office/officeart/2005/8/layout/hList1"/>
     <dgm:cxn modelId="{92E72384-3725-49E8-8E48-E04BAA8658EE}" srcId="{E902C42E-5067-4264-B5A1-98802C4FC7A6}" destId="{2D342180-3460-4B5C-AE04-F1BE2807F72E}" srcOrd="1" destOrd="0" parTransId="{C4AEB88F-2610-43DC-B4C9-F760C3B68BC5}" sibTransId="{858B173D-D3C0-46EB-84AD-133EDA79247F}"/>
-    <dgm:cxn modelId="{D57F064E-95C8-4149-9B5E-56EA771F5E0D}" srcId="{43BCF3C9-48DC-47D8-9E68-1FBDEA84E59F}" destId="{E902C42E-5067-4264-B5A1-98802C4FC7A6}" srcOrd="2" destOrd="0" parTransId="{74FDE327-79D6-4483-B219-97C66F81415D}" sibTransId="{B066AD62-D431-48F4-94DE-DA5E916F2FAB}"/>
-    <dgm:cxn modelId="{14E4C544-1562-4F91-9457-28E278525A79}" type="presOf" srcId="{13BE510B-F900-49E7-8052-999CD1C05542}" destId="{288E7F77-D14B-452A-886D-398F1A0E1B45}" srcOrd="0" destOrd="0" presId="urn:microsoft.com/office/officeart/2005/8/layout/hList1"/>
-    <dgm:cxn modelId="{BB53CCF5-9BED-42F7-BE4B-DF541C11D784}" type="presOf" srcId="{9FAB30C8-166D-41CD-9750-F4074EF3E4FA}" destId="{6BC3EAC9-AE4C-4C5F-8EBF-C94BA903BA41}" srcOrd="0" destOrd="0" presId="urn:microsoft.com/office/officeart/2005/8/layout/hList1"/>
-    <dgm:cxn modelId="{C09014EA-E86B-4934-A894-35F0D704D12A}" type="presOf" srcId="{07BAA730-A10E-4261-A489-A8338D4FBAF7}" destId="{00A0EAF7-EB8B-4128-AD0C-66A77A7C8C2E}" srcOrd="0" destOrd="0" presId="urn:microsoft.com/office/officeart/2005/8/layout/hList1"/>
+    <dgm:cxn modelId="{5B666C44-F9FE-4895-8B5E-956E8ED71B07}" type="presOf" srcId="{964E22C7-13AE-4F32-A82E-3457A04DA8E9}" destId="{2D636983-3233-4E8F-836A-EDAC4D77818B}" srcOrd="0" destOrd="0" presId="urn:microsoft.com/office/officeart/2005/8/layout/hList1"/>
+    <dgm:cxn modelId="{A69FB46D-B94F-4F66-9FA0-8B712F94F8D8}" type="presOf" srcId="{2D342180-3460-4B5C-AE04-F1BE2807F72E}" destId="{00A0EAF7-EB8B-4128-AD0C-66A77A7C8C2E}" srcOrd="0" destOrd="1" presId="urn:microsoft.com/office/officeart/2005/8/layout/hList1"/>
     <dgm:cxn modelId="{EC406415-E46D-4136-B0D6-4D99D4E2EE82}" srcId="{9FAB30C8-166D-41CD-9750-F4074EF3E4FA}" destId="{13BE510B-F900-49E7-8052-999CD1C05542}" srcOrd="0" destOrd="0" parTransId="{965CB379-E067-4D97-B240-B62200D2702A}" sibTransId="{992449D8-2947-44E8-9F44-3BDA1333B0DD}"/>
-    <dgm:cxn modelId="{DB1FD3EE-5A89-48AF-B3C1-488974AA89F3}" srcId="{E902C42E-5067-4264-B5A1-98802C4FC7A6}" destId="{07BAA730-A10E-4261-A489-A8338D4FBAF7}" srcOrd="0" destOrd="0" parTransId="{4EE8F60C-ED70-4D52-B73B-9BA998514B23}" sibTransId="{E48F38A1-C20A-476D-A291-9750DE65B453}"/>
-    <dgm:cxn modelId="{8EFE96C6-1F39-40D8-80FC-A2EF1DD7FEE0}" srcId="{9FAB30C8-166D-41CD-9750-F4074EF3E4FA}" destId="{D9A8CF37-4B8C-46A4-B586-14A9E373F42F}" srcOrd="2" destOrd="0" parTransId="{78FE8D55-34FA-49B0-9C20-82CB512C17D7}" sibTransId="{DAF9241A-128E-4245-9ECF-4A36F67AEF01}"/>
-    <dgm:cxn modelId="{23A4FBCC-3370-4D37-A6B6-B487A8E28698}" type="presOf" srcId="{5DD66035-15D2-42AD-8C16-EA20106358A9}" destId="{7DE7FE29-574B-4496-AEDB-37A6545E8529}" srcOrd="0" destOrd="0" presId="urn:microsoft.com/office/officeart/2005/8/layout/hList1"/>
-    <dgm:cxn modelId="{8BA5BA59-7D1D-4746-AB4D-020AA44352C2}" srcId="{55C839FD-31EF-40B4-ACBD-EF3573687ECD}" destId="{5DD66035-15D2-42AD-8C16-EA20106358A9}" srcOrd="0" destOrd="0" parTransId="{041506BC-24C2-4B7D-9AAA-02EE1899D1DF}" sibTransId="{586D0787-D10B-40CA-9ACE-F1D09A13F365}"/>
-    <dgm:cxn modelId="{4B877F27-BDB9-4D0B-9822-145F9431437B}" srcId="{9FAB30C8-166D-41CD-9750-F4074EF3E4FA}" destId="{00695DDB-4D53-43A4-9BC6-FC6F40317D19}" srcOrd="4" destOrd="0" parTransId="{83BA2352-1E28-48BC-9E40-C5A292BB7FE0}" sibTransId="{626C08C4-4BF4-43EA-84A9-AC854B77D123}"/>
-    <dgm:cxn modelId="{B596FD02-66D3-4550-A3A4-3210A8F8F194}" srcId="{9FAB30C8-166D-41CD-9750-F4074EF3E4FA}" destId="{FA840423-852F-4F2A-91BB-2D41CC602E01}" srcOrd="1" destOrd="0" parTransId="{388C03D2-D443-472D-9358-6599E13BF846}" sibTransId="{AEE1C311-329E-493D-9A61-AA635378E0A4}"/>
-    <dgm:cxn modelId="{0E1D6D80-AFA4-4A42-93AA-7CD100113D69}" type="presOf" srcId="{2D342180-3460-4B5C-AE04-F1BE2807F72E}" destId="{00A0EAF7-EB8B-4128-AD0C-66A77A7C8C2E}" srcOrd="0" destOrd="1" presId="urn:microsoft.com/office/officeart/2005/8/layout/hList1"/>
-    <dgm:cxn modelId="{C9951018-6BC1-4C5C-BF42-FA6BC594E6B0}" srcId="{2A021B0A-5BE5-488D-BF3F-9FF4AEF5D436}" destId="{845E40BB-1CBB-4F5A-8720-B71DDB38378B}" srcOrd="1" destOrd="0" parTransId="{4C3D8488-EEAF-40B6-81DF-3C6221BE0954}" sibTransId="{13F51C55-9BE7-45BA-AF2C-A3990DDDBA6E}"/>
-    <dgm:cxn modelId="{C03569CE-3F6C-4037-925A-34B20C216545}" type="presOf" srcId="{D648CCA2-92FF-431D-87AB-744487552E4A}" destId="{288E7F77-D14B-452A-886D-398F1A0E1B45}" srcOrd="0" destOrd="3" presId="urn:microsoft.com/office/officeart/2005/8/layout/hList1"/>
-    <dgm:cxn modelId="{8A7C59C0-7218-4972-BB83-F646E3F71FCB}" srcId="{43BCF3C9-48DC-47D8-9E68-1FBDEA84E59F}" destId="{2A021B0A-5BE5-488D-BF3F-9FF4AEF5D436}" srcOrd="0" destOrd="0" parTransId="{8C7D1402-31CA-4EF0-A616-5F5D14ADE772}" sibTransId="{2D9D408F-FBAF-4B57-96F8-8B23EE868248}"/>
-    <dgm:cxn modelId="{32053AAE-58DE-4DEB-8F4E-8CE81DE0DA98}" type="presOf" srcId="{964E22C7-13AE-4F32-A82E-3457A04DA8E9}" destId="{2D636983-3233-4E8F-836A-EDAC4D77818B}" srcOrd="0" destOrd="0" presId="urn:microsoft.com/office/officeart/2005/8/layout/hList1"/>
-    <dgm:cxn modelId="{33BE5C57-5586-403D-B2E7-D070DA13DDD3}" srcId="{43BCF3C9-48DC-47D8-9E68-1FBDEA84E59F}" destId="{55C839FD-31EF-40B4-ACBD-EF3573687ECD}" srcOrd="3" destOrd="0" parTransId="{7203FA76-AD68-4140-BB70-5413620839B4}" sibTransId="{66C8DC09-987E-42E7-8A45-74F50424178B}"/>
-    <dgm:cxn modelId="{4390758B-1AB0-4877-B6A8-54AB22B9FC16}" srcId="{43BCF3C9-48DC-47D8-9E68-1FBDEA84E59F}" destId="{9FAB30C8-166D-41CD-9750-F4074EF3E4FA}" srcOrd="1" destOrd="0" parTransId="{F1E70757-79EB-4B3F-84DA-5D24DE7520AC}" sibTransId="{327E7D51-C26E-497A-B0BF-F896E786BF9C}"/>
-    <dgm:cxn modelId="{99BE30FD-EEE1-48F8-8F62-3D78D4ABFDF2}" type="presOf" srcId="{00695DDB-4D53-43A4-9BC6-FC6F40317D19}" destId="{288E7F77-D14B-452A-886D-398F1A0E1B45}" srcOrd="0" destOrd="4" presId="urn:microsoft.com/office/officeart/2005/8/layout/hList1"/>
+    <dgm:cxn modelId="{5AA35BAB-256E-42E9-8EE3-A67EFE99965A}" srcId="{2A021B0A-5BE5-488D-BF3F-9FF4AEF5D436}" destId="{DA10FE50-2C53-4452-B7DB-5A7FAA774EC9}" srcOrd="2" destOrd="0" parTransId="{05753E1C-8BED-47E4-BFE3-199B5B556D6C}" sibTransId="{20C07A46-5607-4613-9E75-34CC43875F9E}"/>
     <dgm:cxn modelId="{218EA69D-B031-474B-A0D8-EDCA7F2F4328}" srcId="{9FAB30C8-166D-41CD-9750-F4074EF3E4FA}" destId="{D648CCA2-92FF-431D-87AB-744487552E4A}" srcOrd="3" destOrd="0" parTransId="{58AAB98F-E639-44B4-8AF8-F8798B7ADD9C}" sibTransId="{D2E57D34-EBF0-4A46-9FB7-6619E9058CB3}"/>
-    <dgm:cxn modelId="{8A6225B0-A573-4D21-B750-61905E7A9EF4}" type="presOf" srcId="{E902C42E-5067-4264-B5A1-98802C4FC7A6}" destId="{79CF4987-4C8B-4A5A-AD66-C0982C424FD9}" srcOrd="0" destOrd="0" presId="urn:microsoft.com/office/officeart/2005/8/layout/hList1"/>
-    <dgm:cxn modelId="{E2648DB7-8EBD-446B-88D7-4327B5B2A1BB}" srcId="{55C839FD-31EF-40B4-ACBD-EF3573687ECD}" destId="{0A416012-470F-46F1-91CD-AA2195C64433}" srcOrd="1" destOrd="0" parTransId="{7D78A3C1-949E-48ED-A43C-8250546F02C2}" sibTransId="{701FC936-7350-4E95-B76D-1C10C6BEDDDC}"/>
-    <dgm:cxn modelId="{F2DEFB7D-A50D-4C99-9CE8-E19B0988884E}" type="presOf" srcId="{D9A8CF37-4B8C-46A4-B586-14A9E373F42F}" destId="{288E7F77-D14B-452A-886D-398F1A0E1B45}" srcOrd="0" destOrd="2" presId="urn:microsoft.com/office/officeart/2005/8/layout/hList1"/>
-    <dgm:cxn modelId="{27A580B1-1980-4E1D-9F5F-57CE45C1A74D}" type="presOf" srcId="{0A416012-470F-46F1-91CD-AA2195C64433}" destId="{7DE7FE29-574B-4496-AEDB-37A6545E8529}" srcOrd="0" destOrd="1" presId="urn:microsoft.com/office/officeart/2005/8/layout/hList1"/>
-    <dgm:cxn modelId="{DDA577A3-2291-4422-A9F8-548E72AE5E7C}" type="presOf" srcId="{FA840423-852F-4F2A-91BB-2D41CC602E01}" destId="{288E7F77-D14B-452A-886D-398F1A0E1B45}" srcOrd="0" destOrd="1" presId="urn:microsoft.com/office/officeart/2005/8/layout/hList1"/>
-    <dgm:cxn modelId="{06E75EA3-EE91-4C58-8452-7CB2B933C5AF}" type="presOf" srcId="{2A021B0A-5BE5-488D-BF3F-9FF4AEF5D436}" destId="{C63DF815-A69D-4117-9A81-007940EE29CA}" srcOrd="0" destOrd="0" presId="urn:microsoft.com/office/officeart/2005/8/layout/hList1"/>
-    <dgm:cxn modelId="{933473D4-586A-4805-BF7F-84FC96193B36}" type="presOf" srcId="{845E40BB-1CBB-4F5A-8720-B71DDB38378B}" destId="{2D636983-3233-4E8F-836A-EDAC4D77818B}" srcOrd="0" destOrd="1" presId="urn:microsoft.com/office/officeart/2005/8/layout/hList1"/>
-    <dgm:cxn modelId="{A537CCA0-5595-4035-B862-58D9FA70EB84}" type="presOf" srcId="{43BCF3C9-48DC-47D8-9E68-1FBDEA84E59F}" destId="{656F871F-4712-4366-81BB-249FAC7AC337}" srcOrd="0" destOrd="0" presId="urn:microsoft.com/office/officeart/2005/8/layout/hList1"/>
-    <dgm:cxn modelId="{5AA35BAB-256E-42E9-8EE3-A67EFE99965A}" srcId="{2A021B0A-5BE5-488D-BF3F-9FF4AEF5D436}" destId="{DA10FE50-2C53-4452-B7DB-5A7FAA774EC9}" srcOrd="2" destOrd="0" parTransId="{05753E1C-8BED-47E4-BFE3-199B5B556D6C}" sibTransId="{20C07A46-5607-4613-9E75-34CC43875F9E}"/>
-    <dgm:cxn modelId="{EEB0C57D-FF31-4E7A-A848-AF58C4D96741}" type="presOf" srcId="{DA10FE50-2C53-4452-B7DB-5A7FAA774EC9}" destId="{2D636983-3233-4E8F-836A-EDAC4D77818B}" srcOrd="0" destOrd="2" presId="urn:microsoft.com/office/officeart/2005/8/layout/hList1"/>
-    <dgm:cxn modelId="{8AFE5CC5-F715-4B6A-AAA5-F3F3F94BF8C4}" type="presOf" srcId="{55C839FD-31EF-40B4-ACBD-EF3573687ECD}" destId="{5BD13C13-821B-4AF4-B1EE-4FC6BFACE747}" srcOrd="0" destOrd="0" presId="urn:microsoft.com/office/officeart/2005/8/layout/hList1"/>
-    <dgm:cxn modelId="{532BB5CA-513C-4C40-878F-F17BFD725337}" type="presParOf" srcId="{656F871F-4712-4366-81BB-249FAC7AC337}" destId="{9F8990DC-5123-4784-BDFD-EA6C222C7ED8}" srcOrd="0" destOrd="0" presId="urn:microsoft.com/office/officeart/2005/8/layout/hList1"/>
-    <dgm:cxn modelId="{8AFD4C56-AA0D-4201-9B9B-7F2530B82F02}" type="presParOf" srcId="{9F8990DC-5123-4784-BDFD-EA6C222C7ED8}" destId="{C63DF815-A69D-4117-9A81-007940EE29CA}" srcOrd="0" destOrd="0" presId="urn:microsoft.com/office/officeart/2005/8/layout/hList1"/>
-    <dgm:cxn modelId="{A5CCBB14-E59A-4017-B3A0-0AC1B40574EA}" type="presParOf" srcId="{9F8990DC-5123-4784-BDFD-EA6C222C7ED8}" destId="{2D636983-3233-4E8F-836A-EDAC4D77818B}" srcOrd="1" destOrd="0" presId="urn:microsoft.com/office/officeart/2005/8/layout/hList1"/>
-    <dgm:cxn modelId="{61010070-3A72-4005-BB5D-BF5795D59B4F}" type="presParOf" srcId="{656F871F-4712-4366-81BB-249FAC7AC337}" destId="{FEAF3283-76E4-4304-8703-1A4C434055A2}" srcOrd="1" destOrd="0" presId="urn:microsoft.com/office/officeart/2005/8/layout/hList1"/>
-    <dgm:cxn modelId="{A764F442-5392-4D37-9579-3A79D7DFE126}" type="presParOf" srcId="{656F871F-4712-4366-81BB-249FAC7AC337}" destId="{F8DAAB3E-8F23-4F01-A6B6-2D7ADB22BCCD}" srcOrd="2" destOrd="0" presId="urn:microsoft.com/office/officeart/2005/8/layout/hList1"/>
-    <dgm:cxn modelId="{62B5D1C3-428D-4231-8C96-FC5163DFA1E6}" type="presParOf" srcId="{F8DAAB3E-8F23-4F01-A6B6-2D7ADB22BCCD}" destId="{6BC3EAC9-AE4C-4C5F-8EBF-C94BA903BA41}" srcOrd="0" destOrd="0" presId="urn:microsoft.com/office/officeart/2005/8/layout/hList1"/>
-    <dgm:cxn modelId="{2C23F6E6-BB84-401E-86CE-21839C93BC97}" type="presParOf" srcId="{F8DAAB3E-8F23-4F01-A6B6-2D7ADB22BCCD}" destId="{288E7F77-D14B-452A-886D-398F1A0E1B45}" srcOrd="1" destOrd="0" presId="urn:microsoft.com/office/officeart/2005/8/layout/hList1"/>
-    <dgm:cxn modelId="{71EFC128-DC2E-48C6-A085-47C956D69D60}" type="presParOf" srcId="{656F871F-4712-4366-81BB-249FAC7AC337}" destId="{4A1372E7-06AF-43C3-B139-64269E7AF552}" srcOrd="3" destOrd="0" presId="urn:microsoft.com/office/officeart/2005/8/layout/hList1"/>
-    <dgm:cxn modelId="{8C1866E2-4981-478D-8618-D2852679E3EB}" type="presParOf" srcId="{656F871F-4712-4366-81BB-249FAC7AC337}" destId="{F83FDC0C-26F7-46A5-92E0-49F459653A39}" srcOrd="4" destOrd="0" presId="urn:microsoft.com/office/officeart/2005/8/layout/hList1"/>
-    <dgm:cxn modelId="{5BC759E5-BE02-45D9-A329-FC3F815DC36F}" type="presParOf" srcId="{F83FDC0C-26F7-46A5-92E0-49F459653A39}" destId="{79CF4987-4C8B-4A5A-AD66-C0982C424FD9}" srcOrd="0" destOrd="0" presId="urn:microsoft.com/office/officeart/2005/8/layout/hList1"/>
-    <dgm:cxn modelId="{9E75E966-25ED-4811-92C7-192C6D5046E9}" type="presParOf" srcId="{F83FDC0C-26F7-46A5-92E0-49F459653A39}" destId="{00A0EAF7-EB8B-4128-AD0C-66A77A7C8C2E}" srcOrd="1" destOrd="0" presId="urn:microsoft.com/office/officeart/2005/8/layout/hList1"/>
-    <dgm:cxn modelId="{B127481F-A409-45E0-90E4-54AFD24FFDC3}" type="presParOf" srcId="{656F871F-4712-4366-81BB-249FAC7AC337}" destId="{305C981F-3AE9-4D1F-90A3-6F28E9A724B9}" srcOrd="5" destOrd="0" presId="urn:microsoft.com/office/officeart/2005/8/layout/hList1"/>
-    <dgm:cxn modelId="{FDD917BC-E1BF-4D36-B5CC-9B0DD64103ED}" type="presParOf" srcId="{656F871F-4712-4366-81BB-249FAC7AC337}" destId="{D2CE7688-BCBD-42B3-BA56-8BB149BE69EA}" srcOrd="6" destOrd="0" presId="urn:microsoft.com/office/officeart/2005/8/layout/hList1"/>
-    <dgm:cxn modelId="{CADA111D-F2B0-4AB0-9F66-3716CE14C965}" type="presParOf" srcId="{D2CE7688-BCBD-42B3-BA56-8BB149BE69EA}" destId="{5BD13C13-821B-4AF4-B1EE-4FC6BFACE747}" srcOrd="0" destOrd="0" presId="urn:microsoft.com/office/officeart/2005/8/layout/hList1"/>
-    <dgm:cxn modelId="{503CEA9A-84B7-48E0-A2BA-B27AC71CFCA7}" type="presParOf" srcId="{D2CE7688-BCBD-42B3-BA56-8BB149BE69EA}" destId="{7DE7FE29-574B-4496-AEDB-37A6545E8529}" srcOrd="1" destOrd="0" presId="urn:microsoft.com/office/officeart/2005/8/layout/hList1"/>
+    <dgm:cxn modelId="{6B49C99E-181B-4902-A26C-E11E3349FA6B}" type="presOf" srcId="{DA10FE50-2C53-4452-B7DB-5A7FAA774EC9}" destId="{2D636983-3233-4E8F-836A-EDAC4D77818B}" srcOrd="0" destOrd="2" presId="urn:microsoft.com/office/officeart/2005/8/layout/hList1"/>
+    <dgm:cxn modelId="{CC4AEA81-680D-4615-ACFA-E62290E3BC32}" type="presParOf" srcId="{656F871F-4712-4366-81BB-249FAC7AC337}" destId="{9F8990DC-5123-4784-BDFD-EA6C222C7ED8}" srcOrd="0" destOrd="0" presId="urn:microsoft.com/office/officeart/2005/8/layout/hList1"/>
+    <dgm:cxn modelId="{A84ED200-9AFB-4EA8-964D-9B1D74F41C99}" type="presParOf" srcId="{9F8990DC-5123-4784-BDFD-EA6C222C7ED8}" destId="{C63DF815-A69D-4117-9A81-007940EE29CA}" srcOrd="0" destOrd="0" presId="urn:microsoft.com/office/officeart/2005/8/layout/hList1"/>
+    <dgm:cxn modelId="{ABE86B0A-3931-486C-ADB5-A4191EAC61F3}" type="presParOf" srcId="{9F8990DC-5123-4784-BDFD-EA6C222C7ED8}" destId="{2D636983-3233-4E8F-836A-EDAC4D77818B}" srcOrd="1" destOrd="0" presId="urn:microsoft.com/office/officeart/2005/8/layout/hList1"/>
+    <dgm:cxn modelId="{F5F2BC2B-9FC0-42DC-9196-AF67D5DA8E71}" type="presParOf" srcId="{656F871F-4712-4366-81BB-249FAC7AC337}" destId="{FEAF3283-76E4-4304-8703-1A4C434055A2}" srcOrd="1" destOrd="0" presId="urn:microsoft.com/office/officeart/2005/8/layout/hList1"/>
+    <dgm:cxn modelId="{1DBEA038-A543-42D1-A121-647200BA8E7D}" type="presParOf" srcId="{656F871F-4712-4366-81BB-249FAC7AC337}" destId="{F8DAAB3E-8F23-4F01-A6B6-2D7ADB22BCCD}" srcOrd="2" destOrd="0" presId="urn:microsoft.com/office/officeart/2005/8/layout/hList1"/>
+    <dgm:cxn modelId="{210C2CD7-0722-4272-8737-6BA20F6E506B}" type="presParOf" srcId="{F8DAAB3E-8F23-4F01-A6B6-2D7ADB22BCCD}" destId="{6BC3EAC9-AE4C-4C5F-8EBF-C94BA903BA41}" srcOrd="0" destOrd="0" presId="urn:microsoft.com/office/officeart/2005/8/layout/hList1"/>
+    <dgm:cxn modelId="{DFEC0480-61BD-431F-A88F-EB53E656DA28}" type="presParOf" srcId="{F8DAAB3E-8F23-4F01-A6B6-2D7ADB22BCCD}" destId="{288E7F77-D14B-452A-886D-398F1A0E1B45}" srcOrd="1" destOrd="0" presId="urn:microsoft.com/office/officeart/2005/8/layout/hList1"/>
+    <dgm:cxn modelId="{0C169797-8009-4FF7-B9AC-25973CD2557B}" type="presParOf" srcId="{656F871F-4712-4366-81BB-249FAC7AC337}" destId="{4A1372E7-06AF-43C3-B139-64269E7AF552}" srcOrd="3" destOrd="0" presId="urn:microsoft.com/office/officeart/2005/8/layout/hList1"/>
+    <dgm:cxn modelId="{C1628619-086C-4697-A1CC-B4418DB51CA6}" type="presParOf" srcId="{656F871F-4712-4366-81BB-249FAC7AC337}" destId="{F83FDC0C-26F7-46A5-92E0-49F459653A39}" srcOrd="4" destOrd="0" presId="urn:microsoft.com/office/officeart/2005/8/layout/hList1"/>
+    <dgm:cxn modelId="{65997796-4680-4D52-8768-13E952BFDF28}" type="presParOf" srcId="{F83FDC0C-26F7-46A5-92E0-49F459653A39}" destId="{79CF4987-4C8B-4A5A-AD66-C0982C424FD9}" srcOrd="0" destOrd="0" presId="urn:microsoft.com/office/officeart/2005/8/layout/hList1"/>
+    <dgm:cxn modelId="{F12EC957-F1E2-419A-8339-F45F61E81EBD}" type="presParOf" srcId="{F83FDC0C-26F7-46A5-92E0-49F459653A39}" destId="{00A0EAF7-EB8B-4128-AD0C-66A77A7C8C2E}" srcOrd="1" destOrd="0" presId="urn:microsoft.com/office/officeart/2005/8/layout/hList1"/>
+    <dgm:cxn modelId="{F54D6EB0-E717-43D6-97A4-9B779FE76DA0}" type="presParOf" srcId="{656F871F-4712-4366-81BB-249FAC7AC337}" destId="{305C981F-3AE9-4D1F-90A3-6F28E9A724B9}" srcOrd="5" destOrd="0" presId="urn:microsoft.com/office/officeart/2005/8/layout/hList1"/>
+    <dgm:cxn modelId="{75058E0C-5E8F-4614-8472-3FA8F0099F4F}" type="presParOf" srcId="{656F871F-4712-4366-81BB-249FAC7AC337}" destId="{D2CE7688-BCBD-42B3-BA56-8BB149BE69EA}" srcOrd="6" destOrd="0" presId="urn:microsoft.com/office/officeart/2005/8/layout/hList1"/>
+    <dgm:cxn modelId="{F17FABDE-B977-405C-BA5C-1C108E214BAB}" type="presParOf" srcId="{D2CE7688-BCBD-42B3-BA56-8BB149BE69EA}" destId="{5BD13C13-821B-4AF4-B1EE-4FC6BFACE747}" srcOrd="0" destOrd="0" presId="urn:microsoft.com/office/officeart/2005/8/layout/hList1"/>
+    <dgm:cxn modelId="{6AC02DC7-03E8-4E5E-8CBF-9575472E91E6}" type="presParOf" srcId="{D2CE7688-BCBD-42B3-BA56-8BB149BE69EA}" destId="{7DE7FE29-574B-4496-AEDB-37A6545E8529}" srcOrd="1" destOrd="0" presId="urn:microsoft.com/office/officeart/2005/8/layout/hList1"/>
   </dgm:cxnLst>
   <dgm:bg/>
   <dgm:whole/>
@@ -25418,7 +26430,7 @@
 </file>
 
 <file path=customXml/itemProps1.xml><?xml version="1.0" encoding="utf-8"?>
-<ds:datastoreItem xmlns:ds="http://schemas.openxmlformats.org/officeDocument/2006/customXml" ds:itemID="{3684CC73-1B7E-43B1-8CCB-9C56B6F86A58}">
+<ds:datastoreItem xmlns:ds="http://schemas.openxmlformats.org/officeDocument/2006/customXml" ds:itemID="{40B073AD-8CD4-4DA9-9C4F-D5B619DCEAE5}">
   <ds:schemaRefs>
     <ds:schemaRef ds:uri="http://schemas.openxmlformats.org/officeDocument/2006/bibliography"/>
   </ds:schemaRefs>

</xml_diff>

<commit_message>
Poprawki błędów orto do strony 13
</commit_message>
<xml_diff>
--- a/Dokumentacja.docx
+++ b/Dokumentacja.docx
@@ -1049,7 +1049,23 @@
           <w:sz w:val="24"/>
           <w:szCs w:val="24"/>
         </w:rPr>
-        <w:t>modułowe, tj. składają się z niezależnych od siebie choć współpracujących ze sobą aplikacji.</w:t>
+        <w:t>modułowe, tj. składają się z niezależnych od siebie</w:t>
+      </w:r>
+      <w:r>
+        <w:rPr>
+          <w:rFonts w:ascii="Times New Roman" w:hAnsi="Times New Roman" w:cs="Times New Roman"/>
+          <w:sz w:val="24"/>
+          <w:szCs w:val="24"/>
+        </w:rPr>
+        <w:t>,</w:t>
+      </w:r>
+      <w:r>
+        <w:rPr>
+          <w:rFonts w:ascii="Times New Roman" w:hAnsi="Times New Roman" w:cs="Times New Roman"/>
+          <w:sz w:val="24"/>
+          <w:szCs w:val="24"/>
+        </w:rPr>
+        <w:t xml:space="preserve"> choć współpracujących ze sobą aplikacji.</w:t>
       </w:r>
     </w:p>
     <w:p>
@@ -1357,7 +1373,23 @@
           <w:sz w:val="24"/>
           <w:szCs w:val="24"/>
         </w:rPr>
-        <w:t xml:space="preserve">W czasach gdy przemysł nie był zdominowany przez komputery używano metod takich jak EOQ (Economic Order Quantity). Służyły one do zarządzania zapasami w łańcuchu dostaw. Definiowały one optymalną wartość do zamówienia tak aby zminimalizować </w:t>
+        <w:t>W czasach gdy przemysł nie był zdominowany przez komputery używano metod takich jak EOQ (Economic Order Quantity). Służyły one do zarządzania zapasami w łańcuchu dostaw. Definiowały one optymalną wartość do zamówienia tak</w:t>
+      </w:r>
+      <w:r>
+        <w:rPr>
+          <w:rFonts w:ascii="Times New Roman" w:hAnsi="Times New Roman" w:cs="Times New Roman"/>
+          <w:sz w:val="24"/>
+          <w:szCs w:val="24"/>
+        </w:rPr>
+        <w:t>,</w:t>
+      </w:r>
+      <w:r>
+        <w:rPr>
+          <w:rFonts w:ascii="Times New Roman" w:hAnsi="Times New Roman" w:cs="Times New Roman"/>
+          <w:sz w:val="24"/>
+          <w:szCs w:val="24"/>
+        </w:rPr>
+        <w:t xml:space="preserve"> aby zminimalizować </w:t>
       </w:r>
       <w:r>
         <w:rPr>
@@ -1482,35 +1514,59 @@
           <w:sz w:val="24"/>
           <w:szCs w:val="24"/>
         </w:rPr>
-        <w:t>Stworzony w 1964 przez Josepha Orlicky'ego MRP był odpowiedzią dla systemu Toyota Production System. Pierwszą firmą w której został wprowadzony była Black &amp; Decker. Z czasem liczba firm wzrosła do 700 w 1975 roku, a w 1981 roku do 8 000. Służył on do wyznaczania zapotrzebowań na zasoby materiałowe (surowce, materiały, komponenty itp.). Za jego pomocą można było obliczyć dokładną ilość materiałów i terminarz dostaw w taki sposób, by sprostać ciągle zmieniającemu się popytowi na poszczególne produkty.</w:t>
-      </w:r>
-    </w:p>
-    <w:p>
-      <w:pPr>
-        <w:spacing w:after="0"/>
-        <w:rPr>
-          <w:rFonts w:ascii="Times New Roman" w:hAnsi="Times New Roman" w:cs="Times New Roman"/>
-          <w:sz w:val="24"/>
-          <w:szCs w:val="24"/>
-        </w:rPr>
-      </w:pPr>
-    </w:p>
-    <w:p>
-      <w:pPr>
-        <w:spacing w:after="0"/>
-        <w:rPr>
-          <w:rFonts w:ascii="Times New Roman" w:hAnsi="Times New Roman" w:cs="Times New Roman"/>
-          <w:sz w:val="24"/>
-          <w:szCs w:val="24"/>
-        </w:rPr>
-      </w:pPr>
-      <w:r>
-        <w:rPr>
-          <w:rFonts w:ascii="Times New Roman" w:hAnsi="Times New Roman" w:cs="Times New Roman"/>
-          <w:sz w:val="24"/>
-          <w:szCs w:val="24"/>
-        </w:rPr>
-        <w:t>Jego głównymi założeniemi były:</w:t>
+        <w:t>Stworzony w 1964 przez Josepha Orlicky'ego MRP był odpowiedzią dla systemu Toyota Production System. Pierwszą firmą</w:t>
+      </w:r>
+      <w:r>
+        <w:rPr>
+          <w:rFonts w:ascii="Times New Roman" w:hAnsi="Times New Roman" w:cs="Times New Roman"/>
+          <w:sz w:val="24"/>
+          <w:szCs w:val="24"/>
+        </w:rPr>
+        <w:t>,</w:t>
+      </w:r>
+      <w:r>
+        <w:rPr>
+          <w:rFonts w:ascii="Times New Roman" w:hAnsi="Times New Roman" w:cs="Times New Roman"/>
+          <w:sz w:val="24"/>
+          <w:szCs w:val="24"/>
+        </w:rPr>
+        <w:t xml:space="preserve"> w której został wprowadzony była Black &amp; Decker. Z czasem liczba firm wzrosła do 700 w 1975 roku, a w 1981 roku do 8 000. Służył on do wyznaczania zapotrzebowań na zasoby materiałowe (surowce, materiały, komponenty itp.). Za jego pomocą można było obliczyć dokładną ilość materiałów i terminarz dostaw w taki sposób, by sprostać ciągle zmieniającemu się popytowi na poszczególne produkty.</w:t>
+      </w:r>
+    </w:p>
+    <w:p>
+      <w:pPr>
+        <w:spacing w:after="0"/>
+        <w:rPr>
+          <w:rFonts w:ascii="Times New Roman" w:hAnsi="Times New Roman" w:cs="Times New Roman"/>
+          <w:sz w:val="24"/>
+          <w:szCs w:val="24"/>
+        </w:rPr>
+      </w:pPr>
+    </w:p>
+    <w:p>
+      <w:pPr>
+        <w:spacing w:after="0"/>
+        <w:rPr>
+          <w:rFonts w:ascii="Times New Roman" w:hAnsi="Times New Roman" w:cs="Times New Roman"/>
+          <w:sz w:val="24"/>
+          <w:szCs w:val="24"/>
+        </w:rPr>
+      </w:pPr>
+      <w:r>
+        <w:rPr>
+          <w:rFonts w:ascii="Times New Roman" w:hAnsi="Times New Roman" w:cs="Times New Roman"/>
+          <w:sz w:val="24"/>
+          <w:szCs w:val="24"/>
+        </w:rPr>
+        <w:t>Jego głównymi założenia</w:t>
+      </w:r>
+      <w:r>
+        <w:rPr>
+          <w:rFonts w:ascii="Times New Roman" w:hAnsi="Times New Roman" w:cs="Times New Roman"/>
+          <w:sz w:val="24"/>
+          <w:szCs w:val="24"/>
+        </w:rPr>
+        <w:t>mi były:</w:t>
       </w:r>
     </w:p>
     <w:p>
@@ -1933,7 +1989,15 @@
           <w:sz w:val="24"/>
           <w:szCs w:val="24"/>
         </w:rPr>
-        <w:t>Zarzadzanie zapasami.</w:t>
+        <w:t>Zarzą</w:t>
+      </w:r>
+      <w:r>
+        <w:rPr>
+          <w:rFonts w:ascii="Times New Roman" w:hAnsi="Times New Roman" w:cs="Times New Roman"/>
+          <w:sz w:val="24"/>
+          <w:szCs w:val="24"/>
+        </w:rPr>
+        <w:t>dzanie zapasami.</w:t>
       </w:r>
     </w:p>
     <w:p>
@@ -2117,7 +2181,23 @@
           <w:sz w:val="24"/>
           <w:szCs w:val="24"/>
         </w:rPr>
-        <w:t>Zarządzanie zasobami ludzkimi(płace, kadry).</w:t>
+        <w:t>Zarządzanie zasobami ludzkimi</w:t>
+      </w:r>
+      <w:r>
+        <w:rPr>
+          <w:rFonts w:ascii="Times New Roman" w:hAnsi="Times New Roman" w:cs="Times New Roman"/>
+          <w:sz w:val="24"/>
+          <w:szCs w:val="24"/>
+        </w:rPr>
+        <w:t xml:space="preserve"> </w:t>
+      </w:r>
+      <w:r>
+        <w:rPr>
+          <w:rFonts w:ascii="Times New Roman" w:hAnsi="Times New Roman" w:cs="Times New Roman"/>
+          <w:sz w:val="24"/>
+          <w:szCs w:val="24"/>
+        </w:rPr>
+        <w:t>(płace, kadry).</w:t>
       </w:r>
     </w:p>
     <w:p>
@@ -2155,7 +2235,23 @@
           <w:sz w:val="24"/>
           <w:szCs w:val="24"/>
         </w:rPr>
-        <w:t>W skład systemów ERP mogą wchodzić również inne moduły, jak np. moduł zarządzania transportem, controlling, czy zarządzanie projektami. Systemy ERP umożliwiają dopasowanie ich do specyfiki poszczególnych przedsiębiorstw, m.in. dlatego, iż poszczególne moduły mogą być wzajemnie niezależne od siebie (tzn. mogą pracować bez obecności innych modułów). Systemy te zazwyczaj pozwalają też na ustalenie uprawnień dostępu dla poszczególnych użytkowników.</w:t>
+        <w:t>W skład systemów ERP mog</w:t>
+      </w:r>
+      <w:r>
+        <w:rPr>
+          <w:rFonts w:ascii="Times New Roman" w:hAnsi="Times New Roman" w:cs="Times New Roman"/>
+          <w:sz w:val="24"/>
+          <w:szCs w:val="24"/>
+        </w:rPr>
+        <w:t xml:space="preserve">ą wchodzić również inne moduły </w:t>
+      </w:r>
+      <w:r>
+        <w:rPr>
+          <w:rFonts w:ascii="Times New Roman" w:hAnsi="Times New Roman" w:cs="Times New Roman"/>
+          <w:sz w:val="24"/>
+          <w:szCs w:val="24"/>
+        </w:rPr>
+        <w:t>jak np. moduł zarządzania transportem, controlling, czy zarządzanie projektami. Systemy ERP umożliwiają dopasowanie ich do specyfiki poszczególnych przedsiębiorstw, m.in. dlatego, iż poszczególne moduły mogą być wzajemnie niezależne od siebie (tzn. mogą pracować bez obecności innych modułów). Systemy te zazwyczaj pozwalają też na ustalenie uprawnień dostępu dla poszczególnych użytkowników.</w:t>
       </w:r>
     </w:p>
     <w:p>
@@ -2476,6 +2572,16 @@
       <w:r>
         <w:rPr>
           <w:rFonts w:ascii="Times New Roman" w:hAnsi="Times New Roman" w:cs="Times New Roman"/>
+          <w:color w:val="252525"/>
+          <w:sz w:val="24"/>
+          <w:szCs w:val="24"/>
+          <w:shd w:val="clear" w:color="auto" w:fill="FFFFFF"/>
+        </w:rPr>
+        <w:t xml:space="preserve"> </w:t>
+      </w:r>
+      <w:r>
+        <w:rPr>
+          <w:rFonts w:ascii="Times New Roman" w:hAnsi="Times New Roman" w:cs="Times New Roman"/>
           <w:sz w:val="24"/>
           <w:szCs w:val="24"/>
           <w:shd w:val="clear" w:color="auto" w:fill="FFFFFF"/>
@@ -3430,7 +3536,39 @@
           <w:sz w:val="24"/>
           <w:szCs w:val="24"/>
         </w:rPr>
-        <w:t>3. Employee - każdy obiekt tej klasy odwzorowuje jednego pracownika/użytkownika systemu przechowując jego dane takie jak imie, nazwisko, email, zaszyfrowane hasło oraz pozycję w firmie, która to z kolei jest pobierana z bazy za pośrednictwem kolumny 'id_position'. Użytkownik logując się informuje system o swojej obecności, a każdy jego ruch jest odnotowany za pośrednictwem pola 'id'.</w:t>
+        <w:t>3. Employee - każdy obiekt tej klasy odwzorowuje jednego pracownika/użytkownika systemu przechowując jego dane takie jak imie, nazwisko, email, zaszyfrowane hasło oraz pozycję w firmie, która to z kolei jest pobierana z bazy za pośrednictwem kolumny 'id_position'. Użytkownik</w:t>
+      </w:r>
+      <w:r>
+        <w:rPr>
+          <w:rFonts w:ascii="Times New Roman" w:hAnsi="Times New Roman" w:cs="Times New Roman"/>
+          <w:sz w:val="24"/>
+          <w:szCs w:val="24"/>
+        </w:rPr>
+        <w:t>,</w:t>
+      </w:r>
+      <w:r>
+        <w:rPr>
+          <w:rFonts w:ascii="Times New Roman" w:hAnsi="Times New Roman" w:cs="Times New Roman"/>
+          <w:sz w:val="24"/>
+          <w:szCs w:val="24"/>
+        </w:rPr>
+        <w:t xml:space="preserve"> logując się</w:t>
+      </w:r>
+      <w:r>
+        <w:rPr>
+          <w:rFonts w:ascii="Times New Roman" w:hAnsi="Times New Roman" w:cs="Times New Roman"/>
+          <w:sz w:val="24"/>
+          <w:szCs w:val="24"/>
+        </w:rPr>
+        <w:t>,</w:t>
+      </w:r>
+      <w:r>
+        <w:rPr>
+          <w:rFonts w:ascii="Times New Roman" w:hAnsi="Times New Roman" w:cs="Times New Roman"/>
+          <w:sz w:val="24"/>
+          <w:szCs w:val="24"/>
+        </w:rPr>
+        <w:t xml:space="preserve"> informuje system o swojej obecności, a każdy jego ruch jest odnotowany za pośrednictwem pola 'id'.</w:t>
       </w:r>
     </w:p>
     <w:p>
@@ -3657,7 +3795,23 @@
           <w:szCs w:val="24"/>
         </w:rPr>
         <w:lastRenderedPageBreak/>
-        <w:t xml:space="preserve">4. Log - dostarcza dokładniejszych informacji na temat realizowania zamówień. Dzięki niej użytkownik może się dowiedzieć kiedy złożono zamówienie lub kiedy je przyjęto. </w:t>
+        <w:t>4. Log - dostarcza dokładniejszych informacji na temat realizowania zamówień. Dzięki niej użytkownik może się dowiedzieć</w:t>
+      </w:r>
+      <w:r>
+        <w:rPr>
+          <w:rFonts w:ascii="Times New Roman" w:hAnsi="Times New Roman" w:cs="Times New Roman"/>
+          <w:sz w:val="24"/>
+          <w:szCs w:val="24"/>
+        </w:rPr>
+        <w:t>,</w:t>
+      </w:r>
+      <w:r>
+        <w:rPr>
+          <w:rFonts w:ascii="Times New Roman" w:hAnsi="Times New Roman" w:cs="Times New Roman"/>
+          <w:sz w:val="24"/>
+          <w:szCs w:val="24"/>
+        </w:rPr>
+        <w:t xml:space="preserve"> kiedy złożono zamówienie lub kiedy je przyjęto. </w:t>
       </w:r>
     </w:p>
     <w:p>
@@ -3861,7 +4015,87 @@
           <w:sz w:val="24"/>
           <w:szCs w:val="24"/>
         </w:rPr>
-        <w:t>5. Order - obiekty tej klasy służą głównie do przechowywania listy zamawianych produktów ('list'). Oprócz tego zawierają informację o tym kto je zamówił('id_employee'), kiedy('date'), czy przyjęto dostawę('executed')  i ile wynosiły koszty('price'). Informacja o produktach z listy jest pobierana z bazy jako obiekt typu String, który jest przetwarzany na listę za pomocą specjalnego algorytmu, który zostanie omówiony później.</w:t>
+        <w:t>5. Order - obiekty tej klasy służą głównie do przechowywania listy zamawianych produktów ('list'). Oprócz tego zawierają informację o tym</w:t>
+      </w:r>
+      <w:r>
+        <w:rPr>
+          <w:rFonts w:ascii="Times New Roman" w:hAnsi="Times New Roman" w:cs="Times New Roman"/>
+          <w:sz w:val="24"/>
+          <w:szCs w:val="24"/>
+        </w:rPr>
+        <w:t>,</w:t>
+      </w:r>
+      <w:r>
+        <w:rPr>
+          <w:rFonts w:ascii="Times New Roman" w:hAnsi="Times New Roman" w:cs="Times New Roman"/>
+          <w:sz w:val="24"/>
+          <w:szCs w:val="24"/>
+        </w:rPr>
+        <w:t xml:space="preserve"> kto je zamówił</w:t>
+      </w:r>
+      <w:r>
+        <w:rPr>
+          <w:rFonts w:ascii="Times New Roman" w:hAnsi="Times New Roman" w:cs="Times New Roman"/>
+          <w:sz w:val="24"/>
+          <w:szCs w:val="24"/>
+        </w:rPr>
+        <w:t xml:space="preserve"> </w:t>
+      </w:r>
+      <w:r>
+        <w:rPr>
+          <w:rFonts w:ascii="Times New Roman" w:hAnsi="Times New Roman" w:cs="Times New Roman"/>
+          <w:sz w:val="24"/>
+          <w:szCs w:val="24"/>
+        </w:rPr>
+        <w:t>('id_employee'), kiedy</w:t>
+      </w:r>
+      <w:r>
+        <w:rPr>
+          <w:rFonts w:ascii="Times New Roman" w:hAnsi="Times New Roman" w:cs="Times New Roman"/>
+          <w:sz w:val="24"/>
+          <w:szCs w:val="24"/>
+        </w:rPr>
+        <w:t xml:space="preserve"> </w:t>
+      </w:r>
+      <w:r>
+        <w:rPr>
+          <w:rFonts w:ascii="Times New Roman" w:hAnsi="Times New Roman" w:cs="Times New Roman"/>
+          <w:sz w:val="24"/>
+          <w:szCs w:val="24"/>
+        </w:rPr>
+        <w:t>('date'), czy przyjęto dostawę</w:t>
+      </w:r>
+      <w:r>
+        <w:rPr>
+          <w:rFonts w:ascii="Times New Roman" w:hAnsi="Times New Roman" w:cs="Times New Roman"/>
+          <w:sz w:val="24"/>
+          <w:szCs w:val="24"/>
+        </w:rPr>
+        <w:t xml:space="preserve"> </w:t>
+      </w:r>
+      <w:r>
+        <w:rPr>
+          <w:rFonts w:ascii="Times New Roman" w:hAnsi="Times New Roman" w:cs="Times New Roman"/>
+          <w:sz w:val="24"/>
+          <w:szCs w:val="24"/>
+        </w:rPr>
+        <w:t>('executed')  i ile wynosiły koszty</w:t>
+      </w:r>
+      <w:r>
+        <w:rPr>
+          <w:rFonts w:ascii="Times New Roman" w:hAnsi="Times New Roman" w:cs="Times New Roman"/>
+          <w:sz w:val="24"/>
+          <w:szCs w:val="24"/>
+        </w:rPr>
+        <w:t xml:space="preserve"> </w:t>
+      </w:r>
+      <w:r>
+        <w:rPr>
+          <w:rFonts w:ascii="Times New Roman" w:hAnsi="Times New Roman" w:cs="Times New Roman"/>
+          <w:sz w:val="24"/>
+          <w:szCs w:val="24"/>
+        </w:rPr>
+        <w:t>('price'). Informacja o produktach z listy jest pobierana z bazy jako obiekt typu String, który jest przetwarzany na listę za pomocą specjalnego algorytmu, który zostanie omówiony później.</w:t>
       </w:r>
     </w:p>
     <w:p>
@@ -4069,7 +4303,71 @@
           <w:sz w:val="24"/>
           <w:szCs w:val="24"/>
         </w:rPr>
-        <w:t>6. PdfFiles - klasa której zadaniem jest generowanie pliku .Pdf zawierającego fakturę w formie tabeli wraz z łączną ceną i datą. Zawiera ona następujące metody:</w:t>
+        <w:t xml:space="preserve">6. PdfFiles </w:t>
+      </w:r>
+      <w:r>
+        <w:rPr>
+          <w:rFonts w:ascii="Times New Roman" w:hAnsi="Times New Roman" w:cs="Times New Roman"/>
+          <w:sz w:val="24"/>
+          <w:szCs w:val="24"/>
+        </w:rPr>
+        <w:t>–</w:t>
+      </w:r>
+      <w:r>
+        <w:rPr>
+          <w:rFonts w:ascii="Times New Roman" w:hAnsi="Times New Roman" w:cs="Times New Roman"/>
+          <w:sz w:val="24"/>
+          <w:szCs w:val="24"/>
+        </w:rPr>
+        <w:t xml:space="preserve"> klasa</w:t>
+      </w:r>
+      <w:r>
+        <w:rPr>
+          <w:rFonts w:ascii="Times New Roman" w:hAnsi="Times New Roman" w:cs="Times New Roman"/>
+          <w:sz w:val="24"/>
+          <w:szCs w:val="24"/>
+        </w:rPr>
+        <w:t>,</w:t>
+      </w:r>
+      <w:r>
+        <w:rPr>
+          <w:rFonts w:ascii="Times New Roman" w:hAnsi="Times New Roman" w:cs="Times New Roman"/>
+          <w:sz w:val="24"/>
+          <w:szCs w:val="24"/>
+        </w:rPr>
+        <w:t xml:space="preserve"> której </w:t>
+      </w:r>
+      <w:r>
+        <w:rPr>
+          <w:rFonts w:ascii="Times New Roman" w:hAnsi="Times New Roman" w:cs="Times New Roman"/>
+          <w:sz w:val="24"/>
+          <w:szCs w:val="24"/>
+        </w:rPr>
+        <w:t>zadaniem jest generowanie pliku</w:t>
+      </w:r>
+      <w:r>
+        <w:rPr>
+          <w:rFonts w:ascii="Times New Roman" w:hAnsi="Times New Roman" w:cs="Times New Roman"/>
+          <w:sz w:val="24"/>
+          <w:szCs w:val="24"/>
+        </w:rPr>
+        <w:t>.</w:t>
+      </w:r>
+      <w:r>
+        <w:rPr>
+          <w:rFonts w:ascii="Times New Roman" w:hAnsi="Times New Roman" w:cs="Times New Roman"/>
+          <w:sz w:val="24"/>
+          <w:szCs w:val="24"/>
+        </w:rPr>
+        <w:t xml:space="preserve"> </w:t>
+      </w:r>
+      <w:r>
+        <w:rPr>
+          <w:rFonts w:ascii="Times New Roman" w:hAnsi="Times New Roman" w:cs="Times New Roman"/>
+          <w:sz w:val="24"/>
+          <w:szCs w:val="24"/>
+        </w:rPr>
+        <w:t>Pdf zawierającego fakturę w formie tabeli wraz z łączną ceną i datą. Zawiera ona następujące metody:</w:t>
       </w:r>
     </w:p>
     <w:p>
@@ -4132,7 +4430,7 @@
           <w:sz w:val="24"/>
           <w:szCs w:val="24"/>
         </w:rPr>
-        <w:t>public static void addTitlePage(Document document) - dodaje nagłówek do dokumentu, który zawiera m. in. bieżącą datę.</w:t>
+        <w:t>public static void addTitlePage(Document document) - dodaje nagłówek do dokumentu, który zawiera m.in. bieżącą datę.</w:t>
       </w:r>
     </w:p>
     <w:p>
@@ -4226,7 +4524,39 @@
           <w:sz w:val="24"/>
           <w:szCs w:val="24"/>
         </w:rPr>
-        <w:t>7. Position - klasa podobna do Category z tą różnicą że przechowuje pełną nazwę stanowiska pracownika do którego pracownik odwołuje się za pomocą odpowiedniego pola.</w:t>
+        <w:t>7. Position - klasa podobna do Category z tą różnicą</w:t>
+      </w:r>
+      <w:r>
+        <w:rPr>
+          <w:rFonts w:ascii="Times New Roman" w:hAnsi="Times New Roman" w:cs="Times New Roman"/>
+          <w:sz w:val="24"/>
+          <w:szCs w:val="24"/>
+        </w:rPr>
+        <w:t>,</w:t>
+      </w:r>
+      <w:r>
+        <w:rPr>
+          <w:rFonts w:ascii="Times New Roman" w:hAnsi="Times New Roman" w:cs="Times New Roman"/>
+          <w:sz w:val="24"/>
+          <w:szCs w:val="24"/>
+        </w:rPr>
+        <w:t xml:space="preserve"> że przechowuje pełną nazwę stanowiska pracownika</w:t>
+      </w:r>
+      <w:r>
+        <w:rPr>
+          <w:rFonts w:ascii="Times New Roman" w:hAnsi="Times New Roman" w:cs="Times New Roman"/>
+          <w:sz w:val="24"/>
+          <w:szCs w:val="24"/>
+        </w:rPr>
+        <w:t>,</w:t>
+      </w:r>
+      <w:r>
+        <w:rPr>
+          <w:rFonts w:ascii="Times New Roman" w:hAnsi="Times New Roman" w:cs="Times New Roman"/>
+          <w:sz w:val="24"/>
+          <w:szCs w:val="24"/>
+        </w:rPr>
+        <w:t xml:space="preserve"> do którego pracownik odwołuje się za pomocą odpowiedniego pola.</w:t>
       </w:r>
     </w:p>
     <w:p>
@@ -4337,7 +4667,103 @@
           <w:szCs w:val="24"/>
         </w:rPr>
         <w:lastRenderedPageBreak/>
-        <w:t>8. Product - klasa przechowująca dane na temat produktu takie jak m. in. nazwa('name'), cena detaliczna('retail_price'), VAT('vat'), kategoria('category') oraz ilość na magazynie('quantity').</w:t>
+        <w:t>8. Product - klasa przechowująca dane</w:t>
+      </w:r>
+      <w:r>
+        <w:rPr>
+          <w:rFonts w:ascii="Times New Roman" w:hAnsi="Times New Roman" w:cs="Times New Roman"/>
+          <w:sz w:val="24"/>
+          <w:szCs w:val="24"/>
+        </w:rPr>
+        <w:t xml:space="preserve"> na temat produktu takie jak m.</w:t>
+      </w:r>
+      <w:r>
+        <w:rPr>
+          <w:rFonts w:ascii="Times New Roman" w:hAnsi="Times New Roman" w:cs="Times New Roman"/>
+          <w:sz w:val="24"/>
+          <w:szCs w:val="24"/>
+        </w:rPr>
+        <w:t>in. nazwa</w:t>
+      </w:r>
+      <w:r>
+        <w:rPr>
+          <w:rFonts w:ascii="Times New Roman" w:hAnsi="Times New Roman" w:cs="Times New Roman"/>
+          <w:sz w:val="24"/>
+          <w:szCs w:val="24"/>
+        </w:rPr>
+        <w:t xml:space="preserve"> </w:t>
+      </w:r>
+      <w:r>
+        <w:rPr>
+          <w:rFonts w:ascii="Times New Roman" w:hAnsi="Times New Roman" w:cs="Times New Roman"/>
+          <w:sz w:val="24"/>
+          <w:szCs w:val="24"/>
+        </w:rPr>
+        <w:t>('name'), cena detaliczna</w:t>
+      </w:r>
+      <w:r>
+        <w:rPr>
+          <w:rFonts w:ascii="Times New Roman" w:hAnsi="Times New Roman" w:cs="Times New Roman"/>
+          <w:sz w:val="24"/>
+          <w:szCs w:val="24"/>
+        </w:rPr>
+        <w:t xml:space="preserve"> </w:t>
+      </w:r>
+      <w:r>
+        <w:rPr>
+          <w:rFonts w:ascii="Times New Roman" w:hAnsi="Times New Roman" w:cs="Times New Roman"/>
+          <w:sz w:val="24"/>
+          <w:szCs w:val="24"/>
+        </w:rPr>
+        <w:t>('retail_price'), VAT</w:t>
+      </w:r>
+      <w:r>
+        <w:rPr>
+          <w:rFonts w:ascii="Times New Roman" w:hAnsi="Times New Roman" w:cs="Times New Roman"/>
+          <w:sz w:val="24"/>
+          <w:szCs w:val="24"/>
+        </w:rPr>
+        <w:t xml:space="preserve"> </w:t>
+      </w:r>
+      <w:r>
+        <w:rPr>
+          <w:rFonts w:ascii="Times New Roman" w:hAnsi="Times New Roman" w:cs="Times New Roman"/>
+          <w:sz w:val="24"/>
+          <w:szCs w:val="24"/>
+        </w:rPr>
+        <w:t>('vat'), kategoria</w:t>
+      </w:r>
+      <w:r>
+        <w:rPr>
+          <w:rFonts w:ascii="Times New Roman" w:hAnsi="Times New Roman" w:cs="Times New Roman"/>
+          <w:sz w:val="24"/>
+          <w:szCs w:val="24"/>
+        </w:rPr>
+        <w:t xml:space="preserve"> </w:t>
+      </w:r>
+      <w:r>
+        <w:rPr>
+          <w:rFonts w:ascii="Times New Roman" w:hAnsi="Times New Roman" w:cs="Times New Roman"/>
+          <w:sz w:val="24"/>
+          <w:szCs w:val="24"/>
+        </w:rPr>
+        <w:t>('category') oraz ilość na magazynie</w:t>
+      </w:r>
+      <w:r>
+        <w:rPr>
+          <w:rFonts w:ascii="Times New Roman" w:hAnsi="Times New Roman" w:cs="Times New Roman"/>
+          <w:sz w:val="24"/>
+          <w:szCs w:val="24"/>
+        </w:rPr>
+        <w:t xml:space="preserve"> </w:t>
+      </w:r>
+      <w:r>
+        <w:rPr>
+          <w:rFonts w:ascii="Times New Roman" w:hAnsi="Times New Roman" w:cs="Times New Roman"/>
+          <w:sz w:val="24"/>
+          <w:szCs w:val="24"/>
+        </w:rPr>
+        <w:t>('quantity').</w:t>
       </w:r>
     </w:p>
     <w:p>
@@ -4549,15 +4975,95 @@
           <w:sz w:val="24"/>
           <w:szCs w:val="24"/>
         </w:rPr>
-        <w:t>9. Repair - obiekt tej klasy odzwierciedla złożone przez klienta zamówienie na naprawę sprzętu. Zawiera ono informację o pracowniku przyjmującym('id'), imię i nazwisko klienta('client_name', 'client_full_name'), opis problemu('description'), datę złożenia zamówienia('date')  oraz informację o tym czy zamówienie zostało wykonane i jest</w:t>
-      </w:r>
-      <w:r>
-        <w:rPr>
-          <w:rFonts w:ascii="Times New Roman" w:hAnsi="Times New Roman" w:cs="Times New Roman"/>
-          <w:sz w:val="24"/>
-          <w:szCs w:val="24"/>
-        </w:rPr>
-        <w:t xml:space="preserve"> gotowe do odbioru('executed').</w:t>
+        <w:t>9. Repair - obiekt tej klasy odzwierciedla złożone przez klienta zamówienie na naprawę sprzętu. Zawiera ono informację o pracowniku przyjmującym</w:t>
+      </w:r>
+      <w:r>
+        <w:rPr>
+          <w:rFonts w:ascii="Times New Roman" w:hAnsi="Times New Roman" w:cs="Times New Roman"/>
+          <w:sz w:val="24"/>
+          <w:szCs w:val="24"/>
+        </w:rPr>
+        <w:t xml:space="preserve"> </w:t>
+      </w:r>
+      <w:r>
+        <w:rPr>
+          <w:rFonts w:ascii="Times New Roman" w:hAnsi="Times New Roman" w:cs="Times New Roman"/>
+          <w:sz w:val="24"/>
+          <w:szCs w:val="24"/>
+        </w:rPr>
+        <w:t>('id'), imię i nazwisko klienta</w:t>
+      </w:r>
+      <w:r>
+        <w:rPr>
+          <w:rFonts w:ascii="Times New Roman" w:hAnsi="Times New Roman" w:cs="Times New Roman"/>
+          <w:sz w:val="24"/>
+          <w:szCs w:val="24"/>
+        </w:rPr>
+        <w:t xml:space="preserve"> </w:t>
+      </w:r>
+      <w:r>
+        <w:rPr>
+          <w:rFonts w:ascii="Times New Roman" w:hAnsi="Times New Roman" w:cs="Times New Roman"/>
+          <w:sz w:val="24"/>
+          <w:szCs w:val="24"/>
+        </w:rPr>
+        <w:t>('client_name', 'client_full_name'), opis problemu</w:t>
+      </w:r>
+      <w:r>
+        <w:rPr>
+          <w:rFonts w:ascii="Times New Roman" w:hAnsi="Times New Roman" w:cs="Times New Roman"/>
+          <w:sz w:val="24"/>
+          <w:szCs w:val="24"/>
+        </w:rPr>
+        <w:t xml:space="preserve"> </w:t>
+      </w:r>
+      <w:r>
+        <w:rPr>
+          <w:rFonts w:ascii="Times New Roman" w:hAnsi="Times New Roman" w:cs="Times New Roman"/>
+          <w:sz w:val="24"/>
+          <w:szCs w:val="24"/>
+        </w:rPr>
+        <w:t>('description'), datę złożenia zamówienia</w:t>
+      </w:r>
+      <w:r>
+        <w:rPr>
+          <w:rFonts w:ascii="Times New Roman" w:hAnsi="Times New Roman" w:cs="Times New Roman"/>
+          <w:sz w:val="24"/>
+          <w:szCs w:val="24"/>
+        </w:rPr>
+        <w:t xml:space="preserve"> </w:t>
+      </w:r>
+      <w:r>
+        <w:rPr>
+          <w:rFonts w:ascii="Times New Roman" w:hAnsi="Times New Roman" w:cs="Times New Roman"/>
+          <w:sz w:val="24"/>
+          <w:szCs w:val="24"/>
+        </w:rPr>
+        <w:t>('date')  oraz informację o tym czy zamówienie zostało wykonane i jest</w:t>
+      </w:r>
+      <w:r>
+        <w:rPr>
+          <w:rFonts w:ascii="Times New Roman" w:hAnsi="Times New Roman" w:cs="Times New Roman"/>
+          <w:sz w:val="24"/>
+          <w:szCs w:val="24"/>
+        </w:rPr>
+        <w:t xml:space="preserve"> gotowe do odbioru</w:t>
+      </w:r>
+      <w:r>
+        <w:rPr>
+          <w:rFonts w:ascii="Times New Roman" w:hAnsi="Times New Roman" w:cs="Times New Roman"/>
+          <w:sz w:val="24"/>
+          <w:szCs w:val="24"/>
+        </w:rPr>
+        <w:t xml:space="preserve"> </w:t>
+      </w:r>
+      <w:r>
+        <w:rPr>
+          <w:rFonts w:ascii="Times New Roman" w:hAnsi="Times New Roman" w:cs="Times New Roman"/>
+          <w:sz w:val="24"/>
+          <w:szCs w:val="24"/>
+        </w:rPr>
+        <w:t>('executed').</w:t>
       </w:r>
     </w:p>
     <w:p>
@@ -4787,7 +5293,23 @@
           <w:sz w:val="24"/>
           <w:szCs w:val="24"/>
         </w:rPr>
-        <w:t>10. Function - główna klasa, która jest swoistą biblioteką funkcyjną. Obiekt tej klasy gwarantuje dostęp do wszelkich niezbędnych metod używanych w aplikacji. Zawiera pole typu Connection dzięki któremu konstruktor automatycznie tworzy połączenie z bazą danych wykorzystując do tego informacje zawarte w zewnętrznym pliku DBInfo.properties. Pola 'ALGORITHM' i 'keyValue' używane są w funkcjach szyfrujących.</w:t>
+        <w:t>10. Function - główna klasa, która jest swoistą biblioteką funkcyjną. Obiekt tej klasy gwarantuje dostęp do wszelkich niezbędnych metod używanych w aplikacji. Zawiera pole typu Connection</w:t>
+      </w:r>
+      <w:r>
+        <w:rPr>
+          <w:rFonts w:ascii="Times New Roman" w:hAnsi="Times New Roman" w:cs="Times New Roman"/>
+          <w:sz w:val="24"/>
+          <w:szCs w:val="24"/>
+        </w:rPr>
+        <w:t>,</w:t>
+      </w:r>
+      <w:r>
+        <w:rPr>
+          <w:rFonts w:ascii="Times New Roman" w:hAnsi="Times New Roman" w:cs="Times New Roman"/>
+          <w:sz w:val="24"/>
+          <w:szCs w:val="24"/>
+        </w:rPr>
+        <w:t xml:space="preserve"> dzięki któremu konstruktor automatycznie tworzy połączenie z bazą danych wykorzystując do tego informacje zawarte w zewnętrznym pliku DBInfo.properties. Pola 'ALGORITHM' i 'keyValue' używane są w funkcjach szyfrujących.</w:t>
       </w:r>
     </w:p>
     <w:p>
@@ -5047,6 +5569,7 @@
           <w:sz w:val="24"/>
           <w:szCs w:val="24"/>
         </w:rPr>
+        <w:lastRenderedPageBreak/>
         <w:t>private static Key generateKey()</w:t>
       </w:r>
       <w:r>
@@ -5055,16 +5578,7 @@
           <w:sz w:val="24"/>
           <w:szCs w:val="24"/>
         </w:rPr>
-        <w:t xml:space="preserve"> - pomocnicza metoda tworząca klucz niezbędny do </w:t>
-      </w:r>
-      <w:r>
-        <w:rPr>
-          <w:rFonts w:ascii="Times New Roman" w:hAnsi="Times New Roman" w:cs="Times New Roman"/>
-          <w:sz w:val="24"/>
-          <w:szCs w:val="24"/>
-        </w:rPr>
-        <w:lastRenderedPageBreak/>
-        <w:t>szyfrowania i odszyfrowywania.</w:t>
+        <w:t xml:space="preserve"> - pomocnicza metoda tworząca klucz niezbędny do szyfrowania i odszyfrowywania.</w:t>
       </w:r>
     </w:p>
     <w:p>
@@ -5460,7 +5974,15 @@
           <w:sz w:val="24"/>
           <w:szCs w:val="24"/>
         </w:rPr>
-        <w:t xml:space="preserve"> - metoda, która przetwarza ciąg znaków na listę produktów. // tutaj dać przykład i wyjaśnienie albo niżej. jeszcze sie pomysli.\</w:t>
+        <w:t xml:space="preserve"> - metoda, która przetwarza ciąg znaków na listę produktów. </w:t>
+      </w:r>
+      <w:r>
+        <w:rPr>
+          <w:rFonts w:ascii="Times New Roman" w:hAnsi="Times New Roman" w:cs="Times New Roman"/>
+          <w:sz w:val="24"/>
+          <w:szCs w:val="24"/>
+        </w:rPr>
+        <w:t>Dokładniejsze wyjaśnienie działania algorytmu zostanie wyjaśnione w dalszej części.</w:t>
       </w:r>
     </w:p>
     <w:p>
@@ -5812,6 +6334,7 @@
           <w:sz w:val="24"/>
           <w:szCs w:val="24"/>
         </w:rPr>
+        <w:lastRenderedPageBreak/>
         <w:t>public void setEmailChecked(Email email)</w:t>
       </w:r>
       <w:r>
@@ -5820,16 +6343,7 @@
           <w:sz w:val="24"/>
           <w:szCs w:val="24"/>
         </w:rPr>
-        <w:t xml:space="preserve"> - oznacza podany email jako </w:t>
-      </w:r>
-      <w:r>
-        <w:rPr>
-          <w:rFonts w:ascii="Times New Roman" w:hAnsi="Times New Roman" w:cs="Times New Roman"/>
-          <w:sz w:val="24"/>
-          <w:szCs w:val="24"/>
-        </w:rPr>
-        <w:lastRenderedPageBreak/>
-        <w:t>przeczytany.</w:t>
+        <w:t xml:space="preserve"> - oznacza podany email jako przeczytany.</w:t>
       </w:r>
     </w:p>
     <w:p>
@@ -6189,7 +6703,23 @@
           <w:sz w:val="24"/>
           <w:szCs w:val="24"/>
         </w:rPr>
-        <w:t xml:space="preserve"> - zwraca listę Produktów  z wyjątkiem tych z  kategorii 'Jedzenie' i tych które w nazwie zawierają podany wzorzec.</w:t>
+        <w:t xml:space="preserve"> - zwraca listę Produktów  z wyjątkiem tych z  kategorii 'Jedzenie' i tych</w:t>
+      </w:r>
+      <w:r>
+        <w:rPr>
+          <w:rFonts w:ascii="Times New Roman" w:hAnsi="Times New Roman" w:cs="Times New Roman"/>
+          <w:sz w:val="24"/>
+          <w:szCs w:val="24"/>
+        </w:rPr>
+        <w:t>,</w:t>
+      </w:r>
+      <w:r>
+        <w:rPr>
+          <w:rFonts w:ascii="Times New Roman" w:hAnsi="Times New Roman" w:cs="Times New Roman"/>
+          <w:sz w:val="24"/>
+          <w:szCs w:val="24"/>
+        </w:rPr>
+        <w:t xml:space="preserve"> które w nazwie zawierają podany wzorzec.</w:t>
       </w:r>
     </w:p>
     <w:p>
@@ -6261,7 +6791,39 @@
           <w:sz w:val="24"/>
           <w:szCs w:val="24"/>
         </w:rPr>
-        <w:t>- usuwa z podanej tabeli columne o numerze x.</w:t>
+        <w:t xml:space="preserve">- usuwa z podanej tabeli </w:t>
+      </w:r>
+      <w:r>
+        <w:rPr>
+          <w:rFonts w:ascii="Times New Roman" w:hAnsi="Times New Roman" w:cs="Times New Roman"/>
+          <w:sz w:val="24"/>
+          <w:szCs w:val="24"/>
+        </w:rPr>
+        <w:t>k</w:t>
+      </w:r>
+      <w:r>
+        <w:rPr>
+          <w:rFonts w:ascii="Times New Roman" w:hAnsi="Times New Roman" w:cs="Times New Roman"/>
+          <w:sz w:val="24"/>
+          <w:szCs w:val="24"/>
+        </w:rPr>
+        <w:t>olumn</w:t>
+      </w:r>
+      <w:r>
+        <w:rPr>
+          <w:rFonts w:ascii="Times New Roman" w:hAnsi="Times New Roman" w:cs="Times New Roman"/>
+          <w:sz w:val="24"/>
+          <w:szCs w:val="24"/>
+        </w:rPr>
+        <w:t>ę</w:t>
+      </w:r>
+      <w:r>
+        <w:rPr>
+          <w:rFonts w:ascii="Times New Roman" w:hAnsi="Times New Roman" w:cs="Times New Roman"/>
+          <w:sz w:val="24"/>
+          <w:szCs w:val="24"/>
+        </w:rPr>
+        <w:t xml:space="preserve"> o numerze x.</w:t>
       </w:r>
     </w:p>
     <w:p>
@@ -6333,7 +6895,23 @@
           <w:sz w:val="24"/>
           <w:szCs w:val="24"/>
         </w:rPr>
-        <w:t xml:space="preserve"> - odświeża podaną tabelę wypełniając ją na nowo produktami z listy.</w:t>
+        <w:t xml:space="preserve"> - odświeża podaną tabelę</w:t>
+      </w:r>
+      <w:r>
+        <w:rPr>
+          <w:rFonts w:ascii="Times New Roman" w:hAnsi="Times New Roman" w:cs="Times New Roman"/>
+          <w:sz w:val="24"/>
+          <w:szCs w:val="24"/>
+        </w:rPr>
+        <w:t>,</w:t>
+      </w:r>
+      <w:r>
+        <w:rPr>
+          <w:rFonts w:ascii="Times New Roman" w:hAnsi="Times New Roman" w:cs="Times New Roman"/>
+          <w:sz w:val="24"/>
+          <w:szCs w:val="24"/>
+        </w:rPr>
+        <w:t xml:space="preserve"> wypełniając ją na nowo produktami z listy.</w:t>
       </w:r>
     </w:p>
     <w:p>
@@ -6369,7 +6947,39 @@
           <w:sz w:val="24"/>
           <w:szCs w:val="24"/>
         </w:rPr>
-        <w:t xml:space="preserve"> - sprawdza czy w liście istnieje już produkt o podanym id.</w:t>
+        <w:t xml:space="preserve"> </w:t>
+      </w:r>
+      <w:r>
+        <w:rPr>
+          <w:rFonts w:ascii="Times New Roman" w:hAnsi="Times New Roman" w:cs="Times New Roman"/>
+          <w:sz w:val="24"/>
+          <w:szCs w:val="24"/>
+        </w:rPr>
+        <w:t>–</w:t>
+      </w:r>
+      <w:r>
+        <w:rPr>
+          <w:rFonts w:ascii="Times New Roman" w:hAnsi="Times New Roman" w:cs="Times New Roman"/>
+          <w:sz w:val="24"/>
+          <w:szCs w:val="24"/>
+        </w:rPr>
+        <w:t xml:space="preserve"> sprawdza</w:t>
+      </w:r>
+      <w:r>
+        <w:rPr>
+          <w:rFonts w:ascii="Times New Roman" w:hAnsi="Times New Roman" w:cs="Times New Roman"/>
+          <w:sz w:val="24"/>
+          <w:szCs w:val="24"/>
+        </w:rPr>
+        <w:t>,</w:t>
+      </w:r>
+      <w:r>
+        <w:rPr>
+          <w:rFonts w:ascii="Times New Roman" w:hAnsi="Times New Roman" w:cs="Times New Roman"/>
+          <w:sz w:val="24"/>
+          <w:szCs w:val="24"/>
+        </w:rPr>
+        <w:t xml:space="preserve"> czy w liście istnieje już produkt o podanym id.</w:t>
       </w:r>
     </w:p>
     <w:p>
@@ -6526,7 +7136,6 @@
           <w:sz w:val="24"/>
           <w:szCs w:val="24"/>
         </w:rPr>
-        <w:lastRenderedPageBreak/>
         <w:t>Zastosowane algorytmy</w:t>
       </w:r>
     </w:p>
@@ -6775,7 +7384,39 @@
           <w:sz w:val="24"/>
           <w:szCs w:val="24"/>
         </w:rPr>
-        <w:t xml:space="preserve"> Kolejny punkt to pobranie nazwy, wartości cen oraz ilości. W przypadku gdy te pola są puste program nie bierze ich pod uwagę. P</w:t>
+        <w:t xml:space="preserve"> Kolejny punkt to pobranie nazwy, wartości cen oraz ilości. W przypadku</w:t>
+      </w:r>
+      <w:r>
+        <w:rPr>
+          <w:rFonts w:ascii="Times New Roman" w:hAnsi="Times New Roman" w:cs="Times New Roman"/>
+          <w:sz w:val="24"/>
+          <w:szCs w:val="24"/>
+        </w:rPr>
+        <w:t>,</w:t>
+      </w:r>
+      <w:r>
+        <w:rPr>
+          <w:rFonts w:ascii="Times New Roman" w:hAnsi="Times New Roman" w:cs="Times New Roman"/>
+          <w:sz w:val="24"/>
+          <w:szCs w:val="24"/>
+        </w:rPr>
+        <w:t xml:space="preserve"> gdy te pola są puste</w:t>
+      </w:r>
+      <w:r>
+        <w:rPr>
+          <w:rFonts w:ascii="Times New Roman" w:hAnsi="Times New Roman" w:cs="Times New Roman"/>
+          <w:sz w:val="24"/>
+          <w:szCs w:val="24"/>
+        </w:rPr>
+        <w:t>,</w:t>
+      </w:r>
+      <w:r>
+        <w:rPr>
+          <w:rFonts w:ascii="Times New Roman" w:hAnsi="Times New Roman" w:cs="Times New Roman"/>
+          <w:sz w:val="24"/>
+          <w:szCs w:val="24"/>
+        </w:rPr>
+        <w:t xml:space="preserve"> program nie bierze ich pod uwagę. P</w:t>
       </w:r>
       <w:r>
         <w:rPr>
@@ -6799,15 +7440,63 @@
           <w:sz w:val="24"/>
           <w:szCs w:val="24"/>
         </w:rPr>
-        <w:t xml:space="preserve"> Teraz algorytm sprawdza każdy wzorzec wypełniony przez użytkownika i porównuje z produktami w liście. Jeśli dochodzi do konfiktu na listę indexów zostaje wpisany indeks danego produktu (uwzględniając sytuację, że dany obiekt może się tam już znajdować). Kolejnym istotnym krokiem jest posortowanie listy indeksów</w:t>
-      </w:r>
-      <w:r>
-        <w:rPr>
-          <w:rFonts w:ascii="Times New Roman" w:hAnsi="Times New Roman" w:cs="Times New Roman"/>
-          <w:sz w:val="24"/>
-          <w:szCs w:val="24"/>
-        </w:rPr>
-        <w:t xml:space="preserve"> w kolejności od najmniejszego do największego. Następnie lista jest odwracana. W tym momencie iterując po indeksach usuwamy każdy niepasujący element z listy produktów. Zabieg odwrócenia indeksów i usuwania obiektów od końca zapobiega powstawaniu luk i przesuwaniu się indeksów w liście produktów.</w:t>
+        <w:t xml:space="preserve"> Teraz algorytm sprawdza każdy wzorzec wypełniony przez użytkownika i porównuje z produktami w liście. Jeśli dochodzi do konf</w:t>
+      </w:r>
+      <w:r>
+        <w:rPr>
+          <w:rFonts w:ascii="Times New Roman" w:hAnsi="Times New Roman" w:cs="Times New Roman"/>
+          <w:sz w:val="24"/>
+          <w:szCs w:val="24"/>
+        </w:rPr>
+        <w:t>liktu na listę indeks</w:t>
+      </w:r>
+      <w:r>
+        <w:rPr>
+          <w:rFonts w:ascii="Times New Roman" w:hAnsi="Times New Roman" w:cs="Times New Roman"/>
+          <w:sz w:val="24"/>
+          <w:szCs w:val="24"/>
+        </w:rPr>
+        <w:t>ów zostaje wpisany indeks danego produktu (uwzględniając sytuację, że dany obiekt może się tam już znajdować). Kolejnym istotnym krokiem jest posortowanie listy indeksów</w:t>
+      </w:r>
+      <w:r>
+        <w:rPr>
+          <w:rFonts w:ascii="Times New Roman" w:hAnsi="Times New Roman" w:cs="Times New Roman"/>
+          <w:sz w:val="24"/>
+          <w:szCs w:val="24"/>
+        </w:rPr>
+        <w:t xml:space="preserve"> w kolejności od najmniejszego do największego. Następnie lista jest odwracana. W tym momencie</w:t>
+      </w:r>
+      <w:r>
+        <w:rPr>
+          <w:rFonts w:ascii="Times New Roman" w:hAnsi="Times New Roman" w:cs="Times New Roman"/>
+          <w:sz w:val="24"/>
+          <w:szCs w:val="24"/>
+        </w:rPr>
+        <w:t>,</w:t>
+      </w:r>
+      <w:r>
+        <w:rPr>
+          <w:rFonts w:ascii="Times New Roman" w:hAnsi="Times New Roman" w:cs="Times New Roman"/>
+          <w:sz w:val="24"/>
+          <w:szCs w:val="24"/>
+        </w:rPr>
+        <w:t xml:space="preserve"> iterując po indeksach</w:t>
+      </w:r>
+      <w:r>
+        <w:rPr>
+          <w:rFonts w:ascii="Times New Roman" w:hAnsi="Times New Roman" w:cs="Times New Roman"/>
+          <w:sz w:val="24"/>
+          <w:szCs w:val="24"/>
+        </w:rPr>
+        <w:t>,</w:t>
+      </w:r>
+      <w:r>
+        <w:rPr>
+          <w:rFonts w:ascii="Times New Roman" w:hAnsi="Times New Roman" w:cs="Times New Roman"/>
+          <w:sz w:val="24"/>
+          <w:szCs w:val="24"/>
+        </w:rPr>
+        <w:t xml:space="preserve"> usuwamy każdy niepasujący element z listy produktów. Zabieg odwrócenia indeksów i usuwania obiektów od końca zapobiega powstawaniu luk i przesuwaniu się indeksów w liście produktów.</w:t>
       </w:r>
       <w:r>
         <w:rPr>
@@ -6823,7 +7512,23 @@
           <w:sz w:val="24"/>
           <w:szCs w:val="24"/>
         </w:rPr>
-        <w:t xml:space="preserve"> Przebieg algorytmu przedstawia następujacy wykres.</w:t>
+        <w:t xml:space="preserve"> Przebieg</w:t>
+      </w:r>
+      <w:r>
+        <w:rPr>
+          <w:rFonts w:ascii="Times New Roman" w:hAnsi="Times New Roman" w:cs="Times New Roman"/>
+          <w:sz w:val="24"/>
+          <w:szCs w:val="24"/>
+        </w:rPr>
+        <w:t xml:space="preserve"> algorytmu przedstawia następują</w:t>
+      </w:r>
+      <w:r>
+        <w:rPr>
+          <w:rFonts w:ascii="Times New Roman" w:hAnsi="Times New Roman" w:cs="Times New Roman"/>
+          <w:sz w:val="24"/>
+          <w:szCs w:val="24"/>
+        </w:rPr>
+        <w:t>cy wykres.</w:t>
       </w:r>
     </w:p>
     <w:p>
@@ -6878,6 +7583,7 @@
           <w:szCs w:val="24"/>
           <w:lang w:eastAsia="pl-PL"/>
         </w:rPr>
+        <w:lastRenderedPageBreak/>
         <w:drawing>
           <wp:inline distT="0" distB="0" distL="0" distR="0" wp14:anchorId="25E7497F" wp14:editId="34FB4868">
             <wp:extent cx="5486400" cy="3200400"/>
@@ -7289,7 +7995,7 @@
           <w:sz w:val="20"/>
           <w:szCs w:val="20"/>
         </w:rPr>
-        <w:t xml:space="preserve">                if (x == ',') {//jest już index </w:t>
+        <w:t xml:space="preserve">                if (x == ',') {</w:t>
       </w:r>
     </w:p>
     <w:p>
@@ -7621,6 +8327,7 @@
           <w:sz w:val="20"/>
           <w:szCs w:val="20"/>
         </w:rPr>
+        <w:lastRenderedPageBreak/>
         <w:t xml:space="preserve">        }</w:t>
       </w:r>
     </w:p>
@@ -7737,7 +8444,23 @@
           <w:sz w:val="24"/>
           <w:szCs w:val="24"/>
         </w:rPr>
-        <w:t>[ID produktu],[Ilość produtu];</w:t>
+        <w:t>[ID produktu],[Ilość produ</w:t>
+      </w:r>
+      <w:r>
+        <w:rPr>
+          <w:rFonts w:ascii="Times New Roman" w:hAnsi="Times New Roman" w:cs="Times New Roman"/>
+          <w:sz w:val="24"/>
+          <w:szCs w:val="24"/>
+        </w:rPr>
+        <w:t>k</w:t>
+      </w:r>
+      <w:r>
+        <w:rPr>
+          <w:rFonts w:ascii="Times New Roman" w:hAnsi="Times New Roman" w:cs="Times New Roman"/>
+          <w:sz w:val="24"/>
+          <w:szCs w:val="24"/>
+        </w:rPr>
+        <w:t>tu];</w:t>
       </w:r>
       <w:r>
         <w:rPr>
@@ -7753,7 +8476,23 @@
           <w:sz w:val="24"/>
           <w:szCs w:val="24"/>
         </w:rPr>
-        <w:t>[ID produktu],[Ilość produtu];....</w:t>
+        <w:t>[ID produktu],[Ilość produ</w:t>
+      </w:r>
+      <w:r>
+        <w:rPr>
+          <w:rFonts w:ascii="Times New Roman" w:hAnsi="Times New Roman" w:cs="Times New Roman"/>
+          <w:sz w:val="24"/>
+          <w:szCs w:val="24"/>
+        </w:rPr>
+        <w:t>k</w:t>
+      </w:r>
+      <w:r>
+        <w:rPr>
+          <w:rFonts w:ascii="Times New Roman" w:hAnsi="Times New Roman" w:cs="Times New Roman"/>
+          <w:sz w:val="24"/>
+          <w:szCs w:val="24"/>
+        </w:rPr>
+        <w:t>tu];....</w:t>
       </w:r>
     </w:p>
     <w:p>
@@ -7779,15 +8518,49 @@
           <w:sz w:val="24"/>
           <w:szCs w:val="24"/>
         </w:rPr>
-        <w:t>rodutó</w:t>
-      </w:r>
-      <w:r>
-        <w:rPr>
-          <w:rFonts w:ascii="Times New Roman" w:hAnsi="Times New Roman" w:cs="Times New Roman"/>
-          <w:sz w:val="24"/>
-          <w:szCs w:val="24"/>
-        </w:rPr>
-        <w:t>w o ID = 4, 30 produtów o ID = 14 i 2 produkty o</w:t>
+        <w:t>rodu</w:t>
+      </w:r>
+      <w:r>
+        <w:rPr>
+          <w:rFonts w:ascii="Times New Roman" w:hAnsi="Times New Roman" w:cs="Times New Roman"/>
+          <w:sz w:val="24"/>
+          <w:szCs w:val="24"/>
+        </w:rPr>
+        <w:t>k</w:t>
+      </w:r>
+      <w:bookmarkStart w:id="0" w:name="_GoBack"/>
+      <w:bookmarkEnd w:id="0"/>
+      <w:r>
+        <w:rPr>
+          <w:rFonts w:ascii="Times New Roman" w:hAnsi="Times New Roman" w:cs="Times New Roman"/>
+          <w:sz w:val="24"/>
+          <w:szCs w:val="24"/>
+        </w:rPr>
+        <w:t>tó</w:t>
+      </w:r>
+      <w:r>
+        <w:rPr>
+          <w:rFonts w:ascii="Times New Roman" w:hAnsi="Times New Roman" w:cs="Times New Roman"/>
+          <w:sz w:val="24"/>
+          <w:szCs w:val="24"/>
+        </w:rPr>
+        <w:t>w o ID = 4, 30 produ</w:t>
+      </w:r>
+      <w:r>
+        <w:rPr>
+          <w:rFonts w:ascii="Times New Roman" w:hAnsi="Times New Roman" w:cs="Times New Roman"/>
+          <w:sz w:val="24"/>
+          <w:szCs w:val="24"/>
+        </w:rPr>
+        <w:t>k</w:t>
+      </w:r>
+      <w:r>
+        <w:rPr>
+          <w:rFonts w:ascii="Times New Roman" w:hAnsi="Times New Roman" w:cs="Times New Roman"/>
+          <w:sz w:val="24"/>
+          <w:szCs w:val="24"/>
+        </w:rPr>
+        <w:t>tów o ID = 14 i 2 produkty o</w:t>
       </w:r>
       <w:r>
         <w:rPr>
@@ -7983,7 +8756,6 @@
                 <w:sz w:val="24"/>
                 <w:szCs w:val="24"/>
               </w:rPr>
-              <w:lastRenderedPageBreak/>
               <w:t>Nr iteracji</w:t>
             </w:r>
           </w:p>
@@ -9623,6 +10395,7 @@
           <w:noProof/>
           <w:lang w:eastAsia="pl-PL"/>
         </w:rPr>
+        <w:lastRenderedPageBreak/>
         <w:drawing>
           <wp:inline distT="0" distB="0" distL="0" distR="0" wp14:anchorId="27158B42" wp14:editId="008C35C7">
             <wp:extent cx="5760720" cy="3238500"/>
@@ -9744,6 +10517,7 @@
         <w:pStyle w:val="ListParagraph"/>
         <w:spacing w:after="0"/>
         <w:ind w:left="0"/>
+        <w:jc w:val="both"/>
         <w:rPr>
           <w:rFonts w:ascii="Times New Roman" w:hAnsi="Times New Roman" w:cs="Times New Roman"/>
           <w:sz w:val="24"/>
@@ -9759,9 +10533,9 @@
           <w:lang w:eastAsia="pl-PL"/>
         </w:rPr>
         <w:drawing>
-          <wp:inline distT="0" distB="0" distL="0" distR="0" wp14:anchorId="203F5863" wp14:editId="392E9CA4">
+          <wp:inline distT="0" distB="0" distL="0" distR="0" wp14:anchorId="4414400C" wp14:editId="57E9DF9B">
             <wp:extent cx="5486400" cy="3200400"/>
-            <wp:effectExtent l="0" t="0" r="19050" b="0"/>
+            <wp:effectExtent l="19050" t="0" r="19050" b="0"/>
             <wp:docPr id="10" name="Diagram 10"/>
             <wp:cNvGraphicFramePr/>
             <a:graphic xmlns:a="http://schemas.openxmlformats.org/drawingml/2006/main">
@@ -9814,6 +10588,7 @@
           <w:sz w:val="24"/>
           <w:szCs w:val="24"/>
         </w:rPr>
+        <w:lastRenderedPageBreak/>
         <w:t xml:space="preserve">Administrator </w:t>
       </w:r>
       <w:r>
@@ -9899,7 +10674,6 @@
           <w:noProof/>
           <w:lang w:eastAsia="pl-PL"/>
         </w:rPr>
-        <w:lastRenderedPageBreak/>
         <w:drawing>
           <wp:inline distT="0" distB="0" distL="0" distR="0" wp14:anchorId="1EAB4C20" wp14:editId="2C9433C1">
             <wp:extent cx="5760720" cy="3238500"/>
@@ -11492,7 +12266,23 @@
           <w:szCs w:val="24"/>
         </w:rPr>
         <w:lastRenderedPageBreak/>
-        <w:t>Dodatkową opcją są logi. Można się z nich dowiedzieć kiedy dokładnie zamówiono dostawę oraz kiedy została ona przyjęta.</w:t>
+        <w:t>Dodatkową opcją są logi. Można się z nich dowiedzieć</w:t>
+      </w:r>
+      <w:r>
+        <w:rPr>
+          <w:rFonts w:ascii="Times New Roman" w:hAnsi="Times New Roman" w:cs="Times New Roman"/>
+          <w:sz w:val="24"/>
+          <w:szCs w:val="24"/>
+        </w:rPr>
+        <w:t>,</w:t>
+      </w:r>
+      <w:r>
+        <w:rPr>
+          <w:rFonts w:ascii="Times New Roman" w:hAnsi="Times New Roman" w:cs="Times New Roman"/>
+          <w:sz w:val="24"/>
+          <w:szCs w:val="24"/>
+        </w:rPr>
+        <w:t xml:space="preserve"> kiedy dokładnie zamówiono dostawę oraz kiedy została ona przyjęta.</w:t>
       </w:r>
     </w:p>
     <w:p>
@@ -11914,10 +12704,16 @@
         </w:rPr>
         <w:lastRenderedPageBreak/>
         <w:tab/>
-        <w:t>Podajemy tutaj jego nazwę, cenę, podatek i katgorię. Od tej pory możemy zamawiać dany produkt, a po przyjęciu zamówienia jest on gotowy do sprzedaży..</w:t>
-      </w:r>
-      <w:bookmarkStart w:id="0" w:name="_GoBack"/>
-      <w:bookmarkEnd w:id="0"/>
+        <w:t>Podajemy tutaj jego nazwę, cenę, podatek i katgorię. Od tej pory możemy zamawiać dany produkt, a po przyjęciu zamówien</w:t>
+      </w:r>
+      <w:r>
+        <w:rPr>
+          <w:rFonts w:ascii="Times New Roman" w:hAnsi="Times New Roman" w:cs="Times New Roman"/>
+          <w:sz w:val="24"/>
+          <w:szCs w:val="24"/>
+        </w:rPr>
+        <w:t>ia jest on gotowy do sprzedaży.</w:t>
+      </w:r>
     </w:p>
     <w:sectPr>
       <w:pgSz w:w="11906" w:h="16838"/>
@@ -18911,25 +19707,25 @@
     </dgm:pt>
   </dgm:ptLst>
   <dgm:cxnLst>
+    <dgm:cxn modelId="{2FF53EAB-E544-4985-B507-08EE07F7FBE7}" type="presOf" srcId="{92E6BC35-9BF3-4FE8-9804-CFDE8EFC97C4}" destId="{A900F780-4B0A-48F8-B73C-289283571705}" srcOrd="0" destOrd="0" presId="urn:microsoft.com/office/officeart/2005/8/layout/StepDownProcess"/>
     <dgm:cxn modelId="{01041E3D-7788-481E-8BD7-73370EEEC606}" srcId="{92E6BC35-9BF3-4FE8-9804-CFDE8EFC97C4}" destId="{C5F6149A-D744-462B-9220-8E031231ED2C}" srcOrd="1" destOrd="0" parTransId="{92B2E039-17C7-45E9-9F9B-B21F6F2FCF98}" sibTransId="{82CE8D5A-5326-44F5-9EFD-47E83D6F8AE7}"/>
     <dgm:cxn modelId="{9361E388-B9E4-464C-B9E1-D57B579E78B5}" srcId="{92E6BC35-9BF3-4FE8-9804-CFDE8EFC97C4}" destId="{517E1535-5890-4AE5-96A5-B3F4525773D6}" srcOrd="2" destOrd="0" parTransId="{CF62F356-085E-4B19-B3B4-8576AE1DC25E}" sibTransId="{635D8A12-2347-470D-A3EC-AEE88BB6DFF7}"/>
-    <dgm:cxn modelId="{37571D23-F083-455D-841F-92145B56405B}" type="presOf" srcId="{517E1535-5890-4AE5-96A5-B3F4525773D6}" destId="{D723512F-D384-4003-829B-203BD01A893C}" srcOrd="0" destOrd="0" presId="urn:microsoft.com/office/officeart/2005/8/layout/StepDownProcess"/>
-    <dgm:cxn modelId="{5315992E-793B-4C0B-A9D8-A7736DB7A52D}" type="presOf" srcId="{92E6BC35-9BF3-4FE8-9804-CFDE8EFC97C4}" destId="{A900F780-4B0A-48F8-B73C-289283571705}" srcOrd="0" destOrd="0" presId="urn:microsoft.com/office/officeart/2005/8/layout/StepDownProcess"/>
-    <dgm:cxn modelId="{7C827830-7E3D-4CFD-9381-58C1819BFE4D}" type="presOf" srcId="{832325C7-6CCE-4E48-B704-0ADB7A707E5E}" destId="{3C562AC0-A48C-4C57-9B98-D46A8AA84B79}" srcOrd="0" destOrd="0" presId="urn:microsoft.com/office/officeart/2005/8/layout/StepDownProcess"/>
-    <dgm:cxn modelId="{F3FE6381-A3ED-4416-B46D-5D9A7DF5BE07}" type="presOf" srcId="{C5F6149A-D744-462B-9220-8E031231ED2C}" destId="{204E2777-D7C2-4498-AA56-4E02DFC04D59}" srcOrd="0" destOrd="0" presId="urn:microsoft.com/office/officeart/2005/8/layout/StepDownProcess"/>
+    <dgm:cxn modelId="{62A0A768-E743-4B59-B7F2-1E91880A94A7}" type="presOf" srcId="{517E1535-5890-4AE5-96A5-B3F4525773D6}" destId="{D723512F-D384-4003-829B-203BD01A893C}" srcOrd="0" destOrd="0" presId="urn:microsoft.com/office/officeart/2005/8/layout/StepDownProcess"/>
+    <dgm:cxn modelId="{11255B24-5A38-4741-A994-1F9505F3452D}" type="presOf" srcId="{832325C7-6CCE-4E48-B704-0ADB7A707E5E}" destId="{3C562AC0-A48C-4C57-9B98-D46A8AA84B79}" srcOrd="0" destOrd="0" presId="urn:microsoft.com/office/officeart/2005/8/layout/StepDownProcess"/>
     <dgm:cxn modelId="{FC33FA4A-B781-4780-B4EA-760324748310}" srcId="{92E6BC35-9BF3-4FE8-9804-CFDE8EFC97C4}" destId="{832325C7-6CCE-4E48-B704-0ADB7A707E5E}" srcOrd="0" destOrd="0" parTransId="{ADB949E0-E72F-481E-9433-A47167465F82}" sibTransId="{4B0CFB6C-201B-4F14-A809-6FCC3E468EF4}"/>
-    <dgm:cxn modelId="{E62CEB6D-17BE-4A69-9877-34ACEAB5B1FB}" type="presParOf" srcId="{A900F780-4B0A-48F8-B73C-289283571705}" destId="{8F872ED0-B982-4DCB-B38D-E5487235D6DF}" srcOrd="0" destOrd="0" presId="urn:microsoft.com/office/officeart/2005/8/layout/StepDownProcess"/>
-    <dgm:cxn modelId="{9F73AB23-1FB6-4698-890C-E45BD402B96A}" type="presParOf" srcId="{8F872ED0-B982-4DCB-B38D-E5487235D6DF}" destId="{AE29879E-A51E-459F-9D61-5D78D16F209E}" srcOrd="0" destOrd="0" presId="urn:microsoft.com/office/officeart/2005/8/layout/StepDownProcess"/>
-    <dgm:cxn modelId="{F41E1F54-E257-4690-B08F-C4EF2610E28A}" type="presParOf" srcId="{8F872ED0-B982-4DCB-B38D-E5487235D6DF}" destId="{3C562AC0-A48C-4C57-9B98-D46A8AA84B79}" srcOrd="1" destOrd="0" presId="urn:microsoft.com/office/officeart/2005/8/layout/StepDownProcess"/>
-    <dgm:cxn modelId="{BAB970E7-AE87-478F-AD35-DF45E943FC59}" type="presParOf" srcId="{8F872ED0-B982-4DCB-B38D-E5487235D6DF}" destId="{4FEF8211-A0AB-4A2A-AA88-DBFFD673BF33}" srcOrd="2" destOrd="0" presId="urn:microsoft.com/office/officeart/2005/8/layout/StepDownProcess"/>
-    <dgm:cxn modelId="{6C833901-9AE8-4C93-BF9F-A61771617473}" type="presParOf" srcId="{A900F780-4B0A-48F8-B73C-289283571705}" destId="{605D23C7-F40B-426A-9BE3-95CF8CE19C04}" srcOrd="1" destOrd="0" presId="urn:microsoft.com/office/officeart/2005/8/layout/StepDownProcess"/>
-    <dgm:cxn modelId="{E06D90C4-F048-44E9-ACD2-8F3F63F10194}" type="presParOf" srcId="{A900F780-4B0A-48F8-B73C-289283571705}" destId="{EBAEE67E-1CCE-411A-AC32-B14CF3360299}" srcOrd="2" destOrd="0" presId="urn:microsoft.com/office/officeart/2005/8/layout/StepDownProcess"/>
-    <dgm:cxn modelId="{3B7B163D-E9E3-4F8F-B94B-C943BAB9FBFF}" type="presParOf" srcId="{EBAEE67E-1CCE-411A-AC32-B14CF3360299}" destId="{E11BAB48-29DF-4E71-B09D-2714ADB107C8}" srcOrd="0" destOrd="0" presId="urn:microsoft.com/office/officeart/2005/8/layout/StepDownProcess"/>
-    <dgm:cxn modelId="{AA988A9F-1517-4E26-BF9E-7BE1EA4C5B8C}" type="presParOf" srcId="{EBAEE67E-1CCE-411A-AC32-B14CF3360299}" destId="{204E2777-D7C2-4498-AA56-4E02DFC04D59}" srcOrd="1" destOrd="0" presId="urn:microsoft.com/office/officeart/2005/8/layout/StepDownProcess"/>
-    <dgm:cxn modelId="{A9029CCD-5A8B-438D-AB10-025DACC97B4F}" type="presParOf" srcId="{EBAEE67E-1CCE-411A-AC32-B14CF3360299}" destId="{7B5A423F-11AA-4C02-A434-3141277530B6}" srcOrd="2" destOrd="0" presId="urn:microsoft.com/office/officeart/2005/8/layout/StepDownProcess"/>
-    <dgm:cxn modelId="{7253833B-897B-4D55-806A-A43CCEE21A0F}" type="presParOf" srcId="{A900F780-4B0A-48F8-B73C-289283571705}" destId="{0BA233E1-939D-4F4E-B536-EB07621FA8CD}" srcOrd="3" destOrd="0" presId="urn:microsoft.com/office/officeart/2005/8/layout/StepDownProcess"/>
-    <dgm:cxn modelId="{95370328-14A3-4D39-B49D-DFE75C591787}" type="presParOf" srcId="{A900F780-4B0A-48F8-B73C-289283571705}" destId="{8D46A399-A6D2-4609-A56D-A7628315D267}" srcOrd="4" destOrd="0" presId="urn:microsoft.com/office/officeart/2005/8/layout/StepDownProcess"/>
-    <dgm:cxn modelId="{8328386B-AB27-4FB8-B8D8-6C7501251D5D}" type="presParOf" srcId="{8D46A399-A6D2-4609-A56D-A7628315D267}" destId="{D723512F-D384-4003-829B-203BD01A893C}" srcOrd="0" destOrd="0" presId="urn:microsoft.com/office/officeart/2005/8/layout/StepDownProcess"/>
+    <dgm:cxn modelId="{C1E2C658-F759-4531-926B-4AA20E367E4A}" type="presOf" srcId="{C5F6149A-D744-462B-9220-8E031231ED2C}" destId="{204E2777-D7C2-4498-AA56-4E02DFC04D59}" srcOrd="0" destOrd="0" presId="urn:microsoft.com/office/officeart/2005/8/layout/StepDownProcess"/>
+    <dgm:cxn modelId="{E83E6F82-BFE5-4580-B7E1-ACA6CC776496}" type="presParOf" srcId="{A900F780-4B0A-48F8-B73C-289283571705}" destId="{8F872ED0-B982-4DCB-B38D-E5487235D6DF}" srcOrd="0" destOrd="0" presId="urn:microsoft.com/office/officeart/2005/8/layout/StepDownProcess"/>
+    <dgm:cxn modelId="{A23148DC-F2CA-42C1-A569-FD93FCEEFC67}" type="presParOf" srcId="{8F872ED0-B982-4DCB-B38D-E5487235D6DF}" destId="{AE29879E-A51E-459F-9D61-5D78D16F209E}" srcOrd="0" destOrd="0" presId="urn:microsoft.com/office/officeart/2005/8/layout/StepDownProcess"/>
+    <dgm:cxn modelId="{B8691568-FD95-47FA-99EF-7683A0388D0A}" type="presParOf" srcId="{8F872ED0-B982-4DCB-B38D-E5487235D6DF}" destId="{3C562AC0-A48C-4C57-9B98-D46A8AA84B79}" srcOrd="1" destOrd="0" presId="urn:microsoft.com/office/officeart/2005/8/layout/StepDownProcess"/>
+    <dgm:cxn modelId="{531BB808-38F0-4060-B966-CD925ADA6E3D}" type="presParOf" srcId="{8F872ED0-B982-4DCB-B38D-E5487235D6DF}" destId="{4FEF8211-A0AB-4A2A-AA88-DBFFD673BF33}" srcOrd="2" destOrd="0" presId="urn:microsoft.com/office/officeart/2005/8/layout/StepDownProcess"/>
+    <dgm:cxn modelId="{A8E15F29-2257-44EE-BC4F-76567584AFAC}" type="presParOf" srcId="{A900F780-4B0A-48F8-B73C-289283571705}" destId="{605D23C7-F40B-426A-9BE3-95CF8CE19C04}" srcOrd="1" destOrd="0" presId="urn:microsoft.com/office/officeart/2005/8/layout/StepDownProcess"/>
+    <dgm:cxn modelId="{124A2F0B-7074-46A5-983C-2023470E6D7B}" type="presParOf" srcId="{A900F780-4B0A-48F8-B73C-289283571705}" destId="{EBAEE67E-1CCE-411A-AC32-B14CF3360299}" srcOrd="2" destOrd="0" presId="urn:microsoft.com/office/officeart/2005/8/layout/StepDownProcess"/>
+    <dgm:cxn modelId="{A23CC37A-B736-4201-AB70-F795FB0A8F11}" type="presParOf" srcId="{EBAEE67E-1CCE-411A-AC32-B14CF3360299}" destId="{E11BAB48-29DF-4E71-B09D-2714ADB107C8}" srcOrd="0" destOrd="0" presId="urn:microsoft.com/office/officeart/2005/8/layout/StepDownProcess"/>
+    <dgm:cxn modelId="{8B259B54-B070-4651-9024-9C515C0EA3C6}" type="presParOf" srcId="{EBAEE67E-1CCE-411A-AC32-B14CF3360299}" destId="{204E2777-D7C2-4498-AA56-4E02DFC04D59}" srcOrd="1" destOrd="0" presId="urn:microsoft.com/office/officeart/2005/8/layout/StepDownProcess"/>
+    <dgm:cxn modelId="{728BA4D3-6A90-46C0-9829-312D1AE63522}" type="presParOf" srcId="{EBAEE67E-1CCE-411A-AC32-B14CF3360299}" destId="{7B5A423F-11AA-4C02-A434-3141277530B6}" srcOrd="2" destOrd="0" presId="urn:microsoft.com/office/officeart/2005/8/layout/StepDownProcess"/>
+    <dgm:cxn modelId="{6B9DCB3F-A0E7-4684-9DDB-C4DEED28DF62}" type="presParOf" srcId="{A900F780-4B0A-48F8-B73C-289283571705}" destId="{0BA233E1-939D-4F4E-B536-EB07621FA8CD}" srcOrd="3" destOrd="0" presId="urn:microsoft.com/office/officeart/2005/8/layout/StepDownProcess"/>
+    <dgm:cxn modelId="{FEC48F9E-2707-42C0-9EE4-93D6B63AA426}" type="presParOf" srcId="{A900F780-4B0A-48F8-B73C-289283571705}" destId="{8D46A399-A6D2-4609-A56D-A7628315D267}" srcOrd="4" destOrd="0" presId="urn:microsoft.com/office/officeart/2005/8/layout/StepDownProcess"/>
+    <dgm:cxn modelId="{581D8C44-DA8F-4874-A618-EA8B5EA2B8F0}" type="presParOf" srcId="{8D46A399-A6D2-4609-A56D-A7628315D267}" destId="{D723512F-D384-4003-829B-203BD01A893C}" srcOrd="0" destOrd="0" presId="urn:microsoft.com/office/officeart/2005/8/layout/StepDownProcess"/>
   </dgm:cxnLst>
   <dgm:bg/>
   <dgm:whole/>
@@ -19458,46 +20254,46 @@
     </dgm:pt>
   </dgm:ptLst>
   <dgm:cxnLst>
+    <dgm:cxn modelId="{4B78D87A-DB8A-4F76-99B7-8C82CAACCDB9}" srcId="{AEC71A77-6C8E-4CAC-98D6-88FA908870B5}" destId="{51A1579E-2579-4823-AD4F-B0BD4E0A4594}" srcOrd="7" destOrd="0" parTransId="{9455C86D-6433-4B0C-9676-DA9746869EBC}" sibTransId="{DA185EC6-6090-435A-B4E6-9916D0EB1E21}"/>
+    <dgm:cxn modelId="{F25F58E3-1ABC-427F-911F-85EB3AB80227}" type="presOf" srcId="{3461D017-CF0A-42F2-A32D-0B42A2A6B4C2}" destId="{F6F27348-6F24-4E83-B9C7-FDF36B14631B}" srcOrd="0" destOrd="0" presId="urn:microsoft.com/office/officeart/2005/8/layout/process4"/>
+    <dgm:cxn modelId="{24891757-8125-407F-9B1B-F84997E95792}" srcId="{AEC71A77-6C8E-4CAC-98D6-88FA908870B5}" destId="{3461D017-CF0A-42F2-A32D-0B42A2A6B4C2}" srcOrd="3" destOrd="0" parTransId="{85F753C8-F121-4634-A9FC-FDEFED6A3C7D}" sibTransId="{17ACFC1A-F342-4BD6-A0FE-ED942C61F8D1}"/>
+    <dgm:cxn modelId="{D680ED7F-AD5C-47D6-8FBA-2019BCFA577D}" srcId="{AEC71A77-6C8E-4CAC-98D6-88FA908870B5}" destId="{88729043-999F-4466-AC77-884FD35DA216}" srcOrd="5" destOrd="0" parTransId="{5D258584-6A68-4CF2-B921-50F0E02551E0}" sibTransId="{6C47CA23-9623-4E29-BEE6-FDA7F90F6F34}"/>
+    <dgm:cxn modelId="{B4DA6C0D-CF1F-495B-B566-CC0F2F860EA4}" type="presOf" srcId="{FE3B53EA-4651-4BEB-81A7-9F536D104C76}" destId="{BD5D98E3-0151-44E4-AC48-A0E9621AA9CB}" srcOrd="0" destOrd="0" presId="urn:microsoft.com/office/officeart/2005/8/layout/process4"/>
+    <dgm:cxn modelId="{2A5A979C-75CE-4CDA-95F8-AA7E58E4B15C}" srcId="{AEC71A77-6C8E-4CAC-98D6-88FA908870B5}" destId="{45DB03DD-6DA6-4E4E-B605-FA3E2DCAB774}" srcOrd="2" destOrd="0" parTransId="{5D4C79B3-D6AC-4176-AC4C-02575C820114}" sibTransId="{E6620C3F-66FA-4212-90ED-838D35205C7E}"/>
+    <dgm:cxn modelId="{2CE423FA-8CE2-4243-B40F-F215791166CA}" type="presOf" srcId="{E61F6ADC-A897-4CA8-AEDC-A00E772469F7}" destId="{1A2FBED9-6700-4E57-8EE1-7A38ECE852C3}" srcOrd="0" destOrd="0" presId="urn:microsoft.com/office/officeart/2005/8/layout/process4"/>
+    <dgm:cxn modelId="{DA67D152-6F9F-449A-91DC-E666DEAA30D0}" srcId="{AEC71A77-6C8E-4CAC-98D6-88FA908870B5}" destId="{FE3B53EA-4651-4BEB-81A7-9F536D104C76}" srcOrd="0" destOrd="0" parTransId="{5EB21321-BBA5-4E0C-9B25-4C21E8811F65}" sibTransId="{BB6D3D15-8AD1-40C7-8FCA-B1693FBEFE64}"/>
+    <dgm:cxn modelId="{342F29C7-496C-4190-B9A8-7096402B284F}" type="presOf" srcId="{51A1579E-2579-4823-AD4F-B0BD4E0A4594}" destId="{3EF6BAD2-48AF-4121-8F93-1EB281C75FCC}" srcOrd="0" destOrd="0" presId="urn:microsoft.com/office/officeart/2005/8/layout/process4"/>
+    <dgm:cxn modelId="{0524BD78-175A-479D-9523-7714595A8234}" type="presOf" srcId="{14725572-434B-4192-B0C7-E6E62D1B448A}" destId="{29AB135F-3B27-4CF5-8FD2-B85CE774AEFE}" srcOrd="0" destOrd="0" presId="urn:microsoft.com/office/officeart/2005/8/layout/process4"/>
     <dgm:cxn modelId="{08974D6D-F665-4FD9-87C6-2B665744AAB6}" srcId="{AEC71A77-6C8E-4CAC-98D6-88FA908870B5}" destId="{6AB272BB-7A30-4410-B3D3-1F1BAAAAD5E0}" srcOrd="4" destOrd="0" parTransId="{E730E265-6964-4C07-86B4-69E08C751A3B}" sibTransId="{3A41260B-744B-48C5-AAE9-A43F6301F79B}"/>
-    <dgm:cxn modelId="{DA67D152-6F9F-449A-91DC-E666DEAA30D0}" srcId="{AEC71A77-6C8E-4CAC-98D6-88FA908870B5}" destId="{FE3B53EA-4651-4BEB-81A7-9F536D104C76}" srcOrd="0" destOrd="0" parTransId="{5EB21321-BBA5-4E0C-9B25-4C21E8811F65}" sibTransId="{BB6D3D15-8AD1-40C7-8FCA-B1693FBEFE64}"/>
-    <dgm:cxn modelId="{DAD1C354-FD30-4382-8108-9B4FF2B0FE90}" type="presOf" srcId="{45DB03DD-6DA6-4E4E-B605-FA3E2DCAB774}" destId="{EAD9FAD4-F6E4-490F-8D6F-8414F13668E4}" srcOrd="0" destOrd="0" presId="urn:microsoft.com/office/officeart/2005/8/layout/process4"/>
-    <dgm:cxn modelId="{81E78A24-BC1C-4A4D-83D0-F2CB191E78C6}" type="presOf" srcId="{3461D017-CF0A-42F2-A32D-0B42A2A6B4C2}" destId="{F6F27348-6F24-4E83-B9C7-FDF36B14631B}" srcOrd="0" destOrd="0" presId="urn:microsoft.com/office/officeart/2005/8/layout/process4"/>
-    <dgm:cxn modelId="{5B7BD1DE-6523-4F01-A6A2-EFB5576AC34C}" type="presOf" srcId="{51A1579E-2579-4823-AD4F-B0BD4E0A4594}" destId="{3EF6BAD2-48AF-4121-8F93-1EB281C75FCC}" srcOrd="0" destOrd="0" presId="urn:microsoft.com/office/officeart/2005/8/layout/process4"/>
-    <dgm:cxn modelId="{D299B881-F492-4ABF-8FF1-BE692F2C7485}" type="presOf" srcId="{AEC71A77-6C8E-4CAC-98D6-88FA908870B5}" destId="{1F8B34B5-CD34-41FE-85A9-3F2E5821F6C7}" srcOrd="0" destOrd="0" presId="urn:microsoft.com/office/officeart/2005/8/layout/process4"/>
-    <dgm:cxn modelId="{24891757-8125-407F-9B1B-F84997E95792}" srcId="{AEC71A77-6C8E-4CAC-98D6-88FA908870B5}" destId="{3461D017-CF0A-42F2-A32D-0B42A2A6B4C2}" srcOrd="3" destOrd="0" parTransId="{85F753C8-F121-4634-A9FC-FDEFED6A3C7D}" sibTransId="{17ACFC1A-F342-4BD6-A0FE-ED942C61F8D1}"/>
-    <dgm:cxn modelId="{702F43EA-B0D0-4C4C-982C-EBEEEE7A375E}" type="presOf" srcId="{FE3B53EA-4651-4BEB-81A7-9F536D104C76}" destId="{BD5D98E3-0151-44E4-AC48-A0E9621AA9CB}" srcOrd="0" destOrd="0" presId="urn:microsoft.com/office/officeart/2005/8/layout/process4"/>
-    <dgm:cxn modelId="{78DC089E-5406-4A92-8E5C-FBA57454A600}" type="presOf" srcId="{6AB272BB-7A30-4410-B3D3-1F1BAAAAD5E0}" destId="{83CD1472-D2E0-4420-8888-57C4A8CBB46B}" srcOrd="0" destOrd="0" presId="urn:microsoft.com/office/officeart/2005/8/layout/process4"/>
-    <dgm:cxn modelId="{D680ED7F-AD5C-47D6-8FBA-2019BCFA577D}" srcId="{AEC71A77-6C8E-4CAC-98D6-88FA908870B5}" destId="{88729043-999F-4466-AC77-884FD35DA216}" srcOrd="5" destOrd="0" parTransId="{5D258584-6A68-4CF2-B921-50F0E02551E0}" sibTransId="{6C47CA23-9623-4E29-BEE6-FDA7F90F6F34}"/>
+    <dgm:cxn modelId="{7C8F5B70-5878-4E0A-A8B2-47D0C984B564}" type="presOf" srcId="{88729043-999F-4466-AC77-884FD35DA216}" destId="{C95440BA-4765-4B7B-873D-82F8BA1B6E43}" srcOrd="0" destOrd="0" presId="urn:microsoft.com/office/officeart/2005/8/layout/process4"/>
     <dgm:cxn modelId="{8C34B490-8CA3-4EB5-A9C7-29F9F6666604}" srcId="{AEC71A77-6C8E-4CAC-98D6-88FA908870B5}" destId="{14725572-434B-4192-B0C7-E6E62D1B448A}" srcOrd="1" destOrd="0" parTransId="{E55AC8B9-48A0-4C5A-A71C-83C2EFB3CB94}" sibTransId="{03C6D6EB-BF34-4284-A10F-CA114E42E761}"/>
-    <dgm:cxn modelId="{0ED56664-9BA0-43FB-B070-A65DBD97C4D2}" type="presOf" srcId="{14725572-434B-4192-B0C7-E6E62D1B448A}" destId="{29AB135F-3B27-4CF5-8FD2-B85CE774AEFE}" srcOrd="0" destOrd="0" presId="urn:microsoft.com/office/officeart/2005/8/layout/process4"/>
-    <dgm:cxn modelId="{2A5A979C-75CE-4CDA-95F8-AA7E58E4B15C}" srcId="{AEC71A77-6C8E-4CAC-98D6-88FA908870B5}" destId="{45DB03DD-6DA6-4E4E-B605-FA3E2DCAB774}" srcOrd="2" destOrd="0" parTransId="{5D4C79B3-D6AC-4176-AC4C-02575C820114}" sibTransId="{E6620C3F-66FA-4212-90ED-838D35205C7E}"/>
-    <dgm:cxn modelId="{FE3D8D5C-C47F-4443-A6BD-512B094BF259}" type="presOf" srcId="{88729043-999F-4466-AC77-884FD35DA216}" destId="{C95440BA-4765-4B7B-873D-82F8BA1B6E43}" srcOrd="0" destOrd="0" presId="urn:microsoft.com/office/officeart/2005/8/layout/process4"/>
-    <dgm:cxn modelId="{505E7413-DD43-4AA5-BAC8-B0926D2E1E42}" type="presOf" srcId="{E61F6ADC-A897-4CA8-AEDC-A00E772469F7}" destId="{1A2FBED9-6700-4E57-8EE1-7A38ECE852C3}" srcOrd="0" destOrd="0" presId="urn:microsoft.com/office/officeart/2005/8/layout/process4"/>
-    <dgm:cxn modelId="{4B78D87A-DB8A-4F76-99B7-8C82CAACCDB9}" srcId="{AEC71A77-6C8E-4CAC-98D6-88FA908870B5}" destId="{51A1579E-2579-4823-AD4F-B0BD4E0A4594}" srcOrd="7" destOrd="0" parTransId="{9455C86D-6433-4B0C-9676-DA9746869EBC}" sibTransId="{DA185EC6-6090-435A-B4E6-9916D0EB1E21}"/>
+    <dgm:cxn modelId="{BE4D75E9-2707-44FF-B4A2-DC21E1D01F74}" type="presOf" srcId="{AEC71A77-6C8E-4CAC-98D6-88FA908870B5}" destId="{1F8B34B5-CD34-41FE-85A9-3F2E5821F6C7}" srcOrd="0" destOrd="0" presId="urn:microsoft.com/office/officeart/2005/8/layout/process4"/>
+    <dgm:cxn modelId="{4AEC4120-6D3B-4137-AEFD-3A4D993EA58A}" type="presOf" srcId="{45DB03DD-6DA6-4E4E-B605-FA3E2DCAB774}" destId="{EAD9FAD4-F6E4-490F-8D6F-8414F13668E4}" srcOrd="0" destOrd="0" presId="urn:microsoft.com/office/officeart/2005/8/layout/process4"/>
     <dgm:cxn modelId="{75471F6E-9C81-4552-B902-FA1C85F79B8A}" srcId="{AEC71A77-6C8E-4CAC-98D6-88FA908870B5}" destId="{E61F6ADC-A897-4CA8-AEDC-A00E772469F7}" srcOrd="6" destOrd="0" parTransId="{33E61E80-2C50-40A8-B4CA-F9BF5BE29CE7}" sibTransId="{FDBC0886-EDC5-45C0-AFC4-66DA324CF6C7}"/>
-    <dgm:cxn modelId="{C4C96389-A00E-4F4E-B4B6-8EC33564177F}" type="presParOf" srcId="{1F8B34B5-CD34-41FE-85A9-3F2E5821F6C7}" destId="{FCBF3FF1-0847-43F9-A99B-6187FF2C31A5}" srcOrd="0" destOrd="0" presId="urn:microsoft.com/office/officeart/2005/8/layout/process4"/>
-    <dgm:cxn modelId="{FFA56DFE-C405-46CA-8AAF-5C30CB1FE7C9}" type="presParOf" srcId="{FCBF3FF1-0847-43F9-A99B-6187FF2C31A5}" destId="{3EF6BAD2-48AF-4121-8F93-1EB281C75FCC}" srcOrd="0" destOrd="0" presId="urn:microsoft.com/office/officeart/2005/8/layout/process4"/>
-    <dgm:cxn modelId="{CB9AB276-ED6A-480A-BE09-DAD8B1E174FA}" type="presParOf" srcId="{1F8B34B5-CD34-41FE-85A9-3F2E5821F6C7}" destId="{4209A973-91EF-4A0F-857E-373919655307}" srcOrd="1" destOrd="0" presId="urn:microsoft.com/office/officeart/2005/8/layout/process4"/>
-    <dgm:cxn modelId="{6975B981-CE5A-44CF-B672-676FBCA853CA}" type="presParOf" srcId="{1F8B34B5-CD34-41FE-85A9-3F2E5821F6C7}" destId="{E3C8D59C-FF08-4D13-A56E-1882155803BF}" srcOrd="2" destOrd="0" presId="urn:microsoft.com/office/officeart/2005/8/layout/process4"/>
-    <dgm:cxn modelId="{B2FB810F-9308-420A-9DDB-E2097C335579}" type="presParOf" srcId="{E3C8D59C-FF08-4D13-A56E-1882155803BF}" destId="{1A2FBED9-6700-4E57-8EE1-7A38ECE852C3}" srcOrd="0" destOrd="0" presId="urn:microsoft.com/office/officeart/2005/8/layout/process4"/>
-    <dgm:cxn modelId="{3B2FC83F-4ABD-48DD-8366-D0486A766BF2}" type="presParOf" srcId="{1F8B34B5-CD34-41FE-85A9-3F2E5821F6C7}" destId="{11C236A9-BCCF-409D-B466-B36AE8F96B45}" srcOrd="3" destOrd="0" presId="urn:microsoft.com/office/officeart/2005/8/layout/process4"/>
-    <dgm:cxn modelId="{A801B33B-0889-49CE-B94E-092C5A6D16A6}" type="presParOf" srcId="{1F8B34B5-CD34-41FE-85A9-3F2E5821F6C7}" destId="{5EDDE2C5-75D6-46BC-B38E-BB098091A840}" srcOrd="4" destOrd="0" presId="urn:microsoft.com/office/officeart/2005/8/layout/process4"/>
-    <dgm:cxn modelId="{C0FB48A6-1B17-467C-BDF3-B4904B2FEE1B}" type="presParOf" srcId="{5EDDE2C5-75D6-46BC-B38E-BB098091A840}" destId="{C95440BA-4765-4B7B-873D-82F8BA1B6E43}" srcOrd="0" destOrd="0" presId="urn:microsoft.com/office/officeart/2005/8/layout/process4"/>
-    <dgm:cxn modelId="{B345717C-9315-4EBD-9BF6-2B959DDE64B6}" type="presParOf" srcId="{1F8B34B5-CD34-41FE-85A9-3F2E5821F6C7}" destId="{F76ACE28-E904-4711-A86A-3C1786573D8F}" srcOrd="5" destOrd="0" presId="urn:microsoft.com/office/officeart/2005/8/layout/process4"/>
-    <dgm:cxn modelId="{9CA45D2A-2087-43D2-8AAB-4B57C7AAA837}" type="presParOf" srcId="{1F8B34B5-CD34-41FE-85A9-3F2E5821F6C7}" destId="{44101CA2-45F1-4772-A05C-EFDA1C19D7D8}" srcOrd="6" destOrd="0" presId="urn:microsoft.com/office/officeart/2005/8/layout/process4"/>
-    <dgm:cxn modelId="{5F745A6B-6C7F-4470-8FBB-E2827AA133BF}" type="presParOf" srcId="{44101CA2-45F1-4772-A05C-EFDA1C19D7D8}" destId="{83CD1472-D2E0-4420-8888-57C4A8CBB46B}" srcOrd="0" destOrd="0" presId="urn:microsoft.com/office/officeart/2005/8/layout/process4"/>
-    <dgm:cxn modelId="{478CBDAB-DFC5-4F4B-81AF-5C1CA13C1FDB}" type="presParOf" srcId="{1F8B34B5-CD34-41FE-85A9-3F2E5821F6C7}" destId="{37C9BA0E-B1BC-4E53-81D9-8A444FB3686B}" srcOrd="7" destOrd="0" presId="urn:microsoft.com/office/officeart/2005/8/layout/process4"/>
-    <dgm:cxn modelId="{AA853668-F8C0-4073-93A7-058A84369A91}" type="presParOf" srcId="{1F8B34B5-CD34-41FE-85A9-3F2E5821F6C7}" destId="{EFE1B84B-E37A-46F9-87AE-C6FD33C5AB5C}" srcOrd="8" destOrd="0" presId="urn:microsoft.com/office/officeart/2005/8/layout/process4"/>
-    <dgm:cxn modelId="{1B79BD43-5B18-45A2-B39E-E20319CB78FC}" type="presParOf" srcId="{EFE1B84B-E37A-46F9-87AE-C6FD33C5AB5C}" destId="{F6F27348-6F24-4E83-B9C7-FDF36B14631B}" srcOrd="0" destOrd="0" presId="urn:microsoft.com/office/officeart/2005/8/layout/process4"/>
-    <dgm:cxn modelId="{E790FD29-C482-498C-9ACA-2BE79C684926}" type="presParOf" srcId="{1F8B34B5-CD34-41FE-85A9-3F2E5821F6C7}" destId="{BC00E307-6C4B-4BB8-99C6-85F0B525E59A}" srcOrd="9" destOrd="0" presId="urn:microsoft.com/office/officeart/2005/8/layout/process4"/>
-    <dgm:cxn modelId="{799DE4E4-9507-4F0E-ABC4-AF853D33D055}" type="presParOf" srcId="{1F8B34B5-CD34-41FE-85A9-3F2E5821F6C7}" destId="{223322D4-9E65-4401-9661-A2161B51AE82}" srcOrd="10" destOrd="0" presId="urn:microsoft.com/office/officeart/2005/8/layout/process4"/>
-    <dgm:cxn modelId="{22F67B07-35A0-458E-9EC8-3030BF6C38D9}" type="presParOf" srcId="{223322D4-9E65-4401-9661-A2161B51AE82}" destId="{EAD9FAD4-F6E4-490F-8D6F-8414F13668E4}" srcOrd="0" destOrd="0" presId="urn:microsoft.com/office/officeart/2005/8/layout/process4"/>
-    <dgm:cxn modelId="{83B19F31-3C50-4D11-A19A-CF7014EEF033}" type="presParOf" srcId="{1F8B34B5-CD34-41FE-85A9-3F2E5821F6C7}" destId="{1A710203-A729-4A49-845F-3BD63E10FC26}" srcOrd="11" destOrd="0" presId="urn:microsoft.com/office/officeart/2005/8/layout/process4"/>
-    <dgm:cxn modelId="{0D3AC4DB-39AE-44CF-A3F7-E7A16C7C6557}" type="presParOf" srcId="{1F8B34B5-CD34-41FE-85A9-3F2E5821F6C7}" destId="{8FF56D3C-B88F-4445-889A-601B6C892555}" srcOrd="12" destOrd="0" presId="urn:microsoft.com/office/officeart/2005/8/layout/process4"/>
-    <dgm:cxn modelId="{BCE5412C-B953-4BB9-B130-91CA055DDB20}" type="presParOf" srcId="{8FF56D3C-B88F-4445-889A-601B6C892555}" destId="{29AB135F-3B27-4CF5-8FD2-B85CE774AEFE}" srcOrd="0" destOrd="0" presId="urn:microsoft.com/office/officeart/2005/8/layout/process4"/>
-    <dgm:cxn modelId="{7A3F9470-21CE-4F85-B9D6-29389B8A7191}" type="presParOf" srcId="{1F8B34B5-CD34-41FE-85A9-3F2E5821F6C7}" destId="{3E8AF2FA-D01D-41D6-9D74-96678C4D3E1F}" srcOrd="13" destOrd="0" presId="urn:microsoft.com/office/officeart/2005/8/layout/process4"/>
-    <dgm:cxn modelId="{86E0D50F-13AD-4E08-A36E-AA23C93563F5}" type="presParOf" srcId="{1F8B34B5-CD34-41FE-85A9-3F2E5821F6C7}" destId="{93E0C981-C8DD-423C-BFAC-92F19544C9C3}" srcOrd="14" destOrd="0" presId="urn:microsoft.com/office/officeart/2005/8/layout/process4"/>
-    <dgm:cxn modelId="{E9B9032C-9D3D-4A7D-8A4D-F008A70862BD}" type="presParOf" srcId="{93E0C981-C8DD-423C-BFAC-92F19544C9C3}" destId="{BD5D98E3-0151-44E4-AC48-A0E9621AA9CB}" srcOrd="0" destOrd="0" presId="urn:microsoft.com/office/officeart/2005/8/layout/process4"/>
+    <dgm:cxn modelId="{87BEF31F-7FF9-41B2-B698-39974BB329E8}" type="presOf" srcId="{6AB272BB-7A30-4410-B3D3-1F1BAAAAD5E0}" destId="{83CD1472-D2E0-4420-8888-57C4A8CBB46B}" srcOrd="0" destOrd="0" presId="urn:microsoft.com/office/officeart/2005/8/layout/process4"/>
+    <dgm:cxn modelId="{E4083A76-A038-4818-ABE5-53EDF23F82A2}" type="presParOf" srcId="{1F8B34B5-CD34-41FE-85A9-3F2E5821F6C7}" destId="{FCBF3FF1-0847-43F9-A99B-6187FF2C31A5}" srcOrd="0" destOrd="0" presId="urn:microsoft.com/office/officeart/2005/8/layout/process4"/>
+    <dgm:cxn modelId="{E1F9B5FD-066F-4445-8395-704F6F7B1429}" type="presParOf" srcId="{FCBF3FF1-0847-43F9-A99B-6187FF2C31A5}" destId="{3EF6BAD2-48AF-4121-8F93-1EB281C75FCC}" srcOrd="0" destOrd="0" presId="urn:microsoft.com/office/officeart/2005/8/layout/process4"/>
+    <dgm:cxn modelId="{02B2DAAF-630D-4D97-AABD-D199B0A5EEEF}" type="presParOf" srcId="{1F8B34B5-CD34-41FE-85A9-3F2E5821F6C7}" destId="{4209A973-91EF-4A0F-857E-373919655307}" srcOrd="1" destOrd="0" presId="urn:microsoft.com/office/officeart/2005/8/layout/process4"/>
+    <dgm:cxn modelId="{397944EA-9F9E-4F04-9926-51C3E6D1E6B2}" type="presParOf" srcId="{1F8B34B5-CD34-41FE-85A9-3F2E5821F6C7}" destId="{E3C8D59C-FF08-4D13-A56E-1882155803BF}" srcOrd="2" destOrd="0" presId="urn:microsoft.com/office/officeart/2005/8/layout/process4"/>
+    <dgm:cxn modelId="{2608E3DC-0F63-4588-A552-2DCB3F82764C}" type="presParOf" srcId="{E3C8D59C-FF08-4D13-A56E-1882155803BF}" destId="{1A2FBED9-6700-4E57-8EE1-7A38ECE852C3}" srcOrd="0" destOrd="0" presId="urn:microsoft.com/office/officeart/2005/8/layout/process4"/>
+    <dgm:cxn modelId="{69890DEA-A496-4991-92E3-9161A2AD2CBD}" type="presParOf" srcId="{1F8B34B5-CD34-41FE-85A9-3F2E5821F6C7}" destId="{11C236A9-BCCF-409D-B466-B36AE8F96B45}" srcOrd="3" destOrd="0" presId="urn:microsoft.com/office/officeart/2005/8/layout/process4"/>
+    <dgm:cxn modelId="{1A2E19A5-80F3-4131-A216-DC9F452449EF}" type="presParOf" srcId="{1F8B34B5-CD34-41FE-85A9-3F2E5821F6C7}" destId="{5EDDE2C5-75D6-46BC-B38E-BB098091A840}" srcOrd="4" destOrd="0" presId="urn:microsoft.com/office/officeart/2005/8/layout/process4"/>
+    <dgm:cxn modelId="{19BD2DFF-A820-4028-BDE8-FCA41E870D85}" type="presParOf" srcId="{5EDDE2C5-75D6-46BC-B38E-BB098091A840}" destId="{C95440BA-4765-4B7B-873D-82F8BA1B6E43}" srcOrd="0" destOrd="0" presId="urn:microsoft.com/office/officeart/2005/8/layout/process4"/>
+    <dgm:cxn modelId="{B2C5CA44-FEA0-41C8-BBED-83C0E45D4788}" type="presParOf" srcId="{1F8B34B5-CD34-41FE-85A9-3F2E5821F6C7}" destId="{F76ACE28-E904-4711-A86A-3C1786573D8F}" srcOrd="5" destOrd="0" presId="urn:microsoft.com/office/officeart/2005/8/layout/process4"/>
+    <dgm:cxn modelId="{4C109F05-3404-49B9-A040-E84599E8CBC0}" type="presParOf" srcId="{1F8B34B5-CD34-41FE-85A9-3F2E5821F6C7}" destId="{44101CA2-45F1-4772-A05C-EFDA1C19D7D8}" srcOrd="6" destOrd="0" presId="urn:microsoft.com/office/officeart/2005/8/layout/process4"/>
+    <dgm:cxn modelId="{A7782E46-63E3-4E4F-8117-D3F15164E833}" type="presParOf" srcId="{44101CA2-45F1-4772-A05C-EFDA1C19D7D8}" destId="{83CD1472-D2E0-4420-8888-57C4A8CBB46B}" srcOrd="0" destOrd="0" presId="urn:microsoft.com/office/officeart/2005/8/layout/process4"/>
+    <dgm:cxn modelId="{EDF510F4-F9FD-420B-84C1-EB07E500855F}" type="presParOf" srcId="{1F8B34B5-CD34-41FE-85A9-3F2E5821F6C7}" destId="{37C9BA0E-B1BC-4E53-81D9-8A444FB3686B}" srcOrd="7" destOrd="0" presId="urn:microsoft.com/office/officeart/2005/8/layout/process4"/>
+    <dgm:cxn modelId="{B10CDC52-F8CD-4027-B6E1-25C18166DDA0}" type="presParOf" srcId="{1F8B34B5-CD34-41FE-85A9-3F2E5821F6C7}" destId="{EFE1B84B-E37A-46F9-87AE-C6FD33C5AB5C}" srcOrd="8" destOrd="0" presId="urn:microsoft.com/office/officeart/2005/8/layout/process4"/>
+    <dgm:cxn modelId="{92F023F1-58A1-4F21-8F07-009E3BC3EFC7}" type="presParOf" srcId="{EFE1B84B-E37A-46F9-87AE-C6FD33C5AB5C}" destId="{F6F27348-6F24-4E83-B9C7-FDF36B14631B}" srcOrd="0" destOrd="0" presId="urn:microsoft.com/office/officeart/2005/8/layout/process4"/>
+    <dgm:cxn modelId="{3800C6FD-D347-4047-808F-EA479DC1FA9F}" type="presParOf" srcId="{1F8B34B5-CD34-41FE-85A9-3F2E5821F6C7}" destId="{BC00E307-6C4B-4BB8-99C6-85F0B525E59A}" srcOrd="9" destOrd="0" presId="urn:microsoft.com/office/officeart/2005/8/layout/process4"/>
+    <dgm:cxn modelId="{74EFF946-A471-446C-BF7E-7D4C95BC4DB8}" type="presParOf" srcId="{1F8B34B5-CD34-41FE-85A9-3F2E5821F6C7}" destId="{223322D4-9E65-4401-9661-A2161B51AE82}" srcOrd="10" destOrd="0" presId="urn:microsoft.com/office/officeart/2005/8/layout/process4"/>
+    <dgm:cxn modelId="{A4F6B9A2-2375-420D-BA65-8DDE9F24B87D}" type="presParOf" srcId="{223322D4-9E65-4401-9661-A2161B51AE82}" destId="{EAD9FAD4-F6E4-490F-8D6F-8414F13668E4}" srcOrd="0" destOrd="0" presId="urn:microsoft.com/office/officeart/2005/8/layout/process4"/>
+    <dgm:cxn modelId="{A934E4C1-0EF4-4F60-AA3B-8EE9D6F90A0C}" type="presParOf" srcId="{1F8B34B5-CD34-41FE-85A9-3F2E5821F6C7}" destId="{1A710203-A729-4A49-845F-3BD63E10FC26}" srcOrd="11" destOrd="0" presId="urn:microsoft.com/office/officeart/2005/8/layout/process4"/>
+    <dgm:cxn modelId="{CC07402E-BB61-4123-AE24-17A5CCB816CF}" type="presParOf" srcId="{1F8B34B5-CD34-41FE-85A9-3F2E5821F6C7}" destId="{8FF56D3C-B88F-4445-889A-601B6C892555}" srcOrd="12" destOrd="0" presId="urn:microsoft.com/office/officeart/2005/8/layout/process4"/>
+    <dgm:cxn modelId="{830694A9-3289-477E-97C8-86C2E97E4521}" type="presParOf" srcId="{8FF56D3C-B88F-4445-889A-601B6C892555}" destId="{29AB135F-3B27-4CF5-8FD2-B85CE774AEFE}" srcOrd="0" destOrd="0" presId="urn:microsoft.com/office/officeart/2005/8/layout/process4"/>
+    <dgm:cxn modelId="{AF579CBE-4417-4EB9-95FC-D98976089106}" type="presParOf" srcId="{1F8B34B5-CD34-41FE-85A9-3F2E5821F6C7}" destId="{3E8AF2FA-D01D-41D6-9D74-96678C4D3E1F}" srcOrd="13" destOrd="0" presId="urn:microsoft.com/office/officeart/2005/8/layout/process4"/>
+    <dgm:cxn modelId="{704E1912-94DB-48D5-B077-BF7C38D86E55}" type="presParOf" srcId="{1F8B34B5-CD34-41FE-85A9-3F2E5821F6C7}" destId="{93E0C981-C8DD-423C-BFAC-92F19544C9C3}" srcOrd="14" destOrd="0" presId="urn:microsoft.com/office/officeart/2005/8/layout/process4"/>
+    <dgm:cxn modelId="{093F4508-D735-4831-BA47-D90A7FF8FE02}" type="presParOf" srcId="{93E0C981-C8DD-423C-BFAC-92F19544C9C3}" destId="{BD5D98E3-0151-44E4-AC48-A0E9621AA9CB}" srcOrd="0" destOrd="0" presId="urn:microsoft.com/office/officeart/2005/8/layout/process4"/>
   </dgm:cxnLst>
   <dgm:bg/>
   <dgm:whole/>
@@ -19569,7 +20365,7 @@
         <a:bodyPr/>
         <a:lstStyle/>
         <a:p>
-          <a:pPr algn="ctr"/>
+          <a:pPr algn="l"/>
           <a:r>
             <a:rPr lang="pl-PL"/>
             <a:t>Tworzenie zamówień na naprawę.</a:t>
@@ -19608,7 +20404,7 @@
         <a:bodyPr/>
         <a:lstStyle/>
         <a:p>
-          <a:pPr algn="ctr"/>
+          <a:pPr algn="l"/>
           <a:r>
             <a:rPr lang="pl-PL"/>
             <a:t>Sprzedaż częśći.</a:t>
@@ -19686,7 +20482,7 @@
         <a:bodyPr/>
         <a:lstStyle/>
         <a:p>
-          <a:pPr algn="ctr"/>
+          <a:pPr algn="l"/>
           <a:r>
             <a:rPr lang="pl-PL"/>
             <a:t>Przeglądanie stanu magazynowego.</a:t>
@@ -19725,7 +20521,7 @@
         <a:bodyPr/>
         <a:lstStyle/>
         <a:p>
-          <a:pPr algn="ctr"/>
+          <a:pPr algn="l"/>
           <a:r>
             <a:rPr lang="pl-PL"/>
             <a:t>Zamawianie dostaw części.</a:t>
@@ -19803,7 +20599,7 @@
         <a:bodyPr/>
         <a:lstStyle/>
         <a:p>
-          <a:pPr algn="ctr"/>
+          <a:pPr algn="l"/>
           <a:r>
             <a:rPr lang="pl-PL"/>
             <a:t>Wszystkie poprzednie możliwości.</a:t>
@@ -19881,7 +20677,7 @@
         <a:bodyPr/>
         <a:lstStyle/>
         <a:p>
-          <a:pPr algn="ctr"/>
+          <a:pPr algn="l"/>
           <a:r>
             <a:rPr lang="pl-PL"/>
             <a:t>Zamawianie jedzenia.</a:t>
@@ -19920,7 +20716,7 @@
         <a:bodyPr/>
         <a:lstStyle/>
         <a:p>
-          <a:pPr algn="ctr"/>
+          <a:pPr algn="l"/>
           <a:r>
             <a:rPr lang="pl-PL"/>
             <a:t>Przyjmowanie zamówień.</a:t>
@@ -19959,7 +20755,7 @@
         <a:bodyPr/>
         <a:lstStyle/>
         <a:p>
-          <a:pPr algn="ctr"/>
+          <a:pPr algn="l"/>
           <a:r>
             <a:rPr lang="pl-PL"/>
             <a:t>Dodawanie nowego produktu.</a:t>
@@ -19998,7 +20794,7 @@
         <a:bodyPr/>
         <a:lstStyle/>
         <a:p>
-          <a:pPr algn="ctr"/>
+          <a:pPr algn="l"/>
           <a:r>
             <a:rPr lang="pl-PL"/>
             <a:t>Zamawianie jedzenia.</a:t>
@@ -20037,7 +20833,7 @@
         <a:bodyPr/>
         <a:lstStyle/>
         <a:p>
-          <a:pPr algn="ctr"/>
+          <a:pPr algn="l"/>
           <a:r>
             <a:rPr lang="pl-PL"/>
             <a:t>Wykonywanie i zatwierdzanie zamówień na naprawę.</a:t>
@@ -20076,7 +20872,7 @@
         <a:bodyPr/>
         <a:lstStyle/>
         <a:p>
-          <a:pPr algn="ctr"/>
+          <a:pPr algn="l"/>
           <a:r>
             <a:rPr lang="pl-PL"/>
             <a:t>Zamawianie jedzenia.</a:t>
@@ -20115,7 +20911,7 @@
         <a:bodyPr/>
         <a:lstStyle/>
         <a:p>
-          <a:pPr algn="ctr"/>
+          <a:pPr algn="l"/>
           <a:r>
             <a:rPr lang="pl-PL"/>
             <a:t>Dodawanie nowego pracownika.</a:t>
@@ -20322,54 +21118,54 @@
     </dgm:pt>
   </dgm:ptLst>
   <dgm:cxnLst>
-    <dgm:cxn modelId="{3DE813F4-6EA2-4534-BFE2-7687C4E284A6}" type="presOf" srcId="{9FAB30C8-166D-41CD-9750-F4074EF3E4FA}" destId="{6BC3EAC9-AE4C-4C5F-8EBF-C94BA903BA41}" srcOrd="0" destOrd="0" presId="urn:microsoft.com/office/officeart/2005/8/layout/hList1"/>
+    <dgm:cxn modelId="{EFD18F19-A49B-482E-BF35-15D2EDE27082}" srcId="{2A021B0A-5BE5-488D-BF3F-9FF4AEF5D436}" destId="{964E22C7-13AE-4F32-A82E-3457A04DA8E9}" srcOrd="0" destOrd="0" parTransId="{87E77345-845A-4590-94C6-D4EF75367C4C}" sibTransId="{EE617C7D-A753-45FB-B856-CBF29C68EF4C}"/>
+    <dgm:cxn modelId="{14412AB3-B45A-4952-A95C-958FAEB4CB5D}" type="presOf" srcId="{43BCF3C9-48DC-47D8-9E68-1FBDEA84E59F}" destId="{656F871F-4712-4366-81BB-249FAC7AC337}" srcOrd="0" destOrd="0" presId="urn:microsoft.com/office/officeart/2005/8/layout/hList1"/>
+    <dgm:cxn modelId="{92E72384-3725-49E8-8E48-E04BAA8658EE}" srcId="{E902C42E-5067-4264-B5A1-98802C4FC7A6}" destId="{2D342180-3460-4B5C-AE04-F1BE2807F72E}" srcOrd="1" destOrd="0" parTransId="{C4AEB88F-2610-43DC-B4C9-F760C3B68BC5}" sibTransId="{858B173D-D3C0-46EB-84AD-133EDA79247F}"/>
+    <dgm:cxn modelId="{D57F064E-95C8-4149-9B5E-56EA771F5E0D}" srcId="{43BCF3C9-48DC-47D8-9E68-1FBDEA84E59F}" destId="{E902C42E-5067-4264-B5A1-98802C4FC7A6}" srcOrd="2" destOrd="0" parTransId="{74FDE327-79D6-4483-B219-97C66F81415D}" sibTransId="{B066AD62-D431-48F4-94DE-DA5E916F2FAB}"/>
+    <dgm:cxn modelId="{D829E826-C960-48A7-9AA0-61F570123E9C}" type="presOf" srcId="{2D342180-3460-4B5C-AE04-F1BE2807F72E}" destId="{00A0EAF7-EB8B-4128-AD0C-66A77A7C8C2E}" srcOrd="0" destOrd="1" presId="urn:microsoft.com/office/officeart/2005/8/layout/hList1"/>
+    <dgm:cxn modelId="{AF8D7830-C90F-4619-BD71-A86C3A99FFE6}" type="presOf" srcId="{E902C42E-5067-4264-B5A1-98802C4FC7A6}" destId="{79CF4987-4C8B-4A5A-AD66-C0982C424FD9}" srcOrd="0" destOrd="0" presId="urn:microsoft.com/office/officeart/2005/8/layout/hList1"/>
+    <dgm:cxn modelId="{3D19D901-E762-49EF-ABC9-B5DE6DFDBAA1}" type="presOf" srcId="{55C839FD-31EF-40B4-ACBD-EF3573687ECD}" destId="{5BD13C13-821B-4AF4-B1EE-4FC6BFACE747}" srcOrd="0" destOrd="0" presId="urn:microsoft.com/office/officeart/2005/8/layout/hList1"/>
+    <dgm:cxn modelId="{DB1FD3EE-5A89-48AF-B3C1-488974AA89F3}" srcId="{E902C42E-5067-4264-B5A1-98802C4FC7A6}" destId="{07BAA730-A10E-4261-A489-A8338D4FBAF7}" srcOrd="0" destOrd="0" parTransId="{4EE8F60C-ED70-4D52-B73B-9BA998514B23}" sibTransId="{E48F38A1-C20A-476D-A291-9750DE65B453}"/>
+    <dgm:cxn modelId="{EC406415-E46D-4136-B0D6-4D99D4E2EE82}" srcId="{9FAB30C8-166D-41CD-9750-F4074EF3E4FA}" destId="{13BE510B-F900-49E7-8052-999CD1C05542}" srcOrd="0" destOrd="0" parTransId="{965CB379-E067-4D97-B240-B62200D2702A}" sibTransId="{992449D8-2947-44E8-9F44-3BDA1333B0DD}"/>
+    <dgm:cxn modelId="{8EFE96C6-1F39-40D8-80FC-A2EF1DD7FEE0}" srcId="{9FAB30C8-166D-41CD-9750-F4074EF3E4FA}" destId="{D9A8CF37-4B8C-46A4-B586-14A9E373F42F}" srcOrd="2" destOrd="0" parTransId="{78FE8D55-34FA-49B0-9C20-82CB512C17D7}" sibTransId="{DAF9241A-128E-4245-9ECF-4A36F67AEF01}"/>
+    <dgm:cxn modelId="{7D425CC4-CF51-4638-81F7-8596373A6A89}" type="presOf" srcId="{13BE510B-F900-49E7-8052-999CD1C05542}" destId="{288E7F77-D14B-452A-886D-398F1A0E1B45}" srcOrd="0" destOrd="0" presId="urn:microsoft.com/office/officeart/2005/8/layout/hList1"/>
+    <dgm:cxn modelId="{9A5CA57E-ECD2-49A8-9705-AA96DB2FC337}" type="presOf" srcId="{964E22C7-13AE-4F32-A82E-3457A04DA8E9}" destId="{2D636983-3233-4E8F-836A-EDAC4D77818B}" srcOrd="0" destOrd="0" presId="urn:microsoft.com/office/officeart/2005/8/layout/hList1"/>
+    <dgm:cxn modelId="{8BA5BA59-7D1D-4746-AB4D-020AA44352C2}" srcId="{55C839FD-31EF-40B4-ACBD-EF3573687ECD}" destId="{5DD66035-15D2-42AD-8C16-EA20106358A9}" srcOrd="0" destOrd="0" parTransId="{041506BC-24C2-4B7D-9AAA-02EE1899D1DF}" sibTransId="{586D0787-D10B-40CA-9ACE-F1D09A13F365}"/>
+    <dgm:cxn modelId="{4B877F27-BDB9-4D0B-9822-145F9431437B}" srcId="{9FAB30C8-166D-41CD-9750-F4074EF3E4FA}" destId="{00695DDB-4D53-43A4-9BC6-FC6F40317D19}" srcOrd="4" destOrd="0" parTransId="{83BA2352-1E28-48BC-9E40-C5A292BB7FE0}" sibTransId="{626C08C4-4BF4-43EA-84A9-AC854B77D123}"/>
+    <dgm:cxn modelId="{89B5B369-82EB-4D5A-8E05-1ADA8EA2447F}" type="presOf" srcId="{07BAA730-A10E-4261-A489-A8338D4FBAF7}" destId="{00A0EAF7-EB8B-4128-AD0C-66A77A7C8C2E}" srcOrd="0" destOrd="0" presId="urn:microsoft.com/office/officeart/2005/8/layout/hList1"/>
+    <dgm:cxn modelId="{B596FD02-66D3-4550-A3A4-3210A8F8F194}" srcId="{9FAB30C8-166D-41CD-9750-F4074EF3E4FA}" destId="{FA840423-852F-4F2A-91BB-2D41CC602E01}" srcOrd="1" destOrd="0" parTransId="{388C03D2-D443-472D-9358-6599E13BF846}" sibTransId="{AEE1C311-329E-493D-9A61-AA635378E0A4}"/>
+    <dgm:cxn modelId="{C9951018-6BC1-4C5C-BF42-FA6BC594E6B0}" srcId="{2A021B0A-5BE5-488D-BF3F-9FF4AEF5D436}" destId="{845E40BB-1CBB-4F5A-8720-B71DDB38378B}" srcOrd="1" destOrd="0" parTransId="{4C3D8488-EEAF-40B6-81DF-3C6221BE0954}" sibTransId="{13F51C55-9BE7-45BA-AF2C-A3990DDDBA6E}"/>
+    <dgm:cxn modelId="{D94515BA-19FD-4FE1-9450-49BC79C32180}" type="presOf" srcId="{2A021B0A-5BE5-488D-BF3F-9FF4AEF5D436}" destId="{C63DF815-A69D-4117-9A81-007940EE29CA}" srcOrd="0" destOrd="0" presId="urn:microsoft.com/office/officeart/2005/8/layout/hList1"/>
     <dgm:cxn modelId="{8A7C59C0-7218-4972-BB83-F646E3F71FCB}" srcId="{43BCF3C9-48DC-47D8-9E68-1FBDEA84E59F}" destId="{2A021B0A-5BE5-488D-BF3F-9FF4AEF5D436}" srcOrd="0" destOrd="0" parTransId="{8C7D1402-31CA-4EF0-A616-5F5D14ADE772}" sibTransId="{2D9D408F-FBAF-4B57-96F8-8B23EE868248}"/>
-    <dgm:cxn modelId="{D57F064E-95C8-4149-9B5E-56EA771F5E0D}" srcId="{43BCF3C9-48DC-47D8-9E68-1FBDEA84E59F}" destId="{E902C42E-5067-4264-B5A1-98802C4FC7A6}" srcOrd="2" destOrd="0" parTransId="{74FDE327-79D6-4483-B219-97C66F81415D}" sibTransId="{B066AD62-D431-48F4-94DE-DA5E916F2FAB}"/>
+    <dgm:cxn modelId="{900C5E26-E670-4C93-8A91-949F4347EF09}" type="presOf" srcId="{5DD66035-15D2-42AD-8C16-EA20106358A9}" destId="{7DE7FE29-574B-4496-AEDB-37A6545E8529}" srcOrd="0" destOrd="0" presId="urn:microsoft.com/office/officeart/2005/8/layout/hList1"/>
     <dgm:cxn modelId="{4390758B-1AB0-4877-B6A8-54AB22B9FC16}" srcId="{43BCF3C9-48DC-47D8-9E68-1FBDEA84E59F}" destId="{9FAB30C8-166D-41CD-9750-F4074EF3E4FA}" srcOrd="1" destOrd="0" parTransId="{F1E70757-79EB-4B3F-84DA-5D24DE7520AC}" sibTransId="{327E7D51-C26E-497A-B0BF-F896E786BF9C}"/>
-    <dgm:cxn modelId="{8EFE96C6-1F39-40D8-80FC-A2EF1DD7FEE0}" srcId="{9FAB30C8-166D-41CD-9750-F4074EF3E4FA}" destId="{D9A8CF37-4B8C-46A4-B586-14A9E373F42F}" srcOrd="2" destOrd="0" parTransId="{78FE8D55-34FA-49B0-9C20-82CB512C17D7}" sibTransId="{DAF9241A-128E-4245-9ECF-4A36F67AEF01}"/>
-    <dgm:cxn modelId="{5D940691-42F6-4C81-8D7C-C0EEEF3E6DF0}" type="presOf" srcId="{D648CCA2-92FF-431D-87AB-744487552E4A}" destId="{288E7F77-D14B-452A-886D-398F1A0E1B45}" srcOrd="0" destOrd="3" presId="urn:microsoft.com/office/officeart/2005/8/layout/hList1"/>
-    <dgm:cxn modelId="{899F8A34-32FA-446A-82BD-53547F775210}" type="presOf" srcId="{D9A8CF37-4B8C-46A4-B586-14A9E373F42F}" destId="{288E7F77-D14B-452A-886D-398F1A0E1B45}" srcOrd="0" destOrd="2" presId="urn:microsoft.com/office/officeart/2005/8/layout/hList1"/>
+    <dgm:cxn modelId="{33BE5C57-5586-403D-B2E7-D070DA13DDD3}" srcId="{43BCF3C9-48DC-47D8-9E68-1FBDEA84E59F}" destId="{55C839FD-31EF-40B4-ACBD-EF3573687ECD}" srcOrd="3" destOrd="0" parTransId="{7203FA76-AD68-4140-BB70-5413620839B4}" sibTransId="{66C8DC09-987E-42E7-8A45-74F50424178B}"/>
+    <dgm:cxn modelId="{264EB695-D12E-419F-B516-EE77984A8275}" type="presOf" srcId="{FA840423-852F-4F2A-91BB-2D41CC602E01}" destId="{288E7F77-D14B-452A-886D-398F1A0E1B45}" srcOrd="0" destOrd="1" presId="urn:microsoft.com/office/officeart/2005/8/layout/hList1"/>
+    <dgm:cxn modelId="{218EA69D-B031-474B-A0D8-EDCA7F2F4328}" srcId="{9FAB30C8-166D-41CD-9750-F4074EF3E4FA}" destId="{D648CCA2-92FF-431D-87AB-744487552E4A}" srcOrd="3" destOrd="0" parTransId="{58AAB98F-E639-44B4-8AF8-F8798B7ADD9C}" sibTransId="{D2E57D34-EBF0-4A46-9FB7-6619E9058CB3}"/>
+    <dgm:cxn modelId="{526C22FE-65DE-4B95-BBEE-7504AEC782D3}" type="presOf" srcId="{D9A8CF37-4B8C-46A4-B586-14A9E373F42F}" destId="{288E7F77-D14B-452A-886D-398F1A0E1B45}" srcOrd="0" destOrd="2" presId="urn:microsoft.com/office/officeart/2005/8/layout/hList1"/>
+    <dgm:cxn modelId="{51C9AE7B-EB85-4CB7-8B4C-141DB45647DD}" type="presOf" srcId="{00695DDB-4D53-43A4-9BC6-FC6F40317D19}" destId="{288E7F77-D14B-452A-886D-398F1A0E1B45}" srcOrd="0" destOrd="4" presId="urn:microsoft.com/office/officeart/2005/8/layout/hList1"/>
     <dgm:cxn modelId="{E2648DB7-8EBD-446B-88D7-4327B5B2A1BB}" srcId="{55C839FD-31EF-40B4-ACBD-EF3573687ECD}" destId="{0A416012-470F-46F1-91CD-AA2195C64433}" srcOrd="1" destOrd="0" parTransId="{7D78A3C1-949E-48ED-A43C-8250546F02C2}" sibTransId="{701FC936-7350-4E95-B76D-1C10C6BEDDDC}"/>
-    <dgm:cxn modelId="{10ACE8FF-BD0D-44EA-9944-CAC2D459D276}" type="presOf" srcId="{0A416012-470F-46F1-91CD-AA2195C64433}" destId="{7DE7FE29-574B-4496-AEDB-37A6545E8529}" srcOrd="0" destOrd="1" presId="urn:microsoft.com/office/officeart/2005/8/layout/hList1"/>
-    <dgm:cxn modelId="{802A1634-63FE-4337-A343-28C2C626B16B}" type="presOf" srcId="{E902C42E-5067-4264-B5A1-98802C4FC7A6}" destId="{79CF4987-4C8B-4A5A-AD66-C0982C424FD9}" srcOrd="0" destOrd="0" presId="urn:microsoft.com/office/officeart/2005/8/layout/hList1"/>
-    <dgm:cxn modelId="{D93A99E0-FF98-424E-9968-BD17A9AF4D51}" type="presOf" srcId="{2A021B0A-5BE5-488D-BF3F-9FF4AEF5D436}" destId="{C63DF815-A69D-4117-9A81-007940EE29CA}" srcOrd="0" destOrd="0" presId="urn:microsoft.com/office/officeart/2005/8/layout/hList1"/>
-    <dgm:cxn modelId="{8BA5BA59-7D1D-4746-AB4D-020AA44352C2}" srcId="{55C839FD-31EF-40B4-ACBD-EF3573687ECD}" destId="{5DD66035-15D2-42AD-8C16-EA20106358A9}" srcOrd="0" destOrd="0" parTransId="{041506BC-24C2-4B7D-9AAA-02EE1899D1DF}" sibTransId="{586D0787-D10B-40CA-9ACE-F1D09A13F365}"/>
-    <dgm:cxn modelId="{B596FD02-66D3-4550-A3A4-3210A8F8F194}" srcId="{9FAB30C8-166D-41CD-9750-F4074EF3E4FA}" destId="{FA840423-852F-4F2A-91BB-2D41CC602E01}" srcOrd="1" destOrd="0" parTransId="{388C03D2-D443-472D-9358-6599E13BF846}" sibTransId="{AEE1C311-329E-493D-9A61-AA635378E0A4}"/>
-    <dgm:cxn modelId="{F0E38354-2B55-4F87-8881-8DDC7A72A7B4}" type="presOf" srcId="{55C839FD-31EF-40B4-ACBD-EF3573687ECD}" destId="{5BD13C13-821B-4AF4-B1EE-4FC6BFACE747}" srcOrd="0" destOrd="0" presId="urn:microsoft.com/office/officeart/2005/8/layout/hList1"/>
-    <dgm:cxn modelId="{EFD18F19-A49B-482E-BF35-15D2EDE27082}" srcId="{2A021B0A-5BE5-488D-BF3F-9FF4AEF5D436}" destId="{964E22C7-13AE-4F32-A82E-3457A04DA8E9}" srcOrd="0" destOrd="0" parTransId="{87E77345-845A-4590-94C6-D4EF75367C4C}" sibTransId="{EE617C7D-A753-45FB-B856-CBF29C68EF4C}"/>
-    <dgm:cxn modelId="{C9951018-6BC1-4C5C-BF42-FA6BC594E6B0}" srcId="{2A021B0A-5BE5-488D-BF3F-9FF4AEF5D436}" destId="{845E40BB-1CBB-4F5A-8720-B71DDB38378B}" srcOrd="1" destOrd="0" parTransId="{4C3D8488-EEAF-40B6-81DF-3C6221BE0954}" sibTransId="{13F51C55-9BE7-45BA-AF2C-A3990DDDBA6E}"/>
-    <dgm:cxn modelId="{33BE5C57-5586-403D-B2E7-D070DA13DDD3}" srcId="{43BCF3C9-48DC-47D8-9E68-1FBDEA84E59F}" destId="{55C839FD-31EF-40B4-ACBD-EF3573687ECD}" srcOrd="3" destOrd="0" parTransId="{7203FA76-AD68-4140-BB70-5413620839B4}" sibTransId="{66C8DC09-987E-42E7-8A45-74F50424178B}"/>
-    <dgm:cxn modelId="{7A336714-F7CA-4ADD-894A-BFDB7DA26AA0}" type="presOf" srcId="{13BE510B-F900-49E7-8052-999CD1C05542}" destId="{288E7F77-D14B-452A-886D-398F1A0E1B45}" srcOrd="0" destOrd="0" presId="urn:microsoft.com/office/officeart/2005/8/layout/hList1"/>
-    <dgm:cxn modelId="{951FD5EC-52F9-4F6F-B42C-7BC6640B69D5}" type="presOf" srcId="{5DD66035-15D2-42AD-8C16-EA20106358A9}" destId="{7DE7FE29-574B-4496-AEDB-37A6545E8529}" srcOrd="0" destOrd="0" presId="urn:microsoft.com/office/officeart/2005/8/layout/hList1"/>
-    <dgm:cxn modelId="{FA9F32AE-D1C6-4A63-8A25-7AF67DDD665D}" type="presOf" srcId="{00695DDB-4D53-43A4-9BC6-FC6F40317D19}" destId="{288E7F77-D14B-452A-886D-398F1A0E1B45}" srcOrd="0" destOrd="4" presId="urn:microsoft.com/office/officeart/2005/8/layout/hList1"/>
-    <dgm:cxn modelId="{E2B330F3-BE82-46BB-ACB1-8B3E61A18C65}" type="presOf" srcId="{07BAA730-A10E-4261-A489-A8338D4FBAF7}" destId="{00A0EAF7-EB8B-4128-AD0C-66A77A7C8C2E}" srcOrd="0" destOrd="0" presId="urn:microsoft.com/office/officeart/2005/8/layout/hList1"/>
-    <dgm:cxn modelId="{5485ABCB-8145-4F8C-958B-AD488CE751BA}" type="presOf" srcId="{FA840423-852F-4F2A-91BB-2D41CC602E01}" destId="{288E7F77-D14B-452A-886D-398F1A0E1B45}" srcOrd="0" destOrd="1" presId="urn:microsoft.com/office/officeart/2005/8/layout/hList1"/>
-    <dgm:cxn modelId="{DB1FD3EE-5A89-48AF-B3C1-488974AA89F3}" srcId="{E902C42E-5067-4264-B5A1-98802C4FC7A6}" destId="{07BAA730-A10E-4261-A489-A8338D4FBAF7}" srcOrd="0" destOrd="0" parTransId="{4EE8F60C-ED70-4D52-B73B-9BA998514B23}" sibTransId="{E48F38A1-C20A-476D-A291-9750DE65B453}"/>
-    <dgm:cxn modelId="{4B877F27-BDB9-4D0B-9822-145F9431437B}" srcId="{9FAB30C8-166D-41CD-9750-F4074EF3E4FA}" destId="{00695DDB-4D53-43A4-9BC6-FC6F40317D19}" srcOrd="4" destOrd="0" parTransId="{83BA2352-1E28-48BC-9E40-C5A292BB7FE0}" sibTransId="{626C08C4-4BF4-43EA-84A9-AC854B77D123}"/>
-    <dgm:cxn modelId="{DA5F8070-1C9F-4DED-993F-AEE8521B532E}" type="presOf" srcId="{845E40BB-1CBB-4F5A-8720-B71DDB38378B}" destId="{2D636983-3233-4E8F-836A-EDAC4D77818B}" srcOrd="0" destOrd="1" presId="urn:microsoft.com/office/officeart/2005/8/layout/hList1"/>
-    <dgm:cxn modelId="{561ABD89-E1DF-4A11-9CD9-12F3E170D8EB}" type="presOf" srcId="{43BCF3C9-48DC-47D8-9E68-1FBDEA84E59F}" destId="{656F871F-4712-4366-81BB-249FAC7AC337}" srcOrd="0" destOrd="0" presId="urn:microsoft.com/office/officeart/2005/8/layout/hList1"/>
-    <dgm:cxn modelId="{92E72384-3725-49E8-8E48-E04BAA8658EE}" srcId="{E902C42E-5067-4264-B5A1-98802C4FC7A6}" destId="{2D342180-3460-4B5C-AE04-F1BE2807F72E}" srcOrd="1" destOrd="0" parTransId="{C4AEB88F-2610-43DC-B4C9-F760C3B68BC5}" sibTransId="{858B173D-D3C0-46EB-84AD-133EDA79247F}"/>
-    <dgm:cxn modelId="{5B666C44-F9FE-4895-8B5E-956E8ED71B07}" type="presOf" srcId="{964E22C7-13AE-4F32-A82E-3457A04DA8E9}" destId="{2D636983-3233-4E8F-836A-EDAC4D77818B}" srcOrd="0" destOrd="0" presId="urn:microsoft.com/office/officeart/2005/8/layout/hList1"/>
-    <dgm:cxn modelId="{A69FB46D-B94F-4F66-9FA0-8B712F94F8D8}" type="presOf" srcId="{2D342180-3460-4B5C-AE04-F1BE2807F72E}" destId="{00A0EAF7-EB8B-4128-AD0C-66A77A7C8C2E}" srcOrd="0" destOrd="1" presId="urn:microsoft.com/office/officeart/2005/8/layout/hList1"/>
-    <dgm:cxn modelId="{EC406415-E46D-4136-B0D6-4D99D4E2EE82}" srcId="{9FAB30C8-166D-41CD-9750-F4074EF3E4FA}" destId="{13BE510B-F900-49E7-8052-999CD1C05542}" srcOrd="0" destOrd="0" parTransId="{965CB379-E067-4D97-B240-B62200D2702A}" sibTransId="{992449D8-2947-44E8-9F44-3BDA1333B0DD}"/>
+    <dgm:cxn modelId="{2AD33409-AA08-4925-907B-72B58687CD1D}" type="presOf" srcId="{DA10FE50-2C53-4452-B7DB-5A7FAA774EC9}" destId="{2D636983-3233-4E8F-836A-EDAC4D77818B}" srcOrd="0" destOrd="2" presId="urn:microsoft.com/office/officeart/2005/8/layout/hList1"/>
+    <dgm:cxn modelId="{00707868-D88E-4818-8A56-D4CD5D7AD64B}" type="presOf" srcId="{D648CCA2-92FF-431D-87AB-744487552E4A}" destId="{288E7F77-D14B-452A-886D-398F1A0E1B45}" srcOrd="0" destOrd="3" presId="urn:microsoft.com/office/officeart/2005/8/layout/hList1"/>
+    <dgm:cxn modelId="{50006DB2-5116-4215-8316-D25F1F56F7BD}" type="presOf" srcId="{0A416012-470F-46F1-91CD-AA2195C64433}" destId="{7DE7FE29-574B-4496-AEDB-37A6545E8529}" srcOrd="0" destOrd="1" presId="urn:microsoft.com/office/officeart/2005/8/layout/hList1"/>
     <dgm:cxn modelId="{5AA35BAB-256E-42E9-8EE3-A67EFE99965A}" srcId="{2A021B0A-5BE5-488D-BF3F-9FF4AEF5D436}" destId="{DA10FE50-2C53-4452-B7DB-5A7FAA774EC9}" srcOrd="2" destOrd="0" parTransId="{05753E1C-8BED-47E4-BFE3-199B5B556D6C}" sibTransId="{20C07A46-5607-4613-9E75-34CC43875F9E}"/>
-    <dgm:cxn modelId="{218EA69D-B031-474B-A0D8-EDCA7F2F4328}" srcId="{9FAB30C8-166D-41CD-9750-F4074EF3E4FA}" destId="{D648CCA2-92FF-431D-87AB-744487552E4A}" srcOrd="3" destOrd="0" parTransId="{58AAB98F-E639-44B4-8AF8-F8798B7ADD9C}" sibTransId="{D2E57D34-EBF0-4A46-9FB7-6619E9058CB3}"/>
-    <dgm:cxn modelId="{6B49C99E-181B-4902-A26C-E11E3349FA6B}" type="presOf" srcId="{DA10FE50-2C53-4452-B7DB-5A7FAA774EC9}" destId="{2D636983-3233-4E8F-836A-EDAC4D77818B}" srcOrd="0" destOrd="2" presId="urn:microsoft.com/office/officeart/2005/8/layout/hList1"/>
-    <dgm:cxn modelId="{CC4AEA81-680D-4615-ACFA-E62290E3BC32}" type="presParOf" srcId="{656F871F-4712-4366-81BB-249FAC7AC337}" destId="{9F8990DC-5123-4784-BDFD-EA6C222C7ED8}" srcOrd="0" destOrd="0" presId="urn:microsoft.com/office/officeart/2005/8/layout/hList1"/>
-    <dgm:cxn modelId="{A84ED200-9AFB-4EA8-964D-9B1D74F41C99}" type="presParOf" srcId="{9F8990DC-5123-4784-BDFD-EA6C222C7ED8}" destId="{C63DF815-A69D-4117-9A81-007940EE29CA}" srcOrd="0" destOrd="0" presId="urn:microsoft.com/office/officeart/2005/8/layout/hList1"/>
-    <dgm:cxn modelId="{ABE86B0A-3931-486C-ADB5-A4191EAC61F3}" type="presParOf" srcId="{9F8990DC-5123-4784-BDFD-EA6C222C7ED8}" destId="{2D636983-3233-4E8F-836A-EDAC4D77818B}" srcOrd="1" destOrd="0" presId="urn:microsoft.com/office/officeart/2005/8/layout/hList1"/>
-    <dgm:cxn modelId="{F5F2BC2B-9FC0-42DC-9196-AF67D5DA8E71}" type="presParOf" srcId="{656F871F-4712-4366-81BB-249FAC7AC337}" destId="{FEAF3283-76E4-4304-8703-1A4C434055A2}" srcOrd="1" destOrd="0" presId="urn:microsoft.com/office/officeart/2005/8/layout/hList1"/>
-    <dgm:cxn modelId="{1DBEA038-A543-42D1-A121-647200BA8E7D}" type="presParOf" srcId="{656F871F-4712-4366-81BB-249FAC7AC337}" destId="{F8DAAB3E-8F23-4F01-A6B6-2D7ADB22BCCD}" srcOrd="2" destOrd="0" presId="urn:microsoft.com/office/officeart/2005/8/layout/hList1"/>
-    <dgm:cxn modelId="{210C2CD7-0722-4272-8737-6BA20F6E506B}" type="presParOf" srcId="{F8DAAB3E-8F23-4F01-A6B6-2D7ADB22BCCD}" destId="{6BC3EAC9-AE4C-4C5F-8EBF-C94BA903BA41}" srcOrd="0" destOrd="0" presId="urn:microsoft.com/office/officeart/2005/8/layout/hList1"/>
-    <dgm:cxn modelId="{DFEC0480-61BD-431F-A88F-EB53E656DA28}" type="presParOf" srcId="{F8DAAB3E-8F23-4F01-A6B6-2D7ADB22BCCD}" destId="{288E7F77-D14B-452A-886D-398F1A0E1B45}" srcOrd="1" destOrd="0" presId="urn:microsoft.com/office/officeart/2005/8/layout/hList1"/>
-    <dgm:cxn modelId="{0C169797-8009-4FF7-B9AC-25973CD2557B}" type="presParOf" srcId="{656F871F-4712-4366-81BB-249FAC7AC337}" destId="{4A1372E7-06AF-43C3-B139-64269E7AF552}" srcOrd="3" destOrd="0" presId="urn:microsoft.com/office/officeart/2005/8/layout/hList1"/>
-    <dgm:cxn modelId="{C1628619-086C-4697-A1CC-B4418DB51CA6}" type="presParOf" srcId="{656F871F-4712-4366-81BB-249FAC7AC337}" destId="{F83FDC0C-26F7-46A5-92E0-49F459653A39}" srcOrd="4" destOrd="0" presId="urn:microsoft.com/office/officeart/2005/8/layout/hList1"/>
-    <dgm:cxn modelId="{65997796-4680-4D52-8768-13E952BFDF28}" type="presParOf" srcId="{F83FDC0C-26F7-46A5-92E0-49F459653A39}" destId="{79CF4987-4C8B-4A5A-AD66-C0982C424FD9}" srcOrd="0" destOrd="0" presId="urn:microsoft.com/office/officeart/2005/8/layout/hList1"/>
-    <dgm:cxn modelId="{F12EC957-F1E2-419A-8339-F45F61E81EBD}" type="presParOf" srcId="{F83FDC0C-26F7-46A5-92E0-49F459653A39}" destId="{00A0EAF7-EB8B-4128-AD0C-66A77A7C8C2E}" srcOrd="1" destOrd="0" presId="urn:microsoft.com/office/officeart/2005/8/layout/hList1"/>
-    <dgm:cxn modelId="{F54D6EB0-E717-43D6-97A4-9B779FE76DA0}" type="presParOf" srcId="{656F871F-4712-4366-81BB-249FAC7AC337}" destId="{305C981F-3AE9-4D1F-90A3-6F28E9A724B9}" srcOrd="5" destOrd="0" presId="urn:microsoft.com/office/officeart/2005/8/layout/hList1"/>
-    <dgm:cxn modelId="{75058E0C-5E8F-4614-8472-3FA8F0099F4F}" type="presParOf" srcId="{656F871F-4712-4366-81BB-249FAC7AC337}" destId="{D2CE7688-BCBD-42B3-BA56-8BB149BE69EA}" srcOrd="6" destOrd="0" presId="urn:microsoft.com/office/officeart/2005/8/layout/hList1"/>
-    <dgm:cxn modelId="{F17FABDE-B977-405C-BA5C-1C108E214BAB}" type="presParOf" srcId="{D2CE7688-BCBD-42B3-BA56-8BB149BE69EA}" destId="{5BD13C13-821B-4AF4-B1EE-4FC6BFACE747}" srcOrd="0" destOrd="0" presId="urn:microsoft.com/office/officeart/2005/8/layout/hList1"/>
-    <dgm:cxn modelId="{6AC02DC7-03E8-4E5E-8CBF-9575472E91E6}" type="presParOf" srcId="{D2CE7688-BCBD-42B3-BA56-8BB149BE69EA}" destId="{7DE7FE29-574B-4496-AEDB-37A6545E8529}" srcOrd="1" destOrd="0" presId="urn:microsoft.com/office/officeart/2005/8/layout/hList1"/>
+    <dgm:cxn modelId="{101DFD68-B1BC-4F58-B5B8-CB90629782EC}" type="presOf" srcId="{845E40BB-1CBB-4F5A-8720-B71DDB38378B}" destId="{2D636983-3233-4E8F-836A-EDAC4D77818B}" srcOrd="0" destOrd="1" presId="urn:microsoft.com/office/officeart/2005/8/layout/hList1"/>
+    <dgm:cxn modelId="{09EEDD34-70BC-4B8C-BD33-C2714AF9A06B}" type="presOf" srcId="{9FAB30C8-166D-41CD-9750-F4074EF3E4FA}" destId="{6BC3EAC9-AE4C-4C5F-8EBF-C94BA903BA41}" srcOrd="0" destOrd="0" presId="urn:microsoft.com/office/officeart/2005/8/layout/hList1"/>
+    <dgm:cxn modelId="{DD9FD0F3-006E-4B42-B0E6-C6B990CE3726}" type="presParOf" srcId="{656F871F-4712-4366-81BB-249FAC7AC337}" destId="{9F8990DC-5123-4784-BDFD-EA6C222C7ED8}" srcOrd="0" destOrd="0" presId="urn:microsoft.com/office/officeart/2005/8/layout/hList1"/>
+    <dgm:cxn modelId="{584D2EF3-417D-427F-B1C7-6096365E2A4B}" type="presParOf" srcId="{9F8990DC-5123-4784-BDFD-EA6C222C7ED8}" destId="{C63DF815-A69D-4117-9A81-007940EE29CA}" srcOrd="0" destOrd="0" presId="urn:microsoft.com/office/officeart/2005/8/layout/hList1"/>
+    <dgm:cxn modelId="{AF96135F-93D1-46D9-98D7-B4C50CE07FF4}" type="presParOf" srcId="{9F8990DC-5123-4784-BDFD-EA6C222C7ED8}" destId="{2D636983-3233-4E8F-836A-EDAC4D77818B}" srcOrd="1" destOrd="0" presId="urn:microsoft.com/office/officeart/2005/8/layout/hList1"/>
+    <dgm:cxn modelId="{6EA9E37A-1CD7-46B8-9F7E-7B5CD31A77FD}" type="presParOf" srcId="{656F871F-4712-4366-81BB-249FAC7AC337}" destId="{FEAF3283-76E4-4304-8703-1A4C434055A2}" srcOrd="1" destOrd="0" presId="urn:microsoft.com/office/officeart/2005/8/layout/hList1"/>
+    <dgm:cxn modelId="{688A77B9-92DC-4B98-BA88-7406120B535E}" type="presParOf" srcId="{656F871F-4712-4366-81BB-249FAC7AC337}" destId="{F8DAAB3E-8F23-4F01-A6B6-2D7ADB22BCCD}" srcOrd="2" destOrd="0" presId="urn:microsoft.com/office/officeart/2005/8/layout/hList1"/>
+    <dgm:cxn modelId="{5D659419-107E-4C5F-B417-5DBFC0D8F210}" type="presParOf" srcId="{F8DAAB3E-8F23-4F01-A6B6-2D7ADB22BCCD}" destId="{6BC3EAC9-AE4C-4C5F-8EBF-C94BA903BA41}" srcOrd="0" destOrd="0" presId="urn:microsoft.com/office/officeart/2005/8/layout/hList1"/>
+    <dgm:cxn modelId="{9E2138B9-71FC-4273-A14A-D7AD213E4EA2}" type="presParOf" srcId="{F8DAAB3E-8F23-4F01-A6B6-2D7ADB22BCCD}" destId="{288E7F77-D14B-452A-886D-398F1A0E1B45}" srcOrd="1" destOrd="0" presId="urn:microsoft.com/office/officeart/2005/8/layout/hList1"/>
+    <dgm:cxn modelId="{A41DAAB6-DF88-41F7-8D25-6C3E40CF1024}" type="presParOf" srcId="{656F871F-4712-4366-81BB-249FAC7AC337}" destId="{4A1372E7-06AF-43C3-B139-64269E7AF552}" srcOrd="3" destOrd="0" presId="urn:microsoft.com/office/officeart/2005/8/layout/hList1"/>
+    <dgm:cxn modelId="{2B6F3C31-ACEB-4D84-9A22-8741B741FB73}" type="presParOf" srcId="{656F871F-4712-4366-81BB-249FAC7AC337}" destId="{F83FDC0C-26F7-46A5-92E0-49F459653A39}" srcOrd="4" destOrd="0" presId="urn:microsoft.com/office/officeart/2005/8/layout/hList1"/>
+    <dgm:cxn modelId="{8B6854E9-0515-4DF3-AC69-3F77EE132126}" type="presParOf" srcId="{F83FDC0C-26F7-46A5-92E0-49F459653A39}" destId="{79CF4987-4C8B-4A5A-AD66-C0982C424FD9}" srcOrd="0" destOrd="0" presId="urn:microsoft.com/office/officeart/2005/8/layout/hList1"/>
+    <dgm:cxn modelId="{94DD84FB-A31F-48F7-AB19-BCD327DF6ED5}" type="presParOf" srcId="{F83FDC0C-26F7-46A5-92E0-49F459653A39}" destId="{00A0EAF7-EB8B-4128-AD0C-66A77A7C8C2E}" srcOrd="1" destOrd="0" presId="urn:microsoft.com/office/officeart/2005/8/layout/hList1"/>
+    <dgm:cxn modelId="{67F358C7-F136-4795-844D-B7C7C34C226A}" type="presParOf" srcId="{656F871F-4712-4366-81BB-249FAC7AC337}" destId="{305C981F-3AE9-4D1F-90A3-6F28E9A724B9}" srcOrd="5" destOrd="0" presId="urn:microsoft.com/office/officeart/2005/8/layout/hList1"/>
+    <dgm:cxn modelId="{78518D14-9B11-4AE5-8EE5-FAF247E0BE8F}" type="presParOf" srcId="{656F871F-4712-4366-81BB-249FAC7AC337}" destId="{D2CE7688-BCBD-42B3-BA56-8BB149BE69EA}" srcOrd="6" destOrd="0" presId="urn:microsoft.com/office/officeart/2005/8/layout/hList1"/>
+    <dgm:cxn modelId="{7D53DA4D-73CD-4064-80D4-6057645E6A09}" type="presParOf" srcId="{D2CE7688-BCBD-42B3-BA56-8BB149BE69EA}" destId="{5BD13C13-821B-4AF4-B1EE-4FC6BFACE747}" srcOrd="0" destOrd="0" presId="urn:microsoft.com/office/officeart/2005/8/layout/hList1"/>
+    <dgm:cxn modelId="{C3E3D8E7-4395-492D-A03C-2A6C5D18A604}" type="presParOf" srcId="{D2CE7688-BCBD-42B3-BA56-8BB149BE69EA}" destId="{7DE7FE29-574B-4496-AEDB-37A6545E8529}" srcOrd="1" destOrd="0" presId="urn:microsoft.com/office/officeart/2005/8/layout/hList1"/>
   </dgm:cxnLst>
   <dgm:bg/>
   <dgm:whole/>
@@ -21514,7 +22310,7 @@
         </a:bodyPr>
         <a:lstStyle/>
         <a:p>
-          <a:pPr marL="57150" lvl="1" indent="-57150" algn="ctr" defTabSz="488950">
+          <a:pPr marL="57150" lvl="1" indent="-57150" algn="l" defTabSz="488950">
             <a:lnSpc>
               <a:spcPct val="90000"/>
             </a:lnSpc>
@@ -21532,7 +22328,7 @@
           </a:r>
         </a:p>
         <a:p>
-          <a:pPr marL="57150" lvl="1" indent="-57150" algn="ctr" defTabSz="488950">
+          <a:pPr marL="57150" lvl="1" indent="-57150" algn="l" defTabSz="488950">
             <a:lnSpc>
               <a:spcPct val="90000"/>
             </a:lnSpc>
@@ -21550,7 +22346,7 @@
           </a:r>
         </a:p>
         <a:p>
-          <a:pPr marL="57150" lvl="1" indent="-57150" algn="ctr" defTabSz="488950">
+          <a:pPr marL="57150" lvl="1" indent="-57150" algn="l" defTabSz="488950">
             <a:lnSpc>
               <a:spcPct val="90000"/>
             </a:lnSpc>
@@ -21705,7 +22501,7 @@
         </a:bodyPr>
         <a:lstStyle/>
         <a:p>
-          <a:pPr marL="57150" lvl="1" indent="-57150" algn="ctr" defTabSz="488950">
+          <a:pPr marL="57150" lvl="1" indent="-57150" algn="l" defTabSz="488950">
             <a:lnSpc>
               <a:spcPct val="90000"/>
             </a:lnSpc>
@@ -21723,7 +22519,7 @@
           </a:r>
         </a:p>
         <a:p>
-          <a:pPr marL="57150" lvl="1" indent="-57150" algn="ctr" defTabSz="488950">
+          <a:pPr marL="57150" lvl="1" indent="-57150" algn="l" defTabSz="488950">
             <a:lnSpc>
               <a:spcPct val="90000"/>
             </a:lnSpc>
@@ -21741,7 +22537,7 @@
           </a:r>
         </a:p>
         <a:p>
-          <a:pPr marL="57150" lvl="1" indent="-57150" algn="ctr" defTabSz="488950">
+          <a:pPr marL="57150" lvl="1" indent="-57150" algn="l" defTabSz="488950">
             <a:lnSpc>
               <a:spcPct val="90000"/>
             </a:lnSpc>
@@ -21759,7 +22555,7 @@
           </a:r>
         </a:p>
         <a:p>
-          <a:pPr marL="57150" lvl="1" indent="-57150" algn="ctr" defTabSz="488950">
+          <a:pPr marL="57150" lvl="1" indent="-57150" algn="l" defTabSz="488950">
             <a:lnSpc>
               <a:spcPct val="90000"/>
             </a:lnSpc>
@@ -21777,7 +22573,7 @@
           </a:r>
         </a:p>
         <a:p>
-          <a:pPr marL="57150" lvl="1" indent="-57150" algn="ctr" defTabSz="488950">
+          <a:pPr marL="57150" lvl="1" indent="-57150" algn="l" defTabSz="488950">
             <a:lnSpc>
               <a:spcPct val="90000"/>
             </a:lnSpc>
@@ -21932,7 +22728,7 @@
         </a:bodyPr>
         <a:lstStyle/>
         <a:p>
-          <a:pPr marL="57150" lvl="1" indent="-57150" algn="ctr" defTabSz="488950">
+          <a:pPr marL="57150" lvl="1" indent="-57150" algn="l" defTabSz="488950">
             <a:lnSpc>
               <a:spcPct val="90000"/>
             </a:lnSpc>
@@ -21950,7 +22746,7 @@
           </a:r>
         </a:p>
         <a:p>
-          <a:pPr marL="57150" lvl="1" indent="-57150" algn="ctr" defTabSz="488950">
+          <a:pPr marL="57150" lvl="1" indent="-57150" algn="l" defTabSz="488950">
             <a:lnSpc>
               <a:spcPct val="90000"/>
             </a:lnSpc>
@@ -22105,7 +22901,7 @@
         </a:bodyPr>
         <a:lstStyle/>
         <a:p>
-          <a:pPr marL="57150" lvl="1" indent="-57150" algn="ctr" defTabSz="488950">
+          <a:pPr marL="57150" lvl="1" indent="-57150" algn="l" defTabSz="488950">
             <a:lnSpc>
               <a:spcPct val="90000"/>
             </a:lnSpc>
@@ -22123,7 +22919,7 @@
           </a:r>
         </a:p>
         <a:p>
-          <a:pPr marL="57150" lvl="1" indent="-57150" algn="ctr" defTabSz="488950">
+          <a:pPr marL="57150" lvl="1" indent="-57150" algn="l" defTabSz="488950">
             <a:lnSpc>
               <a:spcPct val="90000"/>
             </a:lnSpc>
@@ -26430,7 +27226,7 @@
 </file>
 
 <file path=customXml/itemProps1.xml><?xml version="1.0" encoding="utf-8"?>
-<ds:datastoreItem xmlns:ds="http://schemas.openxmlformats.org/officeDocument/2006/customXml" ds:itemID="{40B073AD-8CD4-4DA9-9C4F-D5B619DCEAE5}">
+<ds:datastoreItem xmlns:ds="http://schemas.openxmlformats.org/officeDocument/2006/customXml" ds:itemID="{2BA105D4-9982-4E93-ABF6-D753550D47C0}">
   <ds:schemaRefs>
     <ds:schemaRef ds:uri="http://schemas.openxmlformats.org/officeDocument/2006/bibliography"/>
   </ds:schemaRefs>

</xml_diff>

<commit_message>
Dokumentacja += Cele + Wnioski
</commit_message>
<xml_diff>
--- a/Dokumentacja.docx
+++ b/Dokumentacja.docx
@@ -325,7 +325,29 @@
         <w:pStyle w:val="ListParagraph"/>
         <w:numPr>
           <w:ilvl w:val="0"/>
-          <w:numId w:val="29"/>
+          <w:numId w:val="42"/>
+        </w:numPr>
+        <w:rPr>
+          <w:rFonts w:ascii="Times New Roman" w:hAnsi="Times New Roman" w:cs="Times New Roman"/>
+          <w:sz w:val="24"/>
+          <w:szCs w:val="24"/>
+        </w:rPr>
+      </w:pPr>
+      <w:r>
+        <w:rPr>
+          <w:rFonts w:ascii="Times New Roman" w:hAnsi="Times New Roman" w:cs="Times New Roman"/>
+          <w:sz w:val="24"/>
+          <w:szCs w:val="24"/>
+        </w:rPr>
+        <w:t>Założenia i cele projektu.</w:t>
+      </w:r>
+    </w:p>
+    <w:p>
+      <w:pPr>
+        <w:pStyle w:val="ListParagraph"/>
+        <w:numPr>
+          <w:ilvl w:val="0"/>
+          <w:numId w:val="42"/>
         </w:numPr>
         <w:rPr>
           <w:rFonts w:ascii="Times New Roman" w:hAnsi="Times New Roman" w:cs="Times New Roman"/>
@@ -361,7 +383,15 @@
           <w:sz w:val="24"/>
           <w:szCs w:val="24"/>
         </w:rPr>
-        <w:t>Definicja systemu ERP.</w:t>
+        <w:t>Definicja</w:t>
+      </w:r>
+      <w:r>
+        <w:rPr>
+          <w:rFonts w:ascii="Times New Roman" w:hAnsi="Times New Roman" w:cs="Times New Roman"/>
+          <w:sz w:val="24"/>
+          <w:szCs w:val="24"/>
+        </w:rPr>
+        <w:t xml:space="preserve"> systemu ERP.</w:t>
       </w:r>
     </w:p>
     <w:p>
@@ -391,7 +421,7 @@
         <w:pStyle w:val="ListParagraph"/>
         <w:numPr>
           <w:ilvl w:val="0"/>
-          <w:numId w:val="29"/>
+          <w:numId w:val="42"/>
         </w:numPr>
         <w:rPr>
           <w:rFonts w:ascii="Times New Roman" w:hAnsi="Times New Roman" w:cs="Times New Roman"/>
@@ -413,7 +443,7 @@
         <w:pStyle w:val="ListParagraph"/>
         <w:numPr>
           <w:ilvl w:val="0"/>
-          <w:numId w:val="29"/>
+          <w:numId w:val="42"/>
         </w:numPr>
         <w:rPr>
           <w:rFonts w:ascii="Times New Roman" w:hAnsi="Times New Roman" w:cs="Times New Roman"/>
@@ -479,7 +509,7 @@
         <w:pStyle w:val="ListParagraph"/>
         <w:numPr>
           <w:ilvl w:val="0"/>
-          <w:numId w:val="29"/>
+          <w:numId w:val="42"/>
         </w:numPr>
         <w:rPr>
           <w:rFonts w:ascii="Times New Roman" w:hAnsi="Times New Roman" w:cs="Times New Roman"/>
@@ -494,6 +524,28 @@
           <w:szCs w:val="24"/>
         </w:rPr>
         <w:t>Dokumentacja użytkownika.</w:t>
+      </w:r>
+    </w:p>
+    <w:p>
+      <w:pPr>
+        <w:pStyle w:val="ListParagraph"/>
+        <w:numPr>
+          <w:ilvl w:val="0"/>
+          <w:numId w:val="42"/>
+        </w:numPr>
+        <w:rPr>
+          <w:rFonts w:ascii="Times New Roman" w:hAnsi="Times New Roman" w:cs="Times New Roman"/>
+          <w:sz w:val="24"/>
+          <w:szCs w:val="24"/>
+        </w:rPr>
+      </w:pPr>
+      <w:r>
+        <w:rPr>
+          <w:rFonts w:ascii="Times New Roman" w:hAnsi="Times New Roman" w:cs="Times New Roman"/>
+          <w:sz w:val="24"/>
+          <w:szCs w:val="24"/>
+        </w:rPr>
+        <w:t>Wnioski.</w:t>
       </w:r>
     </w:p>
     <w:p>
@@ -884,8 +936,192 @@
           <w:sz w:val="28"/>
           <w:szCs w:val="28"/>
         </w:rPr>
-        <w:lastRenderedPageBreak/>
-        <w:t>1. System ERP i jego historia</w:t>
+        <w:t>1. Założenia i cele projektu.</w:t>
+      </w:r>
+    </w:p>
+    <w:p>
+      <w:pPr>
+        <w:widowControl w:val="0"/>
+        <w:autoSpaceDE w:val="0"/>
+        <w:autoSpaceDN w:val="0"/>
+        <w:adjustRightInd w:val="0"/>
+        <w:spacing w:after="0"/>
+        <w:rPr>
+          <w:rFonts w:ascii="Times New Roman" w:hAnsi="Times New Roman" w:cs="Times New Roman"/>
+          <w:b/>
+          <w:bCs/>
+          <w:sz w:val="28"/>
+          <w:szCs w:val="28"/>
+        </w:rPr>
+      </w:pPr>
+    </w:p>
+    <w:p>
+      <w:pPr>
+        <w:pStyle w:val="Standard"/>
+        <w:spacing w:after="200" w:line="276" w:lineRule="auto"/>
+        <w:rPr>
+          <w:rFonts w:cs="Times New Roman"/>
+        </w:rPr>
+      </w:pPr>
+      <w:r>
+        <w:rPr>
+          <w:rFonts w:cs="Times New Roman"/>
+          <w:b/>
+          <w:bCs/>
+          <w:sz w:val="28"/>
+          <w:szCs w:val="28"/>
+        </w:rPr>
+        <w:tab/>
+      </w:r>
+      <w:r>
+        <w:rPr>
+          <w:rFonts w:cs="Times New Roman"/>
+          <w:sz w:val="22"/>
+        </w:rPr>
+        <w:t>Celem pracy jest stworzenie systemu, który pozwoli na integrację wszystkich działów i funkcji w firmie. Integracja polega na wykorzystaniu wspólnej bazy danych w ramach jednego systemu, dzięki czemu firma posługuje się tylko jednym zbiorem danych.</w:t>
+      </w:r>
+    </w:p>
+    <w:p>
+      <w:pPr>
+        <w:pStyle w:val="Standard"/>
+        <w:spacing w:after="200" w:line="276" w:lineRule="auto"/>
+        <w:rPr>
+          <w:rFonts w:cs="Times New Roman"/>
+        </w:rPr>
+      </w:pPr>
+      <w:r>
+        <w:rPr>
+          <w:rFonts w:cs="Times New Roman"/>
+          <w:sz w:val="22"/>
+        </w:rPr>
+        <w:tab/>
+        <w:t>Jedno z wyzwań, przed jakim stoją przedsiębiorstwa to zapewnienie dostępu do aktualnych i poprawnych informacji. Jest to prawdopodobnie kluczowy czynników procesie podejmowania decyzji w przedsiębiorstwie. Często informacje firmowe są rozproszone w kilki bazach danych. Nie ma więc możliwości współdzielenia danych w ramach jednego systemu, przez co korzystanie z nich jest utrudnione.</w:t>
+      </w:r>
+    </w:p>
+    <w:p>
+      <w:pPr>
+        <w:pStyle w:val="Standard"/>
+        <w:spacing w:after="200" w:line="276" w:lineRule="auto"/>
+        <w:rPr>
+          <w:rFonts w:cs="Times New Roman"/>
+        </w:rPr>
+      </w:pPr>
+      <w:r>
+        <w:rPr>
+          <w:rFonts w:cs="Times New Roman"/>
+          <w:sz w:val="22"/>
+        </w:rPr>
+        <w:tab/>
+        <w:t>W systemach klasy ERP nie napotykamy na tego rodzaju ograniczenia, ponieważ głównym ich założeniem jest zgromadzenie danych we wspólnej bazie. Oznacza to, że jeśli jeden pracownik wprowadzi dane do systemu, to będą one widoczne dla wszystkich innych pracowników również w innych działach.</w:t>
+      </w:r>
+    </w:p>
+    <w:p>
+      <w:pPr>
+        <w:pStyle w:val="Standard"/>
+        <w:spacing w:after="200" w:line="276" w:lineRule="auto"/>
+        <w:rPr>
+          <w:rFonts w:cs="Times New Roman"/>
+        </w:rPr>
+      </w:pPr>
+      <w:r>
+        <w:rPr>
+          <w:rFonts w:cs="Times New Roman"/>
+          <w:sz w:val="22"/>
+        </w:rPr>
+        <w:tab/>
+        <w:t>Innym typowym problemem napotykanym w przypadku systemów starszej generacji jest fakt, że wprowadzanie w nich informacje nie są dostępne w czasie rzeczywistym, lecz są uaktualniane tylko co pewien czas. ERP zakłada natychmiastową dostępność. Dodatkowo umożliwia przedsiębiorstwom prowadzenie księgowości, wspiera dystrybucję, serwis i produkcję.</w:t>
+      </w:r>
+    </w:p>
+    <w:p>
+      <w:pPr>
+        <w:pStyle w:val="Standard"/>
+        <w:spacing w:after="200" w:line="276" w:lineRule="auto"/>
+        <w:rPr>
+          <w:rFonts w:cs="Times New Roman"/>
+        </w:rPr>
+      </w:pPr>
+      <w:r>
+        <w:rPr>
+          <w:rFonts w:cs="Times New Roman"/>
+          <w:sz w:val="22"/>
+        </w:rPr>
+        <w:tab/>
+        <w:t>System ERP konfiguruje się często w taki sposób, aby dopasować go do procesów w firmie. Omawiany w tej pracy system jest dedykowany dla serwisu komputerowego zajmującego się naprawą, jak i dystrybucją sprzętu.</w:t>
+      </w:r>
+    </w:p>
+    <w:p>
+      <w:pPr>
+        <w:widowControl w:val="0"/>
+        <w:autoSpaceDE w:val="0"/>
+        <w:autoSpaceDN w:val="0"/>
+        <w:adjustRightInd w:val="0"/>
+        <w:spacing w:after="0"/>
+        <w:rPr>
+          <w:rFonts w:ascii="Times New Roman" w:hAnsi="Times New Roman" w:cs="Times New Roman"/>
+          <w:b/>
+          <w:bCs/>
+          <w:sz w:val="28"/>
+          <w:szCs w:val="28"/>
+        </w:rPr>
+      </w:pPr>
+      <w:r>
+        <w:rPr>
+          <w:rFonts w:ascii="Times New Roman" w:hAnsi="Times New Roman" w:cs="Times New Roman"/>
+        </w:rPr>
+        <w:tab/>
+        <w:t>Kolejnym niezwykle istotnym założeniem jest autoryzacja dostępu. Zakres dostępu do danych jest uzależniony od roli i stanowiska danej osoby w organizacji. Na przykład, magazynier ma wgląd do stanu magazynowego, ale nie powinien mieć możliwości dodawania nowych pracowników.</w:t>
+      </w:r>
+    </w:p>
+    <w:p>
+      <w:pPr>
+        <w:widowControl w:val="0"/>
+        <w:autoSpaceDE w:val="0"/>
+        <w:autoSpaceDN w:val="0"/>
+        <w:adjustRightInd w:val="0"/>
+        <w:spacing w:after="0"/>
+        <w:rPr>
+          <w:rFonts w:ascii="Times New Roman" w:hAnsi="Times New Roman" w:cs="Times New Roman"/>
+          <w:b/>
+          <w:bCs/>
+          <w:sz w:val="28"/>
+          <w:szCs w:val="28"/>
+        </w:rPr>
+      </w:pPr>
+    </w:p>
+    <w:p>
+      <w:pPr>
+        <w:widowControl w:val="0"/>
+        <w:autoSpaceDE w:val="0"/>
+        <w:autoSpaceDN w:val="0"/>
+        <w:adjustRightInd w:val="0"/>
+        <w:spacing w:after="0"/>
+        <w:rPr>
+          <w:rFonts w:ascii="Times New Roman" w:hAnsi="Times New Roman" w:cs="Times New Roman"/>
+          <w:b/>
+          <w:bCs/>
+          <w:sz w:val="28"/>
+          <w:szCs w:val="28"/>
+        </w:rPr>
+      </w:pPr>
+      <w:r>
+        <w:rPr>
+          <w:rFonts w:ascii="Times New Roman" w:hAnsi="Times New Roman" w:cs="Times New Roman"/>
+          <w:b/>
+          <w:bCs/>
+          <w:sz w:val="28"/>
+          <w:szCs w:val="28"/>
+        </w:rPr>
+        <w:t>2</w:t>
+      </w:r>
+      <w:r>
+        <w:rPr>
+          <w:rFonts w:ascii="Times New Roman" w:hAnsi="Times New Roman" w:cs="Times New Roman"/>
+          <w:b/>
+          <w:bCs/>
+          <w:sz w:val="28"/>
+          <w:szCs w:val="28"/>
+        </w:rPr>
+        <w:t>. System ERP i jego historia</w:t>
       </w:r>
     </w:p>
     <w:p>
@@ -1093,7 +1329,16 @@
           <w:sz w:val="24"/>
           <w:szCs w:val="24"/>
         </w:rPr>
-        <w:t xml:space="preserve">zintegrowane, tj. składające się z jednej bazy danych oraz jednej platformy biznesowej, gdzie nie występuje żadna wymiana danych pomiędzy modułami, ponieważ wszystkie funkcjonalności korzystają z tych samych danych w czasie rzeczywistym. </w:t>
+        <w:t xml:space="preserve">zintegrowane, tj. składające się z jednej bazy danych oraz jednej platformy biznesowej, gdzie </w:t>
+      </w:r>
+      <w:r>
+        <w:rPr>
+          <w:rFonts w:ascii="Times New Roman" w:hAnsi="Times New Roman" w:cs="Times New Roman"/>
+          <w:sz w:val="24"/>
+          <w:szCs w:val="24"/>
+        </w:rPr>
+        <w:lastRenderedPageBreak/>
+        <w:t xml:space="preserve">nie występuje żadna wymiana danych pomiędzy modułami, ponieważ wszystkie funkcjonalności korzystają z tych samych danych w czasie rzeczywistym. </w:t>
       </w:r>
     </w:p>
     <w:p>
@@ -1312,150 +1557,174 @@
           <w:sz w:val="24"/>
           <w:szCs w:val="24"/>
         </w:rPr>
+        <w:t>2. Historia systemu ERP</w:t>
+      </w:r>
+    </w:p>
+    <w:p>
+      <w:pPr>
+        <w:pStyle w:val="ListParagraph"/>
+        <w:spacing w:after="0"/>
+        <w:ind w:left="0"/>
+        <w:rPr>
+          <w:rFonts w:ascii="Times New Roman" w:hAnsi="Times New Roman" w:cs="Times New Roman"/>
+          <w:sz w:val="24"/>
+          <w:szCs w:val="24"/>
+        </w:rPr>
+      </w:pPr>
+    </w:p>
+    <w:p>
+      <w:pPr>
+        <w:spacing w:after="0"/>
+        <w:rPr>
+          <w:rFonts w:ascii="Times New Roman" w:hAnsi="Times New Roman" w:cs="Times New Roman"/>
+          <w:sz w:val="24"/>
+          <w:szCs w:val="24"/>
+        </w:rPr>
+      </w:pPr>
+      <w:r>
+        <w:rPr>
+          <w:rFonts w:ascii="Times New Roman" w:hAnsi="Times New Roman" w:cs="Times New Roman"/>
+          <w:sz w:val="24"/>
+          <w:szCs w:val="24"/>
+        </w:rPr>
+        <w:t>a) EOQ</w:t>
+      </w:r>
+    </w:p>
+    <w:p>
+      <w:pPr>
+        <w:spacing w:after="0"/>
+        <w:ind w:firstLine="708"/>
+        <w:rPr>
+          <w:rFonts w:ascii="Times New Roman" w:hAnsi="Times New Roman" w:cs="Times New Roman"/>
+          <w:sz w:val="24"/>
+          <w:szCs w:val="24"/>
+        </w:rPr>
+      </w:pPr>
+    </w:p>
+    <w:p>
+      <w:pPr>
+        <w:spacing w:after="0"/>
+        <w:ind w:firstLine="708"/>
+        <w:rPr>
+          <w:rFonts w:ascii="Times New Roman" w:hAnsi="Times New Roman" w:cs="Times New Roman"/>
+          <w:sz w:val="24"/>
+          <w:szCs w:val="24"/>
+        </w:rPr>
+      </w:pPr>
+      <w:r>
+        <w:rPr>
+          <w:rFonts w:ascii="Times New Roman" w:hAnsi="Times New Roman" w:cs="Times New Roman"/>
+          <w:sz w:val="24"/>
+          <w:szCs w:val="24"/>
+        </w:rPr>
+        <w:t>W czasach gdy przemysł nie był zdominowany przez komputery</w:t>
+      </w:r>
+      <w:r>
+        <w:rPr>
+          <w:rFonts w:ascii="Times New Roman" w:hAnsi="Times New Roman" w:cs="Times New Roman"/>
+          <w:sz w:val="24"/>
+          <w:szCs w:val="24"/>
+        </w:rPr>
+        <w:t>(1913)</w:t>
+      </w:r>
+      <w:r>
+        <w:rPr>
+          <w:rFonts w:ascii="Times New Roman" w:hAnsi="Times New Roman" w:cs="Times New Roman"/>
+          <w:sz w:val="24"/>
+          <w:szCs w:val="24"/>
+        </w:rPr>
+        <w:t xml:space="preserve"> używano metod takich jak EOQ (Economic Order Quantity). Służyły one do zarządzania zapasami w łańcuchu dostaw. Definiowały one optymalną wartość do zamówienia tak</w:t>
+      </w:r>
+      <w:r>
+        <w:rPr>
+          <w:rFonts w:ascii="Times New Roman" w:hAnsi="Times New Roman" w:cs="Times New Roman"/>
+          <w:sz w:val="24"/>
+          <w:szCs w:val="24"/>
+        </w:rPr>
+        <w:t>,</w:t>
+      </w:r>
+      <w:r>
+        <w:rPr>
+          <w:rFonts w:ascii="Times New Roman" w:hAnsi="Times New Roman" w:cs="Times New Roman"/>
+          <w:sz w:val="24"/>
+          <w:szCs w:val="24"/>
+        </w:rPr>
+        <w:t xml:space="preserve"> aby zminimalizować </w:t>
+      </w:r>
+      <w:r>
+        <w:rPr>
+          <w:rFonts w:ascii="Times New Roman" w:hAnsi="Times New Roman" w:cs="Times New Roman"/>
+          <w:sz w:val="24"/>
+          <w:szCs w:val="24"/>
+        </w:rPr>
+        <w:t>koszty zmienne.</w:t>
+      </w:r>
+    </w:p>
+    <w:p>
+      <w:pPr>
+        <w:spacing w:after="0"/>
+        <w:rPr>
+          <w:rFonts w:ascii="Times New Roman" w:hAnsi="Times New Roman" w:cs="Times New Roman"/>
+          <w:sz w:val="24"/>
+          <w:szCs w:val="24"/>
+        </w:rPr>
+      </w:pPr>
+    </w:p>
+    <w:p>
+      <w:pPr>
+        <w:spacing w:after="0"/>
+        <w:rPr>
+          <w:rFonts w:ascii="Times New Roman" w:hAnsi="Times New Roman" w:cs="Times New Roman"/>
+          <w:sz w:val="24"/>
+          <w:szCs w:val="24"/>
+        </w:rPr>
+      </w:pPr>
+      <w:r>
+        <w:rPr>
+          <w:rFonts w:ascii="Times New Roman" w:hAnsi="Times New Roman" w:cs="Times New Roman"/>
+          <w:sz w:val="24"/>
+          <w:szCs w:val="24"/>
+        </w:rPr>
+        <w:t>b) TPS</w:t>
+      </w:r>
+    </w:p>
+    <w:p>
+      <w:pPr>
+        <w:spacing w:after="0"/>
+        <w:ind w:firstLine="708"/>
+        <w:rPr>
+          <w:rFonts w:ascii="Times New Roman" w:hAnsi="Times New Roman" w:cs="Times New Roman"/>
+          <w:sz w:val="24"/>
+          <w:szCs w:val="24"/>
+        </w:rPr>
+      </w:pPr>
+    </w:p>
+    <w:p>
+      <w:pPr>
+        <w:spacing w:after="0"/>
+        <w:ind w:firstLine="708"/>
+        <w:rPr>
+          <w:rFonts w:ascii="Times New Roman" w:hAnsi="Times New Roman" w:cs="Times New Roman"/>
+          <w:sz w:val="24"/>
+          <w:szCs w:val="24"/>
+        </w:rPr>
+      </w:pPr>
+      <w:r>
+        <w:rPr>
+          <w:rFonts w:ascii="Times New Roman" w:hAnsi="Times New Roman" w:cs="Times New Roman"/>
+          <w:sz w:val="24"/>
+          <w:szCs w:val="24"/>
+        </w:rPr>
+        <w:t xml:space="preserve">Pierwszym poważnym systemem tego typu był wprowadzony pod koniec lat 40' Toyota Production System (TPS). Był on zbiorem unikatowych japońskich metod zarządzania. Obejmował szerokie zasady kultury przyjęte w tej firmie, a także sposób postrzegania świata i prowadzenia działalności. System koncentrował się na organizacji </w:t>
+      </w:r>
+      <w:r>
+        <w:rPr>
+          <w:rFonts w:ascii="Times New Roman" w:hAnsi="Times New Roman" w:cs="Times New Roman"/>
+          <w:sz w:val="24"/>
+          <w:szCs w:val="24"/>
+        </w:rPr>
         <w:lastRenderedPageBreak/>
-        <w:t>2. Historia systemu ERP</w:t>
-      </w:r>
-    </w:p>
-    <w:p>
-      <w:pPr>
-        <w:pStyle w:val="ListParagraph"/>
-        <w:spacing w:after="0"/>
-        <w:ind w:left="0"/>
-        <w:rPr>
-          <w:rFonts w:ascii="Times New Roman" w:hAnsi="Times New Roman" w:cs="Times New Roman"/>
-          <w:sz w:val="24"/>
-          <w:szCs w:val="24"/>
-        </w:rPr>
-      </w:pPr>
-    </w:p>
-    <w:p>
-      <w:pPr>
-        <w:spacing w:after="0"/>
-        <w:rPr>
-          <w:rFonts w:ascii="Times New Roman" w:hAnsi="Times New Roman" w:cs="Times New Roman"/>
-          <w:sz w:val="24"/>
-          <w:szCs w:val="24"/>
-        </w:rPr>
-      </w:pPr>
-      <w:r>
-        <w:rPr>
-          <w:rFonts w:ascii="Times New Roman" w:hAnsi="Times New Roman" w:cs="Times New Roman"/>
-          <w:sz w:val="24"/>
-          <w:szCs w:val="24"/>
-        </w:rPr>
-        <w:t>a) EOQ</w:t>
-      </w:r>
-    </w:p>
-    <w:p>
-      <w:pPr>
-        <w:spacing w:after="0"/>
-        <w:ind w:firstLine="708"/>
-        <w:rPr>
-          <w:rFonts w:ascii="Times New Roman" w:hAnsi="Times New Roman" w:cs="Times New Roman"/>
-          <w:sz w:val="24"/>
-          <w:szCs w:val="24"/>
-        </w:rPr>
-      </w:pPr>
-    </w:p>
-    <w:p>
-      <w:pPr>
-        <w:spacing w:after="0"/>
-        <w:ind w:firstLine="708"/>
-        <w:rPr>
-          <w:rFonts w:ascii="Times New Roman" w:hAnsi="Times New Roman" w:cs="Times New Roman"/>
-          <w:sz w:val="24"/>
-          <w:szCs w:val="24"/>
-        </w:rPr>
-      </w:pPr>
-      <w:r>
-        <w:rPr>
-          <w:rFonts w:ascii="Times New Roman" w:hAnsi="Times New Roman" w:cs="Times New Roman"/>
-          <w:sz w:val="24"/>
-          <w:szCs w:val="24"/>
-        </w:rPr>
-        <w:t>W czasach gdy przemysł nie był zdominowany przez komputery używano metod takich jak EOQ (Economic Order Quantity). Służyły one do zarządzania zapasami w łańcuchu dostaw. Definiowały one optymalną wartość do zamówienia tak</w:t>
-      </w:r>
-      <w:r>
-        <w:rPr>
-          <w:rFonts w:ascii="Times New Roman" w:hAnsi="Times New Roman" w:cs="Times New Roman"/>
-          <w:sz w:val="24"/>
-          <w:szCs w:val="24"/>
-        </w:rPr>
-        <w:t>,</w:t>
-      </w:r>
-      <w:r>
-        <w:rPr>
-          <w:rFonts w:ascii="Times New Roman" w:hAnsi="Times New Roman" w:cs="Times New Roman"/>
-          <w:sz w:val="24"/>
-          <w:szCs w:val="24"/>
-        </w:rPr>
-        <w:t xml:space="preserve"> aby zminimalizować </w:t>
-      </w:r>
-      <w:r>
-        <w:rPr>
-          <w:rFonts w:ascii="Times New Roman" w:hAnsi="Times New Roman" w:cs="Times New Roman"/>
-          <w:sz w:val="24"/>
-          <w:szCs w:val="24"/>
-        </w:rPr>
-        <w:t>koszty zmienne.</w:t>
-      </w:r>
-    </w:p>
-    <w:p>
-      <w:pPr>
-        <w:spacing w:after="0"/>
-        <w:rPr>
-          <w:rFonts w:ascii="Times New Roman" w:hAnsi="Times New Roman" w:cs="Times New Roman"/>
-          <w:sz w:val="24"/>
-          <w:szCs w:val="24"/>
-        </w:rPr>
-      </w:pPr>
-    </w:p>
-    <w:p>
-      <w:pPr>
-        <w:spacing w:after="0"/>
-        <w:rPr>
-          <w:rFonts w:ascii="Times New Roman" w:hAnsi="Times New Roman" w:cs="Times New Roman"/>
-          <w:sz w:val="24"/>
-          <w:szCs w:val="24"/>
-        </w:rPr>
-      </w:pPr>
-      <w:r>
-        <w:rPr>
-          <w:rFonts w:ascii="Times New Roman" w:hAnsi="Times New Roman" w:cs="Times New Roman"/>
-          <w:sz w:val="24"/>
-          <w:szCs w:val="24"/>
-        </w:rPr>
-        <w:t>b) TPS</w:t>
-      </w:r>
-    </w:p>
-    <w:p>
-      <w:pPr>
-        <w:spacing w:after="0"/>
-        <w:ind w:firstLine="708"/>
-        <w:rPr>
-          <w:rFonts w:ascii="Times New Roman" w:hAnsi="Times New Roman" w:cs="Times New Roman"/>
-          <w:sz w:val="24"/>
-          <w:szCs w:val="24"/>
-        </w:rPr>
-      </w:pPr>
-    </w:p>
-    <w:p>
-      <w:pPr>
-        <w:spacing w:after="0"/>
-        <w:ind w:firstLine="708"/>
-        <w:rPr>
-          <w:rFonts w:ascii="Times New Roman" w:hAnsi="Times New Roman" w:cs="Times New Roman"/>
-          <w:sz w:val="24"/>
-          <w:szCs w:val="24"/>
-        </w:rPr>
-      </w:pPr>
-      <w:r>
-        <w:rPr>
-          <w:rFonts w:ascii="Times New Roman" w:hAnsi="Times New Roman" w:cs="Times New Roman"/>
-          <w:sz w:val="24"/>
-          <w:szCs w:val="24"/>
-        </w:rPr>
-        <w:t>Pierwszym poważnym systemem tego typu był wprowadzony pod koniec lat 40' Toyota Production System (TPS). Był on zbiorem unikatowych japońskich metod zarządzania. Obejmował szerokie zasady kultury przyjęte w tej firmie, a także sposób postrzegania świata i prowadzenia działalności. System koncentrował się na organizacji produkcji i logistyki, wliczając w to pozytywne relacje z dostawcami i klientami. TPS był konglomeratem wielu technik, koncepcji i zasad mających na celu eliminację 3M (tj. muri – nadwyrężenie i trudności, mura – nieregularność, muda – marnotrawstwo).</w:t>
+        <w:t>produkcji i logistyki, wliczając w to pozytywne relacje z dostawcami i klientami. TPS był konglomeratem wielu technik, koncepcji i zasad mających na celu eliminację 3M (tj. muri – nadwyrężenie i trudności, mura – nieregularność, muda – marnotrawstwo).</w:t>
       </w:r>
     </w:p>
     <w:p>
@@ -1809,16 +2078,7 @@
           <w:szCs w:val="24"/>
         </w:rPr>
         <w:tab/>
-        <w:t xml:space="preserve">W 1983 na podstawie MRP powstał MRPII, który został rozbudowany o planowanie zdolności produkcyjnych (CRP) oraz o elementy związane z procesem sprzedaży i wspierające podejmowanie decyzji na szczeblach strategicznego zarządzania produkcją. Poza </w:t>
-      </w:r>
-      <w:r>
-        <w:rPr>
-          <w:rFonts w:ascii="Times New Roman" w:hAnsi="Times New Roman" w:cs="Times New Roman"/>
-          <w:sz w:val="24"/>
-          <w:szCs w:val="24"/>
-        </w:rPr>
-        <w:lastRenderedPageBreak/>
-        <w:t>materiałami związanymi bezpośrednio z produkcją, MRP II uwzględnia także materiały pomocnicze, zasoby ludzkie, pieniądze, czas, środki trwałe i inne.</w:t>
+        <w:t>W 1983 na podstawie MRP powstał MRPII, który został rozbudowany o planowanie zdolności produkcyjnych (CRP) oraz o elementy związane z procesem sprzedaży i wspierające podejmowanie decyzji na szczeblach strategicznego zarządzania produkcją. Poza materiałami związanymi bezpośrednio z produkcją, MRP II uwzględnia także materiały pomocnicze, zasoby ludzkie, pieniądze, czas, środki trwałe i inne.</w:t>
       </w:r>
     </w:p>
     <w:p>
@@ -2112,6 +2372,7 @@
           <w:sz w:val="24"/>
           <w:szCs w:val="24"/>
         </w:rPr>
+        <w:lastRenderedPageBreak/>
         <w:t>Zarządzanie relacjami z klientami.</w:t>
       </w:r>
     </w:p>
@@ -2290,7 +2551,16 @@
           <w:sz w:val="28"/>
           <w:szCs w:val="28"/>
         </w:rPr>
-        <w:t>2.</w:t>
+        <w:t>3</w:t>
+      </w:r>
+      <w:r>
+        <w:rPr>
+          <w:rFonts w:ascii="Times New Roman" w:hAnsi="Times New Roman" w:cs="Times New Roman"/>
+          <w:b/>
+          <w:sz w:val="28"/>
+          <w:szCs w:val="28"/>
+        </w:rPr>
+        <w:t>.</w:t>
       </w:r>
       <w:r>
         <w:rPr>
@@ -3043,6 +3313,35 @@
     </w:p>
     <w:p>
       <w:pPr>
+        <w:pStyle w:val="ListParagraph"/>
+        <w:widowControl w:val="0"/>
+        <w:numPr>
+          <w:ilvl w:val="0"/>
+          <w:numId w:val="35"/>
+        </w:numPr>
+        <w:autoSpaceDE w:val="0"/>
+        <w:autoSpaceDN w:val="0"/>
+        <w:adjustRightInd w:val="0"/>
+        <w:spacing w:after="0"/>
+        <w:rPr>
+          <w:rFonts w:ascii="Times New Roman" w:hAnsi="Times New Roman" w:cs="Times New Roman"/>
+          <w:sz w:val="24"/>
+          <w:szCs w:val="24"/>
+        </w:rPr>
+      </w:pPr>
+      <w:r>
+        <w:rPr>
+          <w:rFonts w:ascii="Times New Roman" w:hAnsi="Times New Roman" w:cs="Times New Roman"/>
+          <w:color w:val="252525"/>
+          <w:sz w:val="24"/>
+          <w:szCs w:val="24"/>
+          <w:shd w:val="clear" w:color="auto" w:fill="FFFFFF"/>
+        </w:rPr>
+        <w:t>JavaMail API – biblioteka umożliwiająca walidację adresu email.</w:t>
+      </w:r>
+    </w:p>
+    <w:p>
+      <w:pPr>
         <w:widowControl w:val="0"/>
         <w:autoSpaceDE w:val="0"/>
         <w:autoSpaceDN w:val="0"/>
@@ -3091,7 +3390,16 @@
           <w:sz w:val="28"/>
           <w:szCs w:val="28"/>
         </w:rPr>
-        <w:t>3. Dokumentacja techniczna.</w:t>
+        <w:t>4</w:t>
+      </w:r>
+      <w:r>
+        <w:rPr>
+          <w:rFonts w:ascii="Times New Roman" w:hAnsi="Times New Roman" w:cs="Times New Roman"/>
+          <w:b/>
+          <w:sz w:val="28"/>
+          <w:szCs w:val="28"/>
+        </w:rPr>
+        <w:t>. Dokumentacja techniczna.</w:t>
       </w:r>
     </w:p>
     <w:p>
@@ -3302,6 +3610,7 @@
           <w:sz w:val="24"/>
           <w:szCs w:val="24"/>
         </w:rPr>
+        <w:lastRenderedPageBreak/>
         <w:t>2. Email - pozwala na tworzenie, wysyłanie i odbieranie wiadomości między użytkownikami systemu. Pole 'id_sender' zawiera id nadawcy, 'id_receiver' - id odbiorcy. 'Text' przechowuje treść wiadomości, 'date' - dokładną datę wysłania wiadomości. Wartość 'checked' informuje program czy dana wiadomoś</w:t>
       </w:r>
       <w:r>
@@ -3794,7 +4103,6 @@
           <w:sz w:val="24"/>
           <w:szCs w:val="24"/>
         </w:rPr>
-        <w:lastRenderedPageBreak/>
         <w:t>4. Log - dostarcza dokładniejszych informacji na temat realizowania zamówień. Dzięki niej użytkownik może się dowiedzieć</w:t>
       </w:r>
       <w:r>
@@ -4095,7 +4403,16 @@
           <w:sz w:val="24"/>
           <w:szCs w:val="24"/>
         </w:rPr>
-        <w:t>('price'). Informacja o produktach z listy jest pobierana z bazy jako obiekt typu String, który jest przetwarzany na listę za pomocą specjalnego algorytmu, który zostanie omówiony później.</w:t>
+        <w:t xml:space="preserve">('price'). Informacja o produktach z </w:t>
+      </w:r>
+      <w:r>
+        <w:rPr>
+          <w:rFonts w:ascii="Times New Roman" w:hAnsi="Times New Roman" w:cs="Times New Roman"/>
+          <w:sz w:val="24"/>
+          <w:szCs w:val="24"/>
+        </w:rPr>
+        <w:lastRenderedPageBreak/>
+        <w:t>listy jest pobierana z bazy jako obiekt typu String, który jest przetwarzany na listę za pomocą specjalnego algorytmu, który zostanie omówiony później.</w:t>
       </w:r>
     </w:p>
     <w:p>
@@ -4666,7 +4983,6 @@
           <w:sz w:val="24"/>
           <w:szCs w:val="24"/>
         </w:rPr>
-        <w:lastRenderedPageBreak/>
         <w:t>8. Product - klasa przechowująca dane</w:t>
       </w:r>
       <w:r>
@@ -5039,6 +5355,7 @@
           <w:sz w:val="24"/>
           <w:szCs w:val="24"/>
         </w:rPr>
+        <w:lastRenderedPageBreak/>
         <w:t>('date')  oraz informację o tym czy zamówienie zostało wykonane i jest</w:t>
       </w:r>
       <w:r>
@@ -5569,7 +5886,6 @@
           <w:sz w:val="24"/>
           <w:szCs w:val="24"/>
         </w:rPr>
-        <w:lastRenderedPageBreak/>
         <w:t>private static Key generateKey()</w:t>
       </w:r>
       <w:r>
@@ -5822,6 +6138,7 @@
           <w:sz w:val="24"/>
           <w:szCs w:val="24"/>
         </w:rPr>
+        <w:lastRenderedPageBreak/>
         <w:t>public List&lt;Repair&gt; getAllRepairs()</w:t>
       </w:r>
       <w:r>
@@ -6334,7 +6651,6 @@
           <w:sz w:val="24"/>
           <w:szCs w:val="24"/>
         </w:rPr>
-        <w:lastRenderedPageBreak/>
         <w:t>public void setEmailChecked(Email email)</w:t>
       </w:r>
       <w:r>
@@ -6587,6 +6903,7 @@
           <w:sz w:val="24"/>
           <w:szCs w:val="24"/>
         </w:rPr>
+        <w:lastRenderedPageBreak/>
         <w:t>public void fillTableWithFoodProducts(JTable jTableProducts)</w:t>
       </w:r>
       <w:r>
@@ -7376,7 +7693,16 @@
           <w:sz w:val="24"/>
           <w:szCs w:val="24"/>
         </w:rPr>
-        <w:t>wszystkimi produktami z bazy z wyjątkiem produktów żywnościowych. Jeśłi użytkownik nie zaznaczyl żadnej kategorii skrypt nie będzie kontynuowany.</w:t>
+        <w:t xml:space="preserve">wszystkimi produktami z bazy z wyjątkiem produktów żywnościowych. Jeśłi użytkownik nie zaznaczyl żadnej kategorii skrypt nie będzie </w:t>
+      </w:r>
+      <w:r>
+        <w:rPr>
+          <w:rFonts w:ascii="Times New Roman" w:hAnsi="Times New Roman" w:cs="Times New Roman"/>
+          <w:sz w:val="24"/>
+          <w:szCs w:val="24"/>
+        </w:rPr>
+        <w:lastRenderedPageBreak/>
+        <w:t>kontynuowany.</w:t>
       </w:r>
       <w:r>
         <w:rPr>
@@ -7583,7 +7909,6 @@
           <w:szCs w:val="24"/>
           <w:lang w:eastAsia="pl-PL"/>
         </w:rPr>
-        <w:lastRenderedPageBreak/>
         <w:drawing>
           <wp:inline distT="0" distB="0" distL="0" distR="0" wp14:anchorId="25E7497F" wp14:editId="34FB4868">
             <wp:extent cx="5486400" cy="3200400"/>
@@ -7941,6 +8266,7 @@
           <w:sz w:val="20"/>
           <w:szCs w:val="20"/>
         </w:rPr>
+        <w:lastRenderedPageBreak/>
         <w:t xml:space="preserve">                    quantity += x;</w:t>
       </w:r>
     </w:p>
@@ -8327,7 +8653,6 @@
           <w:sz w:val="20"/>
           <w:szCs w:val="20"/>
         </w:rPr>
-        <w:lastRenderedPageBreak/>
         <w:t xml:space="preserve">        }</w:t>
       </w:r>
     </w:p>
@@ -10229,6 +10554,7 @@
                 <w:sz w:val="24"/>
                 <w:szCs w:val="24"/>
               </w:rPr>
+              <w:lastRenderedPageBreak/>
               <w:t>Tutaj znowu dodajemy produkt do listy. Na tym kończy się pętla i mamy gotową listę z produktami.</w:t>
             </w:r>
           </w:p>
@@ -10326,7 +10652,7 @@
           <w:sz w:val="28"/>
           <w:szCs w:val="28"/>
         </w:rPr>
-        <w:t>4. Dokumentacja użyt</w:t>
+        <w:t>5</w:t>
       </w:r>
       <w:r>
         <w:rPr>
@@ -10335,7 +10661,7 @@
           <w:sz w:val="28"/>
           <w:szCs w:val="28"/>
         </w:rPr>
-        <w:t>k</w:t>
+        <w:t>. Dokumentacja użyt</w:t>
       </w:r>
       <w:r>
         <w:rPr>
@@ -10344,81 +10670,23 @@
           <w:sz w:val="28"/>
           <w:szCs w:val="28"/>
         </w:rPr>
-        <w:t>ownika.</w:t>
-      </w:r>
-    </w:p>
-    <w:p>
-      <w:pPr>
-        <w:pStyle w:val="ListParagraph"/>
-        <w:spacing w:after="0"/>
-        <w:ind w:left="0"/>
+        <w:t>k</w:t>
+      </w:r>
+      <w:r>
         <w:rPr>
           <w:rFonts w:ascii="Times New Roman" w:hAnsi="Times New Roman" w:cs="Times New Roman"/>
           <w:b/>
           <w:sz w:val="28"/>
           <w:szCs w:val="28"/>
         </w:rPr>
-      </w:pPr>
+        <w:t>ownika.</w:t>
+      </w:r>
     </w:p>
     <w:p>
       <w:pPr>
         <w:pStyle w:val="ListParagraph"/>
         <w:spacing w:after="0"/>
         <w:ind w:left="0"/>
-        <w:rPr>
-          <w:rFonts w:ascii="Times New Roman" w:hAnsi="Times New Roman" w:cs="Times New Roman"/>
-          <w:sz w:val="24"/>
-          <w:szCs w:val="24"/>
-        </w:rPr>
-      </w:pPr>
-      <w:r>
-        <w:rPr>
-          <w:rFonts w:ascii="Times New Roman" w:hAnsi="Times New Roman" w:cs="Times New Roman"/>
-          <w:sz w:val="24"/>
-          <w:szCs w:val="24"/>
-        </w:rPr>
-        <w:tab/>
-        <w:t>Pierwszym oknem</w:t>
-      </w:r>
-      <w:r>
-        <w:rPr>
-          <w:rFonts w:ascii="Times New Roman" w:hAnsi="Times New Roman" w:cs="Times New Roman"/>
-          <w:sz w:val="24"/>
-          <w:szCs w:val="24"/>
-        </w:rPr>
-        <w:t>,</w:t>
-      </w:r>
-      <w:r>
-        <w:rPr>
-          <w:rFonts w:ascii="Times New Roman" w:hAnsi="Times New Roman" w:cs="Times New Roman"/>
-          <w:sz w:val="24"/>
-          <w:szCs w:val="24"/>
-        </w:rPr>
-        <w:t xml:space="preserve"> jakie widzi użytkownik po włączeniu aplikacji</w:t>
-      </w:r>
-      <w:r>
-        <w:rPr>
-          <w:rFonts w:ascii="Times New Roman" w:hAnsi="Times New Roman" w:cs="Times New Roman"/>
-          <w:sz w:val="24"/>
-          <w:szCs w:val="24"/>
-        </w:rPr>
-        <w:t>,</w:t>
-      </w:r>
-      <w:r>
-        <w:rPr>
-          <w:rFonts w:ascii="Times New Roman" w:hAnsi="Times New Roman" w:cs="Times New Roman"/>
-          <w:sz w:val="24"/>
-          <w:szCs w:val="24"/>
-        </w:rPr>
-        <w:t xml:space="preserve"> jest okno logowania. </w:t>
-      </w:r>
-    </w:p>
-    <w:p>
-      <w:pPr>
-        <w:pStyle w:val="ListParagraph"/>
-        <w:spacing w:after="0"/>
-        <w:ind w:left="0"/>
-        <w:jc w:val="both"/>
         <w:rPr>
           <w:rFonts w:ascii="Times New Roman" w:hAnsi="Times New Roman" w:cs="Times New Roman"/>
           <w:b/>
@@ -10429,7 +10697,62 @@
     </w:p>
     <w:p>
       <w:pPr>
-        <w:spacing w:after="0"/>
+        <w:pStyle w:val="ListParagraph"/>
+        <w:spacing w:after="0"/>
+        <w:ind w:left="0"/>
+        <w:rPr>
+          <w:rFonts w:ascii="Times New Roman" w:hAnsi="Times New Roman" w:cs="Times New Roman"/>
+          <w:sz w:val="24"/>
+          <w:szCs w:val="24"/>
+        </w:rPr>
+      </w:pPr>
+      <w:r>
+        <w:rPr>
+          <w:rFonts w:ascii="Times New Roman" w:hAnsi="Times New Roman" w:cs="Times New Roman"/>
+          <w:sz w:val="24"/>
+          <w:szCs w:val="24"/>
+        </w:rPr>
+        <w:tab/>
+        <w:t>Pierwszym oknem</w:t>
+      </w:r>
+      <w:r>
+        <w:rPr>
+          <w:rFonts w:ascii="Times New Roman" w:hAnsi="Times New Roman" w:cs="Times New Roman"/>
+          <w:sz w:val="24"/>
+          <w:szCs w:val="24"/>
+        </w:rPr>
+        <w:t>,</w:t>
+      </w:r>
+      <w:r>
+        <w:rPr>
+          <w:rFonts w:ascii="Times New Roman" w:hAnsi="Times New Roman" w:cs="Times New Roman"/>
+          <w:sz w:val="24"/>
+          <w:szCs w:val="24"/>
+        </w:rPr>
+        <w:t xml:space="preserve"> jakie widzi użytkownik po włączeniu aplikacji</w:t>
+      </w:r>
+      <w:r>
+        <w:rPr>
+          <w:rFonts w:ascii="Times New Roman" w:hAnsi="Times New Roman" w:cs="Times New Roman"/>
+          <w:sz w:val="24"/>
+          <w:szCs w:val="24"/>
+        </w:rPr>
+        <w:t>,</w:t>
+      </w:r>
+      <w:r>
+        <w:rPr>
+          <w:rFonts w:ascii="Times New Roman" w:hAnsi="Times New Roman" w:cs="Times New Roman"/>
+          <w:sz w:val="24"/>
+          <w:szCs w:val="24"/>
+        </w:rPr>
+        <w:t xml:space="preserve"> jest okno logowania. </w:t>
+      </w:r>
+    </w:p>
+    <w:p>
+      <w:pPr>
+        <w:pStyle w:val="ListParagraph"/>
+        <w:spacing w:after="0"/>
+        <w:ind w:left="0"/>
         <w:jc w:val="both"/>
         <w:rPr>
           <w:rFonts w:ascii="Times New Roman" w:hAnsi="Times New Roman" w:cs="Times New Roman"/>
@@ -10438,12 +10761,23 @@
           <w:szCs w:val="28"/>
         </w:rPr>
       </w:pPr>
+    </w:p>
+    <w:p>
+      <w:pPr>
+        <w:spacing w:after="0"/>
+        <w:jc w:val="both"/>
+        <w:rPr>
+          <w:rFonts w:ascii="Times New Roman" w:hAnsi="Times New Roman" w:cs="Times New Roman"/>
+          <w:b/>
+          <w:sz w:val="28"/>
+          <w:szCs w:val="28"/>
+        </w:rPr>
+      </w:pPr>
       <w:r>
         <w:rPr>
           <w:noProof/>
           <w:lang w:eastAsia="pl-PL"/>
         </w:rPr>
-        <w:lastRenderedPageBreak/>
         <w:drawing>
           <wp:inline distT="0" distB="0" distL="0" distR="0" wp14:anchorId="27158B42" wp14:editId="008C35C7">
             <wp:extent cx="5760720" cy="3238500"/>
@@ -10612,6 +10946,7 @@
           <w:szCs w:val="24"/>
           <w:lang w:eastAsia="pl-PL"/>
         </w:rPr>
+        <w:lastRenderedPageBreak/>
         <w:drawing>
           <wp:inline distT="0" distB="0" distL="0" distR="0" wp14:anchorId="4414400C" wp14:editId="57E9DF9B">
             <wp:extent cx="5486400" cy="3200400"/>
@@ -10668,7 +11003,6 @@
           <w:sz w:val="24"/>
           <w:szCs w:val="24"/>
         </w:rPr>
-        <w:lastRenderedPageBreak/>
         <w:t xml:space="preserve">Administrator </w:t>
       </w:r>
       <w:r>
@@ -10858,6 +11192,7 @@
           <w:sz w:val="24"/>
           <w:szCs w:val="24"/>
         </w:rPr>
+        <w:lastRenderedPageBreak/>
         <w:t>Podzielone jest ono na dwie części. Pionowy pasek po lewej zawiera główne przyciski przełączające między panelami. Te z kolei wyświetlane są na prawej części okna. W tej chwili obszar ten jest pusty. Na górnym pasu widnieje informacja o zalogowanym użytkowniku. Pod nią mieści się przycisk z rozwijanym menu, którym można zmienić prywatne ustawienia konta lub zarządzać meilami. Gwiazdka informuje użyt</w:t>
       </w:r>
       <w:r>
@@ -11016,7 +11351,6 @@
           <w:noProof/>
           <w:lang w:eastAsia="pl-PL"/>
         </w:rPr>
-        <w:lastRenderedPageBreak/>
         <w:drawing>
           <wp:inline distT="0" distB="0" distL="0" distR="0" wp14:anchorId="35BF25D2" wp14:editId="011AAD54">
             <wp:extent cx="5760720" cy="3238500"/>
@@ -11161,7 +11495,16 @@
           <w:sz w:val="24"/>
           <w:szCs w:val="24"/>
         </w:rPr>
-        <w:t xml:space="preserve"> czy w skrzynce znajdują się nieprzeczytane wiadomości i jeśli znajdzie takowe, ustawia je na liście w pierwszej kolejności. Jeśli użyt</w:t>
+        <w:t xml:space="preserve"> czy w skrzynce znajdują się nieprzeczytane wiadomości i jeśli znajdzie takowe, ustawia je na </w:t>
+      </w:r>
+      <w:r>
+        <w:rPr>
+          <w:rFonts w:ascii="Times New Roman" w:hAnsi="Times New Roman" w:cs="Times New Roman"/>
+          <w:sz w:val="24"/>
+          <w:szCs w:val="24"/>
+        </w:rPr>
+        <w:lastRenderedPageBreak/>
+        <w:t>liście w pierwszej kolejności. Jeśli użyt</w:t>
       </w:r>
       <w:r>
         <w:rPr>
@@ -11408,6 +11751,7 @@
           <w:sz w:val="24"/>
           <w:szCs w:val="24"/>
         </w:rPr>
+        <w:lastRenderedPageBreak/>
         <w:t xml:space="preserve">Przycisk ‘Wyloguj’ przenosi do ekranu logowania i odłącza </w:t>
       </w:r>
       <w:r>
@@ -11509,7 +11853,6 @@
           <w:noProof/>
           <w:lang w:eastAsia="pl-PL"/>
         </w:rPr>
-        <w:lastRenderedPageBreak/>
         <w:drawing>
           <wp:inline distT="0" distB="0" distL="0" distR="0" wp14:anchorId="15FA7BF2" wp14:editId="4571B8BF">
             <wp:extent cx="5760720" cy="3238500"/>
@@ -11738,6 +12081,7 @@
           <w:szCs w:val="24"/>
           <w:lang w:eastAsia="pl-PL"/>
         </w:rPr>
+        <w:lastRenderedPageBreak/>
         <w:drawing>
           <wp:inline distT="0" distB="0" distL="0" distR="0" wp14:anchorId="36C95C51" wp14:editId="65E75C9A">
             <wp:extent cx="5760720" cy="3238500"/>
@@ -11957,6 +12301,7 @@
           <w:sz w:val="24"/>
           <w:szCs w:val="24"/>
         </w:rPr>
+        <w:lastRenderedPageBreak/>
         <w:tab/>
         <w:t xml:space="preserve">Następne okno pozwala na przeglądanie zapasów magazynowych w firmie. Wyświetlone są w nim </w:t>
       </w:r>
@@ -12052,7 +12397,6 @@
           <w:szCs w:val="24"/>
           <w:lang w:eastAsia="pl-PL"/>
         </w:rPr>
-        <w:lastRenderedPageBreak/>
         <w:drawing>
           <wp:inline distT="0" distB="0" distL="0" distR="0">
             <wp:extent cx="5760720" cy="3238500"/>
@@ -12227,6 +12571,7 @@
           <w:sz w:val="24"/>
           <w:szCs w:val="24"/>
         </w:rPr>
+        <w:lastRenderedPageBreak/>
         <w:tab/>
         <w:t>Za jej pomocą</w:t>
       </w:r>
@@ -12360,16 +12705,7 @@
           <w:sz w:val="24"/>
           <w:szCs w:val="24"/>
         </w:rPr>
-        <w:t xml:space="preserve"> Po prawej stronie wypełnia się lista z </w:t>
-      </w:r>
-      <w:r>
-        <w:rPr>
-          <w:rFonts w:ascii="Times New Roman" w:hAnsi="Times New Roman" w:cs="Times New Roman"/>
-          <w:sz w:val="24"/>
-          <w:szCs w:val="24"/>
-        </w:rPr>
-        <w:lastRenderedPageBreak/>
-        <w:t xml:space="preserve">zamówionymi produktami. W prawym dolnym rogu zliczana jest cena z uwzględnieniem podatku. Poniżej przedstawione jest logo wybranej kategorii produktów. Kliknięcie przycisku ‘Zamów’ </w:t>
+        <w:t xml:space="preserve"> Po prawej stronie wypełnia się lista z zamówionymi produktami. W prawym dolnym rogu zliczana jest cena z uwzględnieniem podatku. Poniżej przedstawione jest logo wybranej kategorii produktów. Kliknięcie przycisku ‘Zamów’ </w:t>
       </w:r>
       <w:r>
         <w:rPr>
@@ -12555,6 +12891,7 @@
           <w:szCs w:val="24"/>
           <w:lang w:eastAsia="pl-PL"/>
         </w:rPr>
+        <w:lastRenderedPageBreak/>
         <w:drawing>
           <wp:inline distT="0" distB="0" distL="0" distR="0">
             <wp:extent cx="5760720" cy="3238500"/>
@@ -12625,7 +12962,6 @@
           <w:sz w:val="24"/>
           <w:szCs w:val="24"/>
         </w:rPr>
-        <w:lastRenderedPageBreak/>
         <w:t>Dodatkową opcją są logi. Można się z nich dowiedzieć</w:t>
       </w:r>
       <w:r>
@@ -12770,6 +13106,14 @@
         </w:rPr>
         <w:t xml:space="preserve"> jest dodawanie nowego pracownika do firmy. Należy tutaj wpisać dane takie jak imie, nazwisko, adres mailowy, hasło oraz nadać stanowisko pracy.</w:t>
       </w:r>
+      <w:r>
+        <w:rPr>
+          <w:rFonts w:ascii="Times New Roman" w:hAnsi="Times New Roman" w:cs="Times New Roman"/>
+          <w:sz w:val="24"/>
+          <w:szCs w:val="24"/>
+        </w:rPr>
+        <w:t xml:space="preserve"> Poprawność adresu mailowego jest sprawdzana przy pomocy specjalnej biblioteki JavaMail.</w:t>
+      </w:r>
     </w:p>
     <w:p>
       <w:pPr>
@@ -12798,6 +13142,7 @@
           <w:szCs w:val="24"/>
           <w:lang w:eastAsia="pl-PL"/>
         </w:rPr>
+        <w:lastRenderedPageBreak/>
         <w:drawing>
           <wp:inline distT="0" distB="0" distL="0" distR="0">
             <wp:extent cx="5760720" cy="3238500"/>
@@ -12879,7 +13224,6 @@
           <w:szCs w:val="24"/>
           <w:lang w:eastAsia="pl-PL"/>
         </w:rPr>
-        <w:lastRenderedPageBreak/>
         <w:drawing>
           <wp:inline distT="0" distB="0" distL="0" distR="0">
             <wp:extent cx="5760720" cy="3238500"/>
@@ -13026,6 +13370,7 @@
           <w:szCs w:val="24"/>
           <w:lang w:eastAsia="pl-PL"/>
         </w:rPr>
+        <w:lastRenderedPageBreak/>
         <w:drawing>
           <wp:inline distT="0" distB="0" distL="0" distR="0" wp14:anchorId="34F5BD04" wp14:editId="52610E6E">
             <wp:extent cx="5760720" cy="3238500"/>
@@ -13094,7 +13439,6 @@
           <w:sz w:val="24"/>
           <w:szCs w:val="24"/>
         </w:rPr>
-        <w:lastRenderedPageBreak/>
         <w:tab/>
         <w:t>Podajemy tutaj jego nazwę, cenę, podatek i kat</w:t>
       </w:r>
@@ -13106,24 +13450,113 @@
         </w:rPr>
         <w:t>e</w:t>
       </w:r>
+      <w:r>
+        <w:rPr>
+          <w:rFonts w:ascii="Times New Roman" w:hAnsi="Times New Roman" w:cs="Times New Roman"/>
+          <w:sz w:val="24"/>
+          <w:szCs w:val="24"/>
+        </w:rPr>
+        <w:t>gorię. Od tej pory możemy zamawiać dany produkt, a po przyjęciu zamówien</w:t>
+      </w:r>
+      <w:r>
+        <w:rPr>
+          <w:rFonts w:ascii="Times New Roman" w:hAnsi="Times New Roman" w:cs="Times New Roman"/>
+          <w:sz w:val="24"/>
+          <w:szCs w:val="24"/>
+        </w:rPr>
+        <w:t>ia jest on gotowy do sprzedaży.</w:t>
+      </w:r>
+    </w:p>
+    <w:p>
+      <w:pPr>
+        <w:spacing w:after="0"/>
+        <w:rPr>
+          <w:rFonts w:ascii="Times New Roman" w:hAnsi="Times New Roman" w:cs="Times New Roman"/>
+          <w:sz w:val="24"/>
+          <w:szCs w:val="24"/>
+        </w:rPr>
+      </w:pPr>
+    </w:p>
+    <w:p>
+      <w:pPr>
+        <w:spacing w:after="0"/>
+        <w:rPr>
+          <w:rFonts w:ascii="Times New Roman" w:hAnsi="Times New Roman" w:cs="Times New Roman"/>
+          <w:b/>
+          <w:sz w:val="28"/>
+          <w:szCs w:val="28"/>
+        </w:rPr>
+      </w:pPr>
+      <w:r>
+        <w:rPr>
+          <w:rFonts w:ascii="Times New Roman" w:hAnsi="Times New Roman" w:cs="Times New Roman"/>
+          <w:b/>
+          <w:sz w:val="28"/>
+          <w:szCs w:val="28"/>
+        </w:rPr>
+        <w:t>6. Wnioski</w:t>
+      </w:r>
+    </w:p>
+    <w:p>
+      <w:pPr>
+        <w:pStyle w:val="Standard"/>
+      </w:pPr>
+    </w:p>
+    <w:p>
+      <w:pPr>
+        <w:pStyle w:val="Standard"/>
+        <w:ind w:firstLine="708"/>
+      </w:pPr>
+      <w:r>
+        <w:t>Celem przedstawionej w tej pracy aplikacji jest wspomaganie efektywnego zarządzania całością zasobów przedsiębiorstwa poprzez wsparcie dystrybucji, serwisowania oraz zintegrowanie wszystkich działów i funkcji w firmie. Realizowane jest to poprzez wspólną bazę danych, do której dostęp mają wszyscy użytkownicy aplikacji. Wielodostępowość jest realizowana przez odpowiedni interfejs, który dodatkowo uaktualnia dane w czasie rzeczywistym.</w:t>
+      </w:r>
+    </w:p>
+    <w:p>
+      <w:pPr>
+        <w:pStyle w:val="Standard"/>
+        <w:ind w:firstLine="708"/>
+      </w:pPr>
+    </w:p>
+    <w:p>
+      <w:pPr>
+        <w:pStyle w:val="Standard"/>
+      </w:pPr>
+      <w:r>
+        <w:tab/>
+        <w:t xml:space="preserve">Program jest dedykowany dla serwisu komputerowego, gdzie pracownicy dzielą się na cztery grupy: administracja, sprzedawcy, technicy i magazynierzy, więc zaimplementowano w nim cztery rodzaje autoryzacji. </w:t>
+      </w:r>
       <w:bookmarkStart w:id="0" w:name="_GoBack"/>
-      <w:bookmarkEnd w:id="0"/>
-      <w:r>
-        <w:rPr>
-          <w:rFonts w:ascii="Times New Roman" w:hAnsi="Times New Roman" w:cs="Times New Roman"/>
-          <w:sz w:val="24"/>
-          <w:szCs w:val="24"/>
-        </w:rPr>
-        <w:t>gorię. Od tej pory możemy zamawiać dany produkt, a po przyjęciu zamówien</w:t>
-      </w:r>
-      <w:r>
-        <w:rPr>
-          <w:rFonts w:ascii="Times New Roman" w:hAnsi="Times New Roman" w:cs="Times New Roman"/>
-          <w:sz w:val="24"/>
-          <w:szCs w:val="24"/>
-        </w:rPr>
-        <w:t>ia jest on gotowy do sprzedaży.</w:t>
-      </w:r>
+      <w:r>
+        <w:t>Każda z grup ma charakterystyczny zbiór uprawnień, które wykorzystuje na swoim stanowisku. Wpływa to w znacznym stopniu na bezpieczeństwo i pozwala efektywniej wykorzystać zasoby.</w:t>
+      </w:r>
+    </w:p>
+    <w:p>
+      <w:pPr>
+        <w:pStyle w:val="Standard"/>
+      </w:pPr>
+    </w:p>
+    <w:p>
+      <w:pPr>
+        <w:pStyle w:val="Standard"/>
+      </w:pPr>
+      <w:r>
+        <w:tab/>
+        <w:t>Reasumując, wszystkie założenia programu zostały spełnione, co nie oznacza, że aplikacja nie powinna być rozwijana. Kolejne wersje oprogramowania mogą zostać wzbogacone w możliwość prowadzenia badań nad sprzedażą lub w mechanizmy ułatwiające komunikację między pracownikami jak na przykład chat na żywo, lub kalendarz wydarzeń. Przydatną funkcjonalnością byłoby też zarządzanie flota przedsiębiorstwa, jak również stworzenia systemu rekrutacji dla nowych pracowników.</w:t>
+      </w:r>
+      <w:r>
+        <w:tab/>
+      </w:r>
+    </w:p>
+    <w:bookmarkEnd w:id="0"/>
+    <w:p>
+      <w:pPr>
+        <w:spacing w:after="0"/>
+        <w:rPr>
+          <w:rFonts w:ascii="Times New Roman" w:hAnsi="Times New Roman" w:cs="Times New Roman"/>
+          <w:sz w:val="24"/>
+          <w:szCs w:val="24"/>
+        </w:rPr>
+      </w:pPr>
     </w:p>
     <w:sectPr>
       <w:pgSz w:w="11906" w:h="16838"/>
@@ -13188,6 +13621,92 @@
 <file path=word/numbering.xml><?xml version="1.0" encoding="utf-8"?>
 <w:numbering xmlns:wpc="http://schemas.microsoft.com/office/word/2010/wordprocessingCanvas" xmlns:mc="http://schemas.openxmlformats.org/markup-compatibility/2006" xmlns:o="urn:schemas-microsoft-com:office:office" xmlns:r="http://schemas.openxmlformats.org/officeDocument/2006/relationships" xmlns:m="http://schemas.openxmlformats.org/officeDocument/2006/math" xmlns:v="urn:schemas-microsoft-com:vml" xmlns:wp14="http://schemas.microsoft.com/office/word/2010/wordprocessingDrawing" xmlns:wp="http://schemas.openxmlformats.org/drawingml/2006/wordprocessingDrawing" xmlns:w10="urn:schemas-microsoft-com:office:word" xmlns:w="http://schemas.openxmlformats.org/wordprocessingml/2006/main" xmlns:w14="http://schemas.microsoft.com/office/word/2010/wordml" xmlns:wpg="http://schemas.microsoft.com/office/word/2010/wordprocessingGroup" xmlns:wpi="http://schemas.microsoft.com/office/word/2010/wordprocessingInk" xmlns:wne="http://schemas.microsoft.com/office/word/2006/wordml" xmlns:wps="http://schemas.microsoft.com/office/word/2010/wordprocessingShape" mc:Ignorable="w14 wp14">
   <w:abstractNum w:abstractNumId="0">
+    <w:nsid w:val="03B01CDA"/>
+    <w:multiLevelType w:val="multilevel"/>
+    <w:tmpl w:val="0415001D"/>
+    <w:lvl w:ilvl="0">
+      <w:start w:val="1"/>
+      <w:numFmt w:val="decimal"/>
+      <w:lvlText w:val="%1)"/>
+      <w:lvlJc w:val="left"/>
+      <w:pPr>
+        <w:ind w:left="360" w:hanging="360"/>
+      </w:pPr>
+    </w:lvl>
+    <w:lvl w:ilvl="1">
+      <w:start w:val="1"/>
+      <w:numFmt w:val="lowerLetter"/>
+      <w:lvlText w:val="%2)"/>
+      <w:lvlJc w:val="left"/>
+      <w:pPr>
+        <w:ind w:left="720" w:hanging="360"/>
+      </w:pPr>
+    </w:lvl>
+    <w:lvl w:ilvl="2">
+      <w:start w:val="1"/>
+      <w:numFmt w:val="lowerRoman"/>
+      <w:lvlText w:val="%3)"/>
+      <w:lvlJc w:val="left"/>
+      <w:pPr>
+        <w:ind w:left="1080" w:hanging="360"/>
+      </w:pPr>
+    </w:lvl>
+    <w:lvl w:ilvl="3">
+      <w:start w:val="1"/>
+      <w:numFmt w:val="decimal"/>
+      <w:lvlText w:val="(%4)"/>
+      <w:lvlJc w:val="left"/>
+      <w:pPr>
+        <w:ind w:left="1440" w:hanging="360"/>
+      </w:pPr>
+    </w:lvl>
+    <w:lvl w:ilvl="4">
+      <w:start w:val="1"/>
+      <w:numFmt w:val="lowerLetter"/>
+      <w:lvlText w:val="(%5)"/>
+      <w:lvlJc w:val="left"/>
+      <w:pPr>
+        <w:ind w:left="1800" w:hanging="360"/>
+      </w:pPr>
+    </w:lvl>
+    <w:lvl w:ilvl="5">
+      <w:start w:val="1"/>
+      <w:numFmt w:val="lowerRoman"/>
+      <w:lvlText w:val="(%6)"/>
+      <w:lvlJc w:val="left"/>
+      <w:pPr>
+        <w:ind w:left="2160" w:hanging="360"/>
+      </w:pPr>
+    </w:lvl>
+    <w:lvl w:ilvl="6">
+      <w:start w:val="1"/>
+      <w:numFmt w:val="decimal"/>
+      <w:lvlText w:val="%7."/>
+      <w:lvlJc w:val="left"/>
+      <w:pPr>
+        <w:ind w:left="2520" w:hanging="360"/>
+      </w:pPr>
+    </w:lvl>
+    <w:lvl w:ilvl="7">
+      <w:start w:val="1"/>
+      <w:numFmt w:val="lowerLetter"/>
+      <w:lvlText w:val="%8."/>
+      <w:lvlJc w:val="left"/>
+      <w:pPr>
+        <w:ind w:left="2880" w:hanging="360"/>
+      </w:pPr>
+    </w:lvl>
+    <w:lvl w:ilvl="8">
+      <w:start w:val="1"/>
+      <w:numFmt w:val="lowerRoman"/>
+      <w:lvlText w:val="%9."/>
+      <w:lvlJc w:val="left"/>
+      <w:pPr>
+        <w:ind w:left="3240" w:hanging="360"/>
+      </w:pPr>
+    </w:lvl>
+  </w:abstractNum>
+  <w:abstractNum w:abstractNumId="1">
     <w:nsid w:val="041D6F3E"/>
     <w:multiLevelType w:val="hybridMultilevel"/>
     <w:tmpl w:val="C6181336"/>
@@ -13197,7 +13716,7 @@
       <w:lvlText w:val="%1."/>
       <w:lvlJc w:val="left"/>
       <w:pPr>
-        <w:ind w:left="644" w:hanging="360"/>
+        <w:ind w:left="850" w:hanging="360"/>
       </w:pPr>
       <w:rPr>
         <w:rFonts w:ascii="Times New Roman" w:hAnsi="Times New Roman" w:cs="Times New Roman" w:hint="default"/>
@@ -13210,7 +13729,7 @@
       <w:lvlText w:val="%2."/>
       <w:lvlJc w:val="left"/>
       <w:pPr>
-        <w:ind w:left="1440" w:hanging="360"/>
+        <w:ind w:left="1646" w:hanging="360"/>
       </w:pPr>
     </w:lvl>
     <w:lvl w:ilvl="2" w:tplc="0415001B" w:tentative="1">
@@ -13219,7 +13738,7 @@
       <w:lvlText w:val="%3."/>
       <w:lvlJc w:val="right"/>
       <w:pPr>
-        <w:ind w:left="2160" w:hanging="180"/>
+        <w:ind w:left="2366" w:hanging="180"/>
       </w:pPr>
     </w:lvl>
     <w:lvl w:ilvl="3" w:tplc="0415000F" w:tentative="1">
@@ -13228,7 +13747,7 @@
       <w:lvlText w:val="%4."/>
       <w:lvlJc w:val="left"/>
       <w:pPr>
-        <w:ind w:left="2880" w:hanging="360"/>
+        <w:ind w:left="3086" w:hanging="360"/>
       </w:pPr>
     </w:lvl>
     <w:lvl w:ilvl="4" w:tplc="04150019" w:tentative="1">
@@ -13237,7 +13756,7 @@
       <w:lvlText w:val="%5."/>
       <w:lvlJc w:val="left"/>
       <w:pPr>
-        <w:ind w:left="3600" w:hanging="360"/>
+        <w:ind w:left="3806" w:hanging="360"/>
       </w:pPr>
     </w:lvl>
     <w:lvl w:ilvl="5" w:tplc="0415001B" w:tentative="1">
@@ -13246,7 +13765,7 @@
       <w:lvlText w:val="%6."/>
       <w:lvlJc w:val="right"/>
       <w:pPr>
-        <w:ind w:left="4320" w:hanging="180"/>
+        <w:ind w:left="4526" w:hanging="180"/>
       </w:pPr>
     </w:lvl>
     <w:lvl w:ilvl="6" w:tplc="0415000F" w:tentative="1">
@@ -13255,7 +13774,7 @@
       <w:lvlText w:val="%7."/>
       <w:lvlJc w:val="left"/>
       <w:pPr>
-        <w:ind w:left="5040" w:hanging="360"/>
+        <w:ind w:left="5246" w:hanging="360"/>
       </w:pPr>
     </w:lvl>
     <w:lvl w:ilvl="7" w:tplc="04150019" w:tentative="1">
@@ -13264,7 +13783,7 @@
       <w:lvlText w:val="%8."/>
       <w:lvlJc w:val="left"/>
       <w:pPr>
-        <w:ind w:left="5760" w:hanging="360"/>
+        <w:ind w:left="5966" w:hanging="360"/>
       </w:pPr>
     </w:lvl>
     <w:lvl w:ilvl="8" w:tplc="0415001B" w:tentative="1">
@@ -13273,11 +13792,11 @@
       <w:lvlText w:val="%9."/>
       <w:lvlJc w:val="right"/>
       <w:pPr>
-        <w:ind w:left="6480" w:hanging="180"/>
+        <w:ind w:left="6686" w:hanging="180"/>
       </w:pPr>
     </w:lvl>
   </w:abstractNum>
-  <w:abstractNum w:abstractNumId="1">
+  <w:abstractNum w:abstractNumId="2">
     <w:nsid w:val="0B586A85"/>
     <w:multiLevelType w:val="hybridMultilevel"/>
     <w:tmpl w:val="626C5F8C"/>
@@ -13363,7 +13882,7 @@
       </w:pPr>
     </w:lvl>
   </w:abstractNum>
-  <w:abstractNum w:abstractNumId="2">
+  <w:abstractNum w:abstractNumId="3">
     <w:nsid w:val="0D203EDE"/>
     <w:multiLevelType w:val="hybridMultilevel"/>
     <w:tmpl w:val="CC824476"/>
@@ -13452,7 +13971,7 @@
       </w:pPr>
     </w:lvl>
   </w:abstractNum>
-  <w:abstractNum w:abstractNumId="3">
+  <w:abstractNum w:abstractNumId="4">
     <w:nsid w:val="14DF573A"/>
     <w:multiLevelType w:val="hybridMultilevel"/>
     <w:tmpl w:val="1600525A"/>
@@ -13565,7 +14084,7 @@
       </w:rPr>
     </w:lvl>
   </w:abstractNum>
-  <w:abstractNum w:abstractNumId="4">
+  <w:abstractNum w:abstractNumId="5">
     <w:nsid w:val="15646028"/>
     <w:multiLevelType w:val="hybridMultilevel"/>
     <w:tmpl w:val="562E84EE"/>
@@ -13651,7 +14170,7 @@
       </w:pPr>
     </w:lvl>
   </w:abstractNum>
-  <w:abstractNum w:abstractNumId="5">
+  <w:abstractNum w:abstractNumId="6">
     <w:nsid w:val="217301D1"/>
     <w:multiLevelType w:val="hybridMultilevel"/>
     <w:tmpl w:val="9DEE5C4A"/>
@@ -13764,7 +14283,7 @@
       </w:rPr>
     </w:lvl>
   </w:abstractNum>
-  <w:abstractNum w:abstractNumId="6">
+  <w:abstractNum w:abstractNumId="7">
     <w:nsid w:val="229A2F30"/>
     <w:multiLevelType w:val="hybridMultilevel"/>
     <w:tmpl w:val="0F92CA14"/>
@@ -13877,7 +14396,7 @@
       </w:rPr>
     </w:lvl>
   </w:abstractNum>
-  <w:abstractNum w:abstractNumId="7">
+  <w:abstractNum w:abstractNumId="8">
     <w:nsid w:val="245B71FB"/>
     <w:multiLevelType w:val="hybridMultilevel"/>
     <w:tmpl w:val="D5BE8504"/>
@@ -13963,7 +14482,7 @@
       </w:pPr>
     </w:lvl>
   </w:abstractNum>
-  <w:abstractNum w:abstractNumId="8">
+  <w:abstractNum w:abstractNumId="9">
     <w:nsid w:val="25392BF9"/>
     <w:multiLevelType w:val="hybridMultilevel"/>
     <w:tmpl w:val="CF2A2770"/>
@@ -14053,7 +14572,7 @@
       </w:pPr>
     </w:lvl>
   </w:abstractNum>
-  <w:abstractNum w:abstractNumId="9">
+  <w:abstractNum w:abstractNumId="10">
     <w:nsid w:val="25D35A45"/>
     <w:multiLevelType w:val="hybridMultilevel"/>
     <w:tmpl w:val="9C7EFF20"/>
@@ -14139,7 +14658,97 @@
       </w:pPr>
     </w:lvl>
   </w:abstractNum>
-  <w:abstractNum w:abstractNumId="10">
+  <w:abstractNum w:abstractNumId="11">
+    <w:nsid w:val="2669472C"/>
+    <w:multiLevelType w:val="hybridMultilevel"/>
+    <w:tmpl w:val="5E507B58"/>
+    <w:lvl w:ilvl="0" w:tplc="0415000F">
+      <w:start w:val="1"/>
+      <w:numFmt w:val="decimal"/>
+      <w:lvlText w:val="%1."/>
+      <w:lvlJc w:val="left"/>
+      <w:pPr>
+        <w:ind w:left="1288" w:hanging="360"/>
+      </w:pPr>
+      <w:rPr>
+        <w:rFonts w:hint="default"/>
+        <w:b w:val="0"/>
+      </w:rPr>
+    </w:lvl>
+    <w:lvl w:ilvl="1" w:tplc="04150019" w:tentative="1">
+      <w:start w:val="1"/>
+      <w:numFmt w:val="lowerLetter"/>
+      <w:lvlText w:val="%2."/>
+      <w:lvlJc w:val="left"/>
+      <w:pPr>
+        <w:ind w:left="2084" w:hanging="360"/>
+      </w:pPr>
+    </w:lvl>
+    <w:lvl w:ilvl="2" w:tplc="0415001B" w:tentative="1">
+      <w:start w:val="1"/>
+      <w:numFmt w:val="lowerRoman"/>
+      <w:lvlText w:val="%3."/>
+      <w:lvlJc w:val="right"/>
+      <w:pPr>
+        <w:ind w:left="2804" w:hanging="180"/>
+      </w:pPr>
+    </w:lvl>
+    <w:lvl w:ilvl="3" w:tplc="0415000F" w:tentative="1">
+      <w:start w:val="1"/>
+      <w:numFmt w:val="decimal"/>
+      <w:lvlText w:val="%4."/>
+      <w:lvlJc w:val="left"/>
+      <w:pPr>
+        <w:ind w:left="3524" w:hanging="360"/>
+      </w:pPr>
+    </w:lvl>
+    <w:lvl w:ilvl="4" w:tplc="04150019" w:tentative="1">
+      <w:start w:val="1"/>
+      <w:numFmt w:val="lowerLetter"/>
+      <w:lvlText w:val="%5."/>
+      <w:lvlJc w:val="left"/>
+      <w:pPr>
+        <w:ind w:left="4244" w:hanging="360"/>
+      </w:pPr>
+    </w:lvl>
+    <w:lvl w:ilvl="5" w:tplc="0415001B" w:tentative="1">
+      <w:start w:val="1"/>
+      <w:numFmt w:val="lowerRoman"/>
+      <w:lvlText w:val="%6."/>
+      <w:lvlJc w:val="right"/>
+      <w:pPr>
+        <w:ind w:left="4964" w:hanging="180"/>
+      </w:pPr>
+    </w:lvl>
+    <w:lvl w:ilvl="6" w:tplc="0415000F" w:tentative="1">
+      <w:start w:val="1"/>
+      <w:numFmt w:val="decimal"/>
+      <w:lvlText w:val="%7."/>
+      <w:lvlJc w:val="left"/>
+      <w:pPr>
+        <w:ind w:left="5684" w:hanging="360"/>
+      </w:pPr>
+    </w:lvl>
+    <w:lvl w:ilvl="7" w:tplc="04150019" w:tentative="1">
+      <w:start w:val="1"/>
+      <w:numFmt w:val="lowerLetter"/>
+      <w:lvlText w:val="%8."/>
+      <w:lvlJc w:val="left"/>
+      <w:pPr>
+        <w:ind w:left="6404" w:hanging="360"/>
+      </w:pPr>
+    </w:lvl>
+    <w:lvl w:ilvl="8" w:tplc="0415001B" w:tentative="1">
+      <w:start w:val="1"/>
+      <w:numFmt w:val="lowerRoman"/>
+      <w:lvlText w:val="%9."/>
+      <w:lvlJc w:val="right"/>
+      <w:pPr>
+        <w:ind w:left="7124" w:hanging="180"/>
+      </w:pPr>
+    </w:lvl>
+  </w:abstractNum>
+  <w:abstractNum w:abstractNumId="12">
     <w:nsid w:val="270C210E"/>
     <w:multiLevelType w:val="hybridMultilevel"/>
     <w:tmpl w:val="8D162F92"/>
@@ -14225,7 +14834,7 @@
       </w:pPr>
     </w:lvl>
   </w:abstractNum>
-  <w:abstractNum w:abstractNumId="11">
+  <w:abstractNum w:abstractNumId="13">
     <w:nsid w:val="2A291641"/>
     <w:multiLevelType w:val="hybridMultilevel"/>
     <w:tmpl w:val="8C923A48"/>
@@ -14311,7 +14920,7 @@
       </w:pPr>
     </w:lvl>
   </w:abstractNum>
-  <w:abstractNum w:abstractNumId="12">
+  <w:abstractNum w:abstractNumId="14">
     <w:nsid w:val="2B8B28C1"/>
     <w:multiLevelType w:val="hybridMultilevel"/>
     <w:tmpl w:val="596E2A06"/>
@@ -14424,7 +15033,7 @@
       </w:rPr>
     </w:lvl>
   </w:abstractNum>
-  <w:abstractNum w:abstractNumId="13">
+  <w:abstractNum w:abstractNumId="15">
     <w:nsid w:val="340857CF"/>
     <w:multiLevelType w:val="hybridMultilevel"/>
     <w:tmpl w:val="D862E532"/>
@@ -14510,7 +15119,7 @@
       </w:pPr>
     </w:lvl>
   </w:abstractNum>
-  <w:abstractNum w:abstractNumId="14">
+  <w:abstractNum w:abstractNumId="16">
     <w:nsid w:val="37945DF4"/>
     <w:multiLevelType w:val="hybridMultilevel"/>
     <w:tmpl w:val="4744577C"/>
@@ -14623,7 +15232,7 @@
       </w:rPr>
     </w:lvl>
   </w:abstractNum>
-  <w:abstractNum w:abstractNumId="15">
+  <w:abstractNum w:abstractNumId="17">
     <w:nsid w:val="38973CD4"/>
     <w:multiLevelType w:val="hybridMultilevel"/>
     <w:tmpl w:val="A50C5B76"/>
@@ -14736,7 +15345,7 @@
       </w:rPr>
     </w:lvl>
   </w:abstractNum>
-  <w:abstractNum w:abstractNumId="16">
+  <w:abstractNum w:abstractNumId="18">
     <w:nsid w:val="3AC968D3"/>
     <w:multiLevelType w:val="hybridMultilevel"/>
     <w:tmpl w:val="7818CB6A"/>
@@ -14849,11 +15458,11 @@
       </w:rPr>
     </w:lvl>
   </w:abstractNum>
-  <w:abstractNum w:abstractNumId="17">
+  <w:abstractNum w:abstractNumId="19">
     <w:nsid w:val="3E667E31"/>
     <w:multiLevelType w:val="hybridMultilevel"/>
-    <w:tmpl w:val="45F2C06E"/>
-    <w:lvl w:ilvl="0" w:tplc="77CAEBF6">
+    <w:tmpl w:val="264204C0"/>
+    <w:lvl w:ilvl="0" w:tplc="92147FA4">
       <w:start w:val="1"/>
       <w:numFmt w:val="decimal"/>
       <w:lvlText w:val="%1."/>
@@ -14939,7 +15548,7 @@
       </w:pPr>
     </w:lvl>
   </w:abstractNum>
-  <w:abstractNum w:abstractNumId="18">
+  <w:abstractNum w:abstractNumId="20">
     <w:nsid w:val="402F189B"/>
     <w:multiLevelType w:val="hybridMultilevel"/>
     <w:tmpl w:val="574A1514"/>
@@ -15025,7 +15634,7 @@
       </w:pPr>
     </w:lvl>
   </w:abstractNum>
-  <w:abstractNum w:abstractNumId="19">
+  <w:abstractNum w:abstractNumId="21">
     <w:nsid w:val="425618D4"/>
     <w:multiLevelType w:val="hybridMultilevel"/>
     <w:tmpl w:val="43F6C894"/>
@@ -15111,7 +15720,7 @@
       </w:pPr>
     </w:lvl>
   </w:abstractNum>
-  <w:abstractNum w:abstractNumId="20">
+  <w:abstractNum w:abstractNumId="22">
     <w:nsid w:val="48995381"/>
     <w:multiLevelType w:val="hybridMultilevel"/>
     <w:tmpl w:val="83C6B034"/>
@@ -15197,7 +15806,7 @@
       </w:pPr>
     </w:lvl>
   </w:abstractNum>
-  <w:abstractNum w:abstractNumId="21">
+  <w:abstractNum w:abstractNumId="23">
     <w:nsid w:val="49714896"/>
     <w:multiLevelType w:val="hybridMultilevel"/>
     <w:tmpl w:val="C52A5198"/>
@@ -15283,7 +15892,7 @@
       </w:pPr>
     </w:lvl>
   </w:abstractNum>
-  <w:abstractNum w:abstractNumId="22">
+  <w:abstractNum w:abstractNumId="24">
     <w:nsid w:val="4A264970"/>
     <w:multiLevelType w:val="hybridMultilevel"/>
     <w:tmpl w:val="4738A40A"/>
@@ -15369,7 +15978,7 @@
       </w:pPr>
     </w:lvl>
   </w:abstractNum>
-  <w:abstractNum w:abstractNumId="23">
+  <w:abstractNum w:abstractNumId="25">
     <w:nsid w:val="4D765BC2"/>
     <w:multiLevelType w:val="hybridMultilevel"/>
     <w:tmpl w:val="DB7A5D8E"/>
@@ -15482,7 +16091,7 @@
       </w:rPr>
     </w:lvl>
   </w:abstractNum>
-  <w:abstractNum w:abstractNumId="24">
+  <w:abstractNum w:abstractNumId="26">
     <w:nsid w:val="4EE20308"/>
     <w:multiLevelType w:val="hybridMultilevel"/>
     <w:tmpl w:val="E89C6360"/>
@@ -15568,7 +16177,7 @@
       </w:pPr>
     </w:lvl>
   </w:abstractNum>
-  <w:abstractNum w:abstractNumId="25">
+  <w:abstractNum w:abstractNumId="27">
     <w:nsid w:val="5A332430"/>
     <w:multiLevelType w:val="hybridMultilevel"/>
     <w:tmpl w:val="05641CA2"/>
@@ -15654,7 +16263,7 @@
       </w:pPr>
     </w:lvl>
   </w:abstractNum>
-  <w:abstractNum w:abstractNumId="26">
+  <w:abstractNum w:abstractNumId="28">
     <w:nsid w:val="5C9B5D1D"/>
     <w:multiLevelType w:val="hybridMultilevel"/>
     <w:tmpl w:val="C7F802EC"/>
@@ -15740,7 +16349,7 @@
       </w:pPr>
     </w:lvl>
   </w:abstractNum>
-  <w:abstractNum w:abstractNumId="27">
+  <w:abstractNum w:abstractNumId="29">
     <w:nsid w:val="5DA00876"/>
     <w:multiLevelType w:val="hybridMultilevel"/>
     <w:tmpl w:val="154ECFCE"/>
@@ -15826,7 +16435,7 @@
       </w:pPr>
     </w:lvl>
   </w:abstractNum>
-  <w:abstractNum w:abstractNumId="28">
+  <w:abstractNum w:abstractNumId="30">
     <w:nsid w:val="63381F80"/>
     <w:multiLevelType w:val="hybridMultilevel"/>
     <w:tmpl w:val="65D63174"/>
@@ -15939,7 +16548,7 @@
       </w:rPr>
     </w:lvl>
   </w:abstractNum>
-  <w:abstractNum w:abstractNumId="29">
+  <w:abstractNum w:abstractNumId="31">
     <w:nsid w:val="687656BF"/>
     <w:multiLevelType w:val="hybridMultilevel"/>
     <w:tmpl w:val="47749CFC"/>
@@ -16052,7 +16661,7 @@
       </w:rPr>
     </w:lvl>
   </w:abstractNum>
-  <w:abstractNum w:abstractNumId="30">
+  <w:abstractNum w:abstractNumId="32">
     <w:nsid w:val="69B46C91"/>
     <w:multiLevelType w:val="hybridMultilevel"/>
     <w:tmpl w:val="6FA0DF18"/>
@@ -16165,7 +16774,7 @@
       </w:rPr>
     </w:lvl>
   </w:abstractNum>
-  <w:abstractNum w:abstractNumId="31">
+  <w:abstractNum w:abstractNumId="33">
     <w:nsid w:val="71F80636"/>
     <w:multiLevelType w:val="hybridMultilevel"/>
     <w:tmpl w:val="EC52A298"/>
@@ -16254,7 +16863,7 @@
       </w:pPr>
     </w:lvl>
   </w:abstractNum>
-  <w:abstractNum w:abstractNumId="32">
+  <w:abstractNum w:abstractNumId="34">
     <w:nsid w:val="763226C1"/>
     <w:multiLevelType w:val="hybridMultilevel"/>
     <w:tmpl w:val="039A7D36"/>
@@ -16340,7 +16949,7 @@
       </w:pPr>
     </w:lvl>
   </w:abstractNum>
-  <w:abstractNum w:abstractNumId="33">
+  <w:abstractNum w:abstractNumId="35">
     <w:nsid w:val="764A5726"/>
     <w:multiLevelType w:val="multilevel"/>
     <w:tmpl w:val="0415001D"/>
@@ -16426,7 +17035,7 @@
       </w:pPr>
     </w:lvl>
   </w:abstractNum>
-  <w:abstractNum w:abstractNumId="34">
+  <w:abstractNum w:abstractNumId="36">
     <w:nsid w:val="798A7912"/>
     <w:multiLevelType w:val="hybridMultilevel"/>
     <w:tmpl w:val="D788FFB6"/>
@@ -16539,7 +17148,7 @@
       </w:rPr>
     </w:lvl>
   </w:abstractNum>
-  <w:abstractNum w:abstractNumId="35">
+  <w:abstractNum w:abstractNumId="37">
     <w:nsid w:val="7B2B65F5"/>
     <w:multiLevelType w:val="hybridMultilevel"/>
     <w:tmpl w:val="8B16720C"/>
@@ -16628,7 +17237,7 @@
       </w:pPr>
     </w:lvl>
   </w:abstractNum>
-  <w:abstractNum w:abstractNumId="36">
+  <w:abstractNum w:abstractNumId="38">
     <w:nsid w:val="7DFC7B73"/>
     <w:multiLevelType w:val="hybridMultilevel"/>
     <w:tmpl w:val="8486AAB8"/>
@@ -16742,121 +17351,94 @@
     </w:lvl>
   </w:abstractNum>
   <w:num w:numId="1">
-    <w:abstractNumId w:val="36"/>
+    <w:abstractNumId w:val="38"/>
   </w:num>
   <w:num w:numId="2">
+    <w:abstractNumId w:val="9"/>
+  </w:num>
+  <w:num w:numId="3">
+    <w:abstractNumId w:val="1"/>
+  </w:num>
+  <w:num w:numId="4">
+    <w:abstractNumId w:val="19"/>
+  </w:num>
+  <w:num w:numId="5">
+    <w:abstractNumId w:val="29"/>
+  </w:num>
+  <w:num w:numId="6">
+    <w:abstractNumId w:val="3"/>
+  </w:num>
+  <w:num w:numId="7">
+    <w:abstractNumId w:val="5"/>
+  </w:num>
+  <w:num w:numId="8">
+    <w:abstractNumId w:val="10"/>
+  </w:num>
+  <w:num w:numId="9">
+    <w:abstractNumId w:val="34"/>
+  </w:num>
+  <w:num w:numId="10">
     <w:abstractNumId w:val="8"/>
   </w:num>
-  <w:num w:numId="3">
-    <w:abstractNumId w:val="0"/>
+  <w:num w:numId="11">
+    <w:abstractNumId w:val="22"/>
   </w:num>
-  <w:num w:numId="4">
+  <w:num w:numId="12">
+    <w:abstractNumId w:val="23"/>
+  </w:num>
+  <w:num w:numId="13">
+    <w:abstractNumId w:val="12"/>
+  </w:num>
+  <w:num w:numId="14">
+    <w:abstractNumId w:val="33"/>
+  </w:num>
+  <w:num w:numId="15">
+    <w:abstractNumId w:val="37"/>
+  </w:num>
+  <w:num w:numId="16">
+    <w:abstractNumId w:val="27"/>
+  </w:num>
+  <w:num w:numId="17">
+    <w:abstractNumId w:val="21"/>
+  </w:num>
+  <w:num w:numId="18">
+    <w:abstractNumId w:val="14"/>
+  </w:num>
+  <w:num w:numId="19">
+    <w:abstractNumId w:val="16"/>
+  </w:num>
+  <w:num w:numId="20">
     <w:abstractNumId w:val="17"/>
   </w:num>
-  <w:num w:numId="5">
-    <w:abstractNumId w:val="27"/>
+  <w:num w:numId="21">
+    <w:abstractNumId w:val="13"/>
   </w:num>
-  <w:num w:numId="6">
+  <w:num w:numId="22">
+    <w:abstractNumId w:val="6"/>
+  </w:num>
+  <w:num w:numId="23">
     <w:abstractNumId w:val="2"/>
   </w:num>
-  <w:num w:numId="7">
-    <w:abstractNumId w:val="4"/>
+  <w:num w:numId="24">
+    <w:abstractNumId w:val="24"/>
   </w:num>
-  <w:num w:numId="8">
-    <w:abstractNumId w:val="9"/>
+  <w:num w:numId="25">
+    <w:abstractNumId w:val="26"/>
   </w:num>
-  <w:num w:numId="9">
-    <w:abstractNumId w:val="32"/>
+  <w:num w:numId="26">
+    <w:abstractNumId w:val="35"/>
   </w:num>
-  <w:num w:numId="10">
-    <w:abstractNumId w:val="7"/>
+  <w:num w:numId="27">
+    <w:abstractNumId w:val="15"/>
   </w:num>
-  <w:num w:numId="11">
+  <w:num w:numId="28">
     <w:abstractNumId w:val="20"/>
   </w:num>
-  <w:num w:numId="12">
-    <w:abstractNumId w:val="21"/>
-  </w:num>
-  <w:num w:numId="13">
-    <w:abstractNumId w:val="10"/>
-  </w:num>
-  <w:num w:numId="14">
-    <w:abstractNumId w:val="31"/>
-  </w:num>
-  <w:num w:numId="15">
-    <w:abstractNumId w:val="35"/>
-  </w:num>
-  <w:num w:numId="16">
-    <w:abstractNumId w:val="25"/>
-  </w:num>
-  <w:num w:numId="17">
+  <w:num w:numId="29">
     <w:abstractNumId w:val="19"/>
   </w:num>
-  <w:num w:numId="18">
+  <w:num w:numId="30">
     <w:abstractNumId w:val="12"/>
-  </w:num>
-  <w:num w:numId="19">
-    <w:abstractNumId w:val="14"/>
-  </w:num>
-  <w:num w:numId="20">
-    <w:abstractNumId w:val="15"/>
-  </w:num>
-  <w:num w:numId="21">
-    <w:abstractNumId w:val="11"/>
-  </w:num>
-  <w:num w:numId="22">
-    <w:abstractNumId w:val="5"/>
-  </w:num>
-  <w:num w:numId="23">
-    <w:abstractNumId w:val="1"/>
-  </w:num>
-  <w:num w:numId="24">
-    <w:abstractNumId w:val="22"/>
-  </w:num>
-  <w:num w:numId="25">
-    <w:abstractNumId w:val="24"/>
-  </w:num>
-  <w:num w:numId="26">
-    <w:abstractNumId w:val="33"/>
-  </w:num>
-  <w:num w:numId="27">
-    <w:abstractNumId w:val="13"/>
-  </w:num>
-  <w:num w:numId="28">
-    <w:abstractNumId w:val="18"/>
-  </w:num>
-  <w:num w:numId="29">
-    <w:abstractNumId w:val="17"/>
-    <w:lvlOverride w:ilvl="0">
-      <w:startOverride w:val="1"/>
-    </w:lvlOverride>
-    <w:lvlOverride w:ilvl="1">
-      <w:startOverride w:val="1"/>
-    </w:lvlOverride>
-    <w:lvlOverride w:ilvl="2">
-      <w:startOverride w:val="1"/>
-    </w:lvlOverride>
-    <w:lvlOverride w:ilvl="3">
-      <w:startOverride w:val="1"/>
-    </w:lvlOverride>
-    <w:lvlOverride w:ilvl="4">
-      <w:startOverride w:val="1"/>
-    </w:lvlOverride>
-    <w:lvlOverride w:ilvl="5">
-      <w:startOverride w:val="1"/>
-    </w:lvlOverride>
-    <w:lvlOverride w:ilvl="6">
-      <w:startOverride w:val="1"/>
-    </w:lvlOverride>
-    <w:lvlOverride w:ilvl="7">
-      <w:startOverride w:val="1"/>
-    </w:lvlOverride>
-    <w:lvlOverride w:ilvl="8">
-      <w:startOverride w:val="1"/>
-    </w:lvlOverride>
-  </w:num>
-  <w:num w:numId="30">
-    <w:abstractNumId w:val="10"/>
     <w:lvlOverride w:ilvl="0">
       <w:startOverride w:val="1"/>
     </w:lvlOverride>
@@ -16886,7 +17468,7 @@
     </w:lvlOverride>
   </w:num>
   <w:num w:numId="31">
-    <w:abstractNumId w:val="11"/>
+    <w:abstractNumId w:val="13"/>
     <w:lvlOverride w:ilvl="0">
       <w:startOverride w:val="1"/>
     </w:lvlOverride>
@@ -16916,31 +17498,37 @@
     </w:lvlOverride>
   </w:num>
   <w:num w:numId="32">
-    <w:abstractNumId w:val="3"/>
+    <w:abstractNumId w:val="4"/>
   </w:num>
   <w:num w:numId="33">
-    <w:abstractNumId w:val="23"/>
+    <w:abstractNumId w:val="25"/>
   </w:num>
   <w:num w:numId="34">
-    <w:abstractNumId w:val="34"/>
+    <w:abstractNumId w:val="36"/>
   </w:num>
   <w:num w:numId="35">
-    <w:abstractNumId w:val="26"/>
+    <w:abstractNumId w:val="28"/>
   </w:num>
   <w:num w:numId="36">
-    <w:abstractNumId w:val="28"/>
+    <w:abstractNumId w:val="30"/>
   </w:num>
   <w:num w:numId="37">
-    <w:abstractNumId w:val="6"/>
+    <w:abstractNumId w:val="7"/>
   </w:num>
   <w:num w:numId="38">
-    <w:abstractNumId w:val="30"/>
+    <w:abstractNumId w:val="32"/>
   </w:num>
   <w:num w:numId="39">
-    <w:abstractNumId w:val="29"/>
+    <w:abstractNumId w:val="31"/>
   </w:num>
   <w:num w:numId="40">
-    <w:abstractNumId w:val="16"/>
+    <w:abstractNumId w:val="18"/>
+  </w:num>
+  <w:num w:numId="41">
+    <w:abstractNumId w:val="0"/>
+  </w:num>
+  <w:num w:numId="42">
+    <w:abstractNumId w:val="11"/>
   </w:num>
 </w:numbering>
 </file>
@@ -17260,6 +17848,23 @@
     <w:uiPriority w:val="99"/>
     <w:rsid w:val="0088647D"/>
   </w:style>
+  <w:style w:type="paragraph" w:customStyle="1" w:styleId="Standard">
+    <w:name w:val="Standard"/>
+    <w:rsid w:val="00D23B9F"/>
+    <w:pPr>
+      <w:widowControl w:val="0"/>
+      <w:suppressAutoHyphens/>
+      <w:autoSpaceDN w:val="0"/>
+      <w:spacing w:after="0" w:line="240" w:lineRule="auto"/>
+    </w:pPr>
+    <w:rPr>
+      <w:rFonts w:ascii="Times New Roman" w:eastAsia="SimSun" w:hAnsi="Times New Roman" w:cs="Mangal"/>
+      <w:kern w:val="3"/>
+      <w:sz w:val="24"/>
+      <w:szCs w:val="24"/>
+      <w:lang w:eastAsia="pl-PL"/>
+    </w:rPr>
+  </w:style>
 </w:styles>
 </file>
 
@@ -17578,6 +18183,23 @@
     <w:uiPriority w:val="99"/>
     <w:rsid w:val="0088647D"/>
   </w:style>
+  <w:style w:type="paragraph" w:customStyle="1" w:styleId="Standard">
+    <w:name w:val="Standard"/>
+    <w:rsid w:val="00D23B9F"/>
+    <w:pPr>
+      <w:widowControl w:val="0"/>
+      <w:suppressAutoHyphens/>
+      <w:autoSpaceDN w:val="0"/>
+      <w:spacing w:after="0" w:line="240" w:lineRule="auto"/>
+    </w:pPr>
+    <w:rPr>
+      <w:rFonts w:ascii="Times New Roman" w:eastAsia="SimSun" w:hAnsi="Times New Roman" w:cs="Mangal"/>
+      <w:kern w:val="3"/>
+      <w:sz w:val="24"/>
+      <w:szCs w:val="24"/>
+      <w:lang w:eastAsia="pl-PL"/>
+    </w:rPr>
+  </w:style>
 </w:styles>
 </file>
 
@@ -20118,24 +20740,24 @@
   </dgm:ptLst>
   <dgm:cxnLst>
     <dgm:cxn modelId="{01041E3D-7788-481E-8BD7-73370EEEC606}" srcId="{92E6BC35-9BF3-4FE8-9804-CFDE8EFC97C4}" destId="{C5F6149A-D744-462B-9220-8E031231ED2C}" srcOrd="1" destOrd="0" parTransId="{92B2E039-17C7-45E9-9F9B-B21F6F2FCF98}" sibTransId="{82CE8D5A-5326-44F5-9EFD-47E83D6F8AE7}"/>
+    <dgm:cxn modelId="{BFD12634-4703-482C-A83C-6E94F8034615}" type="presOf" srcId="{C5F6149A-D744-462B-9220-8E031231ED2C}" destId="{204E2777-D7C2-4498-AA56-4E02DFC04D59}" srcOrd="0" destOrd="0" presId="urn:microsoft.com/office/officeart/2005/8/layout/StepDownProcess"/>
+    <dgm:cxn modelId="{FC33FA4A-B781-4780-B4EA-760324748310}" srcId="{92E6BC35-9BF3-4FE8-9804-CFDE8EFC97C4}" destId="{832325C7-6CCE-4E48-B704-0ADB7A707E5E}" srcOrd="0" destOrd="0" parTransId="{ADB949E0-E72F-481E-9433-A47167465F82}" sibTransId="{4B0CFB6C-201B-4F14-A809-6FCC3E468EF4}"/>
+    <dgm:cxn modelId="{6A89B8AC-BD90-46FB-8BD0-D6DBC61D169B}" type="presOf" srcId="{92E6BC35-9BF3-4FE8-9804-CFDE8EFC97C4}" destId="{A900F780-4B0A-48F8-B73C-289283571705}" srcOrd="0" destOrd="0" presId="urn:microsoft.com/office/officeart/2005/8/layout/StepDownProcess"/>
+    <dgm:cxn modelId="{2E4FD6F8-049E-4153-9BED-6584C93E29F5}" type="presOf" srcId="{517E1535-5890-4AE5-96A5-B3F4525773D6}" destId="{D723512F-D384-4003-829B-203BD01A893C}" srcOrd="0" destOrd="0" presId="urn:microsoft.com/office/officeart/2005/8/layout/StepDownProcess"/>
     <dgm:cxn modelId="{9361E388-B9E4-464C-B9E1-D57B579E78B5}" srcId="{92E6BC35-9BF3-4FE8-9804-CFDE8EFC97C4}" destId="{517E1535-5890-4AE5-96A5-B3F4525773D6}" srcOrd="2" destOrd="0" parTransId="{CF62F356-085E-4B19-B3B4-8576AE1DC25E}" sibTransId="{635D8A12-2347-470D-A3EC-AEE88BB6DFF7}"/>
-    <dgm:cxn modelId="{D3344D45-A8C0-400B-9896-5E383C9505BB}" type="presOf" srcId="{92E6BC35-9BF3-4FE8-9804-CFDE8EFC97C4}" destId="{A900F780-4B0A-48F8-B73C-289283571705}" srcOrd="0" destOrd="0" presId="urn:microsoft.com/office/officeart/2005/8/layout/StepDownProcess"/>
-    <dgm:cxn modelId="{033047D8-1F3A-433C-87D6-546CB716845C}" type="presOf" srcId="{C5F6149A-D744-462B-9220-8E031231ED2C}" destId="{204E2777-D7C2-4498-AA56-4E02DFC04D59}" srcOrd="0" destOrd="0" presId="urn:microsoft.com/office/officeart/2005/8/layout/StepDownProcess"/>
-    <dgm:cxn modelId="{611FE343-AF37-445B-9863-D1D969F4E4A0}" type="presOf" srcId="{517E1535-5890-4AE5-96A5-B3F4525773D6}" destId="{D723512F-D384-4003-829B-203BD01A893C}" srcOrd="0" destOrd="0" presId="urn:microsoft.com/office/officeart/2005/8/layout/StepDownProcess"/>
-    <dgm:cxn modelId="{1BEE208D-90A5-43A8-BB39-AEB0886F3F05}" type="presOf" srcId="{832325C7-6CCE-4E48-B704-0ADB7A707E5E}" destId="{3C562AC0-A48C-4C57-9B98-D46A8AA84B79}" srcOrd="0" destOrd="0" presId="urn:microsoft.com/office/officeart/2005/8/layout/StepDownProcess"/>
-    <dgm:cxn modelId="{FC33FA4A-B781-4780-B4EA-760324748310}" srcId="{92E6BC35-9BF3-4FE8-9804-CFDE8EFC97C4}" destId="{832325C7-6CCE-4E48-B704-0ADB7A707E5E}" srcOrd="0" destOrd="0" parTransId="{ADB949E0-E72F-481E-9433-A47167465F82}" sibTransId="{4B0CFB6C-201B-4F14-A809-6FCC3E468EF4}"/>
-    <dgm:cxn modelId="{4253DF38-07A1-4A6D-906E-5CEDE72E1612}" type="presParOf" srcId="{A900F780-4B0A-48F8-B73C-289283571705}" destId="{8F872ED0-B982-4DCB-B38D-E5487235D6DF}" srcOrd="0" destOrd="0" presId="urn:microsoft.com/office/officeart/2005/8/layout/StepDownProcess"/>
-    <dgm:cxn modelId="{684CE832-9CB7-4F69-B9D9-97EA4D943C13}" type="presParOf" srcId="{8F872ED0-B982-4DCB-B38D-E5487235D6DF}" destId="{AE29879E-A51E-459F-9D61-5D78D16F209E}" srcOrd="0" destOrd="0" presId="urn:microsoft.com/office/officeart/2005/8/layout/StepDownProcess"/>
-    <dgm:cxn modelId="{3DFB8D3E-3BCE-455C-92BA-31D6B5594C66}" type="presParOf" srcId="{8F872ED0-B982-4DCB-B38D-E5487235D6DF}" destId="{3C562AC0-A48C-4C57-9B98-D46A8AA84B79}" srcOrd="1" destOrd="0" presId="urn:microsoft.com/office/officeart/2005/8/layout/StepDownProcess"/>
-    <dgm:cxn modelId="{9035A88C-F0E7-4890-B3AA-B9142AFD7506}" type="presParOf" srcId="{8F872ED0-B982-4DCB-B38D-E5487235D6DF}" destId="{4FEF8211-A0AB-4A2A-AA88-DBFFD673BF33}" srcOrd="2" destOrd="0" presId="urn:microsoft.com/office/officeart/2005/8/layout/StepDownProcess"/>
-    <dgm:cxn modelId="{E8618C3F-3812-412F-A271-CBC4346B90D8}" type="presParOf" srcId="{A900F780-4B0A-48F8-B73C-289283571705}" destId="{605D23C7-F40B-426A-9BE3-95CF8CE19C04}" srcOrd="1" destOrd="0" presId="urn:microsoft.com/office/officeart/2005/8/layout/StepDownProcess"/>
-    <dgm:cxn modelId="{FCC4241F-85E2-489F-B457-3FB9A7C8DBF5}" type="presParOf" srcId="{A900F780-4B0A-48F8-B73C-289283571705}" destId="{EBAEE67E-1CCE-411A-AC32-B14CF3360299}" srcOrd="2" destOrd="0" presId="urn:microsoft.com/office/officeart/2005/8/layout/StepDownProcess"/>
-    <dgm:cxn modelId="{EBF82D67-FC00-4B3C-B43B-A08413387665}" type="presParOf" srcId="{EBAEE67E-1CCE-411A-AC32-B14CF3360299}" destId="{E11BAB48-29DF-4E71-B09D-2714ADB107C8}" srcOrd="0" destOrd="0" presId="urn:microsoft.com/office/officeart/2005/8/layout/StepDownProcess"/>
-    <dgm:cxn modelId="{6492EEE5-ABBC-43A8-B977-1C722E35E445}" type="presParOf" srcId="{EBAEE67E-1CCE-411A-AC32-B14CF3360299}" destId="{204E2777-D7C2-4498-AA56-4E02DFC04D59}" srcOrd="1" destOrd="0" presId="urn:microsoft.com/office/officeart/2005/8/layout/StepDownProcess"/>
-    <dgm:cxn modelId="{78CCCA8F-420A-464C-87E4-8324B4246125}" type="presParOf" srcId="{EBAEE67E-1CCE-411A-AC32-B14CF3360299}" destId="{7B5A423F-11AA-4C02-A434-3141277530B6}" srcOrd="2" destOrd="0" presId="urn:microsoft.com/office/officeart/2005/8/layout/StepDownProcess"/>
-    <dgm:cxn modelId="{165EDB9A-A943-4B0D-B068-682A7BDCD6E1}" type="presParOf" srcId="{A900F780-4B0A-48F8-B73C-289283571705}" destId="{0BA233E1-939D-4F4E-B536-EB07621FA8CD}" srcOrd="3" destOrd="0" presId="urn:microsoft.com/office/officeart/2005/8/layout/StepDownProcess"/>
-    <dgm:cxn modelId="{D8065269-7DD0-49AF-9E91-89FFA179D361}" type="presParOf" srcId="{A900F780-4B0A-48F8-B73C-289283571705}" destId="{8D46A399-A6D2-4609-A56D-A7628315D267}" srcOrd="4" destOrd="0" presId="urn:microsoft.com/office/officeart/2005/8/layout/StepDownProcess"/>
-    <dgm:cxn modelId="{D537C445-9CAE-42A7-A609-503314457685}" type="presParOf" srcId="{8D46A399-A6D2-4609-A56D-A7628315D267}" destId="{D723512F-D384-4003-829B-203BD01A893C}" srcOrd="0" destOrd="0" presId="urn:microsoft.com/office/officeart/2005/8/layout/StepDownProcess"/>
+    <dgm:cxn modelId="{A70B4F16-1A6C-47B5-8A94-7F22316BECD0}" type="presOf" srcId="{832325C7-6CCE-4E48-B704-0ADB7A707E5E}" destId="{3C562AC0-A48C-4C57-9B98-D46A8AA84B79}" srcOrd="0" destOrd="0" presId="urn:microsoft.com/office/officeart/2005/8/layout/StepDownProcess"/>
+    <dgm:cxn modelId="{64C3C73B-2BC2-41A7-A614-9133839B993A}" type="presParOf" srcId="{A900F780-4B0A-48F8-B73C-289283571705}" destId="{8F872ED0-B982-4DCB-B38D-E5487235D6DF}" srcOrd="0" destOrd="0" presId="urn:microsoft.com/office/officeart/2005/8/layout/StepDownProcess"/>
+    <dgm:cxn modelId="{1668E3FB-8F98-4A4C-B815-38F4A1E5C26A}" type="presParOf" srcId="{8F872ED0-B982-4DCB-B38D-E5487235D6DF}" destId="{AE29879E-A51E-459F-9D61-5D78D16F209E}" srcOrd="0" destOrd="0" presId="urn:microsoft.com/office/officeart/2005/8/layout/StepDownProcess"/>
+    <dgm:cxn modelId="{C3FFA27D-06D5-4D09-B0AD-5F4CFB224052}" type="presParOf" srcId="{8F872ED0-B982-4DCB-B38D-E5487235D6DF}" destId="{3C562AC0-A48C-4C57-9B98-D46A8AA84B79}" srcOrd="1" destOrd="0" presId="urn:microsoft.com/office/officeart/2005/8/layout/StepDownProcess"/>
+    <dgm:cxn modelId="{7A97B367-D0B6-48DC-93ED-900FA2B58AD6}" type="presParOf" srcId="{8F872ED0-B982-4DCB-B38D-E5487235D6DF}" destId="{4FEF8211-A0AB-4A2A-AA88-DBFFD673BF33}" srcOrd="2" destOrd="0" presId="urn:microsoft.com/office/officeart/2005/8/layout/StepDownProcess"/>
+    <dgm:cxn modelId="{2BC6D68B-0E1E-4A1D-A64B-4B5D134D2CB5}" type="presParOf" srcId="{A900F780-4B0A-48F8-B73C-289283571705}" destId="{605D23C7-F40B-426A-9BE3-95CF8CE19C04}" srcOrd="1" destOrd="0" presId="urn:microsoft.com/office/officeart/2005/8/layout/StepDownProcess"/>
+    <dgm:cxn modelId="{DC290D10-C5D3-4374-95F8-7E2D7E0F4622}" type="presParOf" srcId="{A900F780-4B0A-48F8-B73C-289283571705}" destId="{EBAEE67E-1CCE-411A-AC32-B14CF3360299}" srcOrd="2" destOrd="0" presId="urn:microsoft.com/office/officeart/2005/8/layout/StepDownProcess"/>
+    <dgm:cxn modelId="{B8E15C69-C285-44E9-A981-44B53450B194}" type="presParOf" srcId="{EBAEE67E-1CCE-411A-AC32-B14CF3360299}" destId="{E11BAB48-29DF-4E71-B09D-2714ADB107C8}" srcOrd="0" destOrd="0" presId="urn:microsoft.com/office/officeart/2005/8/layout/StepDownProcess"/>
+    <dgm:cxn modelId="{40965D6B-4F57-4964-8CB8-61DE02DD5CB0}" type="presParOf" srcId="{EBAEE67E-1CCE-411A-AC32-B14CF3360299}" destId="{204E2777-D7C2-4498-AA56-4E02DFC04D59}" srcOrd="1" destOrd="0" presId="urn:microsoft.com/office/officeart/2005/8/layout/StepDownProcess"/>
+    <dgm:cxn modelId="{E2FBEBDC-97B4-4DA8-BB25-C6FC9A15E1D0}" type="presParOf" srcId="{EBAEE67E-1CCE-411A-AC32-B14CF3360299}" destId="{7B5A423F-11AA-4C02-A434-3141277530B6}" srcOrd="2" destOrd="0" presId="urn:microsoft.com/office/officeart/2005/8/layout/StepDownProcess"/>
+    <dgm:cxn modelId="{35591C6A-5D27-4DC4-A584-DB4B8E7AC5EB}" type="presParOf" srcId="{A900F780-4B0A-48F8-B73C-289283571705}" destId="{0BA233E1-939D-4F4E-B536-EB07621FA8CD}" srcOrd="3" destOrd="0" presId="urn:microsoft.com/office/officeart/2005/8/layout/StepDownProcess"/>
+    <dgm:cxn modelId="{E327F131-F3F1-4A58-908C-C4A3CC370028}" type="presParOf" srcId="{A900F780-4B0A-48F8-B73C-289283571705}" destId="{8D46A399-A6D2-4609-A56D-A7628315D267}" srcOrd="4" destOrd="0" presId="urn:microsoft.com/office/officeart/2005/8/layout/StepDownProcess"/>
+    <dgm:cxn modelId="{75CAE358-99B5-45AD-B148-4330C50B7143}" type="presParOf" srcId="{8D46A399-A6D2-4609-A56D-A7628315D267}" destId="{D723512F-D384-4003-829B-203BD01A893C}" srcOrd="0" destOrd="0" presId="urn:microsoft.com/office/officeart/2005/8/layout/StepDownProcess"/>
   </dgm:cxnLst>
   <dgm:bg/>
   <dgm:whole/>
@@ -20665,45 +21287,45 @@
   </dgm:ptLst>
   <dgm:cxnLst>
     <dgm:cxn modelId="{4B78D87A-DB8A-4F76-99B7-8C82CAACCDB9}" srcId="{AEC71A77-6C8E-4CAC-98D6-88FA908870B5}" destId="{51A1579E-2579-4823-AD4F-B0BD4E0A4594}" srcOrd="7" destOrd="0" parTransId="{9455C86D-6433-4B0C-9676-DA9746869EBC}" sibTransId="{DA185EC6-6090-435A-B4E6-9916D0EB1E21}"/>
+    <dgm:cxn modelId="{164C3973-E6B6-401B-BD2D-A491668CCD27}" type="presOf" srcId="{3461D017-CF0A-42F2-A32D-0B42A2A6B4C2}" destId="{F6F27348-6F24-4E83-B9C7-FDF36B14631B}" srcOrd="0" destOrd="0" presId="urn:microsoft.com/office/officeart/2005/8/layout/process4"/>
     <dgm:cxn modelId="{24891757-8125-407F-9B1B-F84997E95792}" srcId="{AEC71A77-6C8E-4CAC-98D6-88FA908870B5}" destId="{3461D017-CF0A-42F2-A32D-0B42A2A6B4C2}" srcOrd="3" destOrd="0" parTransId="{85F753C8-F121-4634-A9FC-FDEFED6A3C7D}" sibTransId="{17ACFC1A-F342-4BD6-A0FE-ED942C61F8D1}"/>
     <dgm:cxn modelId="{D680ED7F-AD5C-47D6-8FBA-2019BCFA577D}" srcId="{AEC71A77-6C8E-4CAC-98D6-88FA908870B5}" destId="{88729043-999F-4466-AC77-884FD35DA216}" srcOrd="5" destOrd="0" parTransId="{5D258584-6A68-4CF2-B921-50F0E02551E0}" sibTransId="{6C47CA23-9623-4E29-BEE6-FDA7F90F6F34}"/>
-    <dgm:cxn modelId="{7502B2A7-DE19-41D6-869C-A3E2855DB9EC}" type="presOf" srcId="{88729043-999F-4466-AC77-884FD35DA216}" destId="{C95440BA-4765-4B7B-873D-82F8BA1B6E43}" srcOrd="0" destOrd="0" presId="urn:microsoft.com/office/officeart/2005/8/layout/process4"/>
-    <dgm:cxn modelId="{3574C40B-83DC-466C-9725-838C7105FE31}" type="presOf" srcId="{51A1579E-2579-4823-AD4F-B0BD4E0A4594}" destId="{3EF6BAD2-48AF-4121-8F93-1EB281C75FCC}" srcOrd="0" destOrd="0" presId="urn:microsoft.com/office/officeart/2005/8/layout/process4"/>
-    <dgm:cxn modelId="{2F579B80-DB48-4996-AB5A-1D0AA64E4EB4}" type="presOf" srcId="{14725572-434B-4192-B0C7-E6E62D1B448A}" destId="{29AB135F-3B27-4CF5-8FD2-B85CE774AEFE}" srcOrd="0" destOrd="0" presId="urn:microsoft.com/office/officeart/2005/8/layout/process4"/>
-    <dgm:cxn modelId="{F5DE4D73-408C-4F60-A7DB-A9AFA85EC046}" type="presOf" srcId="{E61F6ADC-A897-4CA8-AEDC-A00E772469F7}" destId="{1A2FBED9-6700-4E57-8EE1-7A38ECE852C3}" srcOrd="0" destOrd="0" presId="urn:microsoft.com/office/officeart/2005/8/layout/process4"/>
+    <dgm:cxn modelId="{22A3B03D-667D-4B83-A05F-7A43DB69976C}" type="presOf" srcId="{FE3B53EA-4651-4BEB-81A7-9F536D104C76}" destId="{BD5D98E3-0151-44E4-AC48-A0E9621AA9CB}" srcOrd="0" destOrd="0" presId="urn:microsoft.com/office/officeart/2005/8/layout/process4"/>
     <dgm:cxn modelId="{2A5A979C-75CE-4CDA-95F8-AA7E58E4B15C}" srcId="{AEC71A77-6C8E-4CAC-98D6-88FA908870B5}" destId="{45DB03DD-6DA6-4E4E-B605-FA3E2DCAB774}" srcOrd="2" destOrd="0" parTransId="{5D4C79B3-D6AC-4176-AC4C-02575C820114}" sibTransId="{E6620C3F-66FA-4212-90ED-838D35205C7E}"/>
     <dgm:cxn modelId="{DA67D152-6F9F-449A-91DC-E666DEAA30D0}" srcId="{AEC71A77-6C8E-4CAC-98D6-88FA908870B5}" destId="{FE3B53EA-4651-4BEB-81A7-9F536D104C76}" srcOrd="0" destOrd="0" parTransId="{5EB21321-BBA5-4E0C-9B25-4C21E8811F65}" sibTransId="{BB6D3D15-8AD1-40C7-8FCA-B1693FBEFE64}"/>
-    <dgm:cxn modelId="{0C53842C-97F1-4D85-B05B-6E83788AB1AD}" type="presOf" srcId="{6AB272BB-7A30-4410-B3D3-1F1BAAAAD5E0}" destId="{83CD1472-D2E0-4420-8888-57C4A8CBB46B}" srcOrd="0" destOrd="0" presId="urn:microsoft.com/office/officeart/2005/8/layout/process4"/>
-    <dgm:cxn modelId="{B657FEAB-F2DD-43D4-AD39-02532370E140}" type="presOf" srcId="{FE3B53EA-4651-4BEB-81A7-9F536D104C76}" destId="{BD5D98E3-0151-44E4-AC48-A0E9621AA9CB}" srcOrd="0" destOrd="0" presId="urn:microsoft.com/office/officeart/2005/8/layout/process4"/>
+    <dgm:cxn modelId="{66B3DBF7-B153-479D-9DE9-35923615F32F}" type="presOf" srcId="{51A1579E-2579-4823-AD4F-B0BD4E0A4594}" destId="{3EF6BAD2-48AF-4121-8F93-1EB281C75FCC}" srcOrd="0" destOrd="0" presId="urn:microsoft.com/office/officeart/2005/8/layout/process4"/>
+    <dgm:cxn modelId="{F0D7DB5E-F9F7-430A-B406-D7011180756E}" type="presOf" srcId="{88729043-999F-4466-AC77-884FD35DA216}" destId="{C95440BA-4765-4B7B-873D-82F8BA1B6E43}" srcOrd="0" destOrd="0" presId="urn:microsoft.com/office/officeart/2005/8/layout/process4"/>
+    <dgm:cxn modelId="{853EBA86-5E1B-48FF-8CE9-95B57887293D}" type="presOf" srcId="{E61F6ADC-A897-4CA8-AEDC-A00E772469F7}" destId="{1A2FBED9-6700-4E57-8EE1-7A38ECE852C3}" srcOrd="0" destOrd="0" presId="urn:microsoft.com/office/officeart/2005/8/layout/process4"/>
     <dgm:cxn modelId="{08974D6D-F665-4FD9-87C6-2B665744AAB6}" srcId="{AEC71A77-6C8E-4CAC-98D6-88FA908870B5}" destId="{6AB272BB-7A30-4410-B3D3-1F1BAAAAD5E0}" srcOrd="4" destOrd="0" parTransId="{E730E265-6964-4C07-86B4-69E08C751A3B}" sibTransId="{3A41260B-744B-48C5-AAE9-A43F6301F79B}"/>
+    <dgm:cxn modelId="{A0ECB2A2-1357-4DC5-996D-89AA767014C1}" type="presOf" srcId="{45DB03DD-6DA6-4E4E-B605-FA3E2DCAB774}" destId="{EAD9FAD4-F6E4-490F-8D6F-8414F13668E4}" srcOrd="0" destOrd="0" presId="urn:microsoft.com/office/officeart/2005/8/layout/process4"/>
     <dgm:cxn modelId="{8C34B490-8CA3-4EB5-A9C7-29F9F6666604}" srcId="{AEC71A77-6C8E-4CAC-98D6-88FA908870B5}" destId="{14725572-434B-4192-B0C7-E6E62D1B448A}" srcOrd="1" destOrd="0" parTransId="{E55AC8B9-48A0-4C5A-A71C-83C2EFB3CB94}" sibTransId="{03C6D6EB-BF34-4284-A10F-CA114E42E761}"/>
-    <dgm:cxn modelId="{9D836642-C81F-4279-A05D-140741825EBF}" type="presOf" srcId="{AEC71A77-6C8E-4CAC-98D6-88FA908870B5}" destId="{1F8B34B5-CD34-41FE-85A9-3F2E5821F6C7}" srcOrd="0" destOrd="0" presId="urn:microsoft.com/office/officeart/2005/8/layout/process4"/>
-    <dgm:cxn modelId="{1E4AA60A-EFFE-4C7A-A7B9-BB4FB2058F3B}" type="presOf" srcId="{3461D017-CF0A-42F2-A32D-0B42A2A6B4C2}" destId="{F6F27348-6F24-4E83-B9C7-FDF36B14631B}" srcOrd="0" destOrd="0" presId="urn:microsoft.com/office/officeart/2005/8/layout/process4"/>
-    <dgm:cxn modelId="{A64AB1DA-74C7-42F5-9ECB-4B99111F4B4A}" type="presOf" srcId="{45DB03DD-6DA6-4E4E-B605-FA3E2DCAB774}" destId="{EAD9FAD4-F6E4-490F-8D6F-8414F13668E4}" srcOrd="0" destOrd="0" presId="urn:microsoft.com/office/officeart/2005/8/layout/process4"/>
+    <dgm:cxn modelId="{F8D1DF24-6C6F-4F86-9A7D-595AC962428B}" type="presOf" srcId="{AEC71A77-6C8E-4CAC-98D6-88FA908870B5}" destId="{1F8B34B5-CD34-41FE-85A9-3F2E5821F6C7}" srcOrd="0" destOrd="0" presId="urn:microsoft.com/office/officeart/2005/8/layout/process4"/>
+    <dgm:cxn modelId="{7540CE5D-8518-4A63-977C-4182BF5FC75B}" type="presOf" srcId="{6AB272BB-7A30-4410-B3D3-1F1BAAAAD5E0}" destId="{83CD1472-D2E0-4420-8888-57C4A8CBB46B}" srcOrd="0" destOrd="0" presId="urn:microsoft.com/office/officeart/2005/8/layout/process4"/>
+    <dgm:cxn modelId="{A79C18C3-57F5-4D96-9541-21F9CF83015C}" type="presOf" srcId="{14725572-434B-4192-B0C7-E6E62D1B448A}" destId="{29AB135F-3B27-4CF5-8FD2-B85CE774AEFE}" srcOrd="0" destOrd="0" presId="urn:microsoft.com/office/officeart/2005/8/layout/process4"/>
     <dgm:cxn modelId="{75471F6E-9C81-4552-B902-FA1C85F79B8A}" srcId="{AEC71A77-6C8E-4CAC-98D6-88FA908870B5}" destId="{E61F6ADC-A897-4CA8-AEDC-A00E772469F7}" srcOrd="6" destOrd="0" parTransId="{33E61E80-2C50-40A8-B4CA-F9BF5BE29CE7}" sibTransId="{FDBC0886-EDC5-45C0-AFC4-66DA324CF6C7}"/>
-    <dgm:cxn modelId="{FC0AB433-16A5-4905-9AC4-200D3CB5F177}" type="presParOf" srcId="{1F8B34B5-CD34-41FE-85A9-3F2E5821F6C7}" destId="{FCBF3FF1-0847-43F9-A99B-6187FF2C31A5}" srcOrd="0" destOrd="0" presId="urn:microsoft.com/office/officeart/2005/8/layout/process4"/>
-    <dgm:cxn modelId="{F23EDFB3-D197-4D27-A70C-C354A0D30EA6}" type="presParOf" srcId="{FCBF3FF1-0847-43F9-A99B-6187FF2C31A5}" destId="{3EF6BAD2-48AF-4121-8F93-1EB281C75FCC}" srcOrd="0" destOrd="0" presId="urn:microsoft.com/office/officeart/2005/8/layout/process4"/>
-    <dgm:cxn modelId="{A66509EB-F556-4CCA-9575-BCBFA9C9CD17}" type="presParOf" srcId="{1F8B34B5-CD34-41FE-85A9-3F2E5821F6C7}" destId="{4209A973-91EF-4A0F-857E-373919655307}" srcOrd="1" destOrd="0" presId="urn:microsoft.com/office/officeart/2005/8/layout/process4"/>
-    <dgm:cxn modelId="{D87C2913-D0DC-463B-856D-DBEA587ED106}" type="presParOf" srcId="{1F8B34B5-CD34-41FE-85A9-3F2E5821F6C7}" destId="{E3C8D59C-FF08-4D13-A56E-1882155803BF}" srcOrd="2" destOrd="0" presId="urn:microsoft.com/office/officeart/2005/8/layout/process4"/>
-    <dgm:cxn modelId="{6474E742-F94D-44A2-84E7-DA3F9296B29B}" type="presParOf" srcId="{E3C8D59C-FF08-4D13-A56E-1882155803BF}" destId="{1A2FBED9-6700-4E57-8EE1-7A38ECE852C3}" srcOrd="0" destOrd="0" presId="urn:microsoft.com/office/officeart/2005/8/layout/process4"/>
-    <dgm:cxn modelId="{560FC3DD-E55C-467F-A7BD-812F74B5DE13}" type="presParOf" srcId="{1F8B34B5-CD34-41FE-85A9-3F2E5821F6C7}" destId="{11C236A9-BCCF-409D-B466-B36AE8F96B45}" srcOrd="3" destOrd="0" presId="urn:microsoft.com/office/officeart/2005/8/layout/process4"/>
-    <dgm:cxn modelId="{18E12ABD-667A-4727-A4D8-359EFABDDBAE}" type="presParOf" srcId="{1F8B34B5-CD34-41FE-85A9-3F2E5821F6C7}" destId="{5EDDE2C5-75D6-46BC-B38E-BB098091A840}" srcOrd="4" destOrd="0" presId="urn:microsoft.com/office/officeart/2005/8/layout/process4"/>
-    <dgm:cxn modelId="{F5897F8D-39E8-4DDA-AFBC-F4351A598ABD}" type="presParOf" srcId="{5EDDE2C5-75D6-46BC-B38E-BB098091A840}" destId="{C95440BA-4765-4B7B-873D-82F8BA1B6E43}" srcOrd="0" destOrd="0" presId="urn:microsoft.com/office/officeart/2005/8/layout/process4"/>
-    <dgm:cxn modelId="{30271F22-2570-4ACC-A15E-A273D824CA6E}" type="presParOf" srcId="{1F8B34B5-CD34-41FE-85A9-3F2E5821F6C7}" destId="{F76ACE28-E904-4711-A86A-3C1786573D8F}" srcOrd="5" destOrd="0" presId="urn:microsoft.com/office/officeart/2005/8/layout/process4"/>
-    <dgm:cxn modelId="{C4E0CE83-62B1-44AE-8E66-00A6ACF9289C}" type="presParOf" srcId="{1F8B34B5-CD34-41FE-85A9-3F2E5821F6C7}" destId="{44101CA2-45F1-4772-A05C-EFDA1C19D7D8}" srcOrd="6" destOrd="0" presId="urn:microsoft.com/office/officeart/2005/8/layout/process4"/>
-    <dgm:cxn modelId="{61C51007-A4C4-4563-99EC-F8CFEB6E10FA}" type="presParOf" srcId="{44101CA2-45F1-4772-A05C-EFDA1C19D7D8}" destId="{83CD1472-D2E0-4420-8888-57C4A8CBB46B}" srcOrd="0" destOrd="0" presId="urn:microsoft.com/office/officeart/2005/8/layout/process4"/>
-    <dgm:cxn modelId="{3EABEB12-5253-46D9-AE47-3B22EDF5DAD6}" type="presParOf" srcId="{1F8B34B5-CD34-41FE-85A9-3F2E5821F6C7}" destId="{37C9BA0E-B1BC-4E53-81D9-8A444FB3686B}" srcOrd="7" destOrd="0" presId="urn:microsoft.com/office/officeart/2005/8/layout/process4"/>
-    <dgm:cxn modelId="{85AFDAFD-5C99-4070-8D33-470D0892C9CF}" type="presParOf" srcId="{1F8B34B5-CD34-41FE-85A9-3F2E5821F6C7}" destId="{EFE1B84B-E37A-46F9-87AE-C6FD33C5AB5C}" srcOrd="8" destOrd="0" presId="urn:microsoft.com/office/officeart/2005/8/layout/process4"/>
-    <dgm:cxn modelId="{18AE6D64-DF33-4233-A3E3-7EA070E30F52}" type="presParOf" srcId="{EFE1B84B-E37A-46F9-87AE-C6FD33C5AB5C}" destId="{F6F27348-6F24-4E83-B9C7-FDF36B14631B}" srcOrd="0" destOrd="0" presId="urn:microsoft.com/office/officeart/2005/8/layout/process4"/>
-    <dgm:cxn modelId="{355CA46C-156A-4666-8A77-250D46851600}" type="presParOf" srcId="{1F8B34B5-CD34-41FE-85A9-3F2E5821F6C7}" destId="{BC00E307-6C4B-4BB8-99C6-85F0B525E59A}" srcOrd="9" destOrd="0" presId="urn:microsoft.com/office/officeart/2005/8/layout/process4"/>
-    <dgm:cxn modelId="{A7BDC6BC-FE17-4306-9276-C6EE3F8B7515}" type="presParOf" srcId="{1F8B34B5-CD34-41FE-85A9-3F2E5821F6C7}" destId="{223322D4-9E65-4401-9661-A2161B51AE82}" srcOrd="10" destOrd="0" presId="urn:microsoft.com/office/officeart/2005/8/layout/process4"/>
-    <dgm:cxn modelId="{6472A7C4-0837-4EF7-9A67-B58BE042F62F}" type="presParOf" srcId="{223322D4-9E65-4401-9661-A2161B51AE82}" destId="{EAD9FAD4-F6E4-490F-8D6F-8414F13668E4}" srcOrd="0" destOrd="0" presId="urn:microsoft.com/office/officeart/2005/8/layout/process4"/>
-    <dgm:cxn modelId="{2351C052-BF5F-4E0D-99EC-A3CCBB609EE1}" type="presParOf" srcId="{1F8B34B5-CD34-41FE-85A9-3F2E5821F6C7}" destId="{1A710203-A729-4A49-845F-3BD63E10FC26}" srcOrd="11" destOrd="0" presId="urn:microsoft.com/office/officeart/2005/8/layout/process4"/>
-    <dgm:cxn modelId="{3DD8E2A2-7C70-4714-8957-66D52CF64EDF}" type="presParOf" srcId="{1F8B34B5-CD34-41FE-85A9-3F2E5821F6C7}" destId="{8FF56D3C-B88F-4445-889A-601B6C892555}" srcOrd="12" destOrd="0" presId="urn:microsoft.com/office/officeart/2005/8/layout/process4"/>
-    <dgm:cxn modelId="{E0FEC789-3601-42B0-AA13-F7BCD37921A8}" type="presParOf" srcId="{8FF56D3C-B88F-4445-889A-601B6C892555}" destId="{29AB135F-3B27-4CF5-8FD2-B85CE774AEFE}" srcOrd="0" destOrd="0" presId="urn:microsoft.com/office/officeart/2005/8/layout/process4"/>
-    <dgm:cxn modelId="{747D3752-0BFA-4CD9-9D84-6B921FA9D0CD}" type="presParOf" srcId="{1F8B34B5-CD34-41FE-85A9-3F2E5821F6C7}" destId="{3E8AF2FA-D01D-41D6-9D74-96678C4D3E1F}" srcOrd="13" destOrd="0" presId="urn:microsoft.com/office/officeart/2005/8/layout/process4"/>
-    <dgm:cxn modelId="{9075B72E-A61D-4CF3-92D8-AE9BAB689A1C}" type="presParOf" srcId="{1F8B34B5-CD34-41FE-85A9-3F2E5821F6C7}" destId="{93E0C981-C8DD-423C-BFAC-92F19544C9C3}" srcOrd="14" destOrd="0" presId="urn:microsoft.com/office/officeart/2005/8/layout/process4"/>
-    <dgm:cxn modelId="{E0132C73-B486-4D7A-BD52-2CA6DF8E1C2C}" type="presParOf" srcId="{93E0C981-C8DD-423C-BFAC-92F19544C9C3}" destId="{BD5D98E3-0151-44E4-AC48-A0E9621AA9CB}" srcOrd="0" destOrd="0" presId="urn:microsoft.com/office/officeart/2005/8/layout/process4"/>
+    <dgm:cxn modelId="{BE519B21-304D-415C-A818-5DC659435016}" type="presParOf" srcId="{1F8B34B5-CD34-41FE-85A9-3F2E5821F6C7}" destId="{FCBF3FF1-0847-43F9-A99B-6187FF2C31A5}" srcOrd="0" destOrd="0" presId="urn:microsoft.com/office/officeart/2005/8/layout/process4"/>
+    <dgm:cxn modelId="{A4DECD42-8EC7-41FE-BDEF-BA744221F6CD}" type="presParOf" srcId="{FCBF3FF1-0847-43F9-A99B-6187FF2C31A5}" destId="{3EF6BAD2-48AF-4121-8F93-1EB281C75FCC}" srcOrd="0" destOrd="0" presId="urn:microsoft.com/office/officeart/2005/8/layout/process4"/>
+    <dgm:cxn modelId="{C725B5CE-B372-4971-9B39-86B26CB1EDD7}" type="presParOf" srcId="{1F8B34B5-CD34-41FE-85A9-3F2E5821F6C7}" destId="{4209A973-91EF-4A0F-857E-373919655307}" srcOrd="1" destOrd="0" presId="urn:microsoft.com/office/officeart/2005/8/layout/process4"/>
+    <dgm:cxn modelId="{62A7B951-07E3-45BE-A0A0-BF587719A61D}" type="presParOf" srcId="{1F8B34B5-CD34-41FE-85A9-3F2E5821F6C7}" destId="{E3C8D59C-FF08-4D13-A56E-1882155803BF}" srcOrd="2" destOrd="0" presId="urn:microsoft.com/office/officeart/2005/8/layout/process4"/>
+    <dgm:cxn modelId="{3A3D7EC2-6D12-44D0-8DE9-0A0C1E83F3AF}" type="presParOf" srcId="{E3C8D59C-FF08-4D13-A56E-1882155803BF}" destId="{1A2FBED9-6700-4E57-8EE1-7A38ECE852C3}" srcOrd="0" destOrd="0" presId="urn:microsoft.com/office/officeart/2005/8/layout/process4"/>
+    <dgm:cxn modelId="{F42648F1-A858-4712-B781-7421E1F35093}" type="presParOf" srcId="{1F8B34B5-CD34-41FE-85A9-3F2E5821F6C7}" destId="{11C236A9-BCCF-409D-B466-B36AE8F96B45}" srcOrd="3" destOrd="0" presId="urn:microsoft.com/office/officeart/2005/8/layout/process4"/>
+    <dgm:cxn modelId="{2FBA8D42-B638-44B4-A67E-583C53AC09E2}" type="presParOf" srcId="{1F8B34B5-CD34-41FE-85A9-3F2E5821F6C7}" destId="{5EDDE2C5-75D6-46BC-B38E-BB098091A840}" srcOrd="4" destOrd="0" presId="urn:microsoft.com/office/officeart/2005/8/layout/process4"/>
+    <dgm:cxn modelId="{02742B6F-B90E-4AB0-AF66-9EE4E80B046B}" type="presParOf" srcId="{5EDDE2C5-75D6-46BC-B38E-BB098091A840}" destId="{C95440BA-4765-4B7B-873D-82F8BA1B6E43}" srcOrd="0" destOrd="0" presId="urn:microsoft.com/office/officeart/2005/8/layout/process4"/>
+    <dgm:cxn modelId="{69C6A8C8-4200-480C-9246-02319B61FFCB}" type="presParOf" srcId="{1F8B34B5-CD34-41FE-85A9-3F2E5821F6C7}" destId="{F76ACE28-E904-4711-A86A-3C1786573D8F}" srcOrd="5" destOrd="0" presId="urn:microsoft.com/office/officeart/2005/8/layout/process4"/>
+    <dgm:cxn modelId="{053AC801-761B-4F34-B4D5-1AB134F4E28E}" type="presParOf" srcId="{1F8B34B5-CD34-41FE-85A9-3F2E5821F6C7}" destId="{44101CA2-45F1-4772-A05C-EFDA1C19D7D8}" srcOrd="6" destOrd="0" presId="urn:microsoft.com/office/officeart/2005/8/layout/process4"/>
+    <dgm:cxn modelId="{C5E3CD30-3613-407B-A2FE-F535506212E9}" type="presParOf" srcId="{44101CA2-45F1-4772-A05C-EFDA1C19D7D8}" destId="{83CD1472-D2E0-4420-8888-57C4A8CBB46B}" srcOrd="0" destOrd="0" presId="urn:microsoft.com/office/officeart/2005/8/layout/process4"/>
+    <dgm:cxn modelId="{76E6B01B-37B9-4D60-80CB-8C3C99CBD107}" type="presParOf" srcId="{1F8B34B5-CD34-41FE-85A9-3F2E5821F6C7}" destId="{37C9BA0E-B1BC-4E53-81D9-8A444FB3686B}" srcOrd="7" destOrd="0" presId="urn:microsoft.com/office/officeart/2005/8/layout/process4"/>
+    <dgm:cxn modelId="{FA4F7865-834D-45F4-9D07-C6A2E463E98C}" type="presParOf" srcId="{1F8B34B5-CD34-41FE-85A9-3F2E5821F6C7}" destId="{EFE1B84B-E37A-46F9-87AE-C6FD33C5AB5C}" srcOrd="8" destOrd="0" presId="urn:microsoft.com/office/officeart/2005/8/layout/process4"/>
+    <dgm:cxn modelId="{6F3A4CF7-A13A-4731-B84F-BF097E9F2D86}" type="presParOf" srcId="{EFE1B84B-E37A-46F9-87AE-C6FD33C5AB5C}" destId="{F6F27348-6F24-4E83-B9C7-FDF36B14631B}" srcOrd="0" destOrd="0" presId="urn:microsoft.com/office/officeart/2005/8/layout/process4"/>
+    <dgm:cxn modelId="{5F9FA268-34C5-4012-9C6B-D76A7C07662A}" type="presParOf" srcId="{1F8B34B5-CD34-41FE-85A9-3F2E5821F6C7}" destId="{BC00E307-6C4B-4BB8-99C6-85F0B525E59A}" srcOrd="9" destOrd="0" presId="urn:microsoft.com/office/officeart/2005/8/layout/process4"/>
+    <dgm:cxn modelId="{B1472BE0-325C-468B-8746-506D6D57D8E2}" type="presParOf" srcId="{1F8B34B5-CD34-41FE-85A9-3F2E5821F6C7}" destId="{223322D4-9E65-4401-9661-A2161B51AE82}" srcOrd="10" destOrd="0" presId="urn:microsoft.com/office/officeart/2005/8/layout/process4"/>
+    <dgm:cxn modelId="{96D4B0F1-46CC-41D8-92B3-2476AB6D866E}" type="presParOf" srcId="{223322D4-9E65-4401-9661-A2161B51AE82}" destId="{EAD9FAD4-F6E4-490F-8D6F-8414F13668E4}" srcOrd="0" destOrd="0" presId="urn:microsoft.com/office/officeart/2005/8/layout/process4"/>
+    <dgm:cxn modelId="{3E4BEC1B-D6E5-4AB3-BEE9-259EB2B2A1F5}" type="presParOf" srcId="{1F8B34B5-CD34-41FE-85A9-3F2E5821F6C7}" destId="{1A710203-A729-4A49-845F-3BD63E10FC26}" srcOrd="11" destOrd="0" presId="urn:microsoft.com/office/officeart/2005/8/layout/process4"/>
+    <dgm:cxn modelId="{5269A18B-29BE-4583-BF21-7D3C842A3816}" type="presParOf" srcId="{1F8B34B5-CD34-41FE-85A9-3F2E5821F6C7}" destId="{8FF56D3C-B88F-4445-889A-601B6C892555}" srcOrd="12" destOrd="0" presId="urn:microsoft.com/office/officeart/2005/8/layout/process4"/>
+    <dgm:cxn modelId="{CF644795-0956-4760-AB89-0BC22E8EE496}" type="presParOf" srcId="{8FF56D3C-B88F-4445-889A-601B6C892555}" destId="{29AB135F-3B27-4CF5-8FD2-B85CE774AEFE}" srcOrd="0" destOrd="0" presId="urn:microsoft.com/office/officeart/2005/8/layout/process4"/>
+    <dgm:cxn modelId="{5DE17AAE-FFE4-4C38-8BEE-8DE2850181CD}" type="presParOf" srcId="{1F8B34B5-CD34-41FE-85A9-3F2E5821F6C7}" destId="{3E8AF2FA-D01D-41D6-9D74-96678C4D3E1F}" srcOrd="13" destOrd="0" presId="urn:microsoft.com/office/officeart/2005/8/layout/process4"/>
+    <dgm:cxn modelId="{EE1BC896-93AB-468B-A620-A95E34EE3654}" type="presParOf" srcId="{1F8B34B5-CD34-41FE-85A9-3F2E5821F6C7}" destId="{93E0C981-C8DD-423C-BFAC-92F19544C9C3}" srcOrd="14" destOrd="0" presId="urn:microsoft.com/office/officeart/2005/8/layout/process4"/>
+    <dgm:cxn modelId="{A1012C6D-DFEB-47E8-B9F5-E912A591477D}" type="presParOf" srcId="{93E0C981-C8DD-423C-BFAC-92F19544C9C3}" destId="{BD5D98E3-0151-44E4-AC48-A0E9621AA9CB}" srcOrd="0" destOrd="0" presId="urn:microsoft.com/office/officeart/2005/8/layout/process4"/>
   </dgm:cxnLst>
   <dgm:bg/>
   <dgm:whole/>
@@ -21530,52 +22152,52 @@
   <dgm:cxnLst>
     <dgm:cxn modelId="{EFD18F19-A49B-482E-BF35-15D2EDE27082}" srcId="{2A021B0A-5BE5-488D-BF3F-9FF4AEF5D436}" destId="{964E22C7-13AE-4F32-A82E-3457A04DA8E9}" srcOrd="0" destOrd="0" parTransId="{87E77345-845A-4590-94C6-D4EF75367C4C}" sibTransId="{EE617C7D-A753-45FB-B856-CBF29C68EF4C}"/>
     <dgm:cxn modelId="{92E72384-3725-49E8-8E48-E04BAA8658EE}" srcId="{E902C42E-5067-4264-B5A1-98802C4FC7A6}" destId="{2D342180-3460-4B5C-AE04-F1BE2807F72E}" srcOrd="1" destOrd="0" parTransId="{C4AEB88F-2610-43DC-B4C9-F760C3B68BC5}" sibTransId="{858B173D-D3C0-46EB-84AD-133EDA79247F}"/>
+    <dgm:cxn modelId="{884C0535-C341-493E-A06C-7D34D2F9B546}" type="presOf" srcId="{5DD66035-15D2-42AD-8C16-EA20106358A9}" destId="{7DE7FE29-574B-4496-AEDB-37A6545E8529}" srcOrd="0" destOrd="0" presId="urn:microsoft.com/office/officeart/2005/8/layout/hList1"/>
     <dgm:cxn modelId="{D57F064E-95C8-4149-9B5E-56EA771F5E0D}" srcId="{43BCF3C9-48DC-47D8-9E68-1FBDEA84E59F}" destId="{E902C42E-5067-4264-B5A1-98802C4FC7A6}" srcOrd="2" destOrd="0" parTransId="{74FDE327-79D6-4483-B219-97C66F81415D}" sibTransId="{B066AD62-D431-48F4-94DE-DA5E916F2FAB}"/>
-    <dgm:cxn modelId="{02C8EECC-1C38-437B-8FC7-B0B17452BF1E}" type="presOf" srcId="{2A021B0A-5BE5-488D-BF3F-9FF4AEF5D436}" destId="{C63DF815-A69D-4117-9A81-007940EE29CA}" srcOrd="0" destOrd="0" presId="urn:microsoft.com/office/officeart/2005/8/layout/hList1"/>
-    <dgm:cxn modelId="{AB2064FE-589D-45B0-A61A-CDEC9596D6BD}" type="presOf" srcId="{0A416012-470F-46F1-91CD-AA2195C64433}" destId="{7DE7FE29-574B-4496-AEDB-37A6545E8529}" srcOrd="0" destOrd="1" presId="urn:microsoft.com/office/officeart/2005/8/layout/hList1"/>
-    <dgm:cxn modelId="{92E00184-52DA-496E-96F6-0FBD365A7B01}" type="presOf" srcId="{9FAB30C8-166D-41CD-9750-F4074EF3E4FA}" destId="{6BC3EAC9-AE4C-4C5F-8EBF-C94BA903BA41}" srcOrd="0" destOrd="0" presId="urn:microsoft.com/office/officeart/2005/8/layout/hList1"/>
-    <dgm:cxn modelId="{35350E9F-1599-418A-8C36-DCE49CF9C8C8}" type="presOf" srcId="{DA10FE50-2C53-4452-B7DB-5A7FAA774EC9}" destId="{2D636983-3233-4E8F-836A-EDAC4D77818B}" srcOrd="0" destOrd="2" presId="urn:microsoft.com/office/officeart/2005/8/layout/hList1"/>
+    <dgm:cxn modelId="{25FC36B5-8389-4E84-882C-EF7C993AA20F}" type="presOf" srcId="{2D342180-3460-4B5C-AE04-F1BE2807F72E}" destId="{00A0EAF7-EB8B-4128-AD0C-66A77A7C8C2E}" srcOrd="0" destOrd="1" presId="urn:microsoft.com/office/officeart/2005/8/layout/hList1"/>
+    <dgm:cxn modelId="{F2A20CA5-DAEA-47F0-89F0-65E2535455BC}" type="presOf" srcId="{43BCF3C9-48DC-47D8-9E68-1FBDEA84E59F}" destId="{656F871F-4712-4366-81BB-249FAC7AC337}" srcOrd="0" destOrd="0" presId="urn:microsoft.com/office/officeart/2005/8/layout/hList1"/>
+    <dgm:cxn modelId="{A5636F07-1B24-478C-B6AD-F3DE95F36442}" type="presOf" srcId="{2A021B0A-5BE5-488D-BF3F-9FF4AEF5D436}" destId="{C63DF815-A69D-4117-9A81-007940EE29CA}" srcOrd="0" destOrd="0" presId="urn:microsoft.com/office/officeart/2005/8/layout/hList1"/>
     <dgm:cxn modelId="{DB1FD3EE-5A89-48AF-B3C1-488974AA89F3}" srcId="{E902C42E-5067-4264-B5A1-98802C4FC7A6}" destId="{07BAA730-A10E-4261-A489-A8338D4FBAF7}" srcOrd="0" destOrd="0" parTransId="{4EE8F60C-ED70-4D52-B73B-9BA998514B23}" sibTransId="{E48F38A1-C20A-476D-A291-9750DE65B453}"/>
     <dgm:cxn modelId="{EC406415-E46D-4136-B0D6-4D99D4E2EE82}" srcId="{9FAB30C8-166D-41CD-9750-F4074EF3E4FA}" destId="{13BE510B-F900-49E7-8052-999CD1C05542}" srcOrd="0" destOrd="0" parTransId="{965CB379-E067-4D97-B240-B62200D2702A}" sibTransId="{992449D8-2947-44E8-9F44-3BDA1333B0DD}"/>
-    <dgm:cxn modelId="{39D6EAD8-2289-4AE3-869C-372CDBBD509F}" type="presOf" srcId="{00695DDB-4D53-43A4-9BC6-FC6F40317D19}" destId="{288E7F77-D14B-452A-886D-398F1A0E1B45}" srcOrd="0" destOrd="4" presId="urn:microsoft.com/office/officeart/2005/8/layout/hList1"/>
     <dgm:cxn modelId="{8EFE96C6-1F39-40D8-80FC-A2EF1DD7FEE0}" srcId="{9FAB30C8-166D-41CD-9750-F4074EF3E4FA}" destId="{D9A8CF37-4B8C-46A4-B586-14A9E373F42F}" srcOrd="2" destOrd="0" parTransId="{78FE8D55-34FA-49B0-9C20-82CB512C17D7}" sibTransId="{DAF9241A-128E-4245-9ECF-4A36F67AEF01}"/>
-    <dgm:cxn modelId="{B0607EA0-5026-411F-B0F7-3037F6AF364F}" type="presOf" srcId="{5DD66035-15D2-42AD-8C16-EA20106358A9}" destId="{7DE7FE29-574B-4496-AEDB-37A6545E8529}" srcOrd="0" destOrd="0" presId="urn:microsoft.com/office/officeart/2005/8/layout/hList1"/>
-    <dgm:cxn modelId="{2002E876-594B-42C6-8C2D-98B1C5ABFC01}" type="presOf" srcId="{43BCF3C9-48DC-47D8-9E68-1FBDEA84E59F}" destId="{656F871F-4712-4366-81BB-249FAC7AC337}" srcOrd="0" destOrd="0" presId="urn:microsoft.com/office/officeart/2005/8/layout/hList1"/>
-    <dgm:cxn modelId="{BF79D8AE-80B0-452E-ADEC-5D22864037EB}" type="presOf" srcId="{55C839FD-31EF-40B4-ACBD-EF3573687ECD}" destId="{5BD13C13-821B-4AF4-B1EE-4FC6BFACE747}" srcOrd="0" destOrd="0" presId="urn:microsoft.com/office/officeart/2005/8/layout/hList1"/>
+    <dgm:cxn modelId="{94934CA1-7272-42F7-8FC2-718938D85462}" type="presOf" srcId="{07BAA730-A10E-4261-A489-A8338D4FBAF7}" destId="{00A0EAF7-EB8B-4128-AD0C-66A77A7C8C2E}" srcOrd="0" destOrd="0" presId="urn:microsoft.com/office/officeart/2005/8/layout/hList1"/>
     <dgm:cxn modelId="{8BA5BA59-7D1D-4746-AB4D-020AA44352C2}" srcId="{55C839FD-31EF-40B4-ACBD-EF3573687ECD}" destId="{5DD66035-15D2-42AD-8C16-EA20106358A9}" srcOrd="0" destOrd="0" parTransId="{041506BC-24C2-4B7D-9AAA-02EE1899D1DF}" sibTransId="{586D0787-D10B-40CA-9ACE-F1D09A13F365}"/>
     <dgm:cxn modelId="{4B877F27-BDB9-4D0B-9822-145F9431437B}" srcId="{9FAB30C8-166D-41CD-9750-F4074EF3E4FA}" destId="{00695DDB-4D53-43A4-9BC6-FC6F40317D19}" srcOrd="4" destOrd="0" parTransId="{83BA2352-1E28-48BC-9E40-C5A292BB7FE0}" sibTransId="{626C08C4-4BF4-43EA-84A9-AC854B77D123}"/>
     <dgm:cxn modelId="{B596FD02-66D3-4550-A3A4-3210A8F8F194}" srcId="{9FAB30C8-166D-41CD-9750-F4074EF3E4FA}" destId="{FA840423-852F-4F2A-91BB-2D41CC602E01}" srcOrd="1" destOrd="0" parTransId="{388C03D2-D443-472D-9358-6599E13BF846}" sibTransId="{AEE1C311-329E-493D-9A61-AA635378E0A4}"/>
-    <dgm:cxn modelId="{75478AEA-D5AA-4D50-9B55-9AA649B5A80D}" type="presOf" srcId="{D648CCA2-92FF-431D-87AB-744487552E4A}" destId="{288E7F77-D14B-452A-886D-398F1A0E1B45}" srcOrd="0" destOrd="3" presId="urn:microsoft.com/office/officeart/2005/8/layout/hList1"/>
-    <dgm:cxn modelId="{41563269-C5DD-488C-B9EE-08ECDFD24813}" type="presOf" srcId="{E902C42E-5067-4264-B5A1-98802C4FC7A6}" destId="{79CF4987-4C8B-4A5A-AD66-C0982C424FD9}" srcOrd="0" destOrd="0" presId="urn:microsoft.com/office/officeart/2005/8/layout/hList1"/>
     <dgm:cxn modelId="{C9951018-6BC1-4C5C-BF42-FA6BC594E6B0}" srcId="{2A021B0A-5BE5-488D-BF3F-9FF4AEF5D436}" destId="{845E40BB-1CBB-4F5A-8720-B71DDB38378B}" srcOrd="1" destOrd="0" parTransId="{4C3D8488-EEAF-40B6-81DF-3C6221BE0954}" sibTransId="{13F51C55-9BE7-45BA-AF2C-A3990DDDBA6E}"/>
+    <dgm:cxn modelId="{A9827A98-5EC9-4AFE-8F87-E3740D9E57F5}" type="presOf" srcId="{55C839FD-31EF-40B4-ACBD-EF3573687ECD}" destId="{5BD13C13-821B-4AF4-B1EE-4FC6BFACE747}" srcOrd="0" destOrd="0" presId="urn:microsoft.com/office/officeart/2005/8/layout/hList1"/>
     <dgm:cxn modelId="{8A7C59C0-7218-4972-BB83-F646E3F71FCB}" srcId="{43BCF3C9-48DC-47D8-9E68-1FBDEA84E59F}" destId="{2A021B0A-5BE5-488D-BF3F-9FF4AEF5D436}" srcOrd="0" destOrd="0" parTransId="{8C7D1402-31CA-4EF0-A616-5F5D14ADE772}" sibTransId="{2D9D408F-FBAF-4B57-96F8-8B23EE868248}"/>
-    <dgm:cxn modelId="{5E05C707-48D4-48B7-B4E0-CCEA05A7E0D8}" type="presOf" srcId="{FA840423-852F-4F2A-91BB-2D41CC602E01}" destId="{288E7F77-D14B-452A-886D-398F1A0E1B45}" srcOrd="0" destOrd="1" presId="urn:microsoft.com/office/officeart/2005/8/layout/hList1"/>
+    <dgm:cxn modelId="{FCFB78F6-B14C-4E00-BCD8-0CC79CB23567}" type="presOf" srcId="{00695DDB-4D53-43A4-9BC6-FC6F40317D19}" destId="{288E7F77-D14B-452A-886D-398F1A0E1B45}" srcOrd="0" destOrd="4" presId="urn:microsoft.com/office/officeart/2005/8/layout/hList1"/>
     <dgm:cxn modelId="{4390758B-1AB0-4877-B6A8-54AB22B9FC16}" srcId="{43BCF3C9-48DC-47D8-9E68-1FBDEA84E59F}" destId="{9FAB30C8-166D-41CD-9750-F4074EF3E4FA}" srcOrd="1" destOrd="0" parTransId="{F1E70757-79EB-4B3F-84DA-5D24DE7520AC}" sibTransId="{327E7D51-C26E-497A-B0BF-F896E786BF9C}"/>
     <dgm:cxn modelId="{33BE5C57-5586-403D-B2E7-D070DA13DDD3}" srcId="{43BCF3C9-48DC-47D8-9E68-1FBDEA84E59F}" destId="{55C839FD-31EF-40B4-ACBD-EF3573687ECD}" srcOrd="3" destOrd="0" parTransId="{7203FA76-AD68-4140-BB70-5413620839B4}" sibTransId="{66C8DC09-987E-42E7-8A45-74F50424178B}"/>
+    <dgm:cxn modelId="{E1636D30-49D3-47DE-BC3D-60784FD4576C}" type="presOf" srcId="{964E22C7-13AE-4F32-A82E-3457A04DA8E9}" destId="{2D636983-3233-4E8F-836A-EDAC4D77818B}" srcOrd="0" destOrd="0" presId="urn:microsoft.com/office/officeart/2005/8/layout/hList1"/>
     <dgm:cxn modelId="{218EA69D-B031-474B-A0D8-EDCA7F2F4328}" srcId="{9FAB30C8-166D-41CD-9750-F4074EF3E4FA}" destId="{D648CCA2-92FF-431D-87AB-744487552E4A}" srcOrd="3" destOrd="0" parTransId="{58AAB98F-E639-44B4-8AF8-F8798B7ADD9C}" sibTransId="{D2E57D34-EBF0-4A46-9FB7-6619E9058CB3}"/>
-    <dgm:cxn modelId="{D40716D0-1754-4E57-98EF-998C55DFA709}" type="presOf" srcId="{2D342180-3460-4B5C-AE04-F1BE2807F72E}" destId="{00A0EAF7-EB8B-4128-AD0C-66A77A7C8C2E}" srcOrd="0" destOrd="1" presId="urn:microsoft.com/office/officeart/2005/8/layout/hList1"/>
-    <dgm:cxn modelId="{8631C088-76E8-457D-859D-E0D5D34AC2DB}" type="presOf" srcId="{07BAA730-A10E-4261-A489-A8338D4FBAF7}" destId="{00A0EAF7-EB8B-4128-AD0C-66A77A7C8C2E}" srcOrd="0" destOrd="0" presId="urn:microsoft.com/office/officeart/2005/8/layout/hList1"/>
-    <dgm:cxn modelId="{82211408-89DC-41D0-9BEF-4AA00580E302}" type="presOf" srcId="{D9A8CF37-4B8C-46A4-B586-14A9E373F42F}" destId="{288E7F77-D14B-452A-886D-398F1A0E1B45}" srcOrd="0" destOrd="2" presId="urn:microsoft.com/office/officeart/2005/8/layout/hList1"/>
+    <dgm:cxn modelId="{C3071181-670B-4C54-BFC9-288F2DD518D7}" type="presOf" srcId="{DA10FE50-2C53-4452-B7DB-5A7FAA774EC9}" destId="{2D636983-3233-4E8F-836A-EDAC4D77818B}" srcOrd="0" destOrd="2" presId="urn:microsoft.com/office/officeart/2005/8/layout/hList1"/>
+    <dgm:cxn modelId="{1574F43F-DFAF-4849-AEDA-62EEE0A7C360}" type="presOf" srcId="{D648CCA2-92FF-431D-87AB-744487552E4A}" destId="{288E7F77-D14B-452A-886D-398F1A0E1B45}" srcOrd="0" destOrd="3" presId="urn:microsoft.com/office/officeart/2005/8/layout/hList1"/>
+    <dgm:cxn modelId="{1BFF391A-A78E-47A2-80C6-45570B68A6B6}" type="presOf" srcId="{E902C42E-5067-4264-B5A1-98802C4FC7A6}" destId="{79CF4987-4C8B-4A5A-AD66-C0982C424FD9}" srcOrd="0" destOrd="0" presId="urn:microsoft.com/office/officeart/2005/8/layout/hList1"/>
     <dgm:cxn modelId="{E2648DB7-8EBD-446B-88D7-4327B5B2A1BB}" srcId="{55C839FD-31EF-40B4-ACBD-EF3573687ECD}" destId="{0A416012-470F-46F1-91CD-AA2195C64433}" srcOrd="1" destOrd="0" parTransId="{7D78A3C1-949E-48ED-A43C-8250546F02C2}" sibTransId="{701FC936-7350-4E95-B76D-1C10C6BEDDDC}"/>
-    <dgm:cxn modelId="{F8BB7CA3-9EC6-4A65-91D9-E65CAA343B6F}" type="presOf" srcId="{13BE510B-F900-49E7-8052-999CD1C05542}" destId="{288E7F77-D14B-452A-886D-398F1A0E1B45}" srcOrd="0" destOrd="0" presId="urn:microsoft.com/office/officeart/2005/8/layout/hList1"/>
+    <dgm:cxn modelId="{99E76D05-BBC7-4876-A3BD-FF5B0FF7025A}" type="presOf" srcId="{13BE510B-F900-49E7-8052-999CD1C05542}" destId="{288E7F77-D14B-452A-886D-398F1A0E1B45}" srcOrd="0" destOrd="0" presId="urn:microsoft.com/office/officeart/2005/8/layout/hList1"/>
+    <dgm:cxn modelId="{DAC3FB25-3E99-4748-87F9-E9AA28C82D96}" type="presOf" srcId="{9FAB30C8-166D-41CD-9750-F4074EF3E4FA}" destId="{6BC3EAC9-AE4C-4C5F-8EBF-C94BA903BA41}" srcOrd="0" destOrd="0" presId="urn:microsoft.com/office/officeart/2005/8/layout/hList1"/>
+    <dgm:cxn modelId="{9933FDB2-D125-47EB-81F5-6B9E7C240E47}" type="presOf" srcId="{D9A8CF37-4B8C-46A4-B586-14A9E373F42F}" destId="{288E7F77-D14B-452A-886D-398F1A0E1B45}" srcOrd="0" destOrd="2" presId="urn:microsoft.com/office/officeart/2005/8/layout/hList1"/>
+    <dgm:cxn modelId="{99FDAC49-5EFA-4788-BCB5-092FC787BA01}" type="presOf" srcId="{0A416012-470F-46F1-91CD-AA2195C64433}" destId="{7DE7FE29-574B-4496-AEDB-37A6545E8529}" srcOrd="0" destOrd="1" presId="urn:microsoft.com/office/officeart/2005/8/layout/hList1"/>
     <dgm:cxn modelId="{5AA35BAB-256E-42E9-8EE3-A67EFE99965A}" srcId="{2A021B0A-5BE5-488D-BF3F-9FF4AEF5D436}" destId="{DA10FE50-2C53-4452-B7DB-5A7FAA774EC9}" srcOrd="2" destOrd="0" parTransId="{05753E1C-8BED-47E4-BFE3-199B5B556D6C}" sibTransId="{20C07A46-5607-4613-9E75-34CC43875F9E}"/>
-    <dgm:cxn modelId="{829F1209-CC4B-4351-8A13-6C8DA688F195}" type="presOf" srcId="{845E40BB-1CBB-4F5A-8720-B71DDB38378B}" destId="{2D636983-3233-4E8F-836A-EDAC4D77818B}" srcOrd="0" destOrd="1" presId="urn:microsoft.com/office/officeart/2005/8/layout/hList1"/>
-    <dgm:cxn modelId="{EF50AAF1-B687-4B48-BA7D-5667DBE1D497}" type="presOf" srcId="{964E22C7-13AE-4F32-A82E-3457A04DA8E9}" destId="{2D636983-3233-4E8F-836A-EDAC4D77818B}" srcOrd="0" destOrd="0" presId="urn:microsoft.com/office/officeart/2005/8/layout/hList1"/>
-    <dgm:cxn modelId="{1D4D64B9-BE0B-42D5-9307-C273399B64A1}" type="presParOf" srcId="{656F871F-4712-4366-81BB-249FAC7AC337}" destId="{9F8990DC-5123-4784-BDFD-EA6C222C7ED8}" srcOrd="0" destOrd="0" presId="urn:microsoft.com/office/officeart/2005/8/layout/hList1"/>
-    <dgm:cxn modelId="{7EB9E7EE-41AA-4E99-97B2-F0B080F53967}" type="presParOf" srcId="{9F8990DC-5123-4784-BDFD-EA6C222C7ED8}" destId="{C63DF815-A69D-4117-9A81-007940EE29CA}" srcOrd="0" destOrd="0" presId="urn:microsoft.com/office/officeart/2005/8/layout/hList1"/>
-    <dgm:cxn modelId="{3067776B-6C8F-4369-AF42-5784FE00838B}" type="presParOf" srcId="{9F8990DC-5123-4784-BDFD-EA6C222C7ED8}" destId="{2D636983-3233-4E8F-836A-EDAC4D77818B}" srcOrd="1" destOrd="0" presId="urn:microsoft.com/office/officeart/2005/8/layout/hList1"/>
-    <dgm:cxn modelId="{3283EDB5-DB49-44B5-A96A-615FF3DADD40}" type="presParOf" srcId="{656F871F-4712-4366-81BB-249FAC7AC337}" destId="{FEAF3283-76E4-4304-8703-1A4C434055A2}" srcOrd="1" destOrd="0" presId="urn:microsoft.com/office/officeart/2005/8/layout/hList1"/>
-    <dgm:cxn modelId="{08D92F85-D1E2-4F48-B8C1-799AD35FF38B}" type="presParOf" srcId="{656F871F-4712-4366-81BB-249FAC7AC337}" destId="{F8DAAB3E-8F23-4F01-A6B6-2D7ADB22BCCD}" srcOrd="2" destOrd="0" presId="urn:microsoft.com/office/officeart/2005/8/layout/hList1"/>
-    <dgm:cxn modelId="{CE96058E-20F0-4FA2-90FA-DC20B1B71441}" type="presParOf" srcId="{F8DAAB3E-8F23-4F01-A6B6-2D7ADB22BCCD}" destId="{6BC3EAC9-AE4C-4C5F-8EBF-C94BA903BA41}" srcOrd="0" destOrd="0" presId="urn:microsoft.com/office/officeart/2005/8/layout/hList1"/>
-    <dgm:cxn modelId="{01FB23E2-3CE5-4C15-992F-2ABE52EEEB96}" type="presParOf" srcId="{F8DAAB3E-8F23-4F01-A6B6-2D7ADB22BCCD}" destId="{288E7F77-D14B-452A-886D-398F1A0E1B45}" srcOrd="1" destOrd="0" presId="urn:microsoft.com/office/officeart/2005/8/layout/hList1"/>
-    <dgm:cxn modelId="{9D70DEF2-8CC9-44FC-A7D6-4819FF9FCE57}" type="presParOf" srcId="{656F871F-4712-4366-81BB-249FAC7AC337}" destId="{4A1372E7-06AF-43C3-B139-64269E7AF552}" srcOrd="3" destOrd="0" presId="urn:microsoft.com/office/officeart/2005/8/layout/hList1"/>
-    <dgm:cxn modelId="{98527923-D4C4-4A4F-8233-F8DEFE787A33}" type="presParOf" srcId="{656F871F-4712-4366-81BB-249FAC7AC337}" destId="{F83FDC0C-26F7-46A5-92E0-49F459653A39}" srcOrd="4" destOrd="0" presId="urn:microsoft.com/office/officeart/2005/8/layout/hList1"/>
-    <dgm:cxn modelId="{6FEE14C2-0588-439D-9D1B-83D4DC31D685}" type="presParOf" srcId="{F83FDC0C-26F7-46A5-92E0-49F459653A39}" destId="{79CF4987-4C8B-4A5A-AD66-C0982C424FD9}" srcOrd="0" destOrd="0" presId="urn:microsoft.com/office/officeart/2005/8/layout/hList1"/>
-    <dgm:cxn modelId="{24660295-0785-4971-BEEA-DBF0C8573F80}" type="presParOf" srcId="{F83FDC0C-26F7-46A5-92E0-49F459653A39}" destId="{00A0EAF7-EB8B-4128-AD0C-66A77A7C8C2E}" srcOrd="1" destOrd="0" presId="urn:microsoft.com/office/officeart/2005/8/layout/hList1"/>
-    <dgm:cxn modelId="{5EB7CBA9-EC2B-40EE-8244-FE777B37389F}" type="presParOf" srcId="{656F871F-4712-4366-81BB-249FAC7AC337}" destId="{305C981F-3AE9-4D1F-90A3-6F28E9A724B9}" srcOrd="5" destOrd="0" presId="urn:microsoft.com/office/officeart/2005/8/layout/hList1"/>
-    <dgm:cxn modelId="{A389A7E7-BD63-44FF-A51B-D26C1CADF373}" type="presParOf" srcId="{656F871F-4712-4366-81BB-249FAC7AC337}" destId="{D2CE7688-BCBD-42B3-BA56-8BB149BE69EA}" srcOrd="6" destOrd="0" presId="urn:microsoft.com/office/officeart/2005/8/layout/hList1"/>
-    <dgm:cxn modelId="{E3A38F07-7969-4939-B904-F7CDC571F266}" type="presParOf" srcId="{D2CE7688-BCBD-42B3-BA56-8BB149BE69EA}" destId="{5BD13C13-821B-4AF4-B1EE-4FC6BFACE747}" srcOrd="0" destOrd="0" presId="urn:microsoft.com/office/officeart/2005/8/layout/hList1"/>
-    <dgm:cxn modelId="{0650F3C1-C31C-4214-B398-C75CE07925CE}" type="presParOf" srcId="{D2CE7688-BCBD-42B3-BA56-8BB149BE69EA}" destId="{7DE7FE29-574B-4496-AEDB-37A6545E8529}" srcOrd="1" destOrd="0" presId="urn:microsoft.com/office/officeart/2005/8/layout/hList1"/>
+    <dgm:cxn modelId="{E7BD7FA9-2CCD-4144-8605-3005AFBF33EA}" type="presOf" srcId="{FA840423-852F-4F2A-91BB-2D41CC602E01}" destId="{288E7F77-D14B-452A-886D-398F1A0E1B45}" srcOrd="0" destOrd="1" presId="urn:microsoft.com/office/officeart/2005/8/layout/hList1"/>
+    <dgm:cxn modelId="{A1196320-7BE7-46F7-9CFA-DC551B4D224F}" type="presOf" srcId="{845E40BB-1CBB-4F5A-8720-B71DDB38378B}" destId="{2D636983-3233-4E8F-836A-EDAC4D77818B}" srcOrd="0" destOrd="1" presId="urn:microsoft.com/office/officeart/2005/8/layout/hList1"/>
+    <dgm:cxn modelId="{A951685C-1D4B-41E2-8B5D-E4AC432CAF59}" type="presParOf" srcId="{656F871F-4712-4366-81BB-249FAC7AC337}" destId="{9F8990DC-5123-4784-BDFD-EA6C222C7ED8}" srcOrd="0" destOrd="0" presId="urn:microsoft.com/office/officeart/2005/8/layout/hList1"/>
+    <dgm:cxn modelId="{9BF9352D-684A-4A57-9A11-0EA4210FF722}" type="presParOf" srcId="{9F8990DC-5123-4784-BDFD-EA6C222C7ED8}" destId="{C63DF815-A69D-4117-9A81-007940EE29CA}" srcOrd="0" destOrd="0" presId="urn:microsoft.com/office/officeart/2005/8/layout/hList1"/>
+    <dgm:cxn modelId="{B81DAED6-58DF-418F-B024-3F94FE19DFA8}" type="presParOf" srcId="{9F8990DC-5123-4784-BDFD-EA6C222C7ED8}" destId="{2D636983-3233-4E8F-836A-EDAC4D77818B}" srcOrd="1" destOrd="0" presId="urn:microsoft.com/office/officeart/2005/8/layout/hList1"/>
+    <dgm:cxn modelId="{BC0B7A4F-6650-4ED7-955B-F308D2433021}" type="presParOf" srcId="{656F871F-4712-4366-81BB-249FAC7AC337}" destId="{FEAF3283-76E4-4304-8703-1A4C434055A2}" srcOrd="1" destOrd="0" presId="urn:microsoft.com/office/officeart/2005/8/layout/hList1"/>
+    <dgm:cxn modelId="{EC0772F5-6EDC-47C4-B2BE-1E40907DD257}" type="presParOf" srcId="{656F871F-4712-4366-81BB-249FAC7AC337}" destId="{F8DAAB3E-8F23-4F01-A6B6-2D7ADB22BCCD}" srcOrd="2" destOrd="0" presId="urn:microsoft.com/office/officeart/2005/8/layout/hList1"/>
+    <dgm:cxn modelId="{6D6DDA8C-70A3-4D5F-9CBF-EC1979C0B728}" type="presParOf" srcId="{F8DAAB3E-8F23-4F01-A6B6-2D7ADB22BCCD}" destId="{6BC3EAC9-AE4C-4C5F-8EBF-C94BA903BA41}" srcOrd="0" destOrd="0" presId="urn:microsoft.com/office/officeart/2005/8/layout/hList1"/>
+    <dgm:cxn modelId="{4905F335-AD69-43BC-9C75-3A9D357A6153}" type="presParOf" srcId="{F8DAAB3E-8F23-4F01-A6B6-2D7ADB22BCCD}" destId="{288E7F77-D14B-452A-886D-398F1A0E1B45}" srcOrd="1" destOrd="0" presId="urn:microsoft.com/office/officeart/2005/8/layout/hList1"/>
+    <dgm:cxn modelId="{5A347A26-9DC5-4A35-819D-C0FEB21411A4}" type="presParOf" srcId="{656F871F-4712-4366-81BB-249FAC7AC337}" destId="{4A1372E7-06AF-43C3-B139-64269E7AF552}" srcOrd="3" destOrd="0" presId="urn:microsoft.com/office/officeart/2005/8/layout/hList1"/>
+    <dgm:cxn modelId="{402D770E-FFDA-4C75-8B7A-8109DB313153}" type="presParOf" srcId="{656F871F-4712-4366-81BB-249FAC7AC337}" destId="{F83FDC0C-26F7-46A5-92E0-49F459653A39}" srcOrd="4" destOrd="0" presId="urn:microsoft.com/office/officeart/2005/8/layout/hList1"/>
+    <dgm:cxn modelId="{2949E17C-0BD7-4B71-9A5C-CF47A4213EE6}" type="presParOf" srcId="{F83FDC0C-26F7-46A5-92E0-49F459653A39}" destId="{79CF4987-4C8B-4A5A-AD66-C0982C424FD9}" srcOrd="0" destOrd="0" presId="urn:microsoft.com/office/officeart/2005/8/layout/hList1"/>
+    <dgm:cxn modelId="{22B8B955-E6B7-49A7-9688-246F15A48CD1}" type="presParOf" srcId="{F83FDC0C-26F7-46A5-92E0-49F459653A39}" destId="{00A0EAF7-EB8B-4128-AD0C-66A77A7C8C2E}" srcOrd="1" destOrd="0" presId="urn:microsoft.com/office/officeart/2005/8/layout/hList1"/>
+    <dgm:cxn modelId="{5D33A542-4B9C-4671-B325-0BABBD398E32}" type="presParOf" srcId="{656F871F-4712-4366-81BB-249FAC7AC337}" destId="{305C981F-3AE9-4D1F-90A3-6F28E9A724B9}" srcOrd="5" destOrd="0" presId="urn:microsoft.com/office/officeart/2005/8/layout/hList1"/>
+    <dgm:cxn modelId="{90F091DB-A333-4AAA-B1B4-5C76985F0F2E}" type="presParOf" srcId="{656F871F-4712-4366-81BB-249FAC7AC337}" destId="{D2CE7688-BCBD-42B3-BA56-8BB149BE69EA}" srcOrd="6" destOrd="0" presId="urn:microsoft.com/office/officeart/2005/8/layout/hList1"/>
+    <dgm:cxn modelId="{9432B2CF-0C06-4294-A0C1-5BF17195E2DD}" type="presParOf" srcId="{D2CE7688-BCBD-42B3-BA56-8BB149BE69EA}" destId="{5BD13C13-821B-4AF4-B1EE-4FC6BFACE747}" srcOrd="0" destOrd="0" presId="urn:microsoft.com/office/officeart/2005/8/layout/hList1"/>
+    <dgm:cxn modelId="{48155772-9473-469A-B675-DA1433D39EDB}" type="presParOf" srcId="{D2CE7688-BCBD-42B3-BA56-8BB149BE69EA}" destId="{7DE7FE29-574B-4496-AEDB-37A6545E8529}" srcOrd="1" destOrd="0" presId="urn:microsoft.com/office/officeart/2005/8/layout/hList1"/>
   </dgm:cxnLst>
   <dgm:bg/>
   <dgm:whole/>
@@ -27636,7 +28258,7 @@
 </file>
 
 <file path=customXml/itemProps1.xml><?xml version="1.0" encoding="utf-8"?>
-<ds:datastoreItem xmlns:ds="http://schemas.openxmlformats.org/officeDocument/2006/customXml" ds:itemID="{C958801F-D8FD-43FA-BC2C-B640E34A8D14}">
+<ds:datastoreItem xmlns:ds="http://schemas.openxmlformats.org/officeDocument/2006/customXml" ds:itemID="{D899064F-BD6B-4E25-8CF5-95693ADEDF7A}">
   <ds:schemaRefs>
     <ds:schemaRef ds:uri="http://schemas.openxmlformats.org/officeDocument/2006/bibliography"/>
   </ds:schemaRefs>

</xml_diff>